<commit_message>
add jurnal and tracking
</commit_message>
<xml_diff>
--- a/P1 - CRM Photografy Indralaya.docx
+++ b/P1 - CRM Photografy Indralaya.docx
@@ -20,7 +20,45 @@
           <w:sz w:val="24"/>
           <w:szCs w:val="24"/>
         </w:rPr>
-        <w:t>IMPLEMENTASI RETAIN CUSTOMER MENGGUNAKAN SISTEM POIN REWARD UNTUK MEMPERTAHANKAN PELANGGAN PADA RATU PHOTOGRAPHY INDRALAYA</w:t>
+        <w:t>IMPLEMENTASI RETAIN CUSTOMER MENGGUNAKAN SISTEM</w:t>
+      </w:r>
+      <w:r>
+        <w:rPr>
+          <w:rFonts w:ascii="Times New Roman" w:eastAsia="Times New Roman" w:hAnsi="Times New Roman" w:cs="Times New Roman"/>
+          <w:b/>
+          <w:sz w:val="24"/>
+          <w:szCs w:val="24"/>
+          <w:lang w:val="id-ID"/>
+        </w:rPr>
+        <w:t xml:space="preserve"> </w:t>
+      </w:r>
+      <w:r>
+        <w:rPr>
+          <w:rFonts w:ascii="Times New Roman" w:eastAsia="Times New Roman" w:hAnsi="Times New Roman" w:cs="Times New Roman"/>
+          <w:b/>
+          <w:sz w:val="24"/>
+          <w:szCs w:val="24"/>
+        </w:rPr>
+        <w:t>POIN REWARD UNTUK MEMPERTAHANKAN PELANGGAN PADA</w:t>
+      </w:r>
+      <w:r>
+        <w:rPr>
+          <w:rFonts w:ascii="Times New Roman" w:eastAsia="Times New Roman" w:hAnsi="Times New Roman" w:cs="Times New Roman"/>
+          <w:b/>
+          <w:sz w:val="24"/>
+          <w:szCs w:val="24"/>
+          <w:lang w:val="id-ID"/>
+        </w:rPr>
+        <w:t xml:space="preserve"> </w:t>
+      </w:r>
+      <w:r>
+        <w:rPr>
+          <w:rFonts w:ascii="Times New Roman" w:eastAsia="Times New Roman" w:hAnsi="Times New Roman" w:cs="Times New Roman"/>
+          <w:b/>
+          <w:sz w:val="24"/>
+          <w:szCs w:val="24"/>
+        </w:rPr>
+        <w:t>RATU PHOTOGRAPHY INDRALAYA</w:t>
       </w:r>
     </w:p>
     <w:p>
@@ -96,7 +134,7 @@
                     <pic:cNvPicPr preferRelativeResize="0"/>
                   </pic:nvPicPr>
                   <pic:blipFill>
-                    <a:blip r:embed="rId5"/>
+                    <a:blip r:embed="rId6"/>
                     <a:srcRect/>
                     <a:stretch>
                       <a:fillRect/>
@@ -138,23 +176,12 @@
           <w:b/>
           <w:sz w:val="24"/>
           <w:szCs w:val="24"/>
-        </w:rPr>
-      </w:pPr>
-    </w:p>
-    <w:p>
-      <w:pPr>
-        <w:spacing w:line="480" w:lineRule="auto"/>
-        <w:rPr>
-          <w:rFonts w:ascii="Times New Roman" w:eastAsia="Times New Roman" w:hAnsi="Times New Roman" w:cs="Times New Roman"/>
-          <w:b/>
-          <w:sz w:val="24"/>
-          <w:szCs w:val="24"/>
-        </w:rPr>
-      </w:pPr>
-    </w:p>
-    <w:p>
-      <w:pPr>
-        <w:spacing w:line="480" w:lineRule="auto"/>
+          <w:lang w:val="id-ID"/>
+        </w:rPr>
+      </w:pPr>
+    </w:p>
+    <w:p>
+      <w:pPr>
         <w:jc w:val="center"/>
         <w:rPr>
           <w:rFonts w:ascii="Times New Roman" w:eastAsia="Times New Roman" w:hAnsi="Times New Roman" w:cs="Times New Roman"/>
@@ -164,6 +191,30 @@
           <w:lang w:val="id-ID"/>
         </w:rPr>
       </w:pPr>
+    </w:p>
+    <w:p>
+      <w:pPr>
+        <w:spacing w:line="480" w:lineRule="auto"/>
+        <w:rPr>
+          <w:rFonts w:ascii="Times New Roman" w:eastAsia="Times New Roman" w:hAnsi="Times New Roman" w:cs="Times New Roman"/>
+          <w:b/>
+          <w:sz w:val="24"/>
+          <w:szCs w:val="24"/>
+        </w:rPr>
+      </w:pPr>
+    </w:p>
+    <w:p>
+      <w:pPr>
+        <w:spacing w:line="480" w:lineRule="auto"/>
+        <w:jc w:val="center"/>
+        <w:rPr>
+          <w:rFonts w:ascii="Times New Roman" w:eastAsia="Times New Roman" w:hAnsi="Times New Roman" w:cs="Times New Roman"/>
+          <w:b/>
+          <w:sz w:val="24"/>
+          <w:szCs w:val="24"/>
+          <w:lang w:val="id-ID"/>
+        </w:rPr>
+      </w:pPr>
       <w:r>
         <w:rPr>
           <w:rFonts w:ascii="Times New Roman" w:eastAsia="Times New Roman" w:hAnsi="Times New Roman" w:cs="Times New Roman"/>
@@ -363,6 +414,21 @@
         </w:rPr>
         <w:t>2019</w:t>
       </w:r>
+    </w:p>
+    <w:p>
+      <w:pPr>
+        <w:jc w:val="center"/>
+        <w:rPr>
+          <w:rFonts w:ascii="Times New Roman" w:eastAsia="Times New Roman" w:hAnsi="Times New Roman" w:cs="Times New Roman"/>
+          <w:b/>
+        </w:rPr>
+        <w:sectPr>
+          <w:pgSz w:w="11907" w:h="16840" w:code="9"/>
+          <w:pgMar w:top="1701" w:right="1701" w:bottom="1701" w:left="2268" w:header="720" w:footer="720" w:gutter="0"/>
+          <w:pgNumType w:start="1"/>
+          <w:cols w:space="720"/>
+        </w:sectPr>
+      </w:pPr>
     </w:p>
     <w:p>
       <w:pPr>
@@ -472,7 +538,43 @@
           <w:sz w:val="24"/>
           <w:szCs w:val="24"/>
         </w:rPr>
-        <w:t>Dalam bisnis, pelanggan merupakan faktor yang sangat penting dan nyawa bagi sebuah perusahaan. Hubungan perusahaan tidak hanya berhenti pada ”kepuasaan” pelanggan tapi bisa lebih jauh lagi, sampai tahap loyalitas. Dimana dengan terciptanya loyalitas pelanggan akan membuat pelanggan tersebut terus membeli produk dari perusahaan, merekomendasikan produk dari perusahaan kita kepada teman, keluarga, dan kenalan mereka sehingga besar kemungkinan bisa menambah pelanggan bagi perusahaan. Hal tersebut bisa  meningkatkan jumlah penjualan perusahaan. Karena setiap perusahaan mengetahui bahwa untuk mendapatkaan pelanggan yang baru biayanya akan lebih besar jika dibandingkan dengan biaya untuk mempertahankan pelanggan lama yang memiliki loyalitas yang tinggi</w:t>
+        <w:t xml:space="preserve">Dalam bisnis, pelanggan merupakan faktor yang sangat penting dan nyawa bagi sebuah perusahaan. Hubungan perusahaan tidak hanya berhenti </w:t>
+      </w:r>
+      <w:proofErr w:type="gramStart"/>
+      <w:r>
+        <w:rPr>
+          <w:rFonts w:ascii="Times New Roman" w:hAnsi="Times New Roman" w:cs="Times New Roman"/>
+          <w:sz w:val="24"/>
+          <w:szCs w:val="24"/>
+        </w:rPr>
+        <w:t>pada ”kepuasaan</w:t>
+      </w:r>
+      <w:proofErr w:type="gramEnd"/>
+      <w:r>
+        <w:rPr>
+          <w:rFonts w:ascii="Times New Roman" w:hAnsi="Times New Roman" w:cs="Times New Roman"/>
+          <w:sz w:val="24"/>
+          <w:szCs w:val="24"/>
+        </w:rPr>
+        <w:t xml:space="preserve">” pelanggan tapi bisa lebih jauh lagi, sampai tahap loyalitas. Dimana dengan terciptanya loyalitas pelanggan akan membuat pelanggan tersebut terus membeli produk dari perusahaan, merekomendasikan produk dari perusahaan kita kepada teman, keluarga, dan kenalan mereka sehingga besar kemungkinan bisa menambah pelanggan bagi perusahaan. Hal tersebut </w:t>
+      </w:r>
+      <w:proofErr w:type="gramStart"/>
+      <w:r>
+        <w:rPr>
+          <w:rFonts w:ascii="Times New Roman" w:hAnsi="Times New Roman" w:cs="Times New Roman"/>
+          <w:sz w:val="24"/>
+          <w:szCs w:val="24"/>
+        </w:rPr>
+        <w:t>bisa  meningkatkan</w:t>
+      </w:r>
+      <w:proofErr w:type="gramEnd"/>
+      <w:r>
+        <w:rPr>
+          <w:rFonts w:ascii="Times New Roman" w:hAnsi="Times New Roman" w:cs="Times New Roman"/>
+          <w:sz w:val="24"/>
+          <w:szCs w:val="24"/>
+        </w:rPr>
+        <w:t xml:space="preserve"> jumlah penjualan perusahaan. Karena setiap perusahaan mengetahui bahwa untuk mendapatkaan pelanggan yang baru biayanya akan lebih besar jika dibandingkan dengan biaya untuk mempertahankan pelanggan lama yang memiliki loyalitas yang tinggi</w:t>
       </w:r>
     </w:p>
     <w:p>
@@ -529,7 +631,97 @@
           <w:sz w:val="24"/>
           <w:szCs w:val="24"/>
         </w:rPr>
-        <w:t xml:space="preserve">Untuk meningkatkan kualitas pelayanan dan otomatisasi proses bisnis terhadap pelanggan ada strategi pemasaran yang berbasis CRM pada upaya menciptakan hubungan antara pihak perusahaan dengan pelanggan lebih dikenal dengan istilah CRM Operasional. Menurut Buttle (Diana dan Tjiptono 2007 : 190). CRM Operasional berfokus pada otomatisasi proses bisnis dalam kaitannya dengan upaya melayani pelanggan. Berbagai aplikasi perangkat lunak CRM memudahkan proses otomatisasi pemasaran (seperti segmentasi pasar, manajemen komunikasi pemasaran, event-based-marketing), penjualan (di antaranya lead manajemen, manajemen kontak pelanggan, dan konfigurasi produk), dan fungsi layanan pelanggan (contohnya operasi call center, web based service dan field service). Untuk meningkatkan nilai beli pelanggan </w:t>
+        <w:t>Untuk meningkatkan kualitas pelayanan dan otomatisasi proses bisnis terhadap pelanggan ada strategi pemasaran yang berbasis CRM pada upaya menciptakan hubungan antara pihak perusahaan dengan pelanggan lebih dikenal dengan istilah CRM Operasional. Menurut</w:t>
+      </w:r>
+      <w:r>
+        <w:rPr>
+          <w:rFonts w:ascii="Times New Roman" w:hAnsi="Times New Roman" w:cs="Times New Roman"/>
+          <w:sz w:val="24"/>
+          <w:szCs w:val="24"/>
+          <w:lang w:val="id-ID"/>
+        </w:rPr>
+        <w:t xml:space="preserve"> </w:t>
+      </w:r>
+      <w:r>
+        <w:rPr>
+          <w:rFonts w:ascii="Times New Roman" w:hAnsi="Times New Roman" w:cs="Times New Roman"/>
+          <w:sz w:val="24"/>
+          <w:szCs w:val="24"/>
+          <w:lang w:val="id-ID"/>
+        </w:rPr>
+        <w:fldChar w:fldCharType="begin" w:fldLock="1"/>
+      </w:r>
+      <w:r>
+        <w:rPr>
+          <w:rFonts w:ascii="Times New Roman" w:hAnsi="Times New Roman" w:cs="Times New Roman"/>
+          <w:sz w:val="24"/>
+          <w:szCs w:val="24"/>
+          <w:lang w:val="id-ID"/>
+        </w:rPr>
+        <w:instrText>ADDIN CSL_CITATION {"citationItems":[{"id":"ITEM-1","itemData":{"author":[{"dropping-particle":"","family":"Ummah","given":"Linda Durotul","non-dropping-particle":"","parse-names":false,"suffix":""}],"id":"ITEM-1","issued":{"date-parts":[["2018"]]},"page":"10-17","title":"RANCANG BANGUN E-COMMERCE PADA TOKO KERUDUNG NURI COLLECTION BERBASIS CUSTOMER RELATIONSHIP MANAGEMENT Linda Durotul Ummah","type":"article-journal","volume":"12"},"uris":["http://www.mendeley.com/documents/?uuid=1849c0dc-e9f0-4aa9-96b5-b1edfb00c4f5"]}],"mendeley":{"formattedCitation":"(Ummah 2018)","plainTextFormattedCitation":"(Ummah 2018)","previouslyFormattedCitation":"(Ummah 2018)"},"properties":{"noteIndex":0},"schema":"https://github.com/citation-style-language/schema/raw/master/csl-citation.json"}</w:instrText>
+      </w:r>
+      <w:r>
+        <w:rPr>
+          <w:rFonts w:ascii="Times New Roman" w:hAnsi="Times New Roman" w:cs="Times New Roman"/>
+          <w:sz w:val="24"/>
+          <w:szCs w:val="24"/>
+          <w:lang w:val="id-ID"/>
+        </w:rPr>
+        <w:fldChar w:fldCharType="separate"/>
+      </w:r>
+      <w:r>
+        <w:rPr>
+          <w:rFonts w:ascii="Times New Roman" w:hAnsi="Times New Roman" w:cs="Times New Roman"/>
+          <w:noProof/>
+          <w:sz w:val="24"/>
+          <w:szCs w:val="24"/>
+          <w:lang w:val="id-ID"/>
+        </w:rPr>
+        <w:t>(Ummah 2018)</w:t>
+      </w:r>
+      <w:r>
+        <w:rPr>
+          <w:rFonts w:ascii="Times New Roman" w:hAnsi="Times New Roman" w:cs="Times New Roman"/>
+          <w:sz w:val="24"/>
+          <w:szCs w:val="24"/>
+          <w:lang w:val="id-ID"/>
+        </w:rPr>
+        <w:fldChar w:fldCharType="end"/>
+      </w:r>
+      <w:r>
+        <w:rPr>
+          <w:rFonts w:ascii="Times New Roman" w:hAnsi="Times New Roman" w:cs="Times New Roman"/>
+          <w:sz w:val="24"/>
+          <w:szCs w:val="24"/>
+          <w:lang w:val="id-ID"/>
+        </w:rPr>
+        <w:t xml:space="preserve"> </w:t>
+      </w:r>
+      <w:r>
+        <w:rPr>
+          <w:rFonts w:ascii="Times New Roman" w:hAnsi="Times New Roman" w:cs="Times New Roman"/>
+          <w:sz w:val="24"/>
+          <w:szCs w:val="24"/>
+        </w:rPr>
+        <w:t xml:space="preserve">CRM Operasional berfokus pada otomatisasi proses bisnis dalam kaitannya dengan upaya melayani pelanggan. Berbagai aplikasi perangkat lunak CRM memudahkan proses otomatisasi pemasaran (seperti segmentasi pasar, manajemen komunikasi pemasaran, event-based-marketing), penjualan (di antaranya lead manajemen, manajemen kontak pelanggan, dan konfigurasi produk), dan fungsi layanan pelanggan (contohnya operasi call center, </w:t>
+      </w:r>
+      <w:proofErr w:type="gramStart"/>
+      <w:r>
+        <w:rPr>
+          <w:rFonts w:ascii="Times New Roman" w:hAnsi="Times New Roman" w:cs="Times New Roman"/>
+          <w:sz w:val="24"/>
+          <w:szCs w:val="24"/>
+        </w:rPr>
+        <w:t>web based</w:t>
+      </w:r>
+      <w:proofErr w:type="gramEnd"/>
+      <w:r>
+        <w:rPr>
+          <w:rFonts w:ascii="Times New Roman" w:hAnsi="Times New Roman" w:cs="Times New Roman"/>
+          <w:sz w:val="24"/>
+          <w:szCs w:val="24"/>
+        </w:rPr>
+        <w:t xml:space="preserve"> service dan field service). Untuk meningkatkan nilai beli pelanggan </w:t>
       </w:r>
       <w:r>
         <w:rPr>
@@ -573,7 +765,25 @@
           <w:sz w:val="24"/>
           <w:szCs w:val="24"/>
         </w:rPr>
-        <w:t xml:space="preserve">Dengan memanfaatkan metode CRM dapat membantu pihak perusahaan dalam meningkatkan  kualitas pelayanan dan otomatisasi proses bisnis terhadap pelanggan serta dapat mengetahui minat beli pelanggan dan prilaku pasar dan pelanggan dengan lebih baik. Akan tetapi aspek manajemen hubungan pelanggan atau CRM yang ada </w:t>
+        <w:t xml:space="preserve">Dengan memanfaatkan metode CRM dapat membantu pihak perusahaan dalam </w:t>
+      </w:r>
+      <w:proofErr w:type="gramStart"/>
+      <w:r>
+        <w:rPr>
+          <w:rFonts w:ascii="Times New Roman" w:hAnsi="Times New Roman" w:cs="Times New Roman"/>
+          <w:sz w:val="24"/>
+          <w:szCs w:val="24"/>
+        </w:rPr>
+        <w:t>meningkatkan  kualitas</w:t>
+      </w:r>
+      <w:proofErr w:type="gramEnd"/>
+      <w:r>
+        <w:rPr>
+          <w:rFonts w:ascii="Times New Roman" w:hAnsi="Times New Roman" w:cs="Times New Roman"/>
+          <w:sz w:val="24"/>
+          <w:szCs w:val="24"/>
+        </w:rPr>
+        <w:t xml:space="preserve"> pelayanan dan otomatisasi proses bisnis terhadap pelanggan serta dapat mengetahui minat beli pelanggan dan prilaku pasar dan pelanggan dengan lebih baik. Akan tetapi aspek manajemen hubungan pelanggan atau CRM yang ada </w:t>
       </w:r>
       <w:r>
         <w:rPr>
@@ -652,8 +862,18 @@
           <w:sz w:val="24"/>
           <w:szCs w:val="24"/>
         </w:rPr>
-        <w:t>sehingga penulis mengangkat judul :</w:t>
-      </w:r>
+        <w:t xml:space="preserve">sehingga penulis mengangkat </w:t>
+      </w:r>
+      <w:proofErr w:type="gramStart"/>
+      <w:r>
+        <w:rPr>
+          <w:rFonts w:ascii="Times New Roman" w:hAnsi="Times New Roman" w:cs="Times New Roman"/>
+          <w:sz w:val="24"/>
+          <w:szCs w:val="24"/>
+        </w:rPr>
+        <w:t>judul :</w:t>
+      </w:r>
+      <w:proofErr w:type="gramEnd"/>
       <w:r>
         <w:rPr>
           <w:rFonts w:ascii="Times New Roman" w:hAnsi="Times New Roman" w:cs="Times New Roman"/>
@@ -725,29 +945,32 @@
     <w:p>
       <w:pPr>
         <w:spacing w:line="480" w:lineRule="auto"/>
+        <w:jc w:val="both"/>
+        <w:rPr>
+          <w:rFonts w:ascii="Times New Roman" w:hAnsi="Times New Roman" w:cs="Times New Roman"/>
+          <w:b/>
+          <w:bCs/>
+          <w:sz w:val="24"/>
+          <w:szCs w:val="24"/>
+          <w:lang w:val="id-ID"/>
+        </w:rPr>
+      </w:pPr>
+      <w:r>
+        <w:rPr>
+          <w:rFonts w:ascii="Times New Roman" w:hAnsi="Times New Roman" w:cs="Times New Roman"/>
+          <w:b/>
+          <w:bCs/>
+          <w:sz w:val="24"/>
+          <w:szCs w:val="24"/>
+          <w:lang w:val="id-ID"/>
+        </w:rPr>
+        <w:t>1.2 Identifikasi Masalah</w:t>
+      </w:r>
+    </w:p>
+    <w:p>
+      <w:pPr>
+        <w:spacing w:line="480" w:lineRule="auto"/>
         <w:ind w:firstLine="360"/>
-        <w:jc w:val="both"/>
-        <w:rPr>
-          <w:rFonts w:ascii="Times New Roman" w:hAnsi="Times New Roman" w:cs="Times New Roman"/>
-          <w:sz w:val="24"/>
-          <w:szCs w:val="24"/>
-          <w:lang w:val="id-ID"/>
-        </w:rPr>
-      </w:pPr>
-      <w:r>
-        <w:rPr>
-          <w:rFonts w:ascii="Times New Roman" w:hAnsi="Times New Roman" w:cs="Times New Roman"/>
-          <w:sz w:val="24"/>
-          <w:szCs w:val="24"/>
-          <w:lang w:val="id-ID"/>
-        </w:rPr>
-        <w:t>1.2 Identifikasi Masalah</w:t>
-      </w:r>
-    </w:p>
-    <w:p>
-      <w:pPr>
-        <w:spacing w:line="480" w:lineRule="auto"/>
-        <w:ind w:firstLine="360"/>
         <w:rPr>
           <w:rFonts w:ascii="Times New Roman" w:hAnsi="Times New Roman" w:cs="Times New Roman"/>
         </w:rPr>
@@ -804,6 +1027,7 @@
         </w:rPr>
         <w:t xml:space="preserve"> </w:t>
       </w:r>
+      <w:proofErr w:type="gramStart"/>
       <w:r>
         <w:rPr>
           <w:rFonts w:ascii="Times New Roman" w:hAnsi="Times New Roman" w:cs="Times New Roman"/>
@@ -813,6 +1037,7 @@
       <w:r>
         <w:t xml:space="preserve"> :</w:t>
       </w:r>
+      <w:proofErr w:type="gramEnd"/>
     </w:p>
     <w:p>
       <w:pPr>
@@ -1003,7 +1228,26 @@
           <w:sz w:val="24"/>
           <w:szCs w:val="24"/>
         </w:rPr>
-        <w:t>1.2 Rumusan Masalah</w:t>
+        <w:t>1.</w:t>
+      </w:r>
+      <w:r>
+        <w:rPr>
+          <w:rFonts w:ascii="Times New Roman" w:eastAsia="Times New Roman" w:hAnsi="Times New Roman" w:cs="Times New Roman"/>
+          <w:b/>
+          <w:sz w:val="24"/>
+          <w:szCs w:val="24"/>
+          <w:lang w:val="id-ID"/>
+        </w:rPr>
+        <w:t>3</w:t>
+      </w:r>
+      <w:r>
+        <w:rPr>
+          <w:rFonts w:ascii="Times New Roman" w:eastAsia="Times New Roman" w:hAnsi="Times New Roman" w:cs="Times New Roman"/>
+          <w:b/>
+          <w:sz w:val="24"/>
+          <w:szCs w:val="24"/>
+        </w:rPr>
+        <w:t xml:space="preserve"> Rumusan Masalah</w:t>
       </w:r>
     </w:p>
     <w:p>
@@ -1044,7 +1288,26 @@
           <w:sz w:val="24"/>
           <w:szCs w:val="24"/>
         </w:rPr>
-        <w:t>1.3 Tujuan</w:t>
+        <w:t>1.</w:t>
+      </w:r>
+      <w:r>
+        <w:rPr>
+          <w:rFonts w:ascii="Times New Roman" w:eastAsia="Times New Roman" w:hAnsi="Times New Roman" w:cs="Times New Roman"/>
+          <w:b/>
+          <w:sz w:val="24"/>
+          <w:szCs w:val="24"/>
+          <w:lang w:val="id-ID"/>
+        </w:rPr>
+        <w:t>4</w:t>
+      </w:r>
+      <w:r>
+        <w:rPr>
+          <w:rFonts w:ascii="Times New Roman" w:eastAsia="Times New Roman" w:hAnsi="Times New Roman" w:cs="Times New Roman"/>
+          <w:b/>
+          <w:sz w:val="24"/>
+          <w:szCs w:val="24"/>
+        </w:rPr>
+        <w:t xml:space="preserve"> Tujuan</w:t>
       </w:r>
     </w:p>
     <w:p>
@@ -1088,7 +1351,7 @@
           <w:sz w:val="24"/>
           <w:szCs w:val="24"/>
         </w:rPr>
-        <w:t xml:space="preserve">Mengimplementasikan model CRM pada </w:t>
+        <w:t xml:space="preserve">Mengimplementasikan CRM pada </w:t>
       </w:r>
       <w:r>
         <w:rPr>
@@ -1232,6 +1495,92 @@
     </w:p>
     <w:p>
       <w:pPr>
+        <w:pStyle w:val="ListParagraph"/>
+        <w:numPr>
+          <w:ilvl w:val="0"/>
+          <w:numId w:val="6"/>
+        </w:numPr>
+        <w:spacing w:after="240" w:line="480" w:lineRule="auto"/>
+        <w:jc w:val="both"/>
+        <w:rPr>
+          <w:rFonts w:ascii="Times New Roman" w:hAnsi="Times New Roman" w:cs="Times New Roman"/>
+          <w:sz w:val="24"/>
+          <w:szCs w:val="24"/>
+        </w:rPr>
+      </w:pPr>
+      <w:r>
+        <w:rPr>
+          <w:rFonts w:ascii="Times New Roman" w:eastAsia="Times New Roman" w:hAnsi="Times New Roman" w:cs="Times New Roman"/>
+          <w:sz w:val="24"/>
+          <w:szCs w:val="24"/>
+          <w:lang w:val="id-ID"/>
+        </w:rPr>
+        <w:t>Pelanggan akan menerima pemberitahuan melalui email terkait produk yang sedang discount yang diadakan oleh Ratu Photografy Indralaya</w:t>
+      </w:r>
+    </w:p>
+    <w:p>
+      <w:pPr>
+        <w:pStyle w:val="ListParagraph"/>
+        <w:numPr>
+          <w:ilvl w:val="0"/>
+          <w:numId w:val="6"/>
+        </w:numPr>
+        <w:spacing w:after="240" w:line="480" w:lineRule="auto"/>
+        <w:jc w:val="both"/>
+        <w:rPr>
+          <w:rFonts w:ascii="Times New Roman" w:hAnsi="Times New Roman" w:cs="Times New Roman"/>
+          <w:sz w:val="24"/>
+          <w:szCs w:val="24"/>
+        </w:rPr>
+      </w:pPr>
+      <w:r>
+        <w:rPr>
+          <w:rFonts w:ascii="Times New Roman" w:eastAsia="Times New Roman" w:hAnsi="Times New Roman" w:cs="Times New Roman"/>
+          <w:sz w:val="24"/>
+          <w:szCs w:val="24"/>
+          <w:lang w:val="id-ID"/>
+        </w:rPr>
+        <w:t>Menerapkan fitur tracking untuk m</w:t>
+      </w:r>
+      <w:r>
+        <w:rPr>
+          <w:rFonts w:ascii="Times New Roman" w:eastAsia="Times New Roman" w:hAnsi="Times New Roman" w:cs="Times New Roman"/>
+          <w:sz w:val="24"/>
+          <w:szCs w:val="24"/>
+          <w:lang w:val="id-ID"/>
+        </w:rPr>
+        <w:t>emudahkan transaksi yang dilakukan oleh pelanggan, karena setelah pelanggan melakukan transaksi atau pemesanan pada Ratu Photografy pelanggan hanya perlu melihat status pada website untuk mengetahui status pemesanan mereka seperti apa, apakah sedang di proses</w:t>
+      </w:r>
+      <w:r>
+        <w:rPr>
+          <w:rFonts w:ascii="Times New Roman" w:eastAsia="Times New Roman" w:hAnsi="Times New Roman" w:cs="Times New Roman"/>
+          <w:sz w:val="24"/>
+          <w:szCs w:val="24"/>
+          <w:lang w:val="id-ID"/>
+        </w:rPr>
+        <w:t xml:space="preserve">, </w:t>
+      </w:r>
+      <w:r>
+        <w:rPr>
+          <w:rFonts w:ascii="Times New Roman" w:eastAsia="Times New Roman" w:hAnsi="Times New Roman" w:cs="Times New Roman"/>
+          <w:sz w:val="24"/>
+          <w:szCs w:val="24"/>
+          <w:lang w:val="id-ID"/>
+        </w:rPr>
+        <w:t>selesai</w:t>
+      </w:r>
+      <w:r>
+        <w:rPr>
+          <w:rFonts w:ascii="Times New Roman" w:eastAsia="Times New Roman" w:hAnsi="Times New Roman" w:cs="Times New Roman"/>
+          <w:sz w:val="24"/>
+          <w:szCs w:val="24"/>
+          <w:lang w:val="id-ID"/>
+        </w:rPr>
+        <w:t>, penambahan waktu dan lainnya</w:t>
+      </w:r>
+    </w:p>
+    <w:p>
+      <w:pPr>
         <w:spacing w:line="480" w:lineRule="auto"/>
         <w:jc w:val="both"/>
         <w:rPr>
@@ -1373,21 +1722,18 @@
         <w:jc w:val="both"/>
         <w:rPr>
           <w:rFonts w:ascii="Times New Roman" w:eastAsia="Times New Roman" w:hAnsi="Times New Roman" w:cs="Times New Roman"/>
-        </w:rPr>
-      </w:pPr>
-      <w:r>
-        <w:rPr>
-          <w:rFonts w:ascii="Times New Roman" w:eastAsia="Times New Roman" w:hAnsi="Times New Roman" w:cs="Times New Roman"/>
-          <w:sz w:val="24"/>
-          <w:szCs w:val="24"/>
-        </w:rPr>
-        <w:t>Pembangunan sistem menggunakan metode waterfall</w:t>
-      </w:r>
-      <w:r>
-        <w:rPr>
-          <w:rFonts w:ascii="Times New Roman" w:eastAsia="Times New Roman" w:hAnsi="Times New Roman" w:cs="Times New Roman"/>
-        </w:rPr>
-        <w:t>.</w:t>
+          <w:sz w:val="24"/>
+          <w:szCs w:val="24"/>
+        </w:rPr>
+      </w:pPr>
+      <w:r>
+        <w:rPr>
+          <w:rFonts w:ascii="Times New Roman" w:eastAsia="Times New Roman" w:hAnsi="Times New Roman" w:cs="Times New Roman"/>
+          <w:sz w:val="24"/>
+          <w:szCs w:val="24"/>
+          <w:lang w:val="id-ID"/>
+        </w:rPr>
+        <w:t>Aplikasi ini akan memberitahun notifikai kepada pelanggan terkait adanya discount atau promo baru yang diadakan oleh Ratu Photgrafy</w:t>
       </w:r>
     </w:p>
     <w:p>
@@ -1400,6 +1746,57 @@
         <w:jc w:val="both"/>
         <w:rPr>
           <w:rFonts w:ascii="Times New Roman" w:eastAsia="Times New Roman" w:hAnsi="Times New Roman" w:cs="Times New Roman"/>
+          <w:sz w:val="24"/>
+          <w:szCs w:val="24"/>
+        </w:rPr>
+      </w:pPr>
+      <w:r>
+        <w:rPr>
+          <w:rFonts w:ascii="Times New Roman" w:eastAsia="Times New Roman" w:hAnsi="Times New Roman" w:cs="Times New Roman"/>
+          <w:sz w:val="24"/>
+          <w:szCs w:val="24"/>
+          <w:lang w:val="id-ID"/>
+        </w:rPr>
+        <w:t>Aplikasi ini akan menyediakan fitur tracking yang akan digunakan oleh cutomer untuk mengetahui  status orderan mereka, apakah sudah selesai atau masih dalam proses agar pelanggan bisa datang lagi ke Ratu Phografy  ketika orderan mereka benar-benar sudah selesai</w:t>
+      </w:r>
+    </w:p>
+    <w:p>
+      <w:pPr>
+        <w:numPr>
+          <w:ilvl w:val="0"/>
+          <w:numId w:val="3"/>
+        </w:numPr>
+        <w:spacing w:line="480" w:lineRule="auto"/>
+        <w:jc w:val="both"/>
+        <w:rPr>
+          <w:rFonts w:ascii="Times New Roman" w:eastAsia="Times New Roman" w:hAnsi="Times New Roman" w:cs="Times New Roman"/>
+        </w:rPr>
+      </w:pPr>
+      <w:r>
+        <w:rPr>
+          <w:rFonts w:ascii="Times New Roman" w:eastAsia="Times New Roman" w:hAnsi="Times New Roman" w:cs="Times New Roman"/>
+          <w:sz w:val="24"/>
+          <w:szCs w:val="24"/>
+        </w:rPr>
+        <w:t>Pembangunan sistem menggunakan metode waterfall</w:t>
+      </w:r>
+      <w:r>
+        <w:rPr>
+          <w:rFonts w:ascii="Times New Roman" w:eastAsia="Times New Roman" w:hAnsi="Times New Roman" w:cs="Times New Roman"/>
+        </w:rPr>
+        <w:t>.</w:t>
+      </w:r>
+    </w:p>
+    <w:p>
+      <w:pPr>
+        <w:numPr>
+          <w:ilvl w:val="0"/>
+          <w:numId w:val="3"/>
+        </w:numPr>
+        <w:spacing w:line="480" w:lineRule="auto"/>
+        <w:jc w:val="both"/>
+        <w:rPr>
+          <w:rFonts w:ascii="Times New Roman" w:eastAsia="Times New Roman" w:hAnsi="Times New Roman" w:cs="Times New Roman"/>
         </w:rPr>
       </w:pPr>
       <w:r>
@@ -1436,8 +1833,8 @@
           <w:rFonts w:ascii="Times New Roman" w:eastAsia="Times New Roman" w:hAnsi="Times New Roman" w:cs="Times New Roman"/>
         </w:rPr>
         <w:sectPr>
-          <w:pgSz w:w="12240" w:h="15840"/>
-          <w:pgMar w:top="1440" w:right="1440" w:bottom="1440" w:left="1440" w:header="720" w:footer="720" w:gutter="0"/>
+          <w:pgSz w:w="11907" w:h="16840" w:code="9"/>
+          <w:pgMar w:top="1701" w:right="1701" w:bottom="1701" w:left="2268" w:header="720" w:footer="720" w:gutter="0"/>
           <w:pgNumType w:start="1"/>
           <w:cols w:space="720"/>
         </w:sectPr>
@@ -1486,6 +1883,7 @@
           <w:b/>
           <w:sz w:val="24"/>
           <w:szCs w:val="24"/>
+          <w:lang w:val="id-ID"/>
         </w:rPr>
       </w:pPr>
       <w:r>
@@ -1505,6 +1903,150 @@
           <w:szCs w:val="24"/>
         </w:rPr>
         <w:tab/>
+      </w:r>
+      <w:r>
+        <w:rPr>
+          <w:rFonts w:ascii="Times New Roman" w:eastAsia="Times New Roman" w:hAnsi="Times New Roman" w:cs="Times New Roman"/>
+          <w:b/>
+          <w:sz w:val="24"/>
+          <w:szCs w:val="24"/>
+          <w:lang w:val="id-ID"/>
+        </w:rPr>
+        <w:t>Kajian Pustaka</w:t>
+      </w:r>
+    </w:p>
+    <w:p>
+      <w:pPr>
+        <w:spacing w:line="480" w:lineRule="auto"/>
+        <w:jc w:val="both"/>
+        <w:rPr>
+          <w:rFonts w:ascii="Times New Roman" w:eastAsia="Times New Roman" w:hAnsi="Times New Roman" w:cs="Times New Roman"/>
+          <w:bCs/>
+          <w:sz w:val="24"/>
+          <w:szCs w:val="24"/>
+          <w:lang w:val="id-ID"/>
+        </w:rPr>
+      </w:pPr>
+      <w:r>
+        <w:rPr>
+          <w:rFonts w:ascii="Times New Roman" w:eastAsia="Times New Roman" w:hAnsi="Times New Roman" w:cs="Times New Roman"/>
+          <w:b/>
+          <w:sz w:val="24"/>
+          <w:szCs w:val="24"/>
+          <w:lang w:val="id-ID"/>
+        </w:rPr>
+        <w:tab/>
+      </w:r>
+      <w:r>
+        <w:rPr>
+          <w:rFonts w:ascii="Times New Roman" w:eastAsia="Times New Roman" w:hAnsi="Times New Roman" w:cs="Times New Roman"/>
+          <w:bCs/>
+          <w:sz w:val="24"/>
+          <w:szCs w:val="24"/>
+          <w:lang w:val="id-ID"/>
+        </w:rPr>
+        <w:t xml:space="preserve">Menurut penelitian yang dilakukan oleh </w:t>
+      </w:r>
+      <w:r>
+        <w:rPr>
+          <w:rFonts w:ascii="Times New Roman" w:eastAsia="Times New Roman" w:hAnsi="Times New Roman" w:cs="Times New Roman"/>
+          <w:bCs/>
+          <w:sz w:val="24"/>
+          <w:szCs w:val="24"/>
+          <w:lang w:val="id-ID"/>
+        </w:rPr>
+        <w:fldChar w:fldCharType="begin" w:fldLock="1"/>
+      </w:r>
+      <w:r>
+        <w:rPr>
+          <w:rFonts w:ascii="Times New Roman" w:eastAsia="Times New Roman" w:hAnsi="Times New Roman" w:cs="Times New Roman"/>
+          <w:bCs/>
+          <w:sz w:val="24"/>
+          <w:szCs w:val="24"/>
+          <w:lang w:val="id-ID"/>
+        </w:rPr>
+        <w:instrText>ADDIN CSL_CITATION {"citationItems":[{"id":"ITEM-1","itemData":{"author":[{"dropping-particle":"","family":"Kurniawan","given":"Erick","non-dropping-particle":"","parse-names":false,"suffix":""}],"id":"ITEM-1","issued":{"date-parts":[["0"]]},"title":"IMPLEMENTASI REST WEB SERVICE UNTUK SALES ORDER DAN SALES TRACKING BERBASIS MOBILE","type":"article-journal"},"uris":["http://www.mendeley.com/documents/?uuid=4d04bb49-3a59-4969-840b-835d126b577c"]}],"mendeley":{"formattedCitation":"(Kurniawan n.d.)","plainTextFormattedCitation":"(Kurniawan n.d.)","previouslyFormattedCitation":"(Kurniawan n.d.)"},"properties":{"noteIndex":0},"schema":"https://github.com/citation-style-language/schema/raw/master/csl-citation.json"}</w:instrText>
+      </w:r>
+      <w:r>
+        <w:rPr>
+          <w:rFonts w:ascii="Times New Roman" w:eastAsia="Times New Roman" w:hAnsi="Times New Roman" w:cs="Times New Roman"/>
+          <w:bCs/>
+          <w:sz w:val="24"/>
+          <w:szCs w:val="24"/>
+          <w:lang w:val="id-ID"/>
+        </w:rPr>
+        <w:fldChar w:fldCharType="separate"/>
+      </w:r>
+      <w:r>
+        <w:rPr>
+          <w:rFonts w:ascii="Times New Roman" w:eastAsia="Times New Roman" w:hAnsi="Times New Roman" w:cs="Times New Roman"/>
+          <w:bCs/>
+          <w:noProof/>
+          <w:sz w:val="24"/>
+          <w:szCs w:val="24"/>
+          <w:lang w:val="id-ID"/>
+        </w:rPr>
+        <w:t>(Kurniawan n.d.)</w:t>
+      </w:r>
+      <w:r>
+        <w:rPr>
+          <w:rFonts w:ascii="Times New Roman" w:eastAsia="Times New Roman" w:hAnsi="Times New Roman" w:cs="Times New Roman"/>
+          <w:bCs/>
+          <w:sz w:val="24"/>
+          <w:szCs w:val="24"/>
+          <w:lang w:val="id-ID"/>
+        </w:rPr>
+        <w:fldChar w:fldCharType="end"/>
+      </w:r>
+      <w:r>
+        <w:rPr>
+          <w:rFonts w:ascii="Times New Roman" w:eastAsia="Times New Roman" w:hAnsi="Times New Roman" w:cs="Times New Roman"/>
+          <w:bCs/>
+          <w:sz w:val="24"/>
+          <w:szCs w:val="24"/>
+          <w:lang w:val="id-ID"/>
+        </w:rPr>
+        <w:t xml:space="preserve"> tentang web service yang menggunakan fitur sales tracking yang memberikan perusahaan untuk dapat dengan mudah memantau tenaga penjual dan melakukan pemesanan barang dengan lebih cepat dan efisien</w:t>
+      </w:r>
+    </w:p>
+    <w:p>
+      <w:pPr>
+        <w:spacing w:line="480" w:lineRule="auto"/>
+        <w:jc w:val="both"/>
+        <w:rPr>
+          <w:rFonts w:ascii="Times New Roman" w:eastAsia="Times New Roman" w:hAnsi="Times New Roman" w:cs="Times New Roman"/>
+          <w:b/>
+          <w:sz w:val="24"/>
+          <w:szCs w:val="24"/>
+        </w:rPr>
+      </w:pPr>
+      <w:r>
+        <w:rPr>
+          <w:rFonts w:ascii="Times New Roman" w:eastAsia="Times New Roman" w:hAnsi="Times New Roman" w:cs="Times New Roman"/>
+          <w:b/>
+          <w:sz w:val="24"/>
+          <w:szCs w:val="24"/>
+          <w:lang w:val="id-ID"/>
+        </w:rPr>
+        <w:t xml:space="preserve">2.2 </w:t>
+      </w:r>
+      <w:r>
+        <w:rPr>
+          <w:rFonts w:ascii="Times New Roman" w:eastAsia="Times New Roman" w:hAnsi="Times New Roman" w:cs="Times New Roman"/>
+          <w:b/>
+          <w:sz w:val="24"/>
+          <w:szCs w:val="24"/>
+          <w:lang w:val="id-ID"/>
+        </w:rPr>
+        <w:tab/>
+      </w:r>
+      <w:r>
+        <w:rPr>
+          <w:rFonts w:ascii="Times New Roman" w:eastAsia="Times New Roman" w:hAnsi="Times New Roman" w:cs="Times New Roman"/>
+          <w:b/>
+          <w:sz w:val="24"/>
+          <w:szCs w:val="24"/>
+        </w:rPr>
         <w:t>Customer Relation Management (CRM)</w:t>
       </w:r>
     </w:p>
@@ -1525,28 +2067,101 @@
           <w:sz w:val="24"/>
           <w:szCs w:val="24"/>
         </w:rPr>
-        <w:t>Customer Relationship Management adalah strategi komprehensif dan proses memperoleh, mempertahankan, dan bermitra dengan pelanggan secara selektif untuk menciptakan nilai yang superior untuk perusahaan dan pelanggan. Ini melibatkan integrasi pemasaran, penjualan, layanan pelanggan, dan rantai suplai fungsi organisasi untuk mencapai efisiensi dan efektivitas yang lebih dalam memberikan nilai pelanggan. Untuk menjalin hubungan dengan pelanggan secara berkelanjutan, perusahaan harus mempunyai program atau strategi dalam mengelola pelanggan potensial. Inti proses CRM meliputi tiga kegiatan atau siklus hidup pelanggan, yaitu : mendapatkan pelanggan baru (acquire), menguasai dan mempertahankan pelanggan yang ada (retain), dan mengembangkan nilai-nilai pelanggan (develop). (Wiranti &amp; Nugraha, 2017).</w:t>
-      </w:r>
-    </w:p>
-    <w:p>
-      <w:pPr>
-        <w:spacing w:line="480" w:lineRule="auto"/>
-        <w:jc w:val="both"/>
-        <w:rPr>
-          <w:rFonts w:ascii="Times New Roman" w:eastAsia="Times New Roman" w:hAnsi="Times New Roman" w:cs="Times New Roman"/>
-          <w:b/>
-          <w:sz w:val="24"/>
-          <w:szCs w:val="24"/>
-        </w:rPr>
-      </w:pPr>
-      <w:r>
-        <w:rPr>
-          <w:rFonts w:ascii="Times New Roman" w:eastAsia="Times New Roman" w:hAnsi="Times New Roman" w:cs="Times New Roman"/>
-          <w:b/>
-          <w:sz w:val="24"/>
-          <w:szCs w:val="24"/>
-        </w:rPr>
-        <w:t>2.2</w:t>
+        <w:t>Customer Relationship Management adalah strategi komprehensif dan proses memperoleh, mempertahankan, dan bermitra dengan pelanggan secara selektif untuk menciptakan nilai yang superior untuk perusahaan dan pelanggan. Ini melibatkan integrasi pemasaran, penjualan, layanan pelanggan, dan rantai suplai fungsi organisasi untuk mencapai efisiensi dan efektivitas yang lebih dalam memberikan nilai pelanggan. Untuk menjalin hubungan dengan pelanggan secara berkelanjutan, perusahaan harus mempunyai program atau strategi dalam mengelola pelanggan potensial. Inti proses CRM meliputi tiga kegiatan atau siklus hidup pelanggan, yaitu : mendapatkan pelanggan baru (acquire), menguasai dan mempertahankan pelanggan yang ada (retain), dan mengembangkan nilai-nilai pelanggan (develop)</w:t>
+      </w:r>
+      <w:r>
+        <w:rPr>
+          <w:rFonts w:ascii="Times New Roman" w:eastAsia="Times New Roman" w:hAnsi="Times New Roman" w:cs="Times New Roman"/>
+          <w:sz w:val="24"/>
+          <w:szCs w:val="24"/>
+          <w:lang w:val="id-ID"/>
+        </w:rPr>
+        <w:t xml:space="preserve"> </w:t>
+      </w:r>
+      <w:r>
+        <w:rPr>
+          <w:rFonts w:ascii="Times New Roman" w:eastAsia="Times New Roman" w:hAnsi="Times New Roman" w:cs="Times New Roman"/>
+          <w:sz w:val="24"/>
+          <w:szCs w:val="24"/>
+          <w:lang w:val="id-ID"/>
+        </w:rPr>
+        <w:fldChar w:fldCharType="begin" w:fldLock="1"/>
+      </w:r>
+      <w:r>
+        <w:rPr>
+          <w:rFonts w:ascii="Times New Roman" w:eastAsia="Times New Roman" w:hAnsi="Times New Roman" w:cs="Times New Roman"/>
+          <w:sz w:val="24"/>
+          <w:szCs w:val="24"/>
+          <w:lang w:val="id-ID"/>
+        </w:rPr>
+        <w:instrText>ADDIN CSL_CITATION {"citationItems":[{"id":"ITEM-1","itemData":{"author":[{"dropping-particle":"","family":"Wiranti","given":"Malisa Wahyu","non-dropping-particle":"","parse-names":false,"suffix":""},{"dropping-particle":"","family":"Nugraha","given":"Hari Susanta","non-dropping-particle":"","parse-names":false,"suffix":""}],"id":"ITEM-1","issued":{"date-parts":[["0"]]},"title":"ANALISIS STRATEGI CUSTOMER ENGAGEMENT TERHADAP LOYALITAS PADA PT. NASMOCO MAGELANG","type":"article-journal"},"uris":["http://www.mendeley.com/documents/?uuid=9d8264e0-912c-4ba8-92cd-6f4c0c97fd10"]}],"mendeley":{"formattedCitation":"(Wiranti and Nugraha n.d.)","plainTextFormattedCitation":"(Wiranti and Nugraha n.d.)","previouslyFormattedCitation":"(Wiranti and Nugraha n.d.)"},"properties":{"noteIndex":0},"schema":"https://github.com/citation-style-language/schema/raw/master/csl-citation.json"}</w:instrText>
+      </w:r>
+      <w:r>
+        <w:rPr>
+          <w:rFonts w:ascii="Times New Roman" w:eastAsia="Times New Roman" w:hAnsi="Times New Roman" w:cs="Times New Roman"/>
+          <w:sz w:val="24"/>
+          <w:szCs w:val="24"/>
+          <w:lang w:val="id-ID"/>
+        </w:rPr>
+        <w:fldChar w:fldCharType="separate"/>
+      </w:r>
+      <w:r>
+        <w:rPr>
+          <w:rFonts w:ascii="Times New Roman" w:eastAsia="Times New Roman" w:hAnsi="Times New Roman" w:cs="Times New Roman"/>
+          <w:noProof/>
+          <w:sz w:val="24"/>
+          <w:szCs w:val="24"/>
+          <w:lang w:val="id-ID"/>
+        </w:rPr>
+        <w:t>(Wiranti and Nugraha n.d.)</w:t>
+      </w:r>
+      <w:r>
+        <w:rPr>
+          <w:rFonts w:ascii="Times New Roman" w:eastAsia="Times New Roman" w:hAnsi="Times New Roman" w:cs="Times New Roman"/>
+          <w:sz w:val="24"/>
+          <w:szCs w:val="24"/>
+          <w:lang w:val="id-ID"/>
+        </w:rPr>
+        <w:fldChar w:fldCharType="end"/>
+      </w:r>
+      <w:r>
+        <w:rPr>
+          <w:rFonts w:ascii="Times New Roman" w:eastAsia="Times New Roman" w:hAnsi="Times New Roman" w:cs="Times New Roman"/>
+          <w:sz w:val="24"/>
+          <w:szCs w:val="24"/>
+        </w:rPr>
+        <w:t>.</w:t>
+      </w:r>
+    </w:p>
+    <w:p>
+      <w:pPr>
+        <w:spacing w:line="480" w:lineRule="auto"/>
+        <w:jc w:val="both"/>
+        <w:rPr>
+          <w:rFonts w:ascii="Times New Roman" w:eastAsia="Times New Roman" w:hAnsi="Times New Roman" w:cs="Times New Roman"/>
+          <w:b/>
+          <w:sz w:val="24"/>
+          <w:szCs w:val="24"/>
+        </w:rPr>
+      </w:pPr>
+      <w:r>
+        <w:rPr>
+          <w:rFonts w:ascii="Times New Roman" w:eastAsia="Times New Roman" w:hAnsi="Times New Roman" w:cs="Times New Roman"/>
+          <w:b/>
+          <w:sz w:val="24"/>
+          <w:szCs w:val="24"/>
+        </w:rPr>
+        <w:t>2.</w:t>
+      </w:r>
+      <w:r>
+        <w:rPr>
+          <w:rFonts w:ascii="Times New Roman" w:eastAsia="Times New Roman" w:hAnsi="Times New Roman" w:cs="Times New Roman"/>
+          <w:b/>
+          <w:sz w:val="24"/>
+          <w:szCs w:val="24"/>
+          <w:lang w:val="id-ID"/>
+        </w:rPr>
+        <w:t>3</w:t>
       </w:r>
       <w:r>
         <w:rPr>
@@ -1605,28 +2220,87 @@
           <w:sz w:val="24"/>
           <w:szCs w:val="24"/>
         </w:rPr>
-        <w:t>jangka panjang menjadi kunci bagi kelangsungan hidup dan pertumbuhan perusahaan. (Desai &amp; Mahajan, 1998).</w:t>
-      </w:r>
-    </w:p>
-    <w:p>
-      <w:pPr>
-        <w:spacing w:line="480" w:lineRule="auto"/>
-        <w:jc w:val="both"/>
-        <w:rPr>
-          <w:rFonts w:ascii="Times New Roman" w:eastAsia="Times New Roman" w:hAnsi="Times New Roman" w:cs="Times New Roman"/>
-          <w:b/>
-          <w:sz w:val="24"/>
-          <w:szCs w:val="24"/>
-        </w:rPr>
-      </w:pPr>
-      <w:r>
-        <w:rPr>
-          <w:rFonts w:ascii="Times New Roman" w:eastAsia="Times New Roman" w:hAnsi="Times New Roman" w:cs="Times New Roman"/>
-          <w:b/>
-          <w:sz w:val="24"/>
-          <w:szCs w:val="24"/>
-        </w:rPr>
-        <w:t>2.3</w:t>
+        <w:t>jangka panjang menjadi kunci bagi kelangsungan hidup dan pertumbuhan perusahaan.</w:t>
+      </w:r>
+      <w:r>
+        <w:rPr>
+          <w:rFonts w:ascii="Times New Roman" w:eastAsia="Times New Roman" w:hAnsi="Times New Roman" w:cs="Times New Roman"/>
+          <w:sz w:val="24"/>
+          <w:szCs w:val="24"/>
+        </w:rPr>
+        <w:fldChar w:fldCharType="begin" w:fldLock="1"/>
+      </w:r>
+      <w:r>
+        <w:rPr>
+          <w:rFonts w:ascii="Times New Roman" w:eastAsia="Times New Roman" w:hAnsi="Times New Roman" w:cs="Times New Roman"/>
+          <w:sz w:val="24"/>
+          <w:szCs w:val="24"/>
+        </w:rPr>
+        <w:instrText>ADDIN CSL_CITATION {"citationItems":[{"id":"ITEM-1","itemData":{"author":[{"dropping-particle":"","family":"Tjahyadi","given":"Rully Arlan","non-dropping-particle":"","parse-names":false,"suffix":""}],"id":"ITEM-1","issued":{"date-parts":[["0"]]},"title":"MEMBANGUN HUBUNGAN JANGKA PANJANG","type":"article-journal"},"uris":["http://www.mendeley.com/documents/?uuid=d5ad717c-d077-462b-b17f-1c3eb22a2ac6"]}],"mendeley":{"formattedCitation":"(Tjahyadi n.d.)","plainTextFormattedCitation":"(Tjahyadi n.d.)","previouslyFormattedCitation":"(Tjahyadi n.d.)"},"properties":{"noteIndex":0},"schema":"https://github.com/citation-style-language/schema/raw/master/csl-citation.json"}</w:instrText>
+      </w:r>
+      <w:r>
+        <w:rPr>
+          <w:rFonts w:ascii="Times New Roman" w:eastAsia="Times New Roman" w:hAnsi="Times New Roman" w:cs="Times New Roman"/>
+          <w:sz w:val="24"/>
+          <w:szCs w:val="24"/>
+        </w:rPr>
+        <w:fldChar w:fldCharType="separate"/>
+      </w:r>
+      <w:r>
+        <w:rPr>
+          <w:rFonts w:ascii="Times New Roman" w:eastAsia="Times New Roman" w:hAnsi="Times New Roman" w:cs="Times New Roman"/>
+          <w:noProof/>
+          <w:sz w:val="24"/>
+          <w:szCs w:val="24"/>
+        </w:rPr>
+        <w:t>(Tjahyadi n.d.)</w:t>
+      </w:r>
+      <w:r>
+        <w:rPr>
+          <w:rFonts w:ascii="Times New Roman" w:eastAsia="Times New Roman" w:hAnsi="Times New Roman" w:cs="Times New Roman"/>
+          <w:sz w:val="24"/>
+          <w:szCs w:val="24"/>
+        </w:rPr>
+        <w:fldChar w:fldCharType="end"/>
+      </w:r>
+      <w:r>
+        <w:rPr>
+          <w:rFonts w:ascii="Times New Roman" w:eastAsia="Times New Roman" w:hAnsi="Times New Roman" w:cs="Times New Roman"/>
+          <w:sz w:val="24"/>
+          <w:szCs w:val="24"/>
+        </w:rPr>
+        <w:t>.</w:t>
+      </w:r>
+    </w:p>
+    <w:p>
+      <w:pPr>
+        <w:spacing w:line="480" w:lineRule="auto"/>
+        <w:jc w:val="both"/>
+        <w:rPr>
+          <w:rFonts w:ascii="Times New Roman" w:eastAsia="Times New Roman" w:hAnsi="Times New Roman" w:cs="Times New Roman"/>
+          <w:b/>
+          <w:sz w:val="24"/>
+          <w:szCs w:val="24"/>
+        </w:rPr>
+      </w:pPr>
+      <w:r>
+        <w:rPr>
+          <w:rFonts w:ascii="Times New Roman" w:eastAsia="Times New Roman" w:hAnsi="Times New Roman" w:cs="Times New Roman"/>
+          <w:b/>
+          <w:sz w:val="24"/>
+          <w:szCs w:val="24"/>
+        </w:rPr>
+        <w:t>2.</w:t>
+      </w:r>
+      <w:r>
+        <w:rPr>
+          <w:rFonts w:ascii="Times New Roman" w:eastAsia="Times New Roman" w:hAnsi="Times New Roman" w:cs="Times New Roman"/>
+          <w:b/>
+          <w:sz w:val="24"/>
+          <w:szCs w:val="24"/>
+          <w:lang w:val="id-ID"/>
+        </w:rPr>
+        <w:t>4</w:t>
       </w:r>
       <w:r>
         <w:rPr>
@@ -1656,7 +2330,70 @@
           <w:sz w:val="24"/>
           <w:szCs w:val="24"/>
         </w:rPr>
-        <w:t xml:space="preserve">Model Waterfall merupakan salah satu model pengembangan perangkat lunak yang ada di dalam model SDLC (Sequencial Development Life Cycle). Menurut (Sukamto &amp; Shalahuddin, 2013) SDLC atau Software Development Life Cycle atau sering disebut juga System Development Life Cycle adalah proses mengembangkan atau mengubah suatu sistem perangkat lunak dengan menggunakan model-model dan metodologi yang digunakan orang untuk mengembangkan sistem-sistem perangkat lunak sebelumnya, berdasarkan best practice atau cara-cara yang sudah teruji baik. </w:t>
+        <w:t>Model Waterfall merupakan salah satu model pengembangan perangkat lunak yang ada di dalam model SDLC (Sequencial Development Life Cycle). Menurut</w:t>
+      </w:r>
+      <w:r>
+        <w:rPr>
+          <w:rFonts w:ascii="Times New Roman" w:eastAsia="Times New Roman" w:hAnsi="Times New Roman" w:cs="Times New Roman"/>
+          <w:sz w:val="24"/>
+          <w:szCs w:val="24"/>
+          <w:lang w:val="id-ID"/>
+        </w:rPr>
+        <w:t xml:space="preserve"> </w:t>
+      </w:r>
+      <w:r>
+        <w:rPr>
+          <w:rFonts w:ascii="Times New Roman" w:eastAsia="Times New Roman" w:hAnsi="Times New Roman" w:cs="Times New Roman"/>
+          <w:sz w:val="24"/>
+          <w:szCs w:val="24"/>
+          <w:lang w:val="id-ID"/>
+        </w:rPr>
+        <w:fldChar w:fldCharType="begin" w:fldLock="1"/>
+      </w:r>
+      <w:r>
+        <w:rPr>
+          <w:rFonts w:ascii="Times New Roman" w:eastAsia="Times New Roman" w:hAnsi="Times New Roman" w:cs="Times New Roman"/>
+          <w:sz w:val="24"/>
+          <w:szCs w:val="24"/>
+          <w:lang w:val="id-ID"/>
+        </w:rPr>
+        <w:instrText>ADDIN CSL_CITATION {"citationItems":[{"id":"ITEM-1","itemData":{"author":[{"dropping-particle":"","family":"Purwanto","given":"Heru","non-dropping-particle":"","parse-names":false,"suffix":""},{"dropping-particle":"","family":"Sumbaryadi","given":"Achmad","non-dropping-particle":"","parse-names":false,"suffix":""},{"dropping-particle":"","family":"Informatika","given":"Manajemen","non-dropping-particle":"","parse-names":false,"suffix":""}],"id":"ITEM-1","issue":"1","issued":{"date-parts":[["2018"]]},"page":"15-20","title":"E-CRM BERBASIS WEB PADA SISTEM INFORMASI PENJUALAN FUNITURE","type":"article-journal","volume":"14"},"uris":["http://www.mendeley.com/documents/?uuid=cee684d0-718a-4210-bf3e-5751b95242b7"]}],"mendeley":{"formattedCitation":"(Purwanto, Sumbaryadi, and Informatika 2018)","plainTextFormattedCitation":"(Purwanto, Sumbaryadi, and Informatika 2018)","previouslyFormattedCitation":"(Purwanto, Sumbaryadi, and Informatika 2018)"},"properties":{"noteIndex":0},"schema":"https://github.com/citation-style-language/schema/raw/master/csl-citation.json"}</w:instrText>
+      </w:r>
+      <w:r>
+        <w:rPr>
+          <w:rFonts w:ascii="Times New Roman" w:eastAsia="Times New Roman" w:hAnsi="Times New Roman" w:cs="Times New Roman"/>
+          <w:sz w:val="24"/>
+          <w:szCs w:val="24"/>
+          <w:lang w:val="id-ID"/>
+        </w:rPr>
+        <w:fldChar w:fldCharType="separate"/>
+      </w:r>
+      <w:r>
+        <w:rPr>
+          <w:rFonts w:ascii="Times New Roman" w:eastAsia="Times New Roman" w:hAnsi="Times New Roman" w:cs="Times New Roman"/>
+          <w:noProof/>
+          <w:sz w:val="24"/>
+          <w:szCs w:val="24"/>
+          <w:lang w:val="id-ID"/>
+        </w:rPr>
+        <w:t>(Purwanto, Sumbaryadi, and Informatika 2018)</w:t>
+      </w:r>
+      <w:r>
+        <w:rPr>
+          <w:rFonts w:ascii="Times New Roman" w:eastAsia="Times New Roman" w:hAnsi="Times New Roman" w:cs="Times New Roman"/>
+          <w:sz w:val="24"/>
+          <w:szCs w:val="24"/>
+          <w:lang w:val="id-ID"/>
+        </w:rPr>
+        <w:fldChar w:fldCharType="end"/>
+      </w:r>
+      <w:r>
+        <w:rPr>
+          <w:rFonts w:ascii="Times New Roman" w:eastAsia="Times New Roman" w:hAnsi="Times New Roman" w:cs="Times New Roman"/>
+          <w:sz w:val="24"/>
+          <w:szCs w:val="24"/>
+        </w:rPr>
+        <w:t xml:space="preserve"> SDLC atau Software Development Life Cycle atau sering disebut juga System Development Life Cycle adalah proses mengembangkan atau mengubah suatu sistem perangkat lunak dengan menggunakan model-model dan metodologi yang digunakan orang untuk mengembangkan sistem-sistem perangkat lunak sebelumnya, berdasarkan best practice atau cara-cara yang sudah teruji baik. </w:t>
       </w:r>
     </w:p>
     <w:p>
@@ -1677,236 +2414,6 @@
           <w:szCs w:val="24"/>
         </w:rPr>
         <w:t xml:space="preserve">Model waterfall sering juga disebut model sekuensi linear atau alur hidup klasik. Pengembangan sistem dikerjakan secara terurut mulai dari analisis, desain, pengkodean, pengujian dan tahap pendukung. </w:t>
-      </w:r>
-    </w:p>
-    <w:p>
-      <w:pPr>
-        <w:spacing w:line="480" w:lineRule="auto"/>
-        <w:ind w:firstLine="720"/>
-        <w:jc w:val="both"/>
-        <w:rPr>
-          <w:rFonts w:ascii="Times New Roman" w:eastAsia="Times New Roman" w:hAnsi="Times New Roman" w:cs="Times New Roman"/>
-          <w:sz w:val="24"/>
-          <w:szCs w:val="24"/>
-          <w:highlight w:val="white"/>
-        </w:rPr>
-      </w:pPr>
-      <w:r>
-        <w:rPr>
-          <w:rFonts w:ascii="Times New Roman" w:eastAsia="Times New Roman" w:hAnsi="Times New Roman" w:cs="Times New Roman"/>
-          <w:sz w:val="24"/>
-          <w:szCs w:val="24"/>
-          <w:highlight w:val="white"/>
-        </w:rPr>
-        <w:t xml:space="preserve">Metode air terjun atau yang sering disebut metode </w:t>
-      </w:r>
-      <w:r>
-        <w:rPr>
-          <w:rFonts w:ascii="Times New Roman" w:eastAsia="Times New Roman" w:hAnsi="Times New Roman" w:cs="Times New Roman"/>
-          <w:i/>
-          <w:sz w:val="24"/>
-          <w:szCs w:val="24"/>
-          <w:highlight w:val="white"/>
-        </w:rPr>
-        <w:t>waterfall</w:t>
-      </w:r>
-      <w:r>
-        <w:rPr>
-          <w:rFonts w:ascii="Times New Roman" w:eastAsia="Times New Roman" w:hAnsi="Times New Roman" w:cs="Times New Roman"/>
-          <w:sz w:val="24"/>
-          <w:szCs w:val="24"/>
-          <w:highlight w:val="white"/>
-        </w:rPr>
-        <w:t xml:space="preserve"> sering dinamakan siklus hidup klasik (</w:t>
-      </w:r>
-      <w:r>
-        <w:rPr>
-          <w:rFonts w:ascii="Times New Roman" w:eastAsia="Times New Roman" w:hAnsi="Times New Roman" w:cs="Times New Roman"/>
-          <w:i/>
-          <w:sz w:val="24"/>
-          <w:szCs w:val="24"/>
-          <w:highlight w:val="white"/>
-        </w:rPr>
-        <w:t>classic life cycle</w:t>
-      </w:r>
-      <w:r>
-        <w:rPr>
-          <w:rFonts w:ascii="Times New Roman" w:eastAsia="Times New Roman" w:hAnsi="Times New Roman" w:cs="Times New Roman"/>
-          <w:sz w:val="24"/>
-          <w:szCs w:val="24"/>
-          <w:highlight w:val="white"/>
-        </w:rPr>
-        <w:t>), dimana hal ini menggambarkan pendekatan yang sistematis dan juga berurutan pada pengembangan perangkat lunak, dimulai dengan spesifikasi kebutuhan pengguna lalu berlanjut melalui tahapan-tahapan perencanaan (</w:t>
-      </w:r>
-      <w:r>
-        <w:rPr>
-          <w:rFonts w:ascii="Times New Roman" w:eastAsia="Times New Roman" w:hAnsi="Times New Roman" w:cs="Times New Roman"/>
-          <w:i/>
-          <w:sz w:val="24"/>
-          <w:szCs w:val="24"/>
-          <w:highlight w:val="white"/>
-        </w:rPr>
-        <w:t>planning</w:t>
-      </w:r>
-      <w:r>
-        <w:rPr>
-          <w:rFonts w:ascii="Times New Roman" w:eastAsia="Times New Roman" w:hAnsi="Times New Roman" w:cs="Times New Roman"/>
-          <w:sz w:val="24"/>
-          <w:szCs w:val="24"/>
-          <w:highlight w:val="white"/>
-        </w:rPr>
-        <w:t>), permodelan (</w:t>
-      </w:r>
-      <w:r>
-        <w:rPr>
-          <w:rFonts w:ascii="Times New Roman" w:eastAsia="Times New Roman" w:hAnsi="Times New Roman" w:cs="Times New Roman"/>
-          <w:i/>
-          <w:sz w:val="24"/>
-          <w:szCs w:val="24"/>
-          <w:highlight w:val="white"/>
-        </w:rPr>
-        <w:t>modeling</w:t>
-      </w:r>
-      <w:r>
-        <w:rPr>
-          <w:rFonts w:ascii="Times New Roman" w:eastAsia="Times New Roman" w:hAnsi="Times New Roman" w:cs="Times New Roman"/>
-          <w:sz w:val="24"/>
-          <w:szCs w:val="24"/>
-          <w:highlight w:val="white"/>
-        </w:rPr>
-        <w:t>), konstruksi (</w:t>
-      </w:r>
-      <w:r>
-        <w:rPr>
-          <w:rFonts w:ascii="Times New Roman" w:eastAsia="Times New Roman" w:hAnsi="Times New Roman" w:cs="Times New Roman"/>
-          <w:i/>
-          <w:sz w:val="24"/>
-          <w:szCs w:val="24"/>
-          <w:highlight w:val="white"/>
-        </w:rPr>
-        <w:t>construction</w:t>
-      </w:r>
-      <w:r>
-        <w:rPr>
-          <w:rFonts w:ascii="Times New Roman" w:eastAsia="Times New Roman" w:hAnsi="Times New Roman" w:cs="Times New Roman"/>
-          <w:sz w:val="24"/>
-          <w:szCs w:val="24"/>
-          <w:highlight w:val="white"/>
-        </w:rPr>
-        <w:t>), serta penyerahan sistem ke para pelanggan/pengguna (</w:t>
-      </w:r>
-      <w:r>
-        <w:rPr>
-          <w:rFonts w:ascii="Times New Roman" w:eastAsia="Times New Roman" w:hAnsi="Times New Roman" w:cs="Times New Roman"/>
-          <w:i/>
-          <w:sz w:val="24"/>
-          <w:szCs w:val="24"/>
-          <w:highlight w:val="white"/>
-        </w:rPr>
-        <w:t>deployment</w:t>
-      </w:r>
-      <w:r>
-        <w:rPr>
-          <w:rFonts w:ascii="Times New Roman" w:eastAsia="Times New Roman" w:hAnsi="Times New Roman" w:cs="Times New Roman"/>
-          <w:sz w:val="24"/>
-          <w:szCs w:val="24"/>
-          <w:highlight w:val="white"/>
-        </w:rPr>
-        <w:t>), yang diakhiri dengan dukungan pada perangkat lunak lengkap yang dihasilkan (Pressman, 2012).</w:t>
-      </w:r>
-    </w:p>
-    <w:p>
-      <w:pPr>
-        <w:spacing w:line="480" w:lineRule="auto"/>
-        <w:jc w:val="both"/>
-        <w:rPr>
-          <w:rFonts w:ascii="Times New Roman" w:hAnsi="Times New Roman" w:cs="Times New Roman"/>
-          <w:b/>
-          <w:bCs/>
-          <w:sz w:val="24"/>
-          <w:szCs w:val="24"/>
-          <w:lang w:val="id-ID"/>
-        </w:rPr>
-      </w:pPr>
-      <w:r>
-        <w:rPr>
-          <w:rFonts w:ascii="Times New Roman" w:hAnsi="Times New Roman" w:cs="Times New Roman"/>
-          <w:b/>
-          <w:bCs/>
-          <w:sz w:val="24"/>
-          <w:szCs w:val="24"/>
-          <w:lang w:val="id-ID"/>
-        </w:rPr>
-        <w:t>2.</w:t>
-      </w:r>
-      <w:r>
-        <w:rPr>
-          <w:rFonts w:ascii="Times New Roman" w:hAnsi="Times New Roman" w:cs="Times New Roman"/>
-          <w:b/>
-          <w:bCs/>
-          <w:sz w:val="24"/>
-          <w:szCs w:val="24"/>
-          <w:lang w:val="id-ID"/>
-        </w:rPr>
-        <w:t>4</w:t>
-      </w:r>
-      <w:r>
-        <w:rPr>
-          <w:rFonts w:ascii="Times New Roman" w:hAnsi="Times New Roman" w:cs="Times New Roman"/>
-          <w:b/>
-          <w:bCs/>
-          <w:sz w:val="24"/>
-          <w:szCs w:val="24"/>
-          <w:lang w:val="id-ID"/>
-        </w:rPr>
-        <w:t xml:space="preserve"> CRM (Customer Relationship Management)</w:t>
-      </w:r>
-    </w:p>
-    <w:p>
-      <w:pPr>
-        <w:spacing w:line="480" w:lineRule="auto"/>
-        <w:jc w:val="both"/>
-        <w:rPr>
-          <w:rFonts w:ascii="Times New Roman" w:hAnsi="Times New Roman" w:cs="Times New Roman"/>
-          <w:b/>
-          <w:bCs/>
-          <w:sz w:val="24"/>
-          <w:szCs w:val="24"/>
-          <w:lang w:val="id-ID"/>
-        </w:rPr>
-      </w:pPr>
-      <w:r>
-        <w:rPr>
-          <w:rFonts w:ascii="Times New Roman" w:hAnsi="Times New Roman" w:cs="Times New Roman"/>
-          <w:b/>
-          <w:bCs/>
-          <w:sz w:val="24"/>
-          <w:szCs w:val="24"/>
-          <w:lang w:val="id-ID"/>
-        </w:rPr>
-        <w:t>2.</w:t>
-      </w:r>
-      <w:r>
-        <w:rPr>
-          <w:rFonts w:ascii="Times New Roman" w:hAnsi="Times New Roman" w:cs="Times New Roman"/>
-          <w:b/>
-          <w:bCs/>
-          <w:sz w:val="24"/>
-          <w:szCs w:val="24"/>
-          <w:lang w:val="id-ID"/>
-        </w:rPr>
-        <w:t>4</w:t>
-      </w:r>
-      <w:r>
-        <w:rPr>
-          <w:rFonts w:ascii="Times New Roman" w:hAnsi="Times New Roman" w:cs="Times New Roman"/>
-          <w:b/>
-          <w:bCs/>
-          <w:sz w:val="24"/>
-          <w:szCs w:val="24"/>
-          <w:lang w:val="id-ID"/>
-        </w:rPr>
-        <w:t>.1 Definisi CRM (Customer Relationship Management)</w:t>
       </w:r>
     </w:p>
     <w:p>
@@ -1915,6 +2422,291 @@
         <w:ind w:firstLine="720"/>
         <w:jc w:val="both"/>
         <w:rPr>
+          <w:rFonts w:ascii="Times New Roman" w:eastAsia="Times New Roman" w:hAnsi="Times New Roman" w:cs="Times New Roman"/>
+          <w:sz w:val="24"/>
+          <w:szCs w:val="24"/>
+          <w:highlight w:val="white"/>
+        </w:rPr>
+      </w:pPr>
+      <w:r>
+        <w:rPr>
+          <w:rFonts w:ascii="Times New Roman" w:eastAsia="Times New Roman" w:hAnsi="Times New Roman" w:cs="Times New Roman"/>
+          <w:sz w:val="24"/>
+          <w:szCs w:val="24"/>
+          <w:highlight w:val="white"/>
+        </w:rPr>
+        <w:t xml:space="preserve">Metode air terjun atau yang sering disebut metode </w:t>
+      </w:r>
+      <w:r>
+        <w:rPr>
+          <w:rFonts w:ascii="Times New Roman" w:eastAsia="Times New Roman" w:hAnsi="Times New Roman" w:cs="Times New Roman"/>
+          <w:i/>
+          <w:sz w:val="24"/>
+          <w:szCs w:val="24"/>
+          <w:highlight w:val="white"/>
+        </w:rPr>
+        <w:t>waterfall</w:t>
+      </w:r>
+      <w:r>
+        <w:rPr>
+          <w:rFonts w:ascii="Times New Roman" w:eastAsia="Times New Roman" w:hAnsi="Times New Roman" w:cs="Times New Roman"/>
+          <w:sz w:val="24"/>
+          <w:szCs w:val="24"/>
+          <w:highlight w:val="white"/>
+        </w:rPr>
+        <w:t xml:space="preserve"> sering dinamakan siklus hidup klasik (</w:t>
+      </w:r>
+      <w:r>
+        <w:rPr>
+          <w:rFonts w:ascii="Times New Roman" w:eastAsia="Times New Roman" w:hAnsi="Times New Roman" w:cs="Times New Roman"/>
+          <w:i/>
+          <w:sz w:val="24"/>
+          <w:szCs w:val="24"/>
+          <w:highlight w:val="white"/>
+        </w:rPr>
+        <w:t>classic life cycle</w:t>
+      </w:r>
+      <w:r>
+        <w:rPr>
+          <w:rFonts w:ascii="Times New Roman" w:eastAsia="Times New Roman" w:hAnsi="Times New Roman" w:cs="Times New Roman"/>
+          <w:sz w:val="24"/>
+          <w:szCs w:val="24"/>
+          <w:highlight w:val="white"/>
+        </w:rPr>
+        <w:t>), dimana hal ini menggambarkan pendekatan yang sistematis dan juga berurutan pada pengembangan perangkat lunak, dimulai dengan spesifikasi kebutuhan pengguna lalu berlanjut melalui tahapan-tahapan perencanaan (</w:t>
+      </w:r>
+      <w:r>
+        <w:rPr>
+          <w:rFonts w:ascii="Times New Roman" w:eastAsia="Times New Roman" w:hAnsi="Times New Roman" w:cs="Times New Roman"/>
+          <w:i/>
+          <w:sz w:val="24"/>
+          <w:szCs w:val="24"/>
+          <w:highlight w:val="white"/>
+        </w:rPr>
+        <w:t>planning</w:t>
+      </w:r>
+      <w:r>
+        <w:rPr>
+          <w:rFonts w:ascii="Times New Roman" w:eastAsia="Times New Roman" w:hAnsi="Times New Roman" w:cs="Times New Roman"/>
+          <w:sz w:val="24"/>
+          <w:szCs w:val="24"/>
+          <w:highlight w:val="white"/>
+        </w:rPr>
+        <w:t>), permodelan (</w:t>
+      </w:r>
+      <w:r>
+        <w:rPr>
+          <w:rFonts w:ascii="Times New Roman" w:eastAsia="Times New Roman" w:hAnsi="Times New Roman" w:cs="Times New Roman"/>
+          <w:i/>
+          <w:sz w:val="24"/>
+          <w:szCs w:val="24"/>
+          <w:highlight w:val="white"/>
+        </w:rPr>
+        <w:t>modeling</w:t>
+      </w:r>
+      <w:r>
+        <w:rPr>
+          <w:rFonts w:ascii="Times New Roman" w:eastAsia="Times New Roman" w:hAnsi="Times New Roman" w:cs="Times New Roman"/>
+          <w:sz w:val="24"/>
+          <w:szCs w:val="24"/>
+          <w:highlight w:val="white"/>
+        </w:rPr>
+        <w:t>), konstruksi (</w:t>
+      </w:r>
+      <w:r>
+        <w:rPr>
+          <w:rFonts w:ascii="Times New Roman" w:eastAsia="Times New Roman" w:hAnsi="Times New Roman" w:cs="Times New Roman"/>
+          <w:i/>
+          <w:sz w:val="24"/>
+          <w:szCs w:val="24"/>
+          <w:highlight w:val="white"/>
+        </w:rPr>
+        <w:t>construction</w:t>
+      </w:r>
+      <w:r>
+        <w:rPr>
+          <w:rFonts w:ascii="Times New Roman" w:eastAsia="Times New Roman" w:hAnsi="Times New Roman" w:cs="Times New Roman"/>
+          <w:sz w:val="24"/>
+          <w:szCs w:val="24"/>
+          <w:highlight w:val="white"/>
+        </w:rPr>
+        <w:t>), serta penyerahan sistem ke para pelanggan/pengguna (</w:t>
+      </w:r>
+      <w:r>
+        <w:rPr>
+          <w:rFonts w:ascii="Times New Roman" w:eastAsia="Times New Roman" w:hAnsi="Times New Roman" w:cs="Times New Roman"/>
+          <w:i/>
+          <w:sz w:val="24"/>
+          <w:szCs w:val="24"/>
+          <w:highlight w:val="white"/>
+        </w:rPr>
+        <w:t>deployment</w:t>
+      </w:r>
+      <w:r>
+        <w:rPr>
+          <w:rFonts w:ascii="Times New Roman" w:eastAsia="Times New Roman" w:hAnsi="Times New Roman" w:cs="Times New Roman"/>
+          <w:sz w:val="24"/>
+          <w:szCs w:val="24"/>
+          <w:highlight w:val="white"/>
+        </w:rPr>
+        <w:t xml:space="preserve">), yang diakhiri dengan dukungan pada perangkat lunak lengkap yang dihasilkan </w:t>
+      </w:r>
+      <w:r>
+        <w:rPr>
+          <w:rFonts w:ascii="Times New Roman" w:eastAsia="Times New Roman" w:hAnsi="Times New Roman" w:cs="Times New Roman"/>
+          <w:sz w:val="24"/>
+          <w:szCs w:val="24"/>
+          <w:highlight w:val="white"/>
+        </w:rPr>
+        <w:fldChar w:fldCharType="begin" w:fldLock="1"/>
+      </w:r>
+      <w:r>
+        <w:rPr>
+          <w:rFonts w:ascii="Times New Roman" w:eastAsia="Times New Roman" w:hAnsi="Times New Roman" w:cs="Times New Roman"/>
+          <w:sz w:val="24"/>
+          <w:szCs w:val="24"/>
+          <w:highlight w:val="white"/>
+        </w:rPr>
+        <w:instrText>ADDIN CSL_CITATION {"citationItems":[{"id":"ITEM-1","itemData":{"author":[{"dropping-particle":"","family":"Ummah","given":"Linda Durotul","non-dropping-particle":"","parse-names":false,"suffix":""}],"id":"ITEM-1","issued":{"date-parts":[["2018"]]},"page":"10-17","title":"RANCANG BANGUN E-COMMERCE PADA TOKO KERUDUNG NURI COLLECTION BERBASIS CUSTOMER RELATIONSHIP MANAGEMENT Linda Durotul Ummah","type":"article-journal","volume":"12"},"uris":["http://www.mendeley.com/documents/?uuid=1849c0dc-e9f0-4aa9-96b5-b1edfb00c4f5"]}],"mendeley":{"formattedCitation":"(Ummah 2018)","plainTextFormattedCitation":"(Ummah 2018)","previouslyFormattedCitation":"(Ummah 2018)"},"properties":{"noteIndex":0},"schema":"https://github.com/citation-style-language/schema/raw/master/csl-citation.json"}</w:instrText>
+      </w:r>
+      <w:r>
+        <w:rPr>
+          <w:rFonts w:ascii="Times New Roman" w:eastAsia="Times New Roman" w:hAnsi="Times New Roman" w:cs="Times New Roman"/>
+          <w:sz w:val="24"/>
+          <w:szCs w:val="24"/>
+          <w:highlight w:val="white"/>
+        </w:rPr>
+        <w:fldChar w:fldCharType="separate"/>
+      </w:r>
+      <w:r>
+        <w:rPr>
+          <w:rFonts w:ascii="Times New Roman" w:eastAsia="Times New Roman" w:hAnsi="Times New Roman" w:cs="Times New Roman"/>
+          <w:noProof/>
+          <w:sz w:val="24"/>
+          <w:szCs w:val="24"/>
+          <w:highlight w:val="white"/>
+        </w:rPr>
+        <w:t>(Ummah 2018)</w:t>
+      </w:r>
+      <w:r>
+        <w:rPr>
+          <w:rFonts w:ascii="Times New Roman" w:eastAsia="Times New Roman" w:hAnsi="Times New Roman" w:cs="Times New Roman"/>
+          <w:sz w:val="24"/>
+          <w:szCs w:val="24"/>
+          <w:highlight w:val="white"/>
+        </w:rPr>
+        <w:fldChar w:fldCharType="end"/>
+      </w:r>
+      <w:r>
+        <w:rPr>
+          <w:rFonts w:ascii="Times New Roman" w:eastAsia="Times New Roman" w:hAnsi="Times New Roman" w:cs="Times New Roman"/>
+          <w:sz w:val="24"/>
+          <w:szCs w:val="24"/>
+          <w:highlight w:val="white"/>
+        </w:rPr>
+        <w:t>.</w:t>
+      </w:r>
+    </w:p>
+    <w:p>
+      <w:pPr>
+        <w:spacing w:line="480" w:lineRule="auto"/>
+        <w:jc w:val="both"/>
+        <w:rPr>
+          <w:rFonts w:ascii="Times New Roman" w:hAnsi="Times New Roman" w:cs="Times New Roman"/>
+          <w:b/>
+          <w:bCs/>
+          <w:sz w:val="24"/>
+          <w:szCs w:val="24"/>
+          <w:lang w:val="id-ID"/>
+        </w:rPr>
+      </w:pPr>
+      <w:r>
+        <w:rPr>
+          <w:rFonts w:ascii="Times New Roman" w:hAnsi="Times New Roman" w:cs="Times New Roman"/>
+          <w:b/>
+          <w:bCs/>
+          <w:sz w:val="24"/>
+          <w:szCs w:val="24"/>
+          <w:lang w:val="id-ID"/>
+        </w:rPr>
+        <w:t>2.</w:t>
+      </w:r>
+      <w:r>
+        <w:rPr>
+          <w:rFonts w:ascii="Times New Roman" w:hAnsi="Times New Roman" w:cs="Times New Roman"/>
+          <w:b/>
+          <w:bCs/>
+          <w:sz w:val="24"/>
+          <w:szCs w:val="24"/>
+          <w:lang w:val="id-ID"/>
+        </w:rPr>
+        <w:t>5</w:t>
+      </w:r>
+      <w:r>
+        <w:rPr>
+          <w:rFonts w:ascii="Times New Roman" w:hAnsi="Times New Roman" w:cs="Times New Roman"/>
+          <w:b/>
+          <w:bCs/>
+          <w:sz w:val="24"/>
+          <w:szCs w:val="24"/>
+          <w:lang w:val="id-ID"/>
+        </w:rPr>
+        <w:t xml:space="preserve"> CRM (Customer Relationship Management)</w:t>
+      </w:r>
+    </w:p>
+    <w:p>
+      <w:pPr>
+        <w:spacing w:line="480" w:lineRule="auto"/>
+        <w:jc w:val="both"/>
+        <w:rPr>
+          <w:rFonts w:ascii="Times New Roman" w:hAnsi="Times New Roman" w:cs="Times New Roman"/>
+          <w:b/>
+          <w:bCs/>
+          <w:sz w:val="24"/>
+          <w:szCs w:val="24"/>
+          <w:lang w:val="id-ID"/>
+        </w:rPr>
+      </w:pPr>
+      <w:r>
+        <w:rPr>
+          <w:rFonts w:ascii="Times New Roman" w:hAnsi="Times New Roman" w:cs="Times New Roman"/>
+          <w:b/>
+          <w:bCs/>
+          <w:sz w:val="24"/>
+          <w:szCs w:val="24"/>
+          <w:lang w:val="id-ID"/>
+        </w:rPr>
+        <w:t>2.</w:t>
+      </w:r>
+      <w:r>
+        <w:rPr>
+          <w:rFonts w:ascii="Times New Roman" w:hAnsi="Times New Roman" w:cs="Times New Roman"/>
+          <w:b/>
+          <w:bCs/>
+          <w:sz w:val="24"/>
+          <w:szCs w:val="24"/>
+          <w:lang w:val="id-ID"/>
+        </w:rPr>
+        <w:t>5</w:t>
+      </w:r>
+      <w:r>
+        <w:rPr>
+          <w:rFonts w:ascii="Times New Roman" w:hAnsi="Times New Roman" w:cs="Times New Roman"/>
+          <w:b/>
+          <w:bCs/>
+          <w:sz w:val="24"/>
+          <w:szCs w:val="24"/>
+          <w:lang w:val="id-ID"/>
+        </w:rPr>
+        <w:t>.1 Definisi CRM (Customer Relationship Management)</w:t>
+      </w:r>
+    </w:p>
+    <w:p>
+      <w:pPr>
+        <w:spacing w:after="240" w:line="480" w:lineRule="auto"/>
+        <w:ind w:firstLine="720"/>
+        <w:jc w:val="both"/>
+        <w:rPr>
           <w:rFonts w:ascii="Times New Roman" w:hAnsi="Times New Roman" w:cs="Times New Roman"/>
           <w:sz w:val="24"/>
           <w:szCs w:val="24"/>
@@ -1946,7 +2738,7 @@
           <w:szCs w:val="24"/>
           <w:lang w:val="id-ID"/>
         </w:rPr>
-        <w:instrText>ADDIN CSL_CITATION {"citationItems":[{"id":"ITEM-1","itemData":{"author":[{"dropping-particle":"","family":"Program","given":"Dosen","non-dropping-particle":"","parse-names":false,"suffix":""},{"dropping-particle":"","family":"Administrasi","given":"Studi","non-dropping-particle":"","parse-names":false,"suffix":""}],"id":"ITEM-1","issue":"1","issued":{"date-parts":[["2016"]]},"page":"83-98","title":"Customer relationship management","type":"article-journal","volume":"2"},"uris":["http://www.mendeley.com/documents/?uuid=29716b04-c052-4abb-9eff-87a9dde4633c"]}],"mendeley":{"formattedCitation":"[3]","plainTextFormattedCitation":"[3]","previouslyFormattedCitation":"[3]"},"properties":{"noteIndex":0},"schema":"https://github.com/citation-style-language/schema/raw/master/csl-citation.json"}</w:instrText>
+        <w:instrText>ADDIN CSL_CITATION {"citationItems":[{"id":"ITEM-1","itemData":{"author":[{"dropping-particle":"","family":"Rosmayani","given":"","non-dropping-particle":"","parse-names":false,"suffix":""}],"id":"ITEM-1","issue":"1","issued":{"date-parts":[["2016"]]},"page":"83-98","title":"Customer relationship management","type":"article-journal","volume":"2"},"uris":["http://www.mendeley.com/documents/?uuid=29716b04-c052-4abb-9eff-87a9dde4633c"]}],"mendeley":{"formattedCitation":"(Rosmayani 2016)","plainTextFormattedCitation":"(Rosmayani 2016)","previouslyFormattedCitation":"(Rosmayani 2016)"},"properties":{"noteIndex":0},"schema":"https://github.com/citation-style-language/schema/raw/master/csl-citation.json"}</w:instrText>
       </w:r>
       <w:r>
         <w:rPr>
@@ -1965,7 +2757,7 @@
           <w:szCs w:val="24"/>
           <w:lang w:val="id-ID"/>
         </w:rPr>
-        <w:t>[3]</w:t>
+        <w:t>(Rosmayani 2016)</w:t>
       </w:r>
       <w:r>
         <w:rPr>
@@ -2019,7 +2811,7 @@
           <w:szCs w:val="24"/>
           <w:lang w:val="id-ID"/>
         </w:rPr>
-        <w:t>4</w:t>
+        <w:t>5</w:t>
       </w:r>
       <w:r>
         <w:rPr>
@@ -2070,7 +2862,7 @@
           <w:szCs w:val="24"/>
           <w:lang w:val="id-ID"/>
         </w:rPr>
-        <w:instrText>ADDIN CSL_CITATION {"citationItems":[{"id":"ITEM-1","itemData":{"author":[{"dropping-particle":"","family":"Abdulrahmanyahoocom","given":"Email","non-dropping-particle":"","parse-names":false,"suffix":""},{"dropping-particle":"","family":"Supaidi","given":"Ahmad","non-dropping-particle":"","parse-names":false,"suffix":""},{"dropping-particle":"","family":"Ibrahim","given":"Ali","non-dropping-particle":"","parse-names":false,"suffix":""}],"id":"ITEM-1","issue":"1","issued":{"date-parts":[["2018"]]},"page":"72-78","title":"http://journal.unj.ac.id/unj/index.php/jrmsi 72","type":"article-journal","volume":"9"},"uris":["http://www.mendeley.com/documents/?uuid=109c01b5-fefa-4e50-b752-caa14288a060"]}],"mendeley":{"formattedCitation":"[4]","plainTextFormattedCitation":"[4]","previouslyFormattedCitation":"[4]"},"properties":{"noteIndex":0},"schema":"https://github.com/citation-style-language/schema/raw/master/csl-citation.json"}</w:instrText>
+        <w:instrText>ADDIN CSL_CITATION {"citationItems":[{"id":"ITEM-1","itemData":{"author":[{"dropping-particle":"","family":"Abdulrahman","given":"","non-dropping-particle":"","parse-names":false,"suffix":""},{"dropping-particle":"","family":"Supaidi","given":"Ahmad","non-dropping-particle":"","parse-names":false,"suffix":""},{"dropping-particle":"","family":"Ibrahim","given":"Ali","non-dropping-particle":"","parse-names":false,"suffix":""}],"id":"ITEM-1","issue":"1","issued":{"date-parts":[["2018"]]},"page":"72-78","title":"IMPLEMENTASI CUSTOMER RELATIONSHIP MANAGEMENT (CRM) PELAYANAN PELANGGAN (CORPORATE) DIVISI BGES PADA PT TELKOM WITEL SUMSEL","type":"article-journal","volume":"9"},"uris":["http://www.mendeley.com/documents/?uuid=109c01b5-fefa-4e50-b752-caa14288a060"]}],"mendeley":{"formattedCitation":"(Abdulrahman, Supaidi, and Ibrahim 2018)","plainTextFormattedCitation":"(Abdulrahman, Supaidi, and Ibrahim 2018)","previouslyFormattedCitation":"(Abdulrahman, Supaidi, and Ibrahim 2018)"},"properties":{"noteIndex":0},"schema":"https://github.com/citation-style-language/schema/raw/master/csl-citation.json"}</w:instrText>
       </w:r>
       <w:r>
         <w:rPr>
@@ -2089,7 +2881,7 @@
           <w:szCs w:val="24"/>
           <w:lang w:val="id-ID"/>
         </w:rPr>
-        <w:t>[4]</w:t>
+        <w:t>(Abdulrahman, Supaidi, and Ibrahim 2018)</w:t>
       </w:r>
       <w:r>
         <w:rPr>
@@ -2160,7 +2952,7 @@
           <w:ilvl w:val="0"/>
           <w:numId w:val="8"/>
         </w:numPr>
-        <w:spacing w:line="480" w:lineRule="auto"/>
+        <w:spacing w:after="240" w:line="480" w:lineRule="auto"/>
         <w:jc w:val="both"/>
         <w:rPr>
           <w:rFonts w:ascii="Times New Roman" w:hAnsi="Times New Roman" w:cs="Times New Roman"/>
@@ -2181,7 +2973,8 @@
     </w:p>
     <w:p>
       <w:pPr>
-        <w:spacing w:line="480" w:lineRule="auto"/>
+        <w:pStyle w:val="ListParagraph"/>
+        <w:spacing w:after="240" w:line="480" w:lineRule="auto"/>
         <w:jc w:val="both"/>
         <w:rPr>
           <w:rFonts w:ascii="Times New Roman" w:hAnsi="Times New Roman" w:cs="Times New Roman"/>
@@ -2224,7 +3017,7 @@
           <w:szCs w:val="24"/>
           <w:lang w:val="id-ID"/>
         </w:rPr>
-        <w:t>4</w:t>
+        <w:t>5</w:t>
       </w:r>
       <w:r>
         <w:rPr>
@@ -2274,7 +3067,7 @@
           <w:szCs w:val="24"/>
           <w:lang w:val="id-ID"/>
         </w:rPr>
-        <w:instrText>ADDIN CSL_CITATION {"citationItems":[{"id":"ITEM-1","itemData":{"author":[{"dropping-particle":"","family":"Pradipo","given":"Alogo Alan","non-dropping-particle":"","parse-names":false,"suffix":""},{"dropping-particle":"","family":"Nuswantoro","given":"Universitas Dian","non-dropping-particle":"","parse-names":false,"suffix":""},{"dropping-particle":"","family":"Nakula","given":"J L","non-dropping-particle":"","parse-names":false,"suffix":""},{"dropping-particle":"","family":"Semarang","given":"I No","non-dropping-particle":"","parse-names":false,"suffix":""}],"id":"ITEM-1","issued":{"date-parts":[["2006"]]},"title":"CUSTOMER RELATIONSHIP MANAGEMENT PADA PERUSAHAAN MOHAN SEMARANG","type":"article-journal"},"uris":["http://www.mendeley.com/documents/?uuid=0c746e50-0f4b-472c-a695-513b51706f6e"]}],"mendeley":{"formattedCitation":"[5]","plainTextFormattedCitation":"[5]","previouslyFormattedCitation":"[5]"},"properties":{"noteIndex":0},"schema":"https://github.com/citation-style-language/schema/raw/master/csl-citation.json"}</w:instrText>
+        <w:instrText>ADDIN CSL_CITATION {"citationItems":[{"id":"ITEM-1","itemData":{"author":[{"dropping-particle":"","family":"Pradipo","given":"Alogo Alan","non-dropping-particle":"","parse-names":false,"suffix":""},{"dropping-particle":"","family":"Nuswantoro","given":"Universitas Dian","non-dropping-particle":"","parse-names":false,"suffix":""},{"dropping-particle":"","family":"Nakula","given":"J L","non-dropping-particle":"","parse-names":false,"suffix":""},{"dropping-particle":"","family":"Semarang","given":"I No","non-dropping-particle":"","parse-names":false,"suffix":""}],"id":"ITEM-1","issued":{"date-parts":[["2006"]]},"title":"CUSTOMER RELATIONSHIP MANAGEMENT PADA PERUSAHAAN MOHAN SEMARANG","type":"article-journal"},"uris":["http://www.mendeley.com/documents/?uuid=0c746e50-0f4b-472c-a695-513b51706f6e"]}],"mendeley":{"formattedCitation":"(Pradipo et al. 2006)","plainTextFormattedCitation":"(Pradipo et al. 2006)","previouslyFormattedCitation":"(Pradipo et al. 2006)"},"properties":{"noteIndex":0},"schema":"https://github.com/citation-style-language/schema/raw/master/csl-citation.json"}</w:instrText>
       </w:r>
       <w:r>
         <w:rPr>
@@ -2293,7 +3086,7 @@
           <w:szCs w:val="24"/>
           <w:lang w:val="id-ID"/>
         </w:rPr>
-        <w:t>[5]</w:t>
+        <w:t>(Pradipo et al. 2006)</w:t>
       </w:r>
       <w:r>
         <w:rPr>
@@ -2419,7 +3212,7 @@
         <w:pStyle w:val="ListParagraph"/>
         <w:numPr>
           <w:ilvl w:val="2"/>
-          <w:numId w:val="14"/>
+          <w:numId w:val="15"/>
         </w:numPr>
         <w:spacing w:line="480" w:lineRule="auto"/>
         <w:jc w:val="both"/>
@@ -2495,7 +3288,7 @@
           <w:szCs w:val="24"/>
           <w:lang w:val="id-ID"/>
         </w:rPr>
-        <w:instrText>ADDIN CSL_CITATION {"citationItems":[{"id":"ITEM-1","itemData":{"author":[{"dropping-particle":"","family":"Rosinta","given":"Emma","non-dropping-particle":"","parse-names":false,"suffix":""},{"dropping-particle":"","family":"Hasibuan","given":"Doli","non-dropping-particle":"","parse-names":false,"suffix":""}],"id":"ITEM-1","issue":"1","issued":{"date-parts":[["2018"]]},"page":"8-14","title":"Implementasi Customer Relationship Management ( CRM ) Pada Aplikasi Penjualan Berbasis Web PT . Buana Telekomindo","type":"article-journal","volume":"VII"},"uris":["http://www.mendeley.com/documents/?uuid=62061043-4f72-45c2-bc69-3c4a5fc9069e"]}],"mendeley":{"formattedCitation":"[6]","plainTextFormattedCitation":"[6]","previouslyFormattedCitation":"[6]"},"properties":{"noteIndex":0},"schema":"https://github.com/citation-style-language/schema/raw/master/csl-citation.json"}</w:instrText>
+        <w:instrText>ADDIN CSL_CITATION {"citationItems":[{"id":"ITEM-1","itemData":{"author":[{"dropping-particle":"","family":"Rosinta","given":"Emma","non-dropping-particle":"","parse-names":false,"suffix":""},{"dropping-particle":"","family":"Hasibuan","given":"Doli","non-dropping-particle":"","parse-names":false,"suffix":""}],"id":"ITEM-1","issue":"1","issued":{"date-parts":[["2018"]]},"page":"8-14","title":"Implementasi Customer Relationship Management ( CRM ) Pada Aplikasi Penjualan Berbasis Web PT . Buana Telekomindo","type":"article-journal","volume":"VII"},"uris":["http://www.mendeley.com/documents/?uuid=62061043-4f72-45c2-bc69-3c4a5fc9069e"]}],"mendeley":{"formattedCitation":"(Rosinta and Hasibuan 2018)","plainTextFormattedCitation":"(Rosinta and Hasibuan 2018)","previouslyFormattedCitation":"(Rosinta and Hasibuan 2018)"},"properties":{"noteIndex":0},"schema":"https://github.com/citation-style-language/schema/raw/master/csl-citation.json"}</w:instrText>
       </w:r>
       <w:r>
         <w:rPr>
@@ -2516,7 +3309,7 @@
           <w:szCs w:val="24"/>
           <w:lang w:val="id-ID"/>
         </w:rPr>
-        <w:t>[6]</w:t>
+        <w:t>(Rosinta and Hasibuan 2018)</w:t>
       </w:r>
       <w:r>
         <w:rPr>
@@ -2660,7 +3453,7 @@
         <w:pStyle w:val="ListParagraph"/>
         <w:numPr>
           <w:ilvl w:val="2"/>
-          <w:numId w:val="14"/>
+          <w:numId w:val="15"/>
         </w:numPr>
         <w:spacing w:line="480" w:lineRule="auto"/>
         <w:jc w:val="both"/>
@@ -2729,7 +3522,7 @@
           <w:szCs w:val="24"/>
           <w:lang w:val="en-US"/>
         </w:rPr>
-        <w:instrText>ADDIN CSL_CITATION {"citationItems":[{"id":"ITEM-1","itemData":{"author":[{"dropping-particle":"","family":"Purwanto","given":"Heru","non-dropping-particle":"","parse-names":false,"suffix":""},{"dropping-particle":"","family":"Sumbaryadi","given":"Achmad","non-dropping-particle":"","parse-names":false,"suffix":""},{"dropping-particle":"","family":"Informatika","given":"Manajemen","non-dropping-particle":"","parse-names":false,"suffix":""}],"id":"ITEM-1","issue":"1","issued":{"date-parts":[["2018"]]},"page":"15-20","title":"E-CRM BERBASIS WEB PADA SISTEM INFORMASI PENJUALAN FUNITURE","type":"article-journal","volume":"14"},"uris":["http://www.mendeley.com/documents/?uuid=cee684d0-718a-4210-bf3e-5751b95242b7"]}],"mendeley":{"formattedCitation":"[7]","plainTextFormattedCitation":"[7]","previouslyFormattedCitation":"[7]"},"properties":{"noteIndex":0},"schema":"https://github.com/citation-style-language/schema/raw/master/csl-citation.json"}</w:instrText>
+        <w:instrText>ADDIN CSL_CITATION {"citationItems":[{"id":"ITEM-1","itemData":{"author":[{"dropping-particle":"","family":"Purwanto","given":"Heru","non-dropping-particle":"","parse-names":false,"suffix":""},{"dropping-particle":"","family":"Sumbaryadi","given":"Achmad","non-dropping-particle":"","parse-names":false,"suffix":""},{"dropping-particle":"","family":"Informatika","given":"Manajemen","non-dropping-particle":"","parse-names":false,"suffix":""}],"id":"ITEM-1","issue":"1","issued":{"date-parts":[["2018"]]},"page":"15-20","title":"E-CRM BERBASIS WEB PADA SISTEM INFORMASI PENJUALAN FUNITURE","type":"article-journal","volume":"14"},"uris":["http://www.mendeley.com/documents/?uuid=cee684d0-718a-4210-bf3e-5751b95242b7"]}],"mendeley":{"formattedCitation":"(Purwanto, Sumbaryadi, and Informatika 2018)","plainTextFormattedCitation":"(Purwanto, Sumbaryadi, and Informatika 2018)","previouslyFormattedCitation":"(Purwanto, Sumbaryadi, and Informatika 2018)"},"properties":{"noteIndex":0},"schema":"https://github.com/citation-style-language/schema/raw/master/csl-citation.json"}</w:instrText>
       </w:r>
       <w:r>
         <w:rPr>
@@ -2750,7 +3543,7 @@
           <w:szCs w:val="24"/>
           <w:lang w:val="en-US"/>
         </w:rPr>
-        <w:t>[7]</w:t>
+        <w:t>(Purwanto, Sumbaryadi, and Informatika 2018)</w:t>
       </w:r>
       <w:r>
         <w:rPr>
@@ -3146,7 +3939,7 @@
           <w:szCs w:val="24"/>
           <w:lang w:val="id-ID"/>
         </w:rPr>
-        <w:t>4</w:t>
+        <w:t>5</w:t>
       </w:r>
       <w:r>
         <w:rPr>
@@ -3201,7 +3994,7 @@
           <w:szCs w:val="24"/>
           <w:lang w:val="en-US"/>
         </w:rPr>
-        <w:instrText>ADDIN CSL_CITATION {"citationItems":[{"id":"ITEM-1","itemData":{"author":[{"dropping-particle":"","family":"Pt","given":"Konsumen","non-dropping-particle":"","parse-names":false,"suffix":""},{"dropping-particle":"","family":"Bca","given":"Bank","non-dropping-particle":"","parse-names":false,"suffix":""},{"dropping-particle":"","family":"Di","given":"T B K","non-dropping-particle":"","parse-names":false,"suffix":""},{"dropping-particle":"","family":"Bank","given":"P T","non-dropping-particle":"","parse-names":false,"suffix":""},{"dropping-particle":"","family":"Tbk","given":"B C A","non-dropping-particle":"","parse-names":false,"suffix":""},{"dropping-particle":"","family":"Manado","given":"I N","non-dropping-particle":"","parse-names":false,"suffix":""},{"dropping-particle":"","family":"Victor","given":"Christian","non-dropping-particle":"","parse-names":false,"suffix":""},{"dropping-particle":"","family":"Jorie","given":"Rotinsulu Jopie","non-dropping-particle":"","parse-names":false,"suffix":""},{"dropping-particle":"","family":"Sumarauw","given":"Jacky S B","non-dropping-particle":"","parse-names":false,"suffix":""}],"id":"ITEM-1","issue":"2","issued":{"date-parts":[["2015"]]},"page":"671-683","title":"PENGARUH CUSTOMER RELATIONSHIP MANAGEMENT DAN KEPERCAYAAN TERHADAP KEPUASAN SERTA DAMPAKNYA TERHADAP LOYALITAS","type":"article-journal","volume":"3"},"uris":["http://www.mendeley.com/documents/?uuid=54247798-81c8-4a16-8b9b-0b1001505c6b"]}],"mendeley":{"formattedCitation":"[8]","plainTextFormattedCitation":"[8]","previouslyFormattedCitation":"[8]"},"properties":{"noteIndex":0},"schema":"https://github.com/citation-style-language/schema/raw/master/csl-citation.json"}</w:instrText>
+        <w:instrText>ADDIN CSL_CITATION {"citationItems":[{"id":"ITEM-1","itemData":{"author":[{"dropping-particle":"","family":"Victor","given":"Christian","non-dropping-particle":"","parse-names":false,"suffix":""},{"dropping-particle":"","family":"Jorie","given":"Rotinsulu Jopie","non-dropping-particle":"","parse-names":false,"suffix":""},{"dropping-particle":"","family":"Sumarauw","given":"Jacky S.B.","non-dropping-particle":"","parse-names":false,"suffix":""}],"id":"ITEM-1","issue":"2","issued":{"date-parts":[["2015"]]},"page":"671-683","title":"PENGARUH CUSTOMER RELATIONSHIP MANAGEMENT DAN KEPERCAYAAN TERHADAP KEPUASAN SERTA DAMPAKNYA TERHADAP LOYALITAS","type":"article-journal","volume":"3"},"uris":["http://www.mendeley.com/documents/?uuid=54247798-81c8-4a16-8b9b-0b1001505c6b"]}],"mendeley":{"formattedCitation":"(Victor, Jorie, and Sumarauw 2015)","plainTextFormattedCitation":"(Victor, Jorie, and Sumarauw 2015)","previouslyFormattedCitation":"(Pt et al. 2015)"},"properties":{"noteIndex":0},"schema":"https://github.com/citation-style-language/schema/raw/master/csl-citation.json"}</w:instrText>
       </w:r>
       <w:r>
         <w:rPr>
@@ -3222,7 +4015,7 @@
           <w:szCs w:val="24"/>
           <w:lang w:val="en-US"/>
         </w:rPr>
-        <w:t>[8]</w:t>
+        <w:t>(Victor, Jorie, and Sumarauw 2015)</w:t>
       </w:r>
       <w:r>
         <w:rPr>
@@ -3490,19 +4283,6 @@
     <w:p>
       <w:pPr>
         <w:spacing w:line="480" w:lineRule="auto"/>
-        <w:ind w:firstLine="720"/>
-        <w:jc w:val="both"/>
-        <w:rPr>
-          <w:rFonts w:ascii="Times New Roman" w:eastAsia="Times New Roman" w:hAnsi="Times New Roman" w:cs="Times New Roman"/>
-          <w:sz w:val="24"/>
-          <w:szCs w:val="24"/>
-          <w:highlight w:val="white"/>
-        </w:rPr>
-      </w:pPr>
-    </w:p>
-    <w:p>
-      <w:pPr>
-        <w:spacing w:line="480" w:lineRule="auto"/>
         <w:jc w:val="both"/>
         <w:rPr>
           <w:rFonts w:ascii="Times New Roman" w:eastAsia="Times New Roman" w:hAnsi="Times New Roman" w:cs="Times New Roman"/>
@@ -3528,7 +4308,7 @@
           <w:szCs w:val="24"/>
           <w:lang w:val="id-ID"/>
         </w:rPr>
-        <w:t>5</w:t>
+        <w:t>6</w:t>
       </w:r>
       <w:r>
         <w:rPr>
@@ -3558,19 +4338,26 @@
           <w:sz w:val="24"/>
           <w:szCs w:val="24"/>
         </w:rPr>
-        <w:t xml:space="preserve">Ratu Photography merupakan Studio Foto dan Digital Printing, dengan Mesin Minilab dan Mesin Digital Printing Outdoor yang berkualitas tinggi. Ratu Photography beralamatkan di Jl. Lintas Timur KM 35 Muhajirin Indralaya, Kecamatan Indralaya Mulya, Kabupaten Ogan Ilir, Sumatera Selatan, Telpon: 0711 581156, Kode Pos : 30662. </w:t>
-      </w:r>
-    </w:p>
-    <w:p>
-      <w:pPr>
-        <w:spacing w:line="480" w:lineRule="auto"/>
-        <w:jc w:val="both"/>
-        <w:rPr>
-          <w:rFonts w:ascii="Times New Roman" w:eastAsia="Times New Roman" w:hAnsi="Times New Roman" w:cs="Times New Roman"/>
-          <w:sz w:val="24"/>
-          <w:szCs w:val="24"/>
-        </w:rPr>
-      </w:pPr>
+        <w:t xml:space="preserve">Ratu Photography merupakan Studio Foto dan Digital Printing, dengan Mesin Minilab dan Mesin Digital Printing Outdoor yang berkualitas tinggi. Ratu Photography beralamatkan di Jl. Lintas Timur KM 35 Muhajirin Indralaya, Kecamatan Indralaya Mulya, Kabupaten Ogan Ilir, Sumatera Selatan, Telpon: 0711 581156, Kode </w:t>
+      </w:r>
+      <w:proofErr w:type="gramStart"/>
+      <w:r>
+        <w:rPr>
+          <w:rFonts w:ascii="Times New Roman" w:eastAsia="Times New Roman" w:hAnsi="Times New Roman" w:cs="Times New Roman"/>
+          <w:sz w:val="24"/>
+          <w:szCs w:val="24"/>
+        </w:rPr>
+        <w:t>Pos :</w:t>
+      </w:r>
+      <w:proofErr w:type="gramEnd"/>
+      <w:r>
+        <w:rPr>
+          <w:rFonts w:ascii="Times New Roman" w:eastAsia="Times New Roman" w:hAnsi="Times New Roman" w:cs="Times New Roman"/>
+          <w:sz w:val="24"/>
+          <w:szCs w:val="24"/>
+        </w:rPr>
+        <w:t xml:space="preserve"> 30662. </w:t>
+      </w:r>
     </w:p>
     <w:p>
       <w:pPr>
@@ -3605,7 +4392,7 @@
           <w:szCs w:val="24"/>
         </w:rPr>
       </w:pPr>
-      <w:hyperlink r:id="rId6">
+      <w:hyperlink r:id="rId7">
         <w:r>
           <w:rPr>
             <w:rFonts w:ascii="Times New Roman" w:eastAsia="Times New Roman" w:hAnsi="Times New Roman" w:cs="Times New Roman"/>
@@ -3623,7 +4410,7 @@
         </w:rPr>
         <w:t xml:space="preserve"> </w:t>
       </w:r>
-      <w:hyperlink r:id="rId7">
+      <w:hyperlink r:id="rId8">
         <w:r>
           <w:rPr>
             <w:rFonts w:ascii="Times New Roman" w:eastAsia="Times New Roman" w:hAnsi="Times New Roman" w:cs="Times New Roman"/>
@@ -3648,7 +4435,7 @@
           <w:szCs w:val="24"/>
         </w:rPr>
       </w:pPr>
-      <w:hyperlink r:id="rId8">
+      <w:hyperlink r:id="rId9">
         <w:r>
           <w:rPr>
             <w:rFonts w:ascii="Times New Roman" w:eastAsia="Times New Roman" w:hAnsi="Times New Roman" w:cs="Times New Roman"/>
@@ -3681,7 +4468,7 @@
           <w:szCs w:val="24"/>
         </w:rPr>
       </w:pPr>
-      <w:hyperlink r:id="rId9">
+      <w:hyperlink r:id="rId10">
         <w:r>
           <w:rPr>
             <w:rFonts w:ascii="Times New Roman" w:eastAsia="Times New Roman" w:hAnsi="Times New Roman" w:cs="Times New Roman"/>
@@ -3706,7 +4493,7 @@
           <w:szCs w:val="24"/>
         </w:rPr>
       </w:pPr>
-      <w:hyperlink r:id="rId10">
+      <w:hyperlink r:id="rId11">
         <w:r>
           <w:rPr>
             <w:rFonts w:ascii="Times New Roman" w:eastAsia="Times New Roman" w:hAnsi="Times New Roman" w:cs="Times New Roman"/>
@@ -3731,7 +4518,7 @@
           <w:szCs w:val="24"/>
         </w:rPr>
       </w:pPr>
-      <w:hyperlink r:id="rId11">
+      <w:hyperlink r:id="rId12">
         <w:r>
           <w:rPr>
             <w:rFonts w:ascii="Times New Roman" w:eastAsia="Times New Roman" w:hAnsi="Times New Roman" w:cs="Times New Roman"/>
@@ -3760,7 +4547,7 @@
         </w:rPr>
         <w:t>Ratu Photography</w:t>
       </w:r>
-      <w:hyperlink r:id="rId12">
+      <w:hyperlink r:id="rId13">
         <w:r>
           <w:rPr>
             <w:rFonts w:ascii="Times New Roman" w:eastAsia="Times New Roman" w:hAnsi="Times New Roman" w:cs="Times New Roman"/>
@@ -3793,7 +4580,7 @@
           <w:szCs w:val="24"/>
         </w:rPr>
       </w:pPr>
-      <w:hyperlink r:id="rId13">
+      <w:hyperlink r:id="rId14">
         <w:r>
           <w:rPr>
             <w:rFonts w:ascii="Times New Roman" w:eastAsia="Times New Roman" w:hAnsi="Times New Roman" w:cs="Times New Roman"/>
@@ -3818,7 +4605,7 @@
           <w:szCs w:val="24"/>
         </w:rPr>
       </w:pPr>
-      <w:hyperlink r:id="rId14">
+      <w:hyperlink r:id="rId15">
         <w:r>
           <w:rPr>
             <w:rFonts w:ascii="Times New Roman" w:eastAsia="Times New Roman" w:hAnsi="Times New Roman" w:cs="Times New Roman"/>
@@ -3843,7 +4630,7 @@
           <w:szCs w:val="24"/>
         </w:rPr>
       </w:pPr>
-      <w:hyperlink r:id="rId15">
+      <w:hyperlink r:id="rId16">
         <w:r>
           <w:rPr>
             <w:rFonts w:ascii="Times New Roman" w:eastAsia="Times New Roman" w:hAnsi="Times New Roman" w:cs="Times New Roman"/>
@@ -3868,7 +4655,7 @@
           <w:szCs w:val="24"/>
         </w:rPr>
       </w:pPr>
-      <w:hyperlink r:id="rId16">
+      <w:hyperlink r:id="rId17">
         <w:r>
           <w:rPr>
             <w:rFonts w:ascii="Times New Roman" w:eastAsia="Times New Roman" w:hAnsi="Times New Roman" w:cs="Times New Roman"/>
@@ -3893,7 +4680,7 @@
           <w:szCs w:val="24"/>
         </w:rPr>
       </w:pPr>
-      <w:hyperlink r:id="rId17">
+      <w:hyperlink r:id="rId18">
         <w:r>
           <w:rPr>
             <w:rFonts w:ascii="Times New Roman" w:eastAsia="Times New Roman" w:hAnsi="Times New Roman" w:cs="Times New Roman"/>
@@ -3918,7 +4705,7 @@
           <w:szCs w:val="24"/>
         </w:rPr>
       </w:pPr>
-      <w:hyperlink r:id="rId18">
+      <w:hyperlink r:id="rId19">
         <w:r>
           <w:rPr>
             <w:rFonts w:ascii="Times New Roman" w:eastAsia="Times New Roman" w:hAnsi="Times New Roman" w:cs="Times New Roman"/>
@@ -3986,7 +4773,7 @@
                     <pic:cNvPicPr preferRelativeResize="0"/>
                   </pic:nvPicPr>
                   <pic:blipFill>
-                    <a:blip r:embed="rId19"/>
+                    <a:blip r:embed="rId20"/>
                     <a:srcRect/>
                     <a:stretch>
                       <a:fillRect/>
@@ -4129,116 +4916,12 @@
           <w:szCs w:val="24"/>
           <w:highlight w:val="white"/>
         </w:rPr>
-      </w:pPr>
-    </w:p>
-    <w:p>
-      <w:pPr>
-        <w:spacing w:line="480" w:lineRule="auto"/>
-        <w:jc w:val="both"/>
-        <w:rPr>
-          <w:rFonts w:ascii="Times New Roman" w:eastAsia="Times New Roman" w:hAnsi="Times New Roman" w:cs="Times New Roman"/>
-          <w:color w:val="333333"/>
-          <w:sz w:val="24"/>
-          <w:szCs w:val="24"/>
-          <w:highlight w:val="white"/>
-        </w:rPr>
-      </w:pPr>
-    </w:p>
-    <w:p>
-      <w:pPr>
-        <w:spacing w:line="480" w:lineRule="auto"/>
-        <w:jc w:val="both"/>
-        <w:rPr>
-          <w:rFonts w:ascii="Times New Roman" w:eastAsia="Times New Roman" w:hAnsi="Times New Roman" w:cs="Times New Roman"/>
-          <w:color w:val="333333"/>
-          <w:sz w:val="24"/>
-          <w:szCs w:val="24"/>
-          <w:highlight w:val="white"/>
-        </w:rPr>
-      </w:pPr>
-    </w:p>
-    <w:p>
-      <w:pPr>
-        <w:spacing w:line="480" w:lineRule="auto"/>
-        <w:jc w:val="both"/>
-        <w:rPr>
-          <w:rFonts w:ascii="Times New Roman" w:eastAsia="Times New Roman" w:hAnsi="Times New Roman" w:cs="Times New Roman"/>
-          <w:color w:val="333333"/>
-          <w:sz w:val="24"/>
-          <w:szCs w:val="24"/>
-          <w:highlight w:val="white"/>
-        </w:rPr>
-      </w:pPr>
-    </w:p>
-    <w:p>
-      <w:pPr>
-        <w:spacing w:line="480" w:lineRule="auto"/>
-        <w:jc w:val="both"/>
-        <w:rPr>
-          <w:rFonts w:ascii="Times New Roman" w:eastAsia="Times New Roman" w:hAnsi="Times New Roman" w:cs="Times New Roman"/>
-          <w:color w:val="333333"/>
-          <w:sz w:val="24"/>
-          <w:szCs w:val="24"/>
-          <w:highlight w:val="white"/>
-        </w:rPr>
-      </w:pPr>
-    </w:p>
-    <w:p>
-      <w:pPr>
-        <w:spacing w:line="480" w:lineRule="auto"/>
-        <w:jc w:val="both"/>
-        <w:rPr>
-          <w:rFonts w:ascii="Times New Roman" w:eastAsia="Times New Roman" w:hAnsi="Times New Roman" w:cs="Times New Roman"/>
-          <w:color w:val="333333"/>
-          <w:sz w:val="24"/>
-          <w:szCs w:val="24"/>
-          <w:highlight w:val="white"/>
-        </w:rPr>
-      </w:pPr>
-    </w:p>
-    <w:p>
-      <w:pPr>
-        <w:spacing w:line="480" w:lineRule="auto"/>
-        <w:jc w:val="both"/>
-        <w:rPr>
-          <w:rFonts w:ascii="Times New Roman" w:eastAsia="Times New Roman" w:hAnsi="Times New Roman" w:cs="Times New Roman"/>
-          <w:color w:val="333333"/>
-          <w:sz w:val="24"/>
-          <w:szCs w:val="24"/>
-          <w:highlight w:val="white"/>
-        </w:rPr>
-      </w:pPr>
-    </w:p>
-    <w:p>
-      <w:pPr>
-        <w:spacing w:line="480" w:lineRule="auto"/>
-        <w:jc w:val="both"/>
-        <w:rPr>
-          <w:rFonts w:ascii="Times New Roman" w:eastAsia="Times New Roman" w:hAnsi="Times New Roman" w:cs="Times New Roman"/>
-          <w:color w:val="333333"/>
-          <w:sz w:val="24"/>
-          <w:szCs w:val="24"/>
-          <w:highlight w:val="white"/>
-        </w:rPr>
         <w:sectPr>
-          <w:pgSz w:w="12240" w:h="15840"/>
-          <w:pgMar w:top="1440" w:right="1440" w:bottom="1440" w:left="1440" w:header="720" w:footer="720" w:gutter="0"/>
+          <w:pgSz w:w="11907" w:h="16840" w:code="9"/>
+          <w:pgMar w:top="1701" w:right="1701" w:bottom="1701" w:left="2268" w:header="720" w:footer="720" w:gutter="0"/>
           <w:pgNumType w:start="1"/>
           <w:cols w:space="720"/>
         </w:sectPr>
-      </w:pPr>
-    </w:p>
-    <w:p>
-      <w:pPr>
-        <w:spacing w:line="480" w:lineRule="auto"/>
-        <w:jc w:val="both"/>
-        <w:rPr>
-          <w:rFonts w:ascii="Times New Roman" w:eastAsia="Times New Roman" w:hAnsi="Times New Roman" w:cs="Times New Roman"/>
-          <w:color w:val="333333"/>
-          <w:sz w:val="24"/>
-          <w:szCs w:val="24"/>
-          <w:highlight w:val="white"/>
-        </w:rPr>
       </w:pPr>
     </w:p>
     <w:p>
@@ -4770,8 +5453,6 @@
         </w:rPr>
         <w:t>Ratu Photography Indralaya</w:t>
       </w:r>
-      <w:bookmarkStart w:id="0" w:name="_GoBack"/>
-      <w:bookmarkEnd w:id="0"/>
       <w:r>
         <w:rPr>
           <w:rFonts w:ascii="Times New Roman" w:hAnsi="Times New Roman" w:cs="Times New Roman"/>
@@ -4930,7 +5611,7 @@
                     <pic:cNvPicPr preferRelativeResize="0"/>
                   </pic:nvPicPr>
                   <pic:blipFill>
-                    <a:blip r:embed="rId20"/>
+                    <a:blip r:embed="rId21"/>
                     <a:srcRect l="27403" t="48433" r="50801" b="32478"/>
                     <a:stretch>
                       <a:fillRect/>
@@ -5122,6 +5803,12 @@
         <w:rPr>
           <w:rFonts w:ascii="Times New Roman" w:eastAsia="Times New Roman" w:hAnsi="Times New Roman" w:cs="Times New Roman"/>
         </w:rPr>
+        <w:sectPr>
+          <w:pgSz w:w="11907" w:h="16840" w:code="9"/>
+          <w:pgMar w:top="1701" w:right="1701" w:bottom="1701" w:left="2268" w:header="720" w:footer="720" w:gutter="0"/>
+          <w:pgNumType w:start="1"/>
+          <w:cols w:space="720"/>
+        </w:sectPr>
       </w:pPr>
       <w:r>
         <w:rPr>
@@ -5133,38 +5820,357 @@
     <w:p>
       <w:pPr>
         <w:spacing w:line="480" w:lineRule="auto"/>
-        <w:jc w:val="both"/>
-        <w:rPr>
-          <w:rFonts w:ascii="Times New Roman" w:eastAsia="Times New Roman" w:hAnsi="Times New Roman" w:cs="Times New Roman"/>
-          <w:color w:val="333333"/>
-          <w:sz w:val="24"/>
-          <w:szCs w:val="24"/>
-          <w:highlight w:val="white"/>
-        </w:rPr>
-      </w:pPr>
-    </w:p>
-    <w:p>
-      <w:pPr>
-        <w:spacing w:line="480" w:lineRule="auto"/>
         <w:jc w:val="center"/>
         <w:rPr>
           <w:rFonts w:ascii="Times New Roman" w:eastAsia="Times New Roman" w:hAnsi="Times New Roman" w:cs="Times New Roman"/>
           <w:b/>
-        </w:rPr>
-      </w:pPr>
-    </w:p>
-    <w:p>
-      <w:pPr>
+          <w:bCs/>
+          <w:lang w:val="id-ID"/>
+        </w:rPr>
+      </w:pPr>
+      <w:r>
+        <w:rPr>
+          <w:rFonts w:ascii="Times New Roman" w:eastAsia="Times New Roman" w:hAnsi="Times New Roman" w:cs="Times New Roman"/>
+          <w:b/>
+          <w:bCs/>
+          <w:lang w:val="id-ID"/>
+        </w:rPr>
+        <w:t>DAFTAR PUSTAKA</w:t>
+      </w:r>
+    </w:p>
+    <w:p>
+      <w:pPr>
+        <w:widowControl w:val="0"/>
+        <w:autoSpaceDE w:val="0"/>
+        <w:autoSpaceDN w:val="0"/>
+        <w:adjustRightInd w:val="0"/>
+        <w:spacing w:line="480" w:lineRule="auto"/>
+        <w:ind w:left="480" w:hanging="480"/>
+        <w:jc w:val="both"/>
+        <w:rPr>
+          <w:rFonts w:ascii="Times New Roman" w:hAnsi="Times New Roman" w:cs="Times New Roman"/>
+          <w:noProof/>
+          <w:szCs w:val="24"/>
+        </w:rPr>
+      </w:pPr>
+      <w:r>
+        <w:rPr>
+          <w:rFonts w:ascii="Times New Roman" w:eastAsia="Times New Roman" w:hAnsi="Times New Roman" w:cs="Times New Roman"/>
+          <w:b/>
+          <w:bCs/>
+          <w:u w:val="single"/>
+          <w:lang w:val="id-ID"/>
+        </w:rPr>
+        <w:fldChar w:fldCharType="begin" w:fldLock="1"/>
+      </w:r>
+      <w:r>
+        <w:rPr>
+          <w:rFonts w:ascii="Times New Roman" w:eastAsia="Times New Roman" w:hAnsi="Times New Roman" w:cs="Times New Roman"/>
+          <w:b/>
+          <w:bCs/>
+          <w:u w:val="single"/>
+          <w:lang w:val="id-ID"/>
+        </w:rPr>
+        <w:instrText xml:space="preserve">ADDIN Mendeley Bibliography CSL_BIBLIOGRAPHY </w:instrText>
+      </w:r>
+      <w:r>
+        <w:rPr>
+          <w:rFonts w:ascii="Times New Roman" w:eastAsia="Times New Roman" w:hAnsi="Times New Roman" w:cs="Times New Roman"/>
+          <w:b/>
+          <w:bCs/>
+          <w:u w:val="single"/>
+          <w:lang w:val="id-ID"/>
+        </w:rPr>
+        <w:fldChar w:fldCharType="separate"/>
+      </w:r>
+      <w:r>
+        <w:rPr>
+          <w:rFonts w:ascii="Times New Roman" w:hAnsi="Times New Roman" w:cs="Times New Roman"/>
+          <w:noProof/>
+          <w:szCs w:val="24"/>
+        </w:rPr>
+        <w:t>Abdulrahman, Ahmad Supaidi, and Ali Ibrahim. 2018. “IMPLEMENTASI CUSTOMER RELATIONSHIP MANAGEMENT (CRM) PELAYANAN PELANGGAN (CORPORATE) DIVISI BGES PADA PT TELKOM WITEL SUMSEL.” 9(1): 72–78.</w:t>
+      </w:r>
+    </w:p>
+    <w:p>
+      <w:pPr>
+        <w:widowControl w:val="0"/>
+        <w:autoSpaceDE w:val="0"/>
+        <w:autoSpaceDN w:val="0"/>
+        <w:adjustRightInd w:val="0"/>
+        <w:spacing w:line="480" w:lineRule="auto"/>
+        <w:ind w:left="480" w:hanging="480"/>
+        <w:jc w:val="both"/>
+        <w:rPr>
+          <w:rFonts w:ascii="Times New Roman" w:hAnsi="Times New Roman" w:cs="Times New Roman"/>
+          <w:noProof/>
+          <w:szCs w:val="24"/>
+        </w:rPr>
+      </w:pPr>
+      <w:r>
+        <w:rPr>
+          <w:rFonts w:ascii="Times New Roman" w:hAnsi="Times New Roman" w:cs="Times New Roman"/>
+          <w:noProof/>
+          <w:szCs w:val="24"/>
+        </w:rPr>
+        <w:t>Kurniawan, Erick. “IMPLEMENTASI REST WEB SERVICE UNTUK SALES ORDER DAN SALES TRACKING BERBASIS MOBILE.”</w:t>
+      </w:r>
+    </w:p>
+    <w:p>
+      <w:pPr>
+        <w:widowControl w:val="0"/>
+        <w:autoSpaceDE w:val="0"/>
+        <w:autoSpaceDN w:val="0"/>
+        <w:adjustRightInd w:val="0"/>
+        <w:spacing w:line="480" w:lineRule="auto"/>
+        <w:ind w:left="480" w:hanging="480"/>
+        <w:jc w:val="both"/>
+        <w:rPr>
+          <w:rFonts w:ascii="Times New Roman" w:hAnsi="Times New Roman" w:cs="Times New Roman"/>
+          <w:noProof/>
+          <w:szCs w:val="24"/>
+        </w:rPr>
+      </w:pPr>
+      <w:r>
+        <w:rPr>
+          <w:rFonts w:ascii="Times New Roman" w:hAnsi="Times New Roman" w:cs="Times New Roman"/>
+          <w:noProof/>
+          <w:szCs w:val="24"/>
+        </w:rPr>
+        <w:t>Pradipo, Alogo Alan, Universitas Dian Nuswantoro, J L Nakula, and I No Semarang. 2006. “CUSTOMER RELATIONSHIP MANAGEMENT PADA PERUSAHAAN MOHAN SEMARANG.”</w:t>
+      </w:r>
+    </w:p>
+    <w:p>
+      <w:pPr>
+        <w:widowControl w:val="0"/>
+        <w:autoSpaceDE w:val="0"/>
+        <w:autoSpaceDN w:val="0"/>
+        <w:adjustRightInd w:val="0"/>
+        <w:spacing w:line="480" w:lineRule="auto"/>
+        <w:ind w:left="480" w:hanging="480"/>
+        <w:jc w:val="both"/>
+        <w:rPr>
+          <w:rFonts w:ascii="Times New Roman" w:hAnsi="Times New Roman" w:cs="Times New Roman"/>
+          <w:noProof/>
+          <w:szCs w:val="24"/>
+        </w:rPr>
+      </w:pPr>
+      <w:r>
+        <w:rPr>
+          <w:rFonts w:ascii="Times New Roman" w:hAnsi="Times New Roman" w:cs="Times New Roman"/>
+          <w:noProof/>
+          <w:szCs w:val="24"/>
+        </w:rPr>
+        <w:t>Purwanto, Heru, Achmad Sumbaryadi, and Manajemen Informatika. 2018. “E-CRM BERBASIS WEB PADA SISTEM INFORMASI PENJUALAN FUNITURE.” 14(1): 15–20.</w:t>
+      </w:r>
+    </w:p>
+    <w:p>
+      <w:pPr>
+        <w:widowControl w:val="0"/>
+        <w:autoSpaceDE w:val="0"/>
+        <w:autoSpaceDN w:val="0"/>
+        <w:adjustRightInd w:val="0"/>
+        <w:spacing w:line="480" w:lineRule="auto"/>
+        <w:ind w:left="480" w:hanging="480"/>
+        <w:jc w:val="both"/>
+        <w:rPr>
+          <w:rFonts w:ascii="Times New Roman" w:hAnsi="Times New Roman" w:cs="Times New Roman"/>
+          <w:noProof/>
+          <w:szCs w:val="24"/>
+        </w:rPr>
+      </w:pPr>
+      <w:r>
+        <w:rPr>
+          <w:rFonts w:ascii="Times New Roman" w:hAnsi="Times New Roman" w:cs="Times New Roman"/>
+          <w:noProof/>
+          <w:szCs w:val="24"/>
+        </w:rPr>
+        <w:t>Rosinta, Emma, and Doli Hasibuan. 2018. “Implementasi Customer Relationship Management ( CRM ) Pada Aplikasi Penjualan Berbasis Web PT . Buana Telekomindo.” VII(1): 8–14.</w:t>
+      </w:r>
+    </w:p>
+    <w:p>
+      <w:pPr>
+        <w:widowControl w:val="0"/>
+        <w:autoSpaceDE w:val="0"/>
+        <w:autoSpaceDN w:val="0"/>
+        <w:adjustRightInd w:val="0"/>
+        <w:spacing w:line="480" w:lineRule="auto"/>
+        <w:ind w:left="480" w:hanging="480"/>
+        <w:jc w:val="both"/>
+        <w:rPr>
+          <w:rFonts w:ascii="Times New Roman" w:hAnsi="Times New Roman" w:cs="Times New Roman"/>
+          <w:noProof/>
+          <w:szCs w:val="24"/>
+        </w:rPr>
+      </w:pPr>
+      <w:r>
+        <w:rPr>
+          <w:rFonts w:ascii="Times New Roman" w:hAnsi="Times New Roman" w:cs="Times New Roman"/>
+          <w:noProof/>
+          <w:szCs w:val="24"/>
+        </w:rPr>
+        <w:t>Rosmayani. 2016. “Customer Relationship Management.” 2(1): 83–98.</w:t>
+      </w:r>
+    </w:p>
+    <w:p>
+      <w:pPr>
+        <w:widowControl w:val="0"/>
+        <w:autoSpaceDE w:val="0"/>
+        <w:autoSpaceDN w:val="0"/>
+        <w:adjustRightInd w:val="0"/>
+        <w:spacing w:line="480" w:lineRule="auto"/>
+        <w:ind w:left="480" w:hanging="480"/>
+        <w:jc w:val="both"/>
+        <w:rPr>
+          <w:rFonts w:ascii="Times New Roman" w:hAnsi="Times New Roman" w:cs="Times New Roman"/>
+          <w:noProof/>
+          <w:szCs w:val="24"/>
+        </w:rPr>
+      </w:pPr>
+      <w:r>
+        <w:rPr>
+          <w:rFonts w:ascii="Times New Roman" w:hAnsi="Times New Roman" w:cs="Times New Roman"/>
+          <w:noProof/>
+          <w:szCs w:val="24"/>
+        </w:rPr>
+        <w:t>Tjahyadi, Rully Arlan. “MEMBANGUN HUBUNGAN JANGKA PANJANG.”</w:t>
+      </w:r>
+    </w:p>
+    <w:p>
+      <w:pPr>
+        <w:widowControl w:val="0"/>
+        <w:autoSpaceDE w:val="0"/>
+        <w:autoSpaceDN w:val="0"/>
+        <w:adjustRightInd w:val="0"/>
+        <w:spacing w:line="480" w:lineRule="auto"/>
+        <w:ind w:left="480" w:hanging="480"/>
+        <w:jc w:val="both"/>
+        <w:rPr>
+          <w:rFonts w:ascii="Times New Roman" w:hAnsi="Times New Roman" w:cs="Times New Roman"/>
+          <w:noProof/>
+          <w:szCs w:val="24"/>
+        </w:rPr>
+      </w:pPr>
+      <w:r>
+        <w:rPr>
+          <w:rFonts w:ascii="Times New Roman" w:hAnsi="Times New Roman" w:cs="Times New Roman"/>
+          <w:noProof/>
+          <w:szCs w:val="24"/>
+        </w:rPr>
+        <w:t xml:space="preserve">Ummah, Linda Durotul. 2018. “RANCANG BANGUN E-COMMERCE PADA TOKO </w:t>
+      </w:r>
+      <w:bookmarkStart w:id="0" w:name="_GoBack"/>
+      <w:r>
+        <w:rPr>
+          <w:rFonts w:ascii="Times New Roman" w:hAnsi="Times New Roman" w:cs="Times New Roman"/>
+          <w:noProof/>
+          <w:szCs w:val="24"/>
+        </w:rPr>
+        <w:t xml:space="preserve">KERUDUNG NURI COLLECTION BERBASIS CUSTOMER RELATIONSHIP </w:t>
+      </w:r>
+      <w:bookmarkEnd w:id="0"/>
+      <w:r>
+        <w:rPr>
+          <w:rFonts w:ascii="Times New Roman" w:hAnsi="Times New Roman" w:cs="Times New Roman"/>
+          <w:noProof/>
+          <w:szCs w:val="24"/>
+        </w:rPr>
+        <w:t>MANAGEMENT Linda Durotul Ummah.” 12: 10–17.</w:t>
+      </w:r>
+    </w:p>
+    <w:p>
+      <w:pPr>
+        <w:widowControl w:val="0"/>
+        <w:autoSpaceDE w:val="0"/>
+        <w:autoSpaceDN w:val="0"/>
+        <w:adjustRightInd w:val="0"/>
+        <w:spacing w:line="480" w:lineRule="auto"/>
+        <w:ind w:left="480" w:hanging="480"/>
+        <w:jc w:val="both"/>
+        <w:rPr>
+          <w:rFonts w:ascii="Times New Roman" w:hAnsi="Times New Roman" w:cs="Times New Roman"/>
+          <w:noProof/>
+          <w:szCs w:val="24"/>
+        </w:rPr>
+      </w:pPr>
+      <w:r>
+        <w:rPr>
+          <w:rFonts w:ascii="Times New Roman" w:hAnsi="Times New Roman" w:cs="Times New Roman"/>
+          <w:noProof/>
+          <w:szCs w:val="24"/>
+        </w:rPr>
+        <w:t>Victor, Christian, Rotinsulu Jopie Jorie, and Jacky S.B. Sumarauw. 2015. “PENGARUH CUSTOMER RELATIONSHIP MANAGEMENT DAN KEPERCAYAAN TERHADAP KEPUASAN SERTA DAMPAKNYA TERHADAP LOYALITAS.” 3(2): 671–83.</w:t>
+      </w:r>
+    </w:p>
+    <w:p>
+      <w:pPr>
+        <w:widowControl w:val="0"/>
+        <w:autoSpaceDE w:val="0"/>
+        <w:autoSpaceDN w:val="0"/>
+        <w:adjustRightInd w:val="0"/>
+        <w:spacing w:line="480" w:lineRule="auto"/>
+        <w:ind w:left="480" w:hanging="480"/>
+        <w:jc w:val="both"/>
+        <w:rPr>
+          <w:rFonts w:ascii="Times New Roman" w:hAnsi="Times New Roman" w:cs="Times New Roman"/>
+          <w:noProof/>
+        </w:rPr>
+      </w:pPr>
+      <w:r>
+        <w:rPr>
+          <w:rFonts w:ascii="Times New Roman" w:hAnsi="Times New Roman" w:cs="Times New Roman"/>
+          <w:noProof/>
+          <w:szCs w:val="24"/>
+        </w:rPr>
+        <w:t>Wiranti, Malisa Wahyu, and Hari Susanta Nugraha. “ANALISIS STRATEGI CUSTOMER ENGAGEMENT TERHADAP LOYALITAS PADA PT. NASMOCO MAGELANG.”</w:t>
+      </w:r>
+    </w:p>
+    <w:p>
+      <w:pPr>
+        <w:spacing w:line="480" w:lineRule="auto"/>
+        <w:jc w:val="both"/>
+        <w:rPr>
+          <w:rFonts w:ascii="Times New Roman" w:eastAsia="Times New Roman" w:hAnsi="Times New Roman" w:cs="Times New Roman"/>
+          <w:b/>
+          <w:bCs/>
+          <w:u w:val="single"/>
+          <w:lang w:val="id-ID"/>
+        </w:rPr>
+      </w:pPr>
+      <w:r>
+        <w:rPr>
+          <w:rFonts w:ascii="Times New Roman" w:eastAsia="Times New Roman" w:hAnsi="Times New Roman" w:cs="Times New Roman"/>
+          <w:b/>
+          <w:bCs/>
+          <w:u w:val="single"/>
+          <w:lang w:val="id-ID"/>
+        </w:rPr>
+        <w:fldChar w:fldCharType="end"/>
+      </w:r>
+    </w:p>
+    <w:p>
+      <w:pPr>
+        <w:spacing w:line="480" w:lineRule="auto"/>
         <w:jc w:val="center"/>
         <w:rPr>
           <w:rFonts w:ascii="Times New Roman" w:eastAsia="Times New Roman" w:hAnsi="Times New Roman" w:cs="Times New Roman"/>
           <w:b/>
+          <w:u w:val="single"/>
+        </w:rPr>
+      </w:pPr>
+    </w:p>
+    <w:p>
+      <w:pPr>
+        <w:jc w:val="center"/>
+        <w:rPr>
+          <w:rFonts w:ascii="Times New Roman" w:eastAsia="Times New Roman" w:hAnsi="Times New Roman" w:cs="Times New Roman"/>
+          <w:b/>
         </w:rPr>
       </w:pPr>
     </w:p>
     <w:sectPr>
-      <w:pgSz w:w="12240" w:h="15840"/>
-      <w:pgMar w:top="1440" w:right="1440" w:bottom="1440" w:left="1440" w:header="720" w:footer="720" w:gutter="0"/>
+      <w:pgSz w:w="11907" w:h="16840" w:code="9"/>
+      <w:pgMar w:top="1701" w:right="1701" w:bottom="1701" w:left="2268" w:header="720" w:footer="720" w:gutter="0"/>
       <w:pgNumType w:start="1"/>
       <w:cols w:space="720"/>
     </w:sectPr>
@@ -5912,6 +6918,119 @@
     </w:lvl>
   </w:abstractNum>
   <w:abstractNum w:abstractNumId="7" w15:restartNumberingAfterBreak="0">
+    <w:nsid w:val="23E95D8A"/>
+    <w:multiLevelType w:val="multilevel"/>
+    <w:tmpl w:val="68A05AB4"/>
+    <w:lvl w:ilvl="0">
+      <w:start w:val="2"/>
+      <w:numFmt w:val="decimal"/>
+      <w:lvlText w:val="%1"/>
+      <w:lvlJc w:val="left"/>
+      <w:pPr>
+        <w:ind w:left="480" w:hanging="480"/>
+      </w:pPr>
+      <w:rPr>
+        <w:rFonts w:hint="default"/>
+      </w:rPr>
+    </w:lvl>
+    <w:lvl w:ilvl="1">
+      <w:start w:val="5"/>
+      <w:numFmt w:val="decimal"/>
+      <w:lvlText w:val="%1.%2"/>
+      <w:lvlJc w:val="left"/>
+      <w:pPr>
+        <w:ind w:left="480" w:hanging="480"/>
+      </w:pPr>
+      <w:rPr>
+        <w:rFonts w:hint="default"/>
+      </w:rPr>
+    </w:lvl>
+    <w:lvl w:ilvl="2">
+      <w:start w:val="4"/>
+      <w:numFmt w:val="decimal"/>
+      <w:lvlText w:val="%1.%2.%3"/>
+      <w:lvlJc w:val="left"/>
+      <w:pPr>
+        <w:ind w:left="720" w:hanging="720"/>
+      </w:pPr>
+      <w:rPr>
+        <w:rFonts w:hint="default"/>
+      </w:rPr>
+    </w:lvl>
+    <w:lvl w:ilvl="3">
+      <w:start w:val="1"/>
+      <w:numFmt w:val="decimal"/>
+      <w:lvlText w:val="%1.%2.%3.%4"/>
+      <w:lvlJc w:val="left"/>
+      <w:pPr>
+        <w:ind w:left="720" w:hanging="720"/>
+      </w:pPr>
+      <w:rPr>
+        <w:rFonts w:hint="default"/>
+      </w:rPr>
+    </w:lvl>
+    <w:lvl w:ilvl="4">
+      <w:start w:val="1"/>
+      <w:numFmt w:val="decimal"/>
+      <w:lvlText w:val="%1.%2.%3.%4.%5"/>
+      <w:lvlJc w:val="left"/>
+      <w:pPr>
+        <w:ind w:left="1080" w:hanging="1080"/>
+      </w:pPr>
+      <w:rPr>
+        <w:rFonts w:hint="default"/>
+      </w:rPr>
+    </w:lvl>
+    <w:lvl w:ilvl="5">
+      <w:start w:val="1"/>
+      <w:numFmt w:val="decimal"/>
+      <w:lvlText w:val="%1.%2.%3.%4.%5.%6"/>
+      <w:lvlJc w:val="left"/>
+      <w:pPr>
+        <w:ind w:left="1080" w:hanging="1080"/>
+      </w:pPr>
+      <w:rPr>
+        <w:rFonts w:hint="default"/>
+      </w:rPr>
+    </w:lvl>
+    <w:lvl w:ilvl="6">
+      <w:start w:val="1"/>
+      <w:numFmt w:val="decimal"/>
+      <w:lvlText w:val="%1.%2.%3.%4.%5.%6.%7"/>
+      <w:lvlJc w:val="left"/>
+      <w:pPr>
+        <w:ind w:left="1440" w:hanging="1440"/>
+      </w:pPr>
+      <w:rPr>
+        <w:rFonts w:hint="default"/>
+      </w:rPr>
+    </w:lvl>
+    <w:lvl w:ilvl="7">
+      <w:start w:val="1"/>
+      <w:numFmt w:val="decimal"/>
+      <w:lvlText w:val="%1.%2.%3.%4.%5.%6.%7.%8"/>
+      <w:lvlJc w:val="left"/>
+      <w:pPr>
+        <w:ind w:left="1440" w:hanging="1440"/>
+      </w:pPr>
+      <w:rPr>
+        <w:rFonts w:hint="default"/>
+      </w:rPr>
+    </w:lvl>
+    <w:lvl w:ilvl="8">
+      <w:start w:val="1"/>
+      <w:numFmt w:val="decimal"/>
+      <w:lvlText w:val="%1.%2.%3.%4.%5.%6.%7.%8.%9"/>
+      <w:lvlJc w:val="left"/>
+      <w:pPr>
+        <w:ind w:left="1800" w:hanging="1800"/>
+      </w:pPr>
+      <w:rPr>
+        <w:rFonts w:hint="default"/>
+      </w:rPr>
+    </w:lvl>
+  </w:abstractNum>
+  <w:abstractNum w:abstractNumId="8" w15:restartNumberingAfterBreak="0">
     <w:nsid w:val="26C04408"/>
     <w:multiLevelType w:val="hybridMultilevel"/>
     <w:tmpl w:val="3424B834"/>
@@ -5997,7 +7116,7 @@
       </w:pPr>
     </w:lvl>
   </w:abstractNum>
-  <w:abstractNum w:abstractNumId="8" w15:restartNumberingAfterBreak="0">
+  <w:abstractNum w:abstractNumId="9" w15:restartNumberingAfterBreak="0">
     <w:nsid w:val="374A5478"/>
     <w:multiLevelType w:val="hybridMultilevel"/>
     <w:tmpl w:val="932A316E"/>
@@ -6086,7 +7205,7 @@
       </w:pPr>
     </w:lvl>
   </w:abstractNum>
-  <w:abstractNum w:abstractNumId="9" w15:restartNumberingAfterBreak="0">
+  <w:abstractNum w:abstractNumId="10" w15:restartNumberingAfterBreak="0">
     <w:nsid w:val="445069EC"/>
     <w:multiLevelType w:val="hybridMultilevel"/>
     <w:tmpl w:val="2B18C31C"/>
@@ -6172,7 +7291,7 @@
       </w:pPr>
     </w:lvl>
   </w:abstractNum>
-  <w:abstractNum w:abstractNumId="10" w15:restartNumberingAfterBreak="0">
+  <w:abstractNum w:abstractNumId="11" w15:restartNumberingAfterBreak="0">
     <w:nsid w:val="56A54A32"/>
     <w:multiLevelType w:val="multilevel"/>
     <w:tmpl w:val="FB50F22C"/>
@@ -6309,7 +7428,7 @@
       </w:rPr>
     </w:lvl>
   </w:abstractNum>
-  <w:abstractNum w:abstractNumId="11" w15:restartNumberingAfterBreak="0">
+  <w:abstractNum w:abstractNumId="12" w15:restartNumberingAfterBreak="0">
     <w:nsid w:val="57C02C93"/>
     <w:multiLevelType w:val="hybridMultilevel"/>
     <w:tmpl w:val="48BCA688"/>
@@ -6395,7 +7514,7 @@
       </w:pPr>
     </w:lvl>
   </w:abstractNum>
-  <w:abstractNum w:abstractNumId="12" w15:restartNumberingAfterBreak="0">
+  <w:abstractNum w:abstractNumId="13" w15:restartNumberingAfterBreak="0">
     <w:nsid w:val="59944712"/>
     <w:multiLevelType w:val="hybridMultilevel"/>
     <w:tmpl w:val="9D94D192"/>
@@ -6481,7 +7600,7 @@
       </w:pPr>
     </w:lvl>
   </w:abstractNum>
-  <w:abstractNum w:abstractNumId="13" w15:restartNumberingAfterBreak="0">
+  <w:abstractNum w:abstractNumId="14" w15:restartNumberingAfterBreak="0">
     <w:nsid w:val="66B443BE"/>
     <w:multiLevelType w:val="hybridMultilevel"/>
     <w:tmpl w:val="14E8588A"/>
@@ -6580,7 +7699,7 @@
     <w:abstractNumId w:val="6"/>
   </w:num>
   <w:num w:numId="5">
-    <w:abstractNumId w:val="9"/>
+    <w:abstractNumId w:val="10"/>
     <w:lvlOverride w:ilvl="0">
       <w:startOverride w:val="1"/>
     </w:lvlOverride>
@@ -6640,7 +7759,7 @@
     </w:lvlOverride>
   </w:num>
   <w:num w:numId="7">
-    <w:abstractNumId w:val="7"/>
+    <w:abstractNumId w:val="8"/>
     <w:lvlOverride w:ilvl="0">
       <w:startOverride w:val="1"/>
     </w:lvlOverride>
@@ -6670,7 +7789,7 @@
     </w:lvlOverride>
   </w:num>
   <w:num w:numId="8">
-    <w:abstractNumId w:val="12"/>
+    <w:abstractNumId w:val="13"/>
     <w:lvlOverride w:ilvl="0">
       <w:startOverride w:val="1"/>
     </w:lvlOverride>
@@ -6700,7 +7819,7 @@
     </w:lvlOverride>
   </w:num>
   <w:num w:numId="9">
-    <w:abstractNumId w:val="11"/>
+    <w:abstractNumId w:val="12"/>
     <w:lvlOverride w:ilvl="0">
       <w:startOverride w:val="1"/>
     </w:lvlOverride>
@@ -6760,7 +7879,7 @@
     </w:lvlOverride>
   </w:num>
   <w:num w:numId="11">
-    <w:abstractNumId w:val="13"/>
+    <w:abstractNumId w:val="14"/>
     <w:lvlOverride w:ilvl="0">
       <w:startOverride w:val="1"/>
     </w:lvlOverride>
@@ -6790,7 +7909,7 @@
     </w:lvlOverride>
   </w:num>
   <w:num w:numId="12">
-    <w:abstractNumId w:val="8"/>
+    <w:abstractNumId w:val="9"/>
     <w:lvlOverride w:ilvl="0">
       <w:startOverride w:val="1"/>
     </w:lvlOverride>
@@ -6820,10 +7939,13 @@
     </w:lvlOverride>
   </w:num>
   <w:num w:numId="13">
-    <w:abstractNumId w:val="10"/>
+    <w:abstractNumId w:val="11"/>
   </w:num>
   <w:num w:numId="14">
     <w:abstractNumId w:val="0"/>
+  </w:num>
+  <w:num w:numId="15">
+    <w:abstractNumId w:val="7"/>
   </w:num>
 </w:numbering>
 </file>
@@ -7741,4 +8863,16 @@
   </a:objectDefaults>
   <a:extraClrSchemeLst/>
 </a:theme>
+</file>
+
+<file path=customXml/item1.xml><?xml version="1.0" encoding="utf-8"?>
+<b:Sources xmlns:b="http://schemas.openxmlformats.org/officeDocument/2006/bibliography" xmlns="http://schemas.openxmlformats.org/officeDocument/2006/bibliography" SelectedStyle="\IEEE2006OfficeOnline.xsl" StyleName="IEEE" Version="2006"/>
+</file>
+
+<file path=customXml/itemProps1.xml><?xml version="1.0" encoding="utf-8"?>
+<ds:datastoreItem xmlns:ds="http://schemas.openxmlformats.org/officeDocument/2006/customXml" ds:itemID="{9333225F-EF96-4F9B-9148-6071F3D92EEA}">
+  <ds:schemaRefs>
+    <ds:schemaRef ds:uri="http://schemas.openxmlformats.org/officeDocument/2006/bibliography"/>
+  </ds:schemaRefs>
+</ds:datastoreItem>
 </file>
</xml_diff>

<commit_message>
revisi and add jurnal servequal
</commit_message>
<xml_diff>
--- a/P1 - CRM Photografy Indralaya.docx
+++ b/P1 - CRM Photografy Indralaya.docx
@@ -3994,7 +3994,7 @@
           <w:szCs w:val="24"/>
           <w:lang w:val="en-US"/>
         </w:rPr>
-        <w:instrText>ADDIN CSL_CITATION {"citationItems":[{"id":"ITEM-1","itemData":{"author":[{"dropping-particle":"","family":"Victor","given":"Christian","non-dropping-particle":"","parse-names":false,"suffix":""},{"dropping-particle":"","family":"Jorie","given":"Rotinsulu Jopie","non-dropping-particle":"","parse-names":false,"suffix":""},{"dropping-particle":"","family":"Sumarauw","given":"Jacky S.B.","non-dropping-particle":"","parse-names":false,"suffix":""}],"id":"ITEM-1","issue":"2","issued":{"date-parts":[["2015"]]},"page":"671-683","title":"PENGARUH CUSTOMER RELATIONSHIP MANAGEMENT DAN KEPERCAYAAN TERHADAP KEPUASAN SERTA DAMPAKNYA TERHADAP LOYALITAS","type":"article-journal","volume":"3"},"uris":["http://www.mendeley.com/documents/?uuid=54247798-81c8-4a16-8b9b-0b1001505c6b"]}],"mendeley":{"formattedCitation":"(Victor, Jorie, and Sumarauw 2015)","plainTextFormattedCitation":"(Victor, Jorie, and Sumarauw 2015)","previouslyFormattedCitation":"(Pt et al. 2015)"},"properties":{"noteIndex":0},"schema":"https://github.com/citation-style-language/schema/raw/master/csl-citation.json"}</w:instrText>
+        <w:instrText>ADDIN CSL_CITATION {"citationItems":[{"id":"ITEM-1","itemData":{"author":[{"dropping-particle":"","family":"Victor","given":"Christian","non-dropping-particle":"","parse-names":false,"suffix":""},{"dropping-particle":"","family":"Jorie","given":"Rotinsulu Jopie","non-dropping-particle":"","parse-names":false,"suffix":""},{"dropping-particle":"","family":"Sumarauw","given":"Jacky S.B.","non-dropping-particle":"","parse-names":false,"suffix":""}],"id":"ITEM-1","issue":"2","issued":{"date-parts":[["2015"]]},"page":"671-683","title":"PENGARUH CUSTOMER RELATIONSHIP MANAGEMENT DAN KEPERCAYAAN TERHADAP KEPUASAN SERTA DAMPAKNYA TERHADAP LOYALITAS","type":"article-journal","volume":"3"},"uris":["http://www.mendeley.com/documents/?uuid=54247798-81c8-4a16-8b9b-0b1001505c6b"]}],"mendeley":{"formattedCitation":"(Victor, Jorie, and Sumarauw 2015)","plainTextFormattedCitation":"(Victor, Jorie, and Sumarauw 2015)","previouslyFormattedCitation":"(Victor, Jorie, and Sumarauw 2015)"},"properties":{"noteIndex":0},"schema":"https://github.com/citation-style-language/schema/raw/master/csl-citation.json"}</w:instrText>
       </w:r>
       <w:r>
         <w:rPr>
@@ -5538,35 +5538,1038 @@
         <w:jc w:val="both"/>
         <w:rPr>
           <w:rFonts w:ascii="Times New Roman" w:hAnsi="Times New Roman" w:cs="Times New Roman"/>
-          <w:sz w:val="24"/>
-          <w:szCs w:val="24"/>
-          <w:lang w:val="id-ID"/>
-        </w:rPr>
-      </w:pPr>
-    </w:p>
-    <w:p>
-      <w:pPr>
-        <w:spacing w:line="480" w:lineRule="auto"/>
-        <w:jc w:val="both"/>
-        <w:rPr>
-          <w:rFonts w:ascii="Times New Roman" w:hAnsi="Times New Roman" w:cs="Times New Roman"/>
-          <w:b/>
-          <w:bCs/>
-          <w:sz w:val="24"/>
-          <w:szCs w:val="24"/>
-          <w:lang w:val="id-ID"/>
-        </w:rPr>
-      </w:pPr>
-      <w:r>
-        <w:rPr>
-          <w:rFonts w:ascii="Times New Roman" w:hAnsi="Times New Roman" w:cs="Times New Roman"/>
-          <w:b/>
-          <w:bCs/>
-          <w:sz w:val="24"/>
-          <w:szCs w:val="24"/>
-          <w:lang w:val="id-ID"/>
-        </w:rPr>
-        <w:t>3.5 Metode Waterfall</w:t>
+          <w:b/>
+          <w:bCs/>
+          <w:sz w:val="24"/>
+          <w:szCs w:val="24"/>
+          <w:lang w:val="id-ID"/>
+        </w:rPr>
+      </w:pPr>
+      <w:r>
+        <w:rPr>
+          <w:rFonts w:ascii="Times New Roman" w:hAnsi="Times New Roman" w:cs="Times New Roman"/>
+          <w:b/>
+          <w:bCs/>
+          <w:sz w:val="24"/>
+          <w:szCs w:val="24"/>
+          <w:lang w:val="id-ID"/>
+        </w:rPr>
+        <w:t>3.5 Metode Service Quality</w:t>
+      </w:r>
+    </w:p>
+    <w:p>
+      <w:pPr>
+        <w:spacing w:line="480" w:lineRule="auto"/>
+        <w:ind w:firstLine="720"/>
+        <w:jc w:val="both"/>
+        <w:rPr>
+          <w:rFonts w:ascii="Times New Roman" w:hAnsi="Times New Roman" w:cs="Times New Roman"/>
+          <w:sz w:val="24"/>
+          <w:szCs w:val="24"/>
+          <w:lang w:val="id-ID"/>
+        </w:rPr>
+      </w:pPr>
+      <w:r>
+        <w:rPr>
+          <w:rFonts w:ascii="Times New Roman" w:hAnsi="Times New Roman" w:cs="Times New Roman"/>
+          <w:sz w:val="24"/>
+          <w:szCs w:val="24"/>
+          <w:lang w:val="id-ID"/>
+        </w:rPr>
+        <w:t>Model kualitas jasa yang paling populer dan banyak dijadikan acuan dalam riset pemasaran adalah metode Servqual (Service Quality) yang dikembangkan oleh Parasuraman</w:t>
+      </w:r>
+      <w:r>
+        <w:rPr>
+          <w:rFonts w:ascii="Times New Roman" w:hAnsi="Times New Roman" w:cs="Times New Roman"/>
+          <w:sz w:val="24"/>
+          <w:szCs w:val="24"/>
+          <w:lang w:val="id-ID"/>
+        </w:rPr>
+        <w:t xml:space="preserve"> </w:t>
+      </w:r>
+      <w:r>
+        <w:rPr>
+          <w:rFonts w:ascii="Times New Roman" w:hAnsi="Times New Roman" w:cs="Times New Roman"/>
+          <w:sz w:val="24"/>
+          <w:szCs w:val="24"/>
+          <w:lang w:val="id-ID"/>
+        </w:rPr>
+        <w:fldChar w:fldCharType="begin" w:fldLock="1"/>
+      </w:r>
+      <w:r>
+        <w:rPr>
+          <w:rFonts w:ascii="Times New Roman" w:hAnsi="Times New Roman" w:cs="Times New Roman"/>
+          <w:sz w:val="24"/>
+          <w:szCs w:val="24"/>
+          <w:lang w:val="id-ID"/>
+        </w:rPr>
+        <w:instrText>ADDIN CSL_CITATION {"citationItems":[{"id":"ITEM-1","itemData":{"author":[{"dropping-particle":"","family":"Yuniar","given":"S R I Suci","non-dropping-particle":"","parse-names":false,"suffix":""},{"dropping-particle":"","family":"Arijanto","given":"Sugih","non-dropping-particle":"","parse-names":false,"suffix":""},{"dropping-particle":"","family":"Liansari","given":"Gita Permata","non-dropping-particle":"","parse-names":false,"suffix":""}],"id":"ITEM-1","issue":"02","issued":{"date-parts":[["2014"]]},"page":"98-109","title":"Usulan Perbaikan Kualitas Pelayanan Jasa Pengiriman Paket Berdasarkan Hasil Pengukuran Menggunakan Metode Service Quality ( Servqual ) Di PT . X *","type":"article-journal","volume":"02"},"uris":["http://www.mendeley.com/documents/?uuid=c5e5eaa9-91da-4ce3-8ecf-3f167728e032"]}],"mendeley":{"formattedCitation":"(Yuniar, Arijanto, and Liansari 2014)","plainTextFormattedCitation":"(Yuniar, Arijanto, and Liansari 2014)","previouslyFormattedCitation":"(Yuniar, Arijanto, and Liansari 2014)"},"properties":{"noteIndex":0},"schema":"https://github.com/citation-style-language/schema/raw/master/csl-citation.json"}</w:instrText>
+      </w:r>
+      <w:r>
+        <w:rPr>
+          <w:rFonts w:ascii="Times New Roman" w:hAnsi="Times New Roman" w:cs="Times New Roman"/>
+          <w:sz w:val="24"/>
+          <w:szCs w:val="24"/>
+          <w:lang w:val="id-ID"/>
+        </w:rPr>
+        <w:fldChar w:fldCharType="separate"/>
+      </w:r>
+      <w:r>
+        <w:rPr>
+          <w:rFonts w:ascii="Times New Roman" w:hAnsi="Times New Roman" w:cs="Times New Roman"/>
+          <w:noProof/>
+          <w:sz w:val="24"/>
+          <w:szCs w:val="24"/>
+          <w:lang w:val="id-ID"/>
+        </w:rPr>
+        <w:t>(Yuniar, Arijanto, and Liansari 2014)</w:t>
+      </w:r>
+      <w:r>
+        <w:rPr>
+          <w:rFonts w:ascii="Times New Roman" w:hAnsi="Times New Roman" w:cs="Times New Roman"/>
+          <w:sz w:val="24"/>
+          <w:szCs w:val="24"/>
+          <w:lang w:val="id-ID"/>
+        </w:rPr>
+        <w:fldChar w:fldCharType="end"/>
+      </w:r>
+      <w:r>
+        <w:rPr>
+          <w:rFonts w:ascii="Times New Roman" w:hAnsi="Times New Roman" w:cs="Times New Roman"/>
+          <w:sz w:val="24"/>
+          <w:szCs w:val="24"/>
+          <w:lang w:val="id-ID"/>
+        </w:rPr>
+        <w:t xml:space="preserve">. </w:t>
+      </w:r>
+      <w:r>
+        <w:rPr>
+          <w:rFonts w:ascii="Times New Roman" w:hAnsi="Times New Roman" w:cs="Times New Roman"/>
+          <w:sz w:val="24"/>
+          <w:szCs w:val="24"/>
+          <w:lang w:val="id-ID"/>
+        </w:rPr>
+        <w:t>Model kualitas jasa servqual ini melakukan penelitian berdasarkan customer perceived quality. Metode Servqual mendefinisikan kualitas pelayanan sebagai seberapa jauh perbedaan antara kenyataan dengan harapan atas layanan yang pelanggan terima</w:t>
+      </w:r>
+      <w:r>
+        <w:rPr>
+          <w:rFonts w:ascii="Times New Roman" w:hAnsi="Times New Roman" w:cs="Times New Roman"/>
+          <w:sz w:val="24"/>
+          <w:szCs w:val="24"/>
+          <w:lang w:val="id-ID"/>
+        </w:rPr>
+        <w:t>.</w:t>
+      </w:r>
+    </w:p>
+    <w:p>
+      <w:pPr>
+        <w:spacing w:line="480" w:lineRule="auto"/>
+        <w:ind w:firstLine="720"/>
+        <w:jc w:val="both"/>
+        <w:rPr>
+          <w:rFonts w:ascii="Times New Roman" w:hAnsi="Times New Roman" w:cs="Times New Roman"/>
+          <w:sz w:val="24"/>
+          <w:szCs w:val="24"/>
+          <w:lang w:val="id-ID"/>
+        </w:rPr>
+      </w:pPr>
+      <w:r>
+        <w:rPr>
+          <w:rFonts w:ascii="Times New Roman" w:hAnsi="Times New Roman" w:cs="Times New Roman"/>
+          <w:sz w:val="24"/>
+          <w:szCs w:val="24"/>
+          <w:lang w:val="id-ID"/>
+        </w:rPr>
+        <w:t xml:space="preserve"> </w:t>
+      </w:r>
+      <w:r>
+        <w:rPr>
+          <w:rFonts w:ascii="Times New Roman" w:hAnsi="Times New Roman" w:cs="Times New Roman"/>
+          <w:sz w:val="24"/>
+          <w:szCs w:val="24"/>
+          <w:lang w:val="id-ID"/>
+        </w:rPr>
+        <w:t>Lima gap utama dalam Servqual</w:t>
+      </w:r>
+      <w:r>
+        <w:rPr>
+          <w:rFonts w:ascii="Times New Roman" w:hAnsi="Times New Roman" w:cs="Times New Roman"/>
+          <w:sz w:val="24"/>
+          <w:szCs w:val="24"/>
+          <w:lang w:val="id-ID"/>
+        </w:rPr>
+        <w:t xml:space="preserve"> </w:t>
+      </w:r>
+      <w:r>
+        <w:rPr>
+          <w:rFonts w:ascii="Times New Roman" w:hAnsi="Times New Roman" w:cs="Times New Roman"/>
+          <w:sz w:val="24"/>
+          <w:szCs w:val="24"/>
+          <w:lang w:val="id-ID"/>
+        </w:rPr>
+        <w:fldChar w:fldCharType="begin" w:fldLock="1"/>
+      </w:r>
+      <w:r>
+        <w:rPr>
+          <w:rFonts w:ascii="Times New Roman" w:hAnsi="Times New Roman" w:cs="Times New Roman"/>
+          <w:sz w:val="24"/>
+          <w:szCs w:val="24"/>
+          <w:lang w:val="id-ID"/>
+        </w:rPr>
+        <w:instrText>ADDIN CSL_CITATION {"citationItems":[{"id":"ITEM-1","itemData":{"author":[{"dropping-particle":"","family":"Nurwulan","given":"Fita Asri","non-dropping-particle":"","parse-names":false,"suffix":""},{"dropping-particle":"","family":"Desrianty","given":"Arie","non-dropping-particle":"","parse-names":false,"suffix":""},{"dropping-particle":"","family":"Fitria","given":"Lisye","non-dropping-particle":"","parse-names":false,"suffix":""}],"id":"ITEM-1","issue":"01","issued":{"date-parts":[["2014"]]},"title":"ANALISIS PELAYANAN JASA PADA PERUSAHAAN DAERAH AIR MINUM ( PDAM ) DKI JAKARTA DENGAN MENGGUNAKAN METODE SERVICE QUALITY *","type":"article-journal","volume":"02"},"uris":["http://www.mendeley.com/documents/?uuid=35c7e5a8-0f48-4e52-a24e-8a62a0558f82"]}],"mendeley":{"formattedCitation":"(Nurwulan, Desrianty, and Fitria 2014)","plainTextFormattedCitation":"(Nurwulan, Desrianty, and Fitria 2014)"},"properties":{"noteIndex":0},"schema":"https://github.com/citation-style-language/schema/raw/master/csl-citation.json"}</w:instrText>
+      </w:r>
+      <w:r>
+        <w:rPr>
+          <w:rFonts w:ascii="Times New Roman" w:hAnsi="Times New Roman" w:cs="Times New Roman"/>
+          <w:sz w:val="24"/>
+          <w:szCs w:val="24"/>
+          <w:lang w:val="id-ID"/>
+        </w:rPr>
+        <w:fldChar w:fldCharType="separate"/>
+      </w:r>
+      <w:r>
+        <w:rPr>
+          <w:rFonts w:ascii="Times New Roman" w:hAnsi="Times New Roman" w:cs="Times New Roman"/>
+          <w:noProof/>
+          <w:sz w:val="24"/>
+          <w:szCs w:val="24"/>
+          <w:lang w:val="id-ID"/>
+        </w:rPr>
+        <w:t>(Nurwulan, Desrianty, and Fitria 2014)</w:t>
+      </w:r>
+      <w:r>
+        <w:rPr>
+          <w:rFonts w:ascii="Times New Roman" w:hAnsi="Times New Roman" w:cs="Times New Roman"/>
+          <w:sz w:val="24"/>
+          <w:szCs w:val="24"/>
+          <w:lang w:val="id-ID"/>
+        </w:rPr>
+        <w:fldChar w:fldCharType="end"/>
+      </w:r>
+      <w:r>
+        <w:rPr>
+          <w:rFonts w:ascii="Times New Roman" w:hAnsi="Times New Roman" w:cs="Times New Roman"/>
+          <w:sz w:val="24"/>
+          <w:szCs w:val="24"/>
+          <w:lang w:val="id-ID"/>
+        </w:rPr>
+        <w:t xml:space="preserve"> </w:t>
+      </w:r>
+      <w:r>
+        <w:rPr>
+          <w:rFonts w:ascii="Times New Roman" w:hAnsi="Times New Roman" w:cs="Times New Roman"/>
+          <w:sz w:val="24"/>
+          <w:szCs w:val="24"/>
+          <w:lang w:val="id-ID"/>
+        </w:rPr>
+        <w:t>meliputi:</w:t>
+      </w:r>
+      <w:r>
+        <w:rPr>
+          <w:rFonts w:ascii="Times New Roman" w:hAnsi="Times New Roman" w:cs="Times New Roman"/>
+          <w:sz w:val="24"/>
+          <w:szCs w:val="24"/>
+          <w:lang w:val="id-ID"/>
+        </w:rPr>
+        <w:t xml:space="preserve"> </w:t>
+      </w:r>
+    </w:p>
+    <w:p>
+      <w:pPr>
+        <w:pStyle w:val="ListParagraph"/>
+        <w:numPr>
+          <w:ilvl w:val="0"/>
+          <w:numId w:val="17"/>
+        </w:numPr>
+        <w:spacing w:line="480" w:lineRule="auto"/>
+        <w:jc w:val="both"/>
+        <w:rPr>
+          <w:rFonts w:ascii="Times New Roman" w:hAnsi="Times New Roman" w:cs="Times New Roman"/>
+          <w:sz w:val="24"/>
+          <w:szCs w:val="24"/>
+          <w:lang w:val="id-ID"/>
+        </w:rPr>
+      </w:pPr>
+      <w:r>
+        <w:rPr>
+          <w:rFonts w:ascii="Times New Roman" w:hAnsi="Times New Roman" w:cs="Times New Roman"/>
+          <w:sz w:val="24"/>
+          <w:szCs w:val="24"/>
+          <w:lang w:val="id-ID"/>
+        </w:rPr>
+        <w:t>Gap 1 adalah Gap Antara Harapan Pelanggan dan Persepsi Manajemen (Knowledge Gap).</w:t>
+      </w:r>
+    </w:p>
+    <w:p>
+      <w:pPr>
+        <w:pStyle w:val="ListParagraph"/>
+        <w:numPr>
+          <w:ilvl w:val="0"/>
+          <w:numId w:val="17"/>
+        </w:numPr>
+        <w:spacing w:line="480" w:lineRule="auto"/>
+        <w:jc w:val="both"/>
+        <w:rPr>
+          <w:rFonts w:ascii="Times New Roman" w:hAnsi="Times New Roman" w:cs="Times New Roman"/>
+          <w:sz w:val="24"/>
+          <w:szCs w:val="24"/>
+          <w:lang w:val="id-ID"/>
+        </w:rPr>
+      </w:pPr>
+      <w:r>
+        <w:rPr>
+          <w:rFonts w:ascii="Times New Roman" w:hAnsi="Times New Roman" w:cs="Times New Roman"/>
+          <w:sz w:val="24"/>
+          <w:szCs w:val="24"/>
+          <w:lang w:val="id-ID"/>
+        </w:rPr>
+        <w:t>Gap 2 adalah Gap Antara Persepsi Manajemen terhadap Harapan Konsumen dan Spesifikasi Kualitas Jasa (Standards Gap).</w:t>
+      </w:r>
+    </w:p>
+    <w:p>
+      <w:pPr>
+        <w:pStyle w:val="ListParagraph"/>
+        <w:numPr>
+          <w:ilvl w:val="0"/>
+          <w:numId w:val="17"/>
+        </w:numPr>
+        <w:spacing w:line="480" w:lineRule="auto"/>
+        <w:jc w:val="both"/>
+        <w:rPr>
+          <w:rFonts w:ascii="Times New Roman" w:hAnsi="Times New Roman" w:cs="Times New Roman"/>
+          <w:sz w:val="24"/>
+          <w:szCs w:val="24"/>
+          <w:lang w:val="id-ID"/>
+        </w:rPr>
+      </w:pPr>
+      <w:r>
+        <w:rPr>
+          <w:rFonts w:ascii="Times New Roman" w:hAnsi="Times New Roman" w:cs="Times New Roman"/>
+          <w:sz w:val="24"/>
+          <w:szCs w:val="24"/>
+          <w:lang w:val="id-ID"/>
+        </w:rPr>
+        <w:t>Gap 3 adalah Gap Antara Spesifikasi Kualitas Jasa dan Penyampaian jasa (Delivery Gap).</w:t>
+      </w:r>
+    </w:p>
+    <w:p>
+      <w:pPr>
+        <w:pStyle w:val="ListParagraph"/>
+        <w:numPr>
+          <w:ilvl w:val="0"/>
+          <w:numId w:val="17"/>
+        </w:numPr>
+        <w:spacing w:line="480" w:lineRule="auto"/>
+        <w:jc w:val="both"/>
+        <w:rPr>
+          <w:rFonts w:ascii="Times New Roman" w:hAnsi="Times New Roman" w:cs="Times New Roman"/>
+          <w:sz w:val="24"/>
+          <w:szCs w:val="24"/>
+          <w:lang w:val="id-ID"/>
+        </w:rPr>
+      </w:pPr>
+      <w:r>
+        <w:rPr>
+          <w:rFonts w:ascii="Times New Roman" w:hAnsi="Times New Roman" w:cs="Times New Roman"/>
+          <w:sz w:val="24"/>
+          <w:szCs w:val="24"/>
+          <w:lang w:val="id-ID"/>
+        </w:rPr>
+        <w:t>Gap 4 adalah Gap Antara Penyampaian Jasa dan Komunikasi Eksternal (Communications Gap).</w:t>
+      </w:r>
+    </w:p>
+    <w:p>
+      <w:pPr>
+        <w:pStyle w:val="ListParagraph"/>
+        <w:numPr>
+          <w:ilvl w:val="0"/>
+          <w:numId w:val="17"/>
+        </w:numPr>
+        <w:spacing w:line="480" w:lineRule="auto"/>
+        <w:jc w:val="both"/>
+        <w:rPr>
+          <w:rFonts w:ascii="Times New Roman" w:hAnsi="Times New Roman" w:cs="Times New Roman"/>
+          <w:sz w:val="24"/>
+          <w:szCs w:val="24"/>
+          <w:lang w:val="id-ID"/>
+        </w:rPr>
+      </w:pPr>
+      <w:r>
+        <w:rPr>
+          <w:rFonts w:ascii="Times New Roman" w:hAnsi="Times New Roman" w:cs="Times New Roman"/>
+          <w:sz w:val="24"/>
+          <w:szCs w:val="24"/>
+          <w:lang w:val="id-ID"/>
+        </w:rPr>
+        <w:t>Gap 5 adalah Gap Antara Jasa yang Dipersepsikan dan Jasa yang</w:t>
+      </w:r>
+      <w:r>
+        <w:rPr>
+          <w:rFonts w:ascii="Times New Roman" w:hAnsi="Times New Roman" w:cs="Times New Roman"/>
+          <w:sz w:val="24"/>
+          <w:szCs w:val="24"/>
+          <w:lang w:val="id-ID"/>
+        </w:rPr>
+        <w:t xml:space="preserve"> </w:t>
+      </w:r>
+      <w:r>
+        <w:rPr>
+          <w:rFonts w:ascii="Times New Roman" w:hAnsi="Times New Roman" w:cs="Times New Roman"/>
+          <w:sz w:val="24"/>
+          <w:szCs w:val="24"/>
+          <w:lang w:val="id-ID"/>
+        </w:rPr>
+        <w:t>Diharapkan (Service Gap).</w:t>
+      </w:r>
+    </w:p>
+    <w:p>
+      <w:pPr>
+        <w:spacing w:line="480" w:lineRule="auto"/>
+        <w:jc w:val="both"/>
+        <w:rPr>
+          <w:rFonts w:ascii="Times New Roman" w:hAnsi="Times New Roman" w:cs="Times New Roman"/>
+          <w:sz w:val="24"/>
+          <w:szCs w:val="24"/>
+          <w:lang w:val="id-ID"/>
+        </w:rPr>
+      </w:pPr>
+      <w:r>
+        <w:rPr>
+          <w:rFonts w:ascii="Times New Roman" w:hAnsi="Times New Roman" w:cs="Times New Roman"/>
+          <w:sz w:val="24"/>
+          <w:szCs w:val="24"/>
+          <w:lang w:val="id-ID"/>
+        </w:rPr>
+        <w:t>Langkah-langkah yang perlu dilakukan pada metode Servqual adalah sebagai berikut</w:t>
+      </w:r>
+      <w:r>
+        <w:rPr>
+          <w:rFonts w:ascii="Times New Roman" w:hAnsi="Times New Roman" w:cs="Times New Roman"/>
+          <w:sz w:val="24"/>
+          <w:szCs w:val="24"/>
+          <w:lang w:val="id-ID"/>
+        </w:rPr>
+        <w:t>:</w:t>
+      </w:r>
+    </w:p>
+    <w:p>
+      <w:pPr>
+        <w:pStyle w:val="ListParagraph"/>
+        <w:numPr>
+          <w:ilvl w:val="0"/>
+          <w:numId w:val="19"/>
+        </w:numPr>
+        <w:spacing w:line="480" w:lineRule="auto"/>
+        <w:jc w:val="both"/>
+        <w:rPr>
+          <w:rFonts w:ascii="Times New Roman" w:hAnsi="Times New Roman" w:cs="Times New Roman"/>
+          <w:sz w:val="24"/>
+          <w:szCs w:val="24"/>
+          <w:lang w:val="id-ID"/>
+        </w:rPr>
+      </w:pPr>
+      <w:r>
+        <w:rPr>
+          <w:rFonts w:ascii="Times New Roman" w:hAnsi="Times New Roman" w:cs="Times New Roman"/>
+          <w:sz w:val="24"/>
+          <w:szCs w:val="24"/>
+          <w:lang w:val="id-ID"/>
+        </w:rPr>
+        <w:t>Tentukan rata-rata nilai persepsi (</w:t>
+      </w:r>
+      <w:r>
+        <w:rPr>
+          <w:rFonts w:ascii="Times New Roman" w:hAnsi="Times New Roman" w:cs="Times New Roman"/>
+          <w:sz w:val="24"/>
+          <w:szCs w:val="24"/>
+          <w:lang w:val="id-ID"/>
+        </w:rPr>
+        <w:t xml:space="preserve"> </w:t>
+      </w:r>
+      <w:r>
+        <w:rPr>
+          <w:rFonts w:ascii="Times New Roman" w:hAnsi="Times New Roman" w:cs="Times New Roman"/>
+          <w:sz w:val="24"/>
+          <w:szCs w:val="24"/>
+          <w:lang w:val="id-ID"/>
+        </w:rPr>
+        <w:t>Ƥ</w:t>
+      </w:r>
+      <w:r>
+        <w:rPr>
+          <w:rFonts w:ascii="Times New Roman" w:hAnsi="Times New Roman" w:cs="Times New Roman"/>
+          <w:sz w:val="24"/>
+          <w:szCs w:val="24"/>
+          <w:lang w:val="id-ID"/>
+        </w:rPr>
+        <w:t xml:space="preserve"> </w:t>
+      </w:r>
+      <w:r>
+        <w:rPr>
+          <w:rFonts w:ascii="Times New Roman" w:hAnsi="Times New Roman" w:cs="Times New Roman"/>
+          <w:sz w:val="24"/>
+          <w:szCs w:val="24"/>
+          <w:lang w:val="id-ID"/>
+        </w:rPr>
+        <w:t>) untuk setiap variabel</w:t>
+      </w:r>
+    </w:p>
+    <w:p>
+      <w:pPr>
+        <w:pStyle w:val="ListParagraph"/>
+        <w:spacing w:line="480" w:lineRule="auto"/>
+        <w:jc w:val="both"/>
+        <w:rPr>
+          <w:rFonts w:ascii="Times New Roman" w:hAnsi="Times New Roman" w:cs="Times New Roman"/>
+          <w:sz w:val="24"/>
+          <w:szCs w:val="24"/>
+          <w:lang w:val="id-ID"/>
+        </w:rPr>
+      </w:pPr>
+      <w:r>
+        <w:rPr>
+          <w:rFonts w:ascii="Times New Roman" w:hAnsi="Times New Roman" w:cs="Times New Roman"/>
+          <w:sz w:val="24"/>
+          <w:szCs w:val="24"/>
+          <w:lang w:val="id-ID"/>
+        </w:rPr>
+        <w:t>dimana :</w:t>
+      </w:r>
+    </w:p>
+    <w:p>
+      <w:pPr>
+        <w:pStyle w:val="ListParagraph"/>
+        <w:spacing w:line="480" w:lineRule="auto"/>
+        <w:jc w:val="both"/>
+        <w:rPr>
+          <w:rFonts w:ascii="Times New Roman" w:hAnsi="Times New Roman" w:cs="Times New Roman"/>
+          <w:sz w:val="24"/>
+          <w:szCs w:val="24"/>
+          <w:lang w:val="id-ID"/>
+        </w:rPr>
+      </w:pPr>
+      <m:oMathPara>
+        <m:oMathParaPr>
+          <m:jc m:val="left"/>
+        </m:oMathParaPr>
+        <m:oMath>
+          <m:r>
+            <w:rPr>
+              <w:rFonts w:ascii="Cambria Math" w:hAnsi="Cambria Math" w:cs="Times New Roman"/>
+              <w:sz w:val="24"/>
+              <w:szCs w:val="24"/>
+              <w:lang w:val="id-ID"/>
+            </w:rPr>
+            <m:t>P=</m:t>
+          </m:r>
+          <m:f>
+            <m:fPr>
+              <m:ctrlPr>
+                <w:rPr>
+                  <w:rFonts w:ascii="Cambria Math" w:hAnsi="Cambria Math" w:cs="Times New Roman"/>
+                  <w:i/>
+                  <w:sz w:val="24"/>
+                  <w:szCs w:val="24"/>
+                  <w:lang w:val="id-ID"/>
+                </w:rPr>
+              </m:ctrlPr>
+            </m:fPr>
+            <m:num>
+              <m:nary>
+                <m:naryPr>
+                  <m:chr m:val="∑"/>
+                  <m:grow m:val="1"/>
+                  <m:ctrlPr>
+                    <w:rPr>
+                      <w:rFonts w:ascii="Cambria Math" w:hAnsi="Cambria Math" w:cs="Times New Roman"/>
+                      <w:sz w:val="24"/>
+                      <w:szCs w:val="24"/>
+                      <w:lang w:val="id-ID"/>
+                    </w:rPr>
+                  </m:ctrlPr>
+                </m:naryPr>
+                <m:sub>
+                  <m:r>
+                    <w:rPr>
+                      <w:rFonts w:ascii="Cambria Math" w:eastAsia="Cambria Math" w:hAnsi="Cambria Math" w:cs="Cambria Math"/>
+                      <w:sz w:val="24"/>
+                      <w:szCs w:val="24"/>
+                      <w:lang w:val="id-ID"/>
+                    </w:rPr>
+                    <m:t>i-1</m:t>
+                  </m:r>
+                </m:sub>
+                <m:sup>
+                  <m:r>
+                    <w:rPr>
+                      <w:rFonts w:ascii="Cambria Math" w:eastAsia="Cambria Math" w:hAnsi="Cambria Math" w:cs="Cambria Math"/>
+                      <w:sz w:val="24"/>
+                      <w:szCs w:val="24"/>
+                      <w:lang w:val="id-ID"/>
+                    </w:rPr>
+                    <m:t>n</m:t>
+                  </m:r>
+                </m:sup>
+                <m:e>
+                  <m:r>
+                    <m:rPr>
+                      <m:sty m:val="p"/>
+                    </m:rPr>
+                    <w:rPr>
+                      <w:rFonts w:ascii="Cambria Math" w:hAnsi="Cambria Math" w:cs="Times New Roman"/>
+                      <w:sz w:val="24"/>
+                      <w:szCs w:val="24"/>
+                      <w:lang w:val="id-ID"/>
+                    </w:rPr>
+                    <m:t>Pi</m:t>
+                  </m:r>
+                </m:e>
+              </m:nary>
+            </m:num>
+            <m:den>
+              <m:r>
+                <w:rPr>
+                  <w:rFonts w:ascii="Cambria Math" w:hAnsi="Cambria Math" w:cs="Times New Roman"/>
+                  <w:sz w:val="24"/>
+                  <w:szCs w:val="24"/>
+                  <w:lang w:val="id-ID"/>
+                </w:rPr>
+                <m:t>n</m:t>
+              </m:r>
+            </m:den>
+          </m:f>
+        </m:oMath>
+      </m:oMathPara>
+    </w:p>
+    <w:p>
+      <w:pPr>
+        <w:pStyle w:val="ListParagraph"/>
+        <w:spacing w:line="480" w:lineRule="auto"/>
+        <w:jc w:val="both"/>
+        <w:rPr>
+          <w:rFonts w:ascii="Times New Roman" w:hAnsi="Times New Roman" w:cs="Times New Roman"/>
+          <w:sz w:val="24"/>
+          <w:szCs w:val="24"/>
+          <w:lang w:val="id-ID"/>
+        </w:rPr>
+      </w:pPr>
+      <w:r>
+        <w:rPr>
+          <w:rFonts w:ascii="Times New Roman" w:hAnsi="Times New Roman" w:cs="Times New Roman"/>
+          <w:sz w:val="24"/>
+          <w:szCs w:val="24"/>
+          <w:lang w:val="id-ID"/>
+        </w:rPr>
+        <w:t>Pi= Nilai persepsi yang diberikan pelanggan atau manajemen untuk</w:t>
+      </w:r>
+      <w:r>
+        <w:rPr>
+          <w:rFonts w:ascii="Times New Roman" w:hAnsi="Times New Roman" w:cs="Times New Roman"/>
+          <w:sz w:val="24"/>
+          <w:szCs w:val="24"/>
+          <w:lang w:val="id-ID"/>
+        </w:rPr>
+        <w:t xml:space="preserve"> </w:t>
+      </w:r>
+      <w:r>
+        <w:rPr>
+          <w:rFonts w:ascii="Times New Roman" w:hAnsi="Times New Roman" w:cs="Times New Roman"/>
+          <w:sz w:val="24"/>
+          <w:szCs w:val="24"/>
+          <w:lang w:val="id-ID"/>
+        </w:rPr>
+        <w:t xml:space="preserve">pertanyaan ke-i </w:t>
+      </w:r>
+    </w:p>
+    <w:p>
+      <w:pPr>
+        <w:pStyle w:val="ListParagraph"/>
+        <w:spacing w:line="480" w:lineRule="auto"/>
+        <w:jc w:val="both"/>
+        <w:rPr>
+          <w:rFonts w:ascii="Times New Roman" w:hAnsi="Times New Roman" w:cs="Times New Roman"/>
+          <w:sz w:val="24"/>
+          <w:szCs w:val="24"/>
+          <w:lang w:val="id-ID"/>
+        </w:rPr>
+      </w:pPr>
+      <w:r>
+        <w:rPr>
+          <w:rFonts w:ascii="Times New Roman" w:hAnsi="Times New Roman" w:cs="Times New Roman"/>
+          <w:sz w:val="24"/>
+          <w:szCs w:val="24"/>
+          <w:lang w:val="id-ID"/>
+        </w:rPr>
+        <w:t>n = Jumlah responden</w:t>
+      </w:r>
+    </w:p>
+    <w:p>
+      <w:pPr>
+        <w:pStyle w:val="ListParagraph"/>
+        <w:numPr>
+          <w:ilvl w:val="0"/>
+          <w:numId w:val="19"/>
+        </w:numPr>
+        <w:spacing w:line="480" w:lineRule="auto"/>
+        <w:jc w:val="both"/>
+        <w:rPr>
+          <w:rFonts w:ascii="Times New Roman" w:hAnsi="Times New Roman" w:cs="Times New Roman"/>
+          <w:sz w:val="24"/>
+          <w:szCs w:val="24"/>
+          <w:lang w:val="id-ID"/>
+        </w:rPr>
+      </w:pPr>
+      <w:r>
+        <w:rPr>
+          <w:rFonts w:ascii="Times New Roman" w:hAnsi="Times New Roman" w:cs="Times New Roman"/>
+          <w:sz w:val="24"/>
+          <w:szCs w:val="24"/>
+          <w:lang w:val="id-ID"/>
+        </w:rPr>
+        <w:t>Tentukan rata-rata nilai harapan (</w:t>
+      </w:r>
+      <w:r>
+        <w:rPr>
+          <w:rFonts w:ascii="Times New Roman" w:hAnsi="Times New Roman" w:cs="Times New Roman"/>
+          <w:sz w:val="24"/>
+          <w:szCs w:val="24"/>
+          <w:lang w:val="id-ID"/>
+        </w:rPr>
+        <w:t xml:space="preserve"> Ȇ</w:t>
+      </w:r>
+      <w:r>
+        <w:rPr>
+          <w:rFonts w:ascii="Times New Roman" w:hAnsi="Times New Roman" w:cs="Times New Roman"/>
+          <w:sz w:val="24"/>
+          <w:szCs w:val="24"/>
+          <w:lang w:val="id-ID"/>
+        </w:rPr>
+        <w:t xml:space="preserve"> ) untuk setiap variabel.</w:t>
+      </w:r>
+    </w:p>
+    <w:p>
+      <w:pPr>
+        <w:pStyle w:val="ListParagraph"/>
+        <w:spacing w:line="480" w:lineRule="auto"/>
+        <w:jc w:val="both"/>
+        <w:rPr>
+          <w:rFonts w:ascii="Times New Roman" w:hAnsi="Times New Roman" w:cs="Times New Roman"/>
+          <w:sz w:val="24"/>
+          <w:szCs w:val="24"/>
+          <w:lang w:val="id-ID"/>
+        </w:rPr>
+      </w:pPr>
+      <w:r>
+        <w:rPr>
+          <w:rFonts w:ascii="Times New Roman" w:hAnsi="Times New Roman" w:cs="Times New Roman"/>
+          <w:sz w:val="24"/>
+          <w:szCs w:val="24"/>
+          <w:lang w:val="id-ID"/>
+        </w:rPr>
+        <w:t>dimana :</w:t>
+      </w:r>
+    </w:p>
+    <w:p>
+      <w:pPr>
+        <w:pStyle w:val="ListParagraph"/>
+        <w:spacing w:line="480" w:lineRule="auto"/>
+        <w:jc w:val="both"/>
+        <w:rPr>
+          <w:rFonts w:ascii="Times New Roman" w:hAnsi="Times New Roman" w:cs="Times New Roman"/>
+          <w:sz w:val="24"/>
+          <w:szCs w:val="24"/>
+          <w:lang w:val="id-ID"/>
+        </w:rPr>
+      </w:pPr>
+      <m:oMathPara>
+        <m:oMathParaPr>
+          <m:jc m:val="left"/>
+        </m:oMathParaPr>
+        <m:oMath>
+          <m:r>
+            <w:rPr>
+              <w:rFonts w:ascii="Cambria Math" w:hAnsi="Cambria Math" w:cs="Times New Roman"/>
+              <w:sz w:val="24"/>
+              <w:szCs w:val="24"/>
+              <w:lang w:val="id-ID"/>
+            </w:rPr>
+            <m:t>E</m:t>
+          </m:r>
+          <m:r>
+            <w:rPr>
+              <w:rFonts w:ascii="Cambria Math" w:hAnsi="Cambria Math" w:cs="Times New Roman"/>
+              <w:sz w:val="24"/>
+              <w:szCs w:val="24"/>
+              <w:lang w:val="id-ID"/>
+            </w:rPr>
+            <m:t>=</m:t>
+          </m:r>
+          <m:f>
+            <m:fPr>
+              <m:ctrlPr>
+                <w:rPr>
+                  <w:rFonts w:ascii="Cambria Math" w:hAnsi="Cambria Math" w:cs="Times New Roman"/>
+                  <w:i/>
+                  <w:sz w:val="24"/>
+                  <w:szCs w:val="24"/>
+                  <w:lang w:val="id-ID"/>
+                </w:rPr>
+              </m:ctrlPr>
+            </m:fPr>
+            <m:num>
+              <m:nary>
+                <m:naryPr>
+                  <m:chr m:val="∑"/>
+                  <m:grow m:val="1"/>
+                  <m:ctrlPr>
+                    <w:rPr>
+                      <w:rFonts w:ascii="Cambria Math" w:hAnsi="Cambria Math" w:cs="Times New Roman"/>
+                      <w:sz w:val="24"/>
+                      <w:szCs w:val="24"/>
+                      <w:lang w:val="id-ID"/>
+                    </w:rPr>
+                  </m:ctrlPr>
+                </m:naryPr>
+                <m:sub>
+                  <m:r>
+                    <w:rPr>
+                      <w:rFonts w:ascii="Cambria Math" w:eastAsia="Cambria Math" w:hAnsi="Cambria Math" w:cs="Cambria Math"/>
+                      <w:sz w:val="24"/>
+                      <w:szCs w:val="24"/>
+                      <w:lang w:val="id-ID"/>
+                    </w:rPr>
+                    <m:t>i-1</m:t>
+                  </m:r>
+                </m:sub>
+                <m:sup>
+                  <m:r>
+                    <w:rPr>
+                      <w:rFonts w:ascii="Cambria Math" w:eastAsia="Cambria Math" w:hAnsi="Cambria Math" w:cs="Cambria Math"/>
+                      <w:sz w:val="24"/>
+                      <w:szCs w:val="24"/>
+                      <w:lang w:val="id-ID"/>
+                    </w:rPr>
+                    <m:t>n</m:t>
+                  </m:r>
+                </m:sup>
+                <m:e>
+                  <m:r>
+                    <m:rPr>
+                      <m:sty m:val="p"/>
+                    </m:rPr>
+                    <w:rPr>
+                      <w:rFonts w:ascii="Cambria Math" w:hAnsi="Cambria Math" w:cs="Times New Roman"/>
+                      <w:sz w:val="24"/>
+                      <w:szCs w:val="24"/>
+                      <w:lang w:val="id-ID"/>
+                    </w:rPr>
+                    <m:t>E</m:t>
+                  </m:r>
+                  <m:r>
+                    <m:rPr>
+                      <m:sty m:val="p"/>
+                    </m:rPr>
+                    <w:rPr>
+                      <w:rFonts w:ascii="Cambria Math" w:hAnsi="Cambria Math" w:cs="Times New Roman"/>
+                      <w:sz w:val="24"/>
+                      <w:szCs w:val="24"/>
+                      <w:lang w:val="id-ID"/>
+                    </w:rPr>
+                    <m:t>i</m:t>
+                  </m:r>
+                </m:e>
+              </m:nary>
+            </m:num>
+            <m:den>
+              <m:r>
+                <w:rPr>
+                  <w:rFonts w:ascii="Cambria Math" w:hAnsi="Cambria Math" w:cs="Times New Roman"/>
+                  <w:sz w:val="24"/>
+                  <w:szCs w:val="24"/>
+                  <w:lang w:val="id-ID"/>
+                </w:rPr>
+                <m:t>n</m:t>
+              </m:r>
+            </m:den>
+          </m:f>
+        </m:oMath>
+      </m:oMathPara>
+    </w:p>
+    <w:p>
+      <w:pPr>
+        <w:pStyle w:val="ListParagraph"/>
+        <w:spacing w:line="480" w:lineRule="auto"/>
+        <w:jc w:val="both"/>
+        <w:rPr>
+          <w:rFonts w:ascii="Times New Roman" w:hAnsi="Times New Roman" w:cs="Times New Roman"/>
+          <w:sz w:val="24"/>
+          <w:szCs w:val="24"/>
+          <w:lang w:val="id-ID"/>
+        </w:rPr>
+      </w:pPr>
+      <w:r>
+        <w:rPr>
+          <w:rFonts w:ascii="Times New Roman" w:hAnsi="Times New Roman" w:cs="Times New Roman"/>
+          <w:sz w:val="24"/>
+          <w:szCs w:val="24"/>
+          <w:lang w:val="id-ID"/>
+        </w:rPr>
+        <w:t>Ei</w:t>
+      </w:r>
+      <w:r>
+        <w:rPr>
+          <w:rFonts w:ascii="Times New Roman" w:hAnsi="Times New Roman" w:cs="Times New Roman"/>
+          <w:sz w:val="24"/>
+          <w:szCs w:val="24"/>
+          <w:lang w:val="id-ID"/>
+        </w:rPr>
+        <w:t xml:space="preserve"> </w:t>
+      </w:r>
+      <w:r>
+        <w:rPr>
+          <w:rFonts w:ascii="Times New Roman" w:hAnsi="Times New Roman" w:cs="Times New Roman"/>
+          <w:sz w:val="24"/>
+          <w:szCs w:val="24"/>
+          <w:lang w:val="id-ID"/>
+        </w:rPr>
+        <w:t>= Nilai harapan yang diberikan pelanggan untuk pertanyaan ke-i</w:t>
+      </w:r>
+      <w:r>
+        <w:rPr>
+          <w:rFonts w:ascii="Times New Roman" w:hAnsi="Times New Roman" w:cs="Times New Roman"/>
+          <w:sz w:val="24"/>
+          <w:szCs w:val="24"/>
+          <w:lang w:val="id-ID"/>
+        </w:rPr>
+        <w:t xml:space="preserve"> </w:t>
+      </w:r>
+    </w:p>
+    <w:p>
+      <w:pPr>
+        <w:pStyle w:val="ListParagraph"/>
+        <w:spacing w:line="480" w:lineRule="auto"/>
+        <w:jc w:val="both"/>
+        <w:rPr>
+          <w:rFonts w:ascii="Times New Roman" w:hAnsi="Times New Roman" w:cs="Times New Roman"/>
+          <w:sz w:val="24"/>
+          <w:szCs w:val="24"/>
+          <w:lang w:val="id-ID"/>
+        </w:rPr>
+      </w:pPr>
+      <w:r>
+        <w:rPr>
+          <w:rFonts w:ascii="Times New Roman" w:hAnsi="Times New Roman" w:cs="Times New Roman"/>
+          <w:sz w:val="24"/>
+          <w:szCs w:val="24"/>
+          <w:lang w:val="id-ID"/>
+        </w:rPr>
+        <w:t xml:space="preserve">n </w:t>
+      </w:r>
+      <w:r>
+        <w:rPr>
+          <w:rFonts w:ascii="Times New Roman" w:hAnsi="Times New Roman" w:cs="Times New Roman"/>
+          <w:sz w:val="24"/>
+          <w:szCs w:val="24"/>
+          <w:lang w:val="id-ID"/>
+        </w:rPr>
+        <w:t>= Jumlah responden</w:t>
+      </w:r>
+    </w:p>
+    <w:p>
+      <w:pPr>
+        <w:pStyle w:val="ListParagraph"/>
+        <w:numPr>
+          <w:ilvl w:val="0"/>
+          <w:numId w:val="19"/>
+        </w:numPr>
+        <w:spacing w:line="480" w:lineRule="auto"/>
+        <w:jc w:val="both"/>
+        <w:rPr>
+          <w:rFonts w:ascii="Times New Roman" w:hAnsi="Times New Roman" w:cs="Times New Roman"/>
+          <w:sz w:val="24"/>
+          <w:szCs w:val="24"/>
+          <w:lang w:val="id-ID"/>
+        </w:rPr>
+      </w:pPr>
+      <w:r>
+        <w:rPr>
+          <w:rFonts w:ascii="Times New Roman" w:hAnsi="Times New Roman" w:cs="Times New Roman"/>
+          <w:sz w:val="24"/>
+          <w:szCs w:val="24"/>
+          <w:lang w:val="id-ID"/>
+        </w:rPr>
+        <w:t>Tentukan Servqual Score (S) untuk setiap variabel</w:t>
+      </w:r>
+    </w:p>
+    <w:p>
+      <w:pPr>
+        <w:pStyle w:val="ListParagraph"/>
+        <w:spacing w:line="480" w:lineRule="auto"/>
+        <w:jc w:val="both"/>
+        <w:rPr>
+          <w:rFonts w:ascii="Times New Roman" w:hAnsi="Times New Roman" w:cs="Times New Roman"/>
+          <w:sz w:val="24"/>
+          <w:szCs w:val="24"/>
+          <w:lang w:val="id-ID"/>
+        </w:rPr>
+      </w:pPr>
+      <w:r>
+        <w:rPr>
+          <w:rFonts w:ascii="Times New Roman" w:hAnsi="Times New Roman" w:cs="Times New Roman"/>
+          <w:sz w:val="24"/>
+          <w:szCs w:val="24"/>
+          <w:lang w:val="id-ID"/>
+        </w:rPr>
+        <w:t>S = P - E</w:t>
+      </w:r>
+      <w:bookmarkStart w:id="0" w:name="_GoBack"/>
+      <w:bookmarkEnd w:id="0"/>
+    </w:p>
+    <w:p>
+      <w:pPr>
+        <w:spacing w:line="480" w:lineRule="auto"/>
+        <w:jc w:val="both"/>
+        <w:rPr>
+          <w:rFonts w:ascii="Times New Roman" w:hAnsi="Times New Roman" w:cs="Times New Roman"/>
+          <w:b/>
+          <w:bCs/>
+          <w:sz w:val="24"/>
+          <w:szCs w:val="24"/>
+          <w:lang w:val="id-ID"/>
+        </w:rPr>
+      </w:pPr>
+      <w:r>
+        <w:rPr>
+          <w:rFonts w:ascii="Times New Roman" w:hAnsi="Times New Roman" w:cs="Times New Roman"/>
+          <w:b/>
+          <w:bCs/>
+          <w:sz w:val="24"/>
+          <w:szCs w:val="24"/>
+          <w:lang w:val="id-ID"/>
+        </w:rPr>
+        <w:t>3.</w:t>
+      </w:r>
+      <w:r>
+        <w:rPr>
+          <w:rFonts w:ascii="Times New Roman" w:hAnsi="Times New Roman" w:cs="Times New Roman"/>
+          <w:b/>
+          <w:bCs/>
+          <w:sz w:val="24"/>
+          <w:szCs w:val="24"/>
+          <w:lang w:val="id-ID"/>
+        </w:rPr>
+        <w:t>6</w:t>
+      </w:r>
+      <w:r>
+        <w:rPr>
+          <w:rFonts w:ascii="Times New Roman" w:hAnsi="Times New Roman" w:cs="Times New Roman"/>
+          <w:b/>
+          <w:bCs/>
+          <w:sz w:val="24"/>
+          <w:szCs w:val="24"/>
+          <w:lang w:val="id-ID"/>
+        </w:rPr>
+        <w:t xml:space="preserve"> Metode Waterfall</w:t>
       </w:r>
     </w:p>
     <w:p>
@@ -5846,7 +6849,6 @@
         <w:adjustRightInd w:val="0"/>
         <w:spacing w:line="480" w:lineRule="auto"/>
         <w:ind w:left="480" w:hanging="480"/>
-        <w:jc w:val="both"/>
         <w:rPr>
           <w:rFonts w:ascii="Times New Roman" w:hAnsi="Times New Roman" w:cs="Times New Roman"/>
           <w:noProof/>
@@ -5900,7 +6902,6 @@
         <w:adjustRightInd w:val="0"/>
         <w:spacing w:line="480" w:lineRule="auto"/>
         <w:ind w:left="480" w:hanging="480"/>
-        <w:jc w:val="both"/>
         <w:rPr>
           <w:rFonts w:ascii="Times New Roman" w:hAnsi="Times New Roman" w:cs="Times New Roman"/>
           <w:noProof/>
@@ -5924,7 +6925,6 @@
         <w:adjustRightInd w:val="0"/>
         <w:spacing w:line="480" w:lineRule="auto"/>
         <w:ind w:left="480" w:hanging="480"/>
-        <w:jc w:val="both"/>
         <w:rPr>
           <w:rFonts w:ascii="Times New Roman" w:hAnsi="Times New Roman" w:cs="Times New Roman"/>
           <w:noProof/>
@@ -5937,7 +6937,7 @@
           <w:noProof/>
           <w:szCs w:val="24"/>
         </w:rPr>
-        <w:t>Pradipo, Alogo Alan, Universitas Dian Nuswantoro, J L Nakula, and I No Semarang. 2006. “CUSTOMER RELATIONSHIP MANAGEMENT PADA PERUSAHAAN MOHAN SEMARANG.”</w:t>
+        <w:t>Nurwulan, Fita Asri, Arie Desrianty, and Lisye Fitria. 2014. “ANALISIS PELAYANAN JASA PADA PERUSAHAAN DAERAH AIR MINUM ( PDAM ) DKI JAKARTA DENGAN MENGGUNAKAN METODE SERVICE QUALITY *.” 02(01).</w:t>
       </w:r>
     </w:p>
     <w:p>
@@ -5948,7 +6948,6 @@
         <w:adjustRightInd w:val="0"/>
         <w:spacing w:line="480" w:lineRule="auto"/>
         <w:ind w:left="480" w:hanging="480"/>
-        <w:jc w:val="both"/>
         <w:rPr>
           <w:rFonts w:ascii="Times New Roman" w:hAnsi="Times New Roman" w:cs="Times New Roman"/>
           <w:noProof/>
@@ -5961,7 +6960,7 @@
           <w:noProof/>
           <w:szCs w:val="24"/>
         </w:rPr>
-        <w:t>Purwanto, Heru, Achmad Sumbaryadi, and Manajemen Informatika. 2018. “E-CRM BERBASIS WEB PADA SISTEM INFORMASI PENJUALAN FUNITURE.” 14(1): 15–20.</w:t>
+        <w:t>Pradipo, Alogo Alan, Universitas Dian Nuswantoro, J L Nakula, and I No Semarang. 2006. “CUSTOMER RELATIONSHIP MANAGEMENT PADA PERUSAHAAN MOHAN SEMARANG.”</w:t>
       </w:r>
     </w:p>
     <w:p>
@@ -5972,7 +6971,6 @@
         <w:adjustRightInd w:val="0"/>
         <w:spacing w:line="480" w:lineRule="auto"/>
         <w:ind w:left="480" w:hanging="480"/>
-        <w:jc w:val="both"/>
         <w:rPr>
           <w:rFonts w:ascii="Times New Roman" w:hAnsi="Times New Roman" w:cs="Times New Roman"/>
           <w:noProof/>
@@ -5985,7 +6983,7 @@
           <w:noProof/>
           <w:szCs w:val="24"/>
         </w:rPr>
-        <w:t>Rosinta, Emma, and Doli Hasibuan. 2018. “Implementasi Customer Relationship Management ( CRM ) Pada Aplikasi Penjualan Berbasis Web PT . Buana Telekomindo.” VII(1): 8–14.</w:t>
+        <w:t>Purwanto, Heru, Achmad Sumbaryadi, and Manajemen Informatika. 2018. “E-CRM BERBASIS WEB PADA SISTEM INFORMASI PENJUALAN FUNITURE.” 14(1): 15–20.</w:t>
       </w:r>
     </w:p>
     <w:p>
@@ -5996,7 +6994,6 @@
         <w:adjustRightInd w:val="0"/>
         <w:spacing w:line="480" w:lineRule="auto"/>
         <w:ind w:left="480" w:hanging="480"/>
-        <w:jc w:val="both"/>
         <w:rPr>
           <w:rFonts w:ascii="Times New Roman" w:hAnsi="Times New Roman" w:cs="Times New Roman"/>
           <w:noProof/>
@@ -6009,7 +7006,7 @@
           <w:noProof/>
           <w:szCs w:val="24"/>
         </w:rPr>
-        <w:t>Rosmayani. 2016. “Customer Relationship Management.” 2(1): 83–98.</w:t>
+        <w:t>Rosinta, Emma, and Doli Hasibuan. 2018. “Implementasi Customer Relationship Management ( CRM ) Pada Aplikasi Penjualan Berbasis Web PT . Buana Telekomindo.” VII(1): 8–14.</w:t>
       </w:r>
     </w:p>
     <w:p>
@@ -6020,7 +7017,6 @@
         <w:adjustRightInd w:val="0"/>
         <w:spacing w:line="480" w:lineRule="auto"/>
         <w:ind w:left="480" w:hanging="480"/>
-        <w:jc w:val="both"/>
         <w:rPr>
           <w:rFonts w:ascii="Times New Roman" w:hAnsi="Times New Roman" w:cs="Times New Roman"/>
           <w:noProof/>
@@ -6033,7 +7029,7 @@
           <w:noProof/>
           <w:szCs w:val="24"/>
         </w:rPr>
-        <w:t>Tjahyadi, Rully Arlan. “MEMBANGUN HUBUNGAN JANGKA PANJANG.”</w:t>
+        <w:t>Rosmayani. 2016. “Customer Relationship Management.” 2(1): 83–98.</w:t>
       </w:r>
     </w:p>
     <w:p>
@@ -6044,7 +7040,6 @@
         <w:adjustRightInd w:val="0"/>
         <w:spacing w:line="480" w:lineRule="auto"/>
         <w:ind w:left="480" w:hanging="480"/>
-        <w:jc w:val="both"/>
         <w:rPr>
           <w:rFonts w:ascii="Times New Roman" w:hAnsi="Times New Roman" w:cs="Times New Roman"/>
           <w:noProof/>
@@ -6057,25 +7052,7 @@
           <w:noProof/>
           <w:szCs w:val="24"/>
         </w:rPr>
-        <w:t xml:space="preserve">Ummah, Linda Durotul. 2018. “RANCANG BANGUN E-COMMERCE PADA TOKO </w:t>
-      </w:r>
-      <w:bookmarkStart w:id="0" w:name="_GoBack"/>
-      <w:r>
-        <w:rPr>
-          <w:rFonts w:ascii="Times New Roman" w:hAnsi="Times New Roman" w:cs="Times New Roman"/>
-          <w:noProof/>
-          <w:szCs w:val="24"/>
-        </w:rPr>
-        <w:t xml:space="preserve">KERUDUNG NURI COLLECTION BERBASIS CUSTOMER RELATIONSHIP </w:t>
-      </w:r>
-      <w:bookmarkEnd w:id="0"/>
-      <w:r>
-        <w:rPr>
-          <w:rFonts w:ascii="Times New Roman" w:hAnsi="Times New Roman" w:cs="Times New Roman"/>
-          <w:noProof/>
-          <w:szCs w:val="24"/>
-        </w:rPr>
-        <w:t>MANAGEMENT Linda Durotul Ummah.” 12: 10–17.</w:t>
+        <w:t>Tjahyadi, Rully Arlan. “MEMBANGUN HUBUNGAN JANGKA PANJANG.”</w:t>
       </w:r>
     </w:p>
     <w:p>
@@ -6086,7 +7063,6 @@
         <w:adjustRightInd w:val="0"/>
         <w:spacing w:line="480" w:lineRule="auto"/>
         <w:ind w:left="480" w:hanging="480"/>
-        <w:jc w:val="both"/>
         <w:rPr>
           <w:rFonts w:ascii="Times New Roman" w:hAnsi="Times New Roman" w:cs="Times New Roman"/>
           <w:noProof/>
@@ -6099,7 +7075,7 @@
           <w:noProof/>
           <w:szCs w:val="24"/>
         </w:rPr>
-        <w:t>Victor, Christian, Rotinsulu Jopie Jorie, and Jacky S.B. Sumarauw. 2015. “PENGARUH CUSTOMER RELATIONSHIP MANAGEMENT DAN KEPERCAYAAN TERHADAP KEPUASAN SERTA DAMPAKNYA TERHADAP LOYALITAS.” 3(2): 671–83.</w:t>
+        <w:t>Ummah, Linda Durotul. 2018. “RANCANG BANGUN E-COMMERCE PADA TOKO KERUDUNG NURI COLLECTION BERBASIS CUSTOMER RELATIONSHIP MANAGEMENT Linda Durotul Ummah.” 12: 10–17.</w:t>
       </w:r>
     </w:p>
     <w:p>
@@ -6110,10 +7086,10 @@
         <w:adjustRightInd w:val="0"/>
         <w:spacing w:line="480" w:lineRule="auto"/>
         <w:ind w:left="480" w:hanging="480"/>
-        <w:jc w:val="both"/>
         <w:rPr>
           <w:rFonts w:ascii="Times New Roman" w:hAnsi="Times New Roman" w:cs="Times New Roman"/>
           <w:noProof/>
+          <w:szCs w:val="24"/>
         </w:rPr>
       </w:pPr>
       <w:r>
@@ -6122,7 +7098,52 @@
           <w:noProof/>
           <w:szCs w:val="24"/>
         </w:rPr>
+        <w:t>Victor, Christian, Rotinsulu Jopie Jorie, and Jacky S.B. Sumarauw. 2015. “PENGARUH CUSTOMER RELATIONSHIP MANAGEMENT DAN KEPERCAYAAN TERHADAP KEPUASAN SERTA DAMPAKNYA TERHADAP LOYALITAS.” 3(2): 671–83.</w:t>
+      </w:r>
+    </w:p>
+    <w:p>
+      <w:pPr>
+        <w:widowControl w:val="0"/>
+        <w:autoSpaceDE w:val="0"/>
+        <w:autoSpaceDN w:val="0"/>
+        <w:adjustRightInd w:val="0"/>
+        <w:spacing w:line="480" w:lineRule="auto"/>
+        <w:ind w:left="480" w:hanging="480"/>
+        <w:rPr>
+          <w:rFonts w:ascii="Times New Roman" w:hAnsi="Times New Roman" w:cs="Times New Roman"/>
+          <w:noProof/>
+          <w:szCs w:val="24"/>
+        </w:rPr>
+      </w:pPr>
+      <w:r>
+        <w:rPr>
+          <w:rFonts w:ascii="Times New Roman" w:hAnsi="Times New Roman" w:cs="Times New Roman"/>
+          <w:noProof/>
+          <w:szCs w:val="24"/>
+        </w:rPr>
         <w:t>Wiranti, Malisa Wahyu, and Hari Susanta Nugraha. “ANALISIS STRATEGI CUSTOMER ENGAGEMENT TERHADAP LOYALITAS PADA PT. NASMOCO MAGELANG.”</w:t>
+      </w:r>
+    </w:p>
+    <w:p>
+      <w:pPr>
+        <w:widowControl w:val="0"/>
+        <w:autoSpaceDE w:val="0"/>
+        <w:autoSpaceDN w:val="0"/>
+        <w:adjustRightInd w:val="0"/>
+        <w:spacing w:line="480" w:lineRule="auto"/>
+        <w:ind w:left="480" w:hanging="480"/>
+        <w:rPr>
+          <w:rFonts w:ascii="Times New Roman" w:hAnsi="Times New Roman" w:cs="Times New Roman"/>
+          <w:noProof/>
+        </w:rPr>
+      </w:pPr>
+      <w:r>
+        <w:rPr>
+          <w:rFonts w:ascii="Times New Roman" w:hAnsi="Times New Roman" w:cs="Times New Roman"/>
+          <w:noProof/>
+          <w:szCs w:val="24"/>
+        </w:rPr>
+        <w:t>Yuniar, S R I Suci, Sugih Arijanto, and Gita Permata Liansari. 2014. “Usulan Perbaikan Kualitas Pelayanan Jasa Pengiriman Paket Berdasarkan Hasil Pengukuran Menggunakan Metode Service Quality ( Servqual ) Di PT . X *.” 02(02): 98–109.</w:t>
       </w:r>
     </w:p>
     <w:p>
@@ -7031,6 +8052,119 @@
     </w:lvl>
   </w:abstractNum>
   <w:abstractNum w:abstractNumId="8" w15:restartNumberingAfterBreak="0">
+    <w:nsid w:val="26802797"/>
+    <w:multiLevelType w:val="hybridMultilevel"/>
+    <w:tmpl w:val="CBB6B8E2"/>
+    <w:lvl w:ilvl="0" w:tplc="3866F500">
+      <w:start w:val="1"/>
+      <w:numFmt w:val="decimal"/>
+      <w:lvlText w:val="%1."/>
+      <w:lvlJc w:val="left"/>
+      <w:pPr>
+        <w:ind w:left="720" w:hanging="360"/>
+      </w:pPr>
+      <w:rPr>
+        <w:rFonts w:ascii="Times New Roman" w:eastAsia="Arial" w:hAnsi="Times New Roman" w:cs="Times New Roman"/>
+      </w:rPr>
+    </w:lvl>
+    <w:lvl w:ilvl="1" w:tplc="04210003" w:tentative="1">
+      <w:start w:val="1"/>
+      <w:numFmt w:val="bullet"/>
+      <w:lvlText w:val="o"/>
+      <w:lvlJc w:val="left"/>
+      <w:pPr>
+        <w:ind w:left="1440" w:hanging="360"/>
+      </w:pPr>
+      <w:rPr>
+        <w:rFonts w:ascii="Courier New" w:hAnsi="Courier New" w:cs="Courier New" w:hint="default"/>
+      </w:rPr>
+    </w:lvl>
+    <w:lvl w:ilvl="2" w:tplc="04210005" w:tentative="1">
+      <w:start w:val="1"/>
+      <w:numFmt w:val="bullet"/>
+      <w:lvlText w:val=""/>
+      <w:lvlJc w:val="left"/>
+      <w:pPr>
+        <w:ind w:left="2160" w:hanging="360"/>
+      </w:pPr>
+      <w:rPr>
+        <w:rFonts w:ascii="Wingdings" w:hAnsi="Wingdings" w:hint="default"/>
+      </w:rPr>
+    </w:lvl>
+    <w:lvl w:ilvl="3" w:tplc="04210001" w:tentative="1">
+      <w:start w:val="1"/>
+      <w:numFmt w:val="bullet"/>
+      <w:lvlText w:val=""/>
+      <w:lvlJc w:val="left"/>
+      <w:pPr>
+        <w:ind w:left="2880" w:hanging="360"/>
+      </w:pPr>
+      <w:rPr>
+        <w:rFonts w:ascii="Symbol" w:hAnsi="Symbol" w:hint="default"/>
+      </w:rPr>
+    </w:lvl>
+    <w:lvl w:ilvl="4" w:tplc="04210003" w:tentative="1">
+      <w:start w:val="1"/>
+      <w:numFmt w:val="bullet"/>
+      <w:lvlText w:val="o"/>
+      <w:lvlJc w:val="left"/>
+      <w:pPr>
+        <w:ind w:left="3600" w:hanging="360"/>
+      </w:pPr>
+      <w:rPr>
+        <w:rFonts w:ascii="Courier New" w:hAnsi="Courier New" w:cs="Courier New" w:hint="default"/>
+      </w:rPr>
+    </w:lvl>
+    <w:lvl w:ilvl="5" w:tplc="04210005" w:tentative="1">
+      <w:start w:val="1"/>
+      <w:numFmt w:val="bullet"/>
+      <w:lvlText w:val=""/>
+      <w:lvlJc w:val="left"/>
+      <w:pPr>
+        <w:ind w:left="4320" w:hanging="360"/>
+      </w:pPr>
+      <w:rPr>
+        <w:rFonts w:ascii="Wingdings" w:hAnsi="Wingdings" w:hint="default"/>
+      </w:rPr>
+    </w:lvl>
+    <w:lvl w:ilvl="6" w:tplc="04210001" w:tentative="1">
+      <w:start w:val="1"/>
+      <w:numFmt w:val="bullet"/>
+      <w:lvlText w:val=""/>
+      <w:lvlJc w:val="left"/>
+      <w:pPr>
+        <w:ind w:left="5040" w:hanging="360"/>
+      </w:pPr>
+      <w:rPr>
+        <w:rFonts w:ascii="Symbol" w:hAnsi="Symbol" w:hint="default"/>
+      </w:rPr>
+    </w:lvl>
+    <w:lvl w:ilvl="7" w:tplc="04210003" w:tentative="1">
+      <w:start w:val="1"/>
+      <w:numFmt w:val="bullet"/>
+      <w:lvlText w:val="o"/>
+      <w:lvlJc w:val="left"/>
+      <w:pPr>
+        <w:ind w:left="5760" w:hanging="360"/>
+      </w:pPr>
+      <w:rPr>
+        <w:rFonts w:ascii="Courier New" w:hAnsi="Courier New" w:cs="Courier New" w:hint="default"/>
+      </w:rPr>
+    </w:lvl>
+    <w:lvl w:ilvl="8" w:tplc="04210005" w:tentative="1">
+      <w:start w:val="1"/>
+      <w:numFmt w:val="bullet"/>
+      <w:lvlText w:val=""/>
+      <w:lvlJc w:val="left"/>
+      <w:pPr>
+        <w:ind w:left="6480" w:hanging="360"/>
+      </w:pPr>
+      <w:rPr>
+        <w:rFonts w:ascii="Wingdings" w:hAnsi="Wingdings" w:hint="default"/>
+      </w:rPr>
+    </w:lvl>
+  </w:abstractNum>
+  <w:abstractNum w:abstractNumId="9" w15:restartNumberingAfterBreak="0">
     <w:nsid w:val="26C04408"/>
     <w:multiLevelType w:val="hybridMultilevel"/>
     <w:tmpl w:val="3424B834"/>
@@ -7116,7 +8250,7 @@
       </w:pPr>
     </w:lvl>
   </w:abstractNum>
-  <w:abstractNum w:abstractNumId="9" w15:restartNumberingAfterBreak="0">
+  <w:abstractNum w:abstractNumId="10" w15:restartNumberingAfterBreak="0">
     <w:nsid w:val="374A5478"/>
     <w:multiLevelType w:val="hybridMultilevel"/>
     <w:tmpl w:val="932A316E"/>
@@ -7205,7 +8339,120 @@
       </w:pPr>
     </w:lvl>
   </w:abstractNum>
-  <w:abstractNum w:abstractNumId="10" w15:restartNumberingAfterBreak="0">
+  <w:abstractNum w:abstractNumId="11" w15:restartNumberingAfterBreak="0">
+    <w:nsid w:val="3E6E45A0"/>
+    <w:multiLevelType w:val="hybridMultilevel"/>
+    <w:tmpl w:val="3C504104"/>
+    <w:lvl w:ilvl="0" w:tplc="25BAA9B0">
+      <w:start w:val="1"/>
+      <w:numFmt w:val="bullet"/>
+      <w:lvlText w:val="-"/>
+      <w:lvlJc w:val="left"/>
+      <w:pPr>
+        <w:ind w:left="1080" w:hanging="360"/>
+      </w:pPr>
+      <w:rPr>
+        <w:rFonts w:ascii="Times New Roman" w:eastAsia="Arial" w:hAnsi="Times New Roman" w:cs="Times New Roman" w:hint="default"/>
+      </w:rPr>
+    </w:lvl>
+    <w:lvl w:ilvl="1" w:tplc="04210003" w:tentative="1">
+      <w:start w:val="1"/>
+      <w:numFmt w:val="bullet"/>
+      <w:lvlText w:val="o"/>
+      <w:lvlJc w:val="left"/>
+      <w:pPr>
+        <w:ind w:left="1800" w:hanging="360"/>
+      </w:pPr>
+      <w:rPr>
+        <w:rFonts w:ascii="Courier New" w:hAnsi="Courier New" w:cs="Courier New" w:hint="default"/>
+      </w:rPr>
+    </w:lvl>
+    <w:lvl w:ilvl="2" w:tplc="04210005" w:tentative="1">
+      <w:start w:val="1"/>
+      <w:numFmt w:val="bullet"/>
+      <w:lvlText w:val=""/>
+      <w:lvlJc w:val="left"/>
+      <w:pPr>
+        <w:ind w:left="2520" w:hanging="360"/>
+      </w:pPr>
+      <w:rPr>
+        <w:rFonts w:ascii="Wingdings" w:hAnsi="Wingdings" w:hint="default"/>
+      </w:rPr>
+    </w:lvl>
+    <w:lvl w:ilvl="3" w:tplc="04210001" w:tentative="1">
+      <w:start w:val="1"/>
+      <w:numFmt w:val="bullet"/>
+      <w:lvlText w:val=""/>
+      <w:lvlJc w:val="left"/>
+      <w:pPr>
+        <w:ind w:left="3240" w:hanging="360"/>
+      </w:pPr>
+      <w:rPr>
+        <w:rFonts w:ascii="Symbol" w:hAnsi="Symbol" w:hint="default"/>
+      </w:rPr>
+    </w:lvl>
+    <w:lvl w:ilvl="4" w:tplc="04210003" w:tentative="1">
+      <w:start w:val="1"/>
+      <w:numFmt w:val="bullet"/>
+      <w:lvlText w:val="o"/>
+      <w:lvlJc w:val="left"/>
+      <w:pPr>
+        <w:ind w:left="3960" w:hanging="360"/>
+      </w:pPr>
+      <w:rPr>
+        <w:rFonts w:ascii="Courier New" w:hAnsi="Courier New" w:cs="Courier New" w:hint="default"/>
+      </w:rPr>
+    </w:lvl>
+    <w:lvl w:ilvl="5" w:tplc="04210005" w:tentative="1">
+      <w:start w:val="1"/>
+      <w:numFmt w:val="bullet"/>
+      <w:lvlText w:val=""/>
+      <w:lvlJc w:val="left"/>
+      <w:pPr>
+        <w:ind w:left="4680" w:hanging="360"/>
+      </w:pPr>
+      <w:rPr>
+        <w:rFonts w:ascii="Wingdings" w:hAnsi="Wingdings" w:hint="default"/>
+      </w:rPr>
+    </w:lvl>
+    <w:lvl w:ilvl="6" w:tplc="04210001" w:tentative="1">
+      <w:start w:val="1"/>
+      <w:numFmt w:val="bullet"/>
+      <w:lvlText w:val=""/>
+      <w:lvlJc w:val="left"/>
+      <w:pPr>
+        <w:ind w:left="5400" w:hanging="360"/>
+      </w:pPr>
+      <w:rPr>
+        <w:rFonts w:ascii="Symbol" w:hAnsi="Symbol" w:hint="default"/>
+      </w:rPr>
+    </w:lvl>
+    <w:lvl w:ilvl="7" w:tplc="04210003" w:tentative="1">
+      <w:start w:val="1"/>
+      <w:numFmt w:val="bullet"/>
+      <w:lvlText w:val="o"/>
+      <w:lvlJc w:val="left"/>
+      <w:pPr>
+        <w:ind w:left="6120" w:hanging="360"/>
+      </w:pPr>
+      <w:rPr>
+        <w:rFonts w:ascii="Courier New" w:hAnsi="Courier New" w:cs="Courier New" w:hint="default"/>
+      </w:rPr>
+    </w:lvl>
+    <w:lvl w:ilvl="8" w:tplc="04210005" w:tentative="1">
+      <w:start w:val="1"/>
+      <w:numFmt w:val="bullet"/>
+      <w:lvlText w:val=""/>
+      <w:lvlJc w:val="left"/>
+      <w:pPr>
+        <w:ind w:left="6840" w:hanging="360"/>
+      </w:pPr>
+      <w:rPr>
+        <w:rFonts w:ascii="Wingdings" w:hAnsi="Wingdings" w:hint="default"/>
+      </w:rPr>
+    </w:lvl>
+  </w:abstractNum>
+  <w:abstractNum w:abstractNumId="12" w15:restartNumberingAfterBreak="0">
     <w:nsid w:val="445069EC"/>
     <w:multiLevelType w:val="hybridMultilevel"/>
     <w:tmpl w:val="2B18C31C"/>
@@ -7291,7 +8538,7 @@
       </w:pPr>
     </w:lvl>
   </w:abstractNum>
-  <w:abstractNum w:abstractNumId="11" w15:restartNumberingAfterBreak="0">
+  <w:abstractNum w:abstractNumId="13" w15:restartNumberingAfterBreak="0">
     <w:nsid w:val="56A54A32"/>
     <w:multiLevelType w:val="multilevel"/>
     <w:tmpl w:val="FB50F22C"/>
@@ -7428,7 +8675,7 @@
       </w:rPr>
     </w:lvl>
   </w:abstractNum>
-  <w:abstractNum w:abstractNumId="12" w15:restartNumberingAfterBreak="0">
+  <w:abstractNum w:abstractNumId="14" w15:restartNumberingAfterBreak="0">
     <w:nsid w:val="57C02C93"/>
     <w:multiLevelType w:val="hybridMultilevel"/>
     <w:tmpl w:val="48BCA688"/>
@@ -7514,7 +8761,7 @@
       </w:pPr>
     </w:lvl>
   </w:abstractNum>
-  <w:abstractNum w:abstractNumId="13" w15:restartNumberingAfterBreak="0">
+  <w:abstractNum w:abstractNumId="15" w15:restartNumberingAfterBreak="0">
     <w:nsid w:val="59944712"/>
     <w:multiLevelType w:val="hybridMultilevel"/>
     <w:tmpl w:val="9D94D192"/>
@@ -7600,7 +8847,96 @@
       </w:pPr>
     </w:lvl>
   </w:abstractNum>
-  <w:abstractNum w:abstractNumId="14" w15:restartNumberingAfterBreak="0">
+  <w:abstractNum w:abstractNumId="16" w15:restartNumberingAfterBreak="0">
+    <w:nsid w:val="5B970B1A"/>
+    <w:multiLevelType w:val="hybridMultilevel"/>
+    <w:tmpl w:val="435C8216"/>
+    <w:lvl w:ilvl="0" w:tplc="5FEE9702">
+      <w:start w:val="1"/>
+      <w:numFmt w:val="decimal"/>
+      <w:lvlText w:val="%1."/>
+      <w:lvlJc w:val="left"/>
+      <w:pPr>
+        <w:ind w:left="720" w:hanging="360"/>
+      </w:pPr>
+      <w:rPr>
+        <w:rFonts w:hint="default"/>
+      </w:rPr>
+    </w:lvl>
+    <w:lvl w:ilvl="1" w:tplc="04210019" w:tentative="1">
+      <w:start w:val="1"/>
+      <w:numFmt w:val="lowerLetter"/>
+      <w:lvlText w:val="%2."/>
+      <w:lvlJc w:val="left"/>
+      <w:pPr>
+        <w:ind w:left="1440" w:hanging="360"/>
+      </w:pPr>
+    </w:lvl>
+    <w:lvl w:ilvl="2" w:tplc="0421001B" w:tentative="1">
+      <w:start w:val="1"/>
+      <w:numFmt w:val="lowerRoman"/>
+      <w:lvlText w:val="%3."/>
+      <w:lvlJc w:val="right"/>
+      <w:pPr>
+        <w:ind w:left="2160" w:hanging="180"/>
+      </w:pPr>
+    </w:lvl>
+    <w:lvl w:ilvl="3" w:tplc="0421000F" w:tentative="1">
+      <w:start w:val="1"/>
+      <w:numFmt w:val="decimal"/>
+      <w:lvlText w:val="%4."/>
+      <w:lvlJc w:val="left"/>
+      <w:pPr>
+        <w:ind w:left="2880" w:hanging="360"/>
+      </w:pPr>
+    </w:lvl>
+    <w:lvl w:ilvl="4" w:tplc="04210019" w:tentative="1">
+      <w:start w:val="1"/>
+      <w:numFmt w:val="lowerLetter"/>
+      <w:lvlText w:val="%5."/>
+      <w:lvlJc w:val="left"/>
+      <w:pPr>
+        <w:ind w:left="3600" w:hanging="360"/>
+      </w:pPr>
+    </w:lvl>
+    <w:lvl w:ilvl="5" w:tplc="0421001B" w:tentative="1">
+      <w:start w:val="1"/>
+      <w:numFmt w:val="lowerRoman"/>
+      <w:lvlText w:val="%6."/>
+      <w:lvlJc w:val="right"/>
+      <w:pPr>
+        <w:ind w:left="4320" w:hanging="180"/>
+      </w:pPr>
+    </w:lvl>
+    <w:lvl w:ilvl="6" w:tplc="0421000F" w:tentative="1">
+      <w:start w:val="1"/>
+      <w:numFmt w:val="decimal"/>
+      <w:lvlText w:val="%7."/>
+      <w:lvlJc w:val="left"/>
+      <w:pPr>
+        <w:ind w:left="5040" w:hanging="360"/>
+      </w:pPr>
+    </w:lvl>
+    <w:lvl w:ilvl="7" w:tplc="04210019" w:tentative="1">
+      <w:start w:val="1"/>
+      <w:numFmt w:val="lowerLetter"/>
+      <w:lvlText w:val="%8."/>
+      <w:lvlJc w:val="left"/>
+      <w:pPr>
+        <w:ind w:left="5760" w:hanging="360"/>
+      </w:pPr>
+    </w:lvl>
+    <w:lvl w:ilvl="8" w:tplc="0421001B" w:tentative="1">
+      <w:start w:val="1"/>
+      <w:numFmt w:val="lowerRoman"/>
+      <w:lvlText w:val="%9."/>
+      <w:lvlJc w:val="right"/>
+      <w:pPr>
+        <w:ind w:left="6480" w:hanging="180"/>
+      </w:pPr>
+    </w:lvl>
+  </w:abstractNum>
+  <w:abstractNum w:abstractNumId="17" w15:restartNumberingAfterBreak="0">
     <w:nsid w:val="66B443BE"/>
     <w:multiLevelType w:val="hybridMultilevel"/>
     <w:tmpl w:val="14E8588A"/>
@@ -7699,7 +9035,7 @@
     <w:abstractNumId w:val="6"/>
   </w:num>
   <w:num w:numId="5">
-    <w:abstractNumId w:val="10"/>
+    <w:abstractNumId w:val="12"/>
     <w:lvlOverride w:ilvl="0">
       <w:startOverride w:val="1"/>
     </w:lvlOverride>
@@ -7759,7 +9095,7 @@
     </w:lvlOverride>
   </w:num>
   <w:num w:numId="7">
-    <w:abstractNumId w:val="8"/>
+    <w:abstractNumId w:val="9"/>
     <w:lvlOverride w:ilvl="0">
       <w:startOverride w:val="1"/>
     </w:lvlOverride>
@@ -7789,7 +9125,7 @@
     </w:lvlOverride>
   </w:num>
   <w:num w:numId="8">
-    <w:abstractNumId w:val="13"/>
+    <w:abstractNumId w:val="15"/>
     <w:lvlOverride w:ilvl="0">
       <w:startOverride w:val="1"/>
     </w:lvlOverride>
@@ -7819,7 +9155,7 @@
     </w:lvlOverride>
   </w:num>
   <w:num w:numId="9">
-    <w:abstractNumId w:val="12"/>
+    <w:abstractNumId w:val="14"/>
     <w:lvlOverride w:ilvl="0">
       <w:startOverride w:val="1"/>
     </w:lvlOverride>
@@ -7879,7 +9215,7 @@
     </w:lvlOverride>
   </w:num>
   <w:num w:numId="11">
-    <w:abstractNumId w:val="14"/>
+    <w:abstractNumId w:val="17"/>
     <w:lvlOverride w:ilvl="0">
       <w:startOverride w:val="1"/>
     </w:lvlOverride>
@@ -7909,7 +9245,7 @@
     </w:lvlOverride>
   </w:num>
   <w:num w:numId="12">
-    <w:abstractNumId w:val="9"/>
+    <w:abstractNumId w:val="10"/>
     <w:lvlOverride w:ilvl="0">
       <w:startOverride w:val="1"/>
     </w:lvlOverride>
@@ -7939,13 +9275,25 @@
     </w:lvlOverride>
   </w:num>
   <w:num w:numId="13">
-    <w:abstractNumId w:val="11"/>
+    <w:abstractNumId w:val="13"/>
   </w:num>
   <w:num w:numId="14">
     <w:abstractNumId w:val="0"/>
   </w:num>
   <w:num w:numId="15">
     <w:abstractNumId w:val="7"/>
+  </w:num>
+  <w:num w:numId="16">
+    <w:abstractNumId w:val="11"/>
+  </w:num>
+  <w:num w:numId="17">
+    <w:abstractNumId w:val="8"/>
+  </w:num>
+  <w:num w:numId="18">
+    <w:abstractNumId w:val="4"/>
+  </w:num>
+  <w:num w:numId="19">
+    <w:abstractNumId w:val="16"/>
   </w:num>
 </w:numbering>
 </file>
@@ -7967,7 +9315,7 @@
       </w:pPr>
     </w:pPrDefault>
   </w:docDefaults>
-  <w:latentStyles w:defLockedState="0" w:defUIPriority="99" w:defSemiHidden="0" w:defUnhideWhenUsed="0" w:defQFormat="0" w:count="377">
+  <w:latentStyles w:defLockedState="0" w:defUIPriority="99" w:defSemiHidden="0" w:defUnhideWhenUsed="0" w:defQFormat="0" w:count="376">
     <w:lsdException w:name="Normal" w:uiPriority="0" w:qFormat="1"/>
     <w:lsdException w:name="heading 1" w:uiPriority="9" w:qFormat="1"/>
     <w:lsdException w:name="heading 2" w:semiHidden="1" w:uiPriority="9" w:unhideWhenUsed="1" w:qFormat="1"/>
@@ -8344,7 +9692,6 @@
     <w:lsdException w:name="Hashtag" w:semiHidden="1" w:unhideWhenUsed="1"/>
     <w:lsdException w:name="Unresolved Mention" w:semiHidden="1" w:unhideWhenUsed="1"/>
     <w:lsdException w:name="Smart Link" w:semiHidden="1" w:unhideWhenUsed="1"/>
-    <w:lsdException w:name="Smart Link Error" w:semiHidden="1" w:unhideWhenUsed="1"/>
   </w:latentStyles>
   <w:style w:type="paragraph" w:default="1" w:styleId="Normal">
     <w:name w:val="Normal"/>
@@ -8870,7 +10217,7 @@
 </file>
 
 <file path=customXml/itemProps1.xml><?xml version="1.0" encoding="utf-8"?>
-<ds:datastoreItem xmlns:ds="http://schemas.openxmlformats.org/officeDocument/2006/customXml" ds:itemID="{9333225F-EF96-4F9B-9148-6071F3D92EEA}">
+<ds:datastoreItem xmlns:ds="http://schemas.openxmlformats.org/officeDocument/2006/customXml" ds:itemID="{87C5BC20-CAA2-4B51-9744-6D9C1B93BD7F}">
   <ds:schemaRefs>
     <ds:schemaRef ds:uri="http://schemas.openxmlformats.org/officeDocument/2006/bibliography"/>
   </ds:schemaRefs>

</xml_diff>

<commit_message>
ganti judul, penambahan jurnal
</commit_message>
<xml_diff>
--- a/P1 - CRM Photografy Indralaya.docx
+++ b/P1 - CRM Photografy Indralaya.docx
@@ -11,16 +11,27 @@
           <w:b/>
           <w:sz w:val="24"/>
           <w:szCs w:val="24"/>
-        </w:rPr>
-      </w:pPr>
-      <w:r>
-        <w:rPr>
-          <w:rFonts w:ascii="Times New Roman" w:eastAsia="Times New Roman" w:hAnsi="Times New Roman" w:cs="Times New Roman"/>
-          <w:b/>
-          <w:sz w:val="24"/>
-          <w:szCs w:val="24"/>
-        </w:rPr>
-        <w:t>IMPLEMENTASI RETAIN CUSTOMER MENGGUNAKAN SISTEM</w:t>
+          <w:lang w:val="id-ID"/>
+        </w:rPr>
+      </w:pPr>
+      <w:r>
+        <w:rPr>
+          <w:rFonts w:ascii="Times New Roman" w:eastAsia="Times New Roman" w:hAnsi="Times New Roman" w:cs="Times New Roman"/>
+          <w:b/>
+          <w:sz w:val="24"/>
+          <w:szCs w:val="24"/>
+          <w:lang w:val="id-ID"/>
+        </w:rPr>
+        <w:t xml:space="preserve">PENILAIAN KUALITAS LAYANAN </w:t>
+      </w:r>
+      <w:r>
+        <w:rPr>
+          <w:rFonts w:ascii="Times New Roman" w:eastAsia="Times New Roman" w:hAnsi="Times New Roman" w:cs="Times New Roman"/>
+          <w:b/>
+          <w:sz w:val="24"/>
+          <w:szCs w:val="24"/>
+        </w:rPr>
+        <w:t>PADA</w:t>
       </w:r>
       <w:r>
         <w:rPr>
@@ -39,26 +50,17 @@
           <w:sz w:val="24"/>
           <w:szCs w:val="24"/>
         </w:rPr>
-        <w:t>POIN REWARD UNTUK MEMPERTAHANKAN PELANGGAN PADA</w:t>
-      </w:r>
-      <w:r>
-        <w:rPr>
-          <w:rFonts w:ascii="Times New Roman" w:eastAsia="Times New Roman" w:hAnsi="Times New Roman" w:cs="Times New Roman"/>
-          <w:b/>
-          <w:sz w:val="24"/>
-          <w:szCs w:val="24"/>
-          <w:lang w:val="id-ID"/>
-        </w:rPr>
-        <w:t xml:space="preserve"> </w:t>
-      </w:r>
-      <w:r>
-        <w:rPr>
-          <w:rFonts w:ascii="Times New Roman" w:eastAsia="Times New Roman" w:hAnsi="Times New Roman" w:cs="Times New Roman"/>
-          <w:b/>
-          <w:sz w:val="24"/>
-          <w:szCs w:val="24"/>
-        </w:rPr>
         <w:t>RATU PHOTOGRAPHY INDRALAYA</w:t>
+      </w:r>
+      <w:r>
+        <w:rPr>
+          <w:rFonts w:ascii="Times New Roman" w:eastAsia="Times New Roman" w:hAnsi="Times New Roman" w:cs="Times New Roman"/>
+          <w:b/>
+          <w:sz w:val="24"/>
+          <w:szCs w:val="24"/>
+          <w:lang w:val="id-ID"/>
+        </w:rPr>
+        <w:t xml:space="preserve"> DENGAN MENGGUNAKAN METODE SERVICE QUALITY BERBASIS WEB</w:t>
       </w:r>
     </w:p>
     <w:p>
@@ -182,6 +184,29 @@
     </w:p>
     <w:p>
       <w:pPr>
+        <w:spacing w:line="480" w:lineRule="auto"/>
+        <w:rPr>
+          <w:rFonts w:ascii="Times New Roman" w:eastAsia="Times New Roman" w:hAnsi="Times New Roman" w:cs="Times New Roman"/>
+          <w:b/>
+          <w:sz w:val="24"/>
+          <w:szCs w:val="24"/>
+        </w:rPr>
+      </w:pPr>
+    </w:p>
+    <w:p>
+      <w:pPr>
+        <w:spacing w:line="480" w:lineRule="auto"/>
+        <w:rPr>
+          <w:rFonts w:ascii="Times New Roman" w:eastAsia="Times New Roman" w:hAnsi="Times New Roman" w:cs="Times New Roman"/>
+          <w:b/>
+          <w:sz w:val="24"/>
+          <w:szCs w:val="24"/>
+        </w:rPr>
+      </w:pPr>
+    </w:p>
+    <w:p>
+      <w:pPr>
+        <w:spacing w:line="480" w:lineRule="auto"/>
         <w:jc w:val="center"/>
         <w:rPr>
           <w:rFonts w:ascii="Times New Roman" w:eastAsia="Times New Roman" w:hAnsi="Times New Roman" w:cs="Times New Roman"/>
@@ -191,17 +216,25 @@
           <w:lang w:val="id-ID"/>
         </w:rPr>
       </w:pPr>
-    </w:p>
-    <w:p>
-      <w:pPr>
-        <w:spacing w:line="480" w:lineRule="auto"/>
-        <w:rPr>
-          <w:rFonts w:ascii="Times New Roman" w:eastAsia="Times New Roman" w:hAnsi="Times New Roman" w:cs="Times New Roman"/>
-          <w:b/>
-          <w:sz w:val="24"/>
-          <w:szCs w:val="24"/>
-        </w:rPr>
-      </w:pPr>
+      <w:r>
+        <w:rPr>
+          <w:rFonts w:ascii="Times New Roman" w:eastAsia="Times New Roman" w:hAnsi="Times New Roman" w:cs="Times New Roman"/>
+          <w:b/>
+          <w:sz w:val="24"/>
+          <w:szCs w:val="24"/>
+        </w:rPr>
+        <w:t>0903138</w:t>
+      </w:r>
+      <w:r>
+        <w:rPr>
+          <w:rFonts w:ascii="Times New Roman" w:eastAsia="Times New Roman" w:hAnsi="Times New Roman" w:cs="Times New Roman"/>
+          <w:b/>
+          <w:sz w:val="24"/>
+          <w:szCs w:val="24"/>
+          <w:lang w:val="id-ID"/>
+        </w:rPr>
+        <w:t>1520078</w:t>
+      </w:r>
     </w:p>
     <w:p>
       <w:pPr>
@@ -212,32 +245,20 @@
           <w:b/>
           <w:sz w:val="24"/>
           <w:szCs w:val="24"/>
-          <w:lang w:val="id-ID"/>
-        </w:rPr>
-      </w:pPr>
-      <w:r>
-        <w:rPr>
-          <w:rFonts w:ascii="Times New Roman" w:eastAsia="Times New Roman" w:hAnsi="Times New Roman" w:cs="Times New Roman"/>
-          <w:b/>
-          <w:sz w:val="24"/>
-          <w:szCs w:val="24"/>
-        </w:rPr>
-        <w:t>0903138</w:t>
-      </w:r>
-      <w:r>
-        <w:rPr>
-          <w:rFonts w:ascii="Times New Roman" w:eastAsia="Times New Roman" w:hAnsi="Times New Roman" w:cs="Times New Roman"/>
-          <w:b/>
-          <w:sz w:val="24"/>
-          <w:szCs w:val="24"/>
-          <w:lang w:val="id-ID"/>
-        </w:rPr>
-        <w:t>1520078</w:t>
-      </w:r>
-    </w:p>
-    <w:p>
-      <w:pPr>
-        <w:spacing w:line="480" w:lineRule="auto"/>
+        </w:rPr>
+      </w:pPr>
+      <w:r>
+        <w:rPr>
+          <w:rFonts w:ascii="Times New Roman" w:eastAsia="Times New Roman" w:hAnsi="Times New Roman" w:cs="Times New Roman"/>
+          <w:b/>
+          <w:sz w:val="24"/>
+          <w:szCs w:val="24"/>
+        </w:rPr>
+        <w:t>AHMAD KURNIAWAN</w:t>
+      </w:r>
+    </w:p>
+    <w:p>
+      <w:pPr>
         <w:jc w:val="center"/>
         <w:rPr>
           <w:rFonts w:ascii="Times New Roman" w:eastAsia="Times New Roman" w:hAnsi="Times New Roman" w:cs="Times New Roman"/>
@@ -246,25 +267,6 @@
           <w:szCs w:val="24"/>
         </w:rPr>
       </w:pPr>
-      <w:r>
-        <w:rPr>
-          <w:rFonts w:ascii="Times New Roman" w:eastAsia="Times New Roman" w:hAnsi="Times New Roman" w:cs="Times New Roman"/>
-          <w:b/>
-          <w:sz w:val="24"/>
-          <w:szCs w:val="24"/>
-        </w:rPr>
-        <w:t>AHMAD KURNIAWAN</w:t>
-      </w:r>
-    </w:p>
-    <w:p>
-      <w:pPr>
-        <w:rPr>
-          <w:rFonts w:ascii="Times New Roman" w:eastAsia="Times New Roman" w:hAnsi="Times New Roman" w:cs="Times New Roman"/>
-          <w:b/>
-          <w:sz w:val="24"/>
-          <w:szCs w:val="24"/>
-        </w:rPr>
-      </w:pPr>
     </w:p>
     <w:p>
       <w:pPr>
@@ -348,8 +350,18 @@
           <w:b/>
           <w:sz w:val="24"/>
           <w:szCs w:val="24"/>
-        </w:rPr>
-        <w:t>JURUSAN SISTEM INFORMASI</w:t>
+          <w:lang w:val="id-ID"/>
+        </w:rPr>
+        <w:t>PROGRAM STUDI</w:t>
+      </w:r>
+      <w:r>
+        <w:rPr>
+          <w:rFonts w:ascii="Times New Roman" w:eastAsia="Times New Roman" w:hAnsi="Times New Roman" w:cs="Times New Roman"/>
+          <w:b/>
+          <w:sz w:val="24"/>
+          <w:szCs w:val="24"/>
+        </w:rPr>
+        <w:t xml:space="preserve"> SISTEM INFORMASI</w:t>
       </w:r>
     </w:p>
     <w:p>
@@ -1945,6 +1957,158 @@
           <w:szCs w:val="24"/>
           <w:lang w:val="id-ID"/>
         </w:rPr>
+        <w:t>Berdasarkan dari penelitian yang  dilakukan oleh</w:t>
+      </w:r>
+      <w:r>
+        <w:rPr>
+          <w:rFonts w:ascii="Times New Roman" w:eastAsia="Times New Roman" w:hAnsi="Times New Roman" w:cs="Times New Roman"/>
+          <w:bCs/>
+          <w:sz w:val="24"/>
+          <w:szCs w:val="24"/>
+          <w:lang w:val="id-ID"/>
+        </w:rPr>
+        <w:t xml:space="preserve"> </w:t>
+      </w:r>
+      <w:r>
+        <w:rPr>
+          <w:rFonts w:ascii="Times New Roman" w:eastAsia="Times New Roman" w:hAnsi="Times New Roman" w:cs="Times New Roman"/>
+          <w:bCs/>
+          <w:sz w:val="24"/>
+          <w:szCs w:val="24"/>
+          <w:lang w:val="id-ID"/>
+        </w:rPr>
+        <w:fldChar w:fldCharType="begin" w:fldLock="1"/>
+      </w:r>
+      <w:r>
+        <w:rPr>
+          <w:rFonts w:ascii="Times New Roman" w:eastAsia="Times New Roman" w:hAnsi="Times New Roman" w:cs="Times New Roman"/>
+          <w:bCs/>
+          <w:sz w:val="24"/>
+          <w:szCs w:val="24"/>
+          <w:lang w:val="id-ID"/>
+        </w:rPr>
+        <w:instrText>ADDIN CSL_CITATION {"citationItems":[{"id":"ITEM-1","itemData":{"author":[{"dropping-particle":"","family":"Yamintara","given":"Ricky","non-dropping-particle":"","parse-names":false,"suffix":""}],"id":"ITEM-1","issued":{"date-parts":[["0"]]},"page":"71-84","title":"KEPUASAN PELANGGAN PADA PT JASUINDO TIGA PERKASA TBK","type":"article-journal"},"uris":["http://www.mendeley.com/documents/?uuid=517e760f-e4d2-4324-84b0-1a4516c063e4"]}],"mendeley":{"formattedCitation":"(Yamintara n.d.)","plainTextFormattedCitation":"(Yamintara n.d.)","previouslyFormattedCitation":"(Yamintara n.d.)"},"properties":{"noteIndex":0},"schema":"https://github.com/citation-style-language/schema/raw/master/csl-citation.json"}</w:instrText>
+      </w:r>
+      <w:r>
+        <w:rPr>
+          <w:rFonts w:ascii="Times New Roman" w:eastAsia="Times New Roman" w:hAnsi="Times New Roman" w:cs="Times New Roman"/>
+          <w:bCs/>
+          <w:sz w:val="24"/>
+          <w:szCs w:val="24"/>
+          <w:lang w:val="id-ID"/>
+        </w:rPr>
+        <w:fldChar w:fldCharType="separate"/>
+      </w:r>
+      <w:r>
+        <w:rPr>
+          <w:rFonts w:ascii="Times New Roman" w:eastAsia="Times New Roman" w:hAnsi="Times New Roman" w:cs="Times New Roman"/>
+          <w:bCs/>
+          <w:noProof/>
+          <w:sz w:val="24"/>
+          <w:szCs w:val="24"/>
+          <w:lang w:val="id-ID"/>
+        </w:rPr>
+        <w:t>(Yamintara n.d.)</w:t>
+      </w:r>
+      <w:r>
+        <w:rPr>
+          <w:rFonts w:ascii="Times New Roman" w:eastAsia="Times New Roman" w:hAnsi="Times New Roman" w:cs="Times New Roman"/>
+          <w:bCs/>
+          <w:sz w:val="24"/>
+          <w:szCs w:val="24"/>
+          <w:lang w:val="id-ID"/>
+        </w:rPr>
+        <w:fldChar w:fldCharType="end"/>
+      </w:r>
+      <w:r>
+        <w:rPr>
+          <w:rFonts w:ascii="Times New Roman" w:eastAsia="Times New Roman" w:hAnsi="Times New Roman" w:cs="Times New Roman"/>
+          <w:bCs/>
+          <w:sz w:val="24"/>
+          <w:szCs w:val="24"/>
+          <w:lang w:val="id-ID"/>
+        </w:rPr>
+        <w:t xml:space="preserve"> tentang pengaruh kinerja layanan </w:t>
+      </w:r>
+      <w:r>
+        <w:rPr>
+          <w:rFonts w:ascii="Times New Roman" w:eastAsia="Times New Roman" w:hAnsi="Times New Roman" w:cs="Times New Roman"/>
+          <w:bCs/>
+          <w:sz w:val="24"/>
+          <w:szCs w:val="24"/>
+          <w:lang w:val="id-ID"/>
+        </w:rPr>
+        <w:t xml:space="preserve">terdapat beberapa dimensi kualitas jasa terhadap kepuasan konsumen, dan juga penelitian yang dilakukan oleh </w:t>
+      </w:r>
+      <w:r>
+        <w:rPr>
+          <w:rFonts w:ascii="Times New Roman" w:eastAsia="Times New Roman" w:hAnsi="Times New Roman" w:cs="Times New Roman"/>
+          <w:bCs/>
+          <w:sz w:val="24"/>
+          <w:szCs w:val="24"/>
+          <w:lang w:val="id-ID"/>
+        </w:rPr>
+        <w:fldChar w:fldCharType="begin" w:fldLock="1"/>
+      </w:r>
+      <w:r>
+        <w:rPr>
+          <w:rFonts w:ascii="Times New Roman" w:eastAsia="Times New Roman" w:hAnsi="Times New Roman" w:cs="Times New Roman"/>
+          <w:bCs/>
+          <w:sz w:val="24"/>
+          <w:szCs w:val="24"/>
+          <w:lang w:val="id-ID"/>
+        </w:rPr>
+        <w:instrText>ADDIN CSL_CITATION {"citationItems":[{"id":"ITEM-1","itemData":{"author":[{"dropping-particle":"","family":"Budiono","given":"Riswanto","non-dropping-particle":"","parse-names":false,"suffix":""},{"dropping-particle":"","family":"Sondang","given":"Yohanes","non-dropping-particle":"","parse-names":false,"suffix":""},{"dropping-particle":"","family":"Si","given":"S","non-dropping-particle":"","parse-names":false,"suffix":""},{"dropping-particle":"","family":"Sc","given":"M","non-dropping-particle":"","parse-names":false,"suffix":""},{"dropping-particle":"","family":"Pemasaran","given":"Program Manajemen","non-dropping-particle":"","parse-names":false,"suffix":""},{"dropping-particle":"","family":"Petra","given":"Universitas Kristen","non-dropping-particle":"","parse-names":false,"suffix":""},{"dropping-particle":"","family":"Siwalankerto","given":"Jl","non-dropping-particle":"","parse-names":false,"suffix":""}],"id":"ITEM-1","issue":"1","issued":{"date-parts":[["2014"]]},"page":"1-7","title":"PENGARUH SERVICE QUALITY TERHADAP LOYALITAS PELANGGAN DENGAN CUSTOMER SATISFACTION SEBAGAI VARIABEL INTERVENING PADA RITEL BIOSKOP THE PREMIERE SURABAYA","type":"article-journal","volume":"2"},"uris":["http://www.mendeley.com/documents/?uuid=969d98e7-fc4b-4bd0-bd2e-8d4c097f10f2"]}],"mendeley":{"formattedCitation":"(Budiono et al. 2014)","plainTextFormattedCitation":"(Budiono et al. 2014)"},"properties":{"noteIndex":0},"schema":"https://github.com/citation-style-language/schema/raw/master/csl-citation.json"}</w:instrText>
+      </w:r>
+      <w:r>
+        <w:rPr>
+          <w:rFonts w:ascii="Times New Roman" w:eastAsia="Times New Roman" w:hAnsi="Times New Roman" w:cs="Times New Roman"/>
+          <w:bCs/>
+          <w:sz w:val="24"/>
+          <w:szCs w:val="24"/>
+          <w:lang w:val="id-ID"/>
+        </w:rPr>
+        <w:fldChar w:fldCharType="separate"/>
+      </w:r>
+      <w:r>
+        <w:rPr>
+          <w:rFonts w:ascii="Times New Roman" w:eastAsia="Times New Roman" w:hAnsi="Times New Roman" w:cs="Times New Roman"/>
+          <w:bCs/>
+          <w:noProof/>
+          <w:sz w:val="24"/>
+          <w:szCs w:val="24"/>
+          <w:lang w:val="id-ID"/>
+        </w:rPr>
+        <w:t>(Budiono et al. 2014)</w:t>
+      </w:r>
+      <w:r>
+        <w:rPr>
+          <w:rFonts w:ascii="Times New Roman" w:eastAsia="Times New Roman" w:hAnsi="Times New Roman" w:cs="Times New Roman"/>
+          <w:bCs/>
+          <w:sz w:val="24"/>
+          <w:szCs w:val="24"/>
+          <w:lang w:val="id-ID"/>
+        </w:rPr>
+        <w:fldChar w:fldCharType="end"/>
+      </w:r>
+      <w:r>
+        <w:rPr>
+          <w:rFonts w:ascii="Times New Roman" w:eastAsia="Times New Roman" w:hAnsi="Times New Roman" w:cs="Times New Roman"/>
+          <w:bCs/>
+          <w:sz w:val="24"/>
+          <w:szCs w:val="24"/>
+          <w:lang w:val="id-ID"/>
+        </w:rPr>
+        <w:t xml:space="preserve"> mengatakan bahwa kelengkapan peralatan toko yang tersedia pada suatu toko membuat konsumen memberikan penilaian yang sangat puas. </w:t>
+      </w:r>
+      <w:r>
+        <w:rPr>
+          <w:rFonts w:ascii="Times New Roman" w:eastAsia="Times New Roman" w:hAnsi="Times New Roman" w:cs="Times New Roman"/>
+          <w:bCs/>
+          <w:sz w:val="24"/>
+          <w:szCs w:val="24"/>
+          <w:lang w:val="id-ID"/>
+        </w:rPr>
         <w:t xml:space="preserve">Menurut penelitian yang dilakukan oleh </w:t>
       </w:r>
       <w:r>
@@ -2014,406 +2178,93 @@
         <w:spacing w:line="480" w:lineRule="auto"/>
         <w:jc w:val="both"/>
         <w:rPr>
-          <w:rFonts w:ascii="Times New Roman" w:eastAsia="Times New Roman" w:hAnsi="Times New Roman" w:cs="Times New Roman"/>
-          <w:b/>
-          <w:sz w:val="24"/>
-          <w:szCs w:val="24"/>
-        </w:rPr>
-      </w:pPr>
-      <w:r>
-        <w:rPr>
-          <w:rFonts w:ascii="Times New Roman" w:eastAsia="Times New Roman" w:hAnsi="Times New Roman" w:cs="Times New Roman"/>
-          <w:b/>
-          <w:sz w:val="24"/>
-          <w:szCs w:val="24"/>
-          <w:lang w:val="id-ID"/>
-        </w:rPr>
-        <w:t xml:space="preserve">2.2 </w:t>
-      </w:r>
-      <w:r>
-        <w:rPr>
-          <w:rFonts w:ascii="Times New Roman" w:eastAsia="Times New Roman" w:hAnsi="Times New Roman" w:cs="Times New Roman"/>
-          <w:b/>
-          <w:sz w:val="24"/>
-          <w:szCs w:val="24"/>
-          <w:lang w:val="id-ID"/>
-        </w:rPr>
-        <w:tab/>
-      </w:r>
-      <w:r>
-        <w:rPr>
-          <w:rFonts w:ascii="Times New Roman" w:eastAsia="Times New Roman" w:hAnsi="Times New Roman" w:cs="Times New Roman"/>
-          <w:b/>
-          <w:sz w:val="24"/>
-          <w:szCs w:val="24"/>
-        </w:rPr>
-        <w:t>Customer Relation Management (CRM)</w:t>
-      </w:r>
-    </w:p>
-    <w:p>
-      <w:pPr>
-        <w:spacing w:line="480" w:lineRule="auto"/>
-        <w:ind w:firstLine="720"/>
-        <w:jc w:val="both"/>
-        <w:rPr>
-          <w:rFonts w:ascii="Times New Roman" w:eastAsia="Times New Roman" w:hAnsi="Times New Roman" w:cs="Times New Roman"/>
-          <w:sz w:val="24"/>
-          <w:szCs w:val="24"/>
-        </w:rPr>
-      </w:pPr>
-      <w:r>
-        <w:rPr>
-          <w:rFonts w:ascii="Times New Roman" w:eastAsia="Times New Roman" w:hAnsi="Times New Roman" w:cs="Times New Roman"/>
-          <w:sz w:val="24"/>
-          <w:szCs w:val="24"/>
-        </w:rPr>
-        <w:t>Customer Relationship Management adalah strategi komprehensif dan proses memperoleh, mempertahankan, dan bermitra dengan pelanggan secara selektif untuk menciptakan nilai yang superior untuk perusahaan dan pelanggan. Ini melibatkan integrasi pemasaran, penjualan, layanan pelanggan, dan rantai suplai fungsi organisasi untuk mencapai efisiensi dan efektivitas yang lebih dalam memberikan nilai pelanggan. Untuk menjalin hubungan dengan pelanggan secara berkelanjutan, perusahaan harus mempunyai program atau strategi dalam mengelola pelanggan potensial. Inti proses CRM meliputi tiga kegiatan atau siklus hidup pelanggan, yaitu : mendapatkan pelanggan baru (acquire), menguasai dan mempertahankan pelanggan yang ada (retain), dan mengembangkan nilai-nilai pelanggan (develop)</w:t>
-      </w:r>
-      <w:r>
-        <w:rPr>
-          <w:rFonts w:ascii="Times New Roman" w:eastAsia="Times New Roman" w:hAnsi="Times New Roman" w:cs="Times New Roman"/>
-          <w:sz w:val="24"/>
-          <w:szCs w:val="24"/>
-          <w:lang w:val="id-ID"/>
-        </w:rPr>
-        <w:t xml:space="preserve"> </w:t>
-      </w:r>
-      <w:r>
-        <w:rPr>
-          <w:rFonts w:ascii="Times New Roman" w:eastAsia="Times New Roman" w:hAnsi="Times New Roman" w:cs="Times New Roman"/>
-          <w:sz w:val="24"/>
-          <w:szCs w:val="24"/>
-          <w:lang w:val="id-ID"/>
-        </w:rPr>
-        <w:fldChar w:fldCharType="begin" w:fldLock="1"/>
-      </w:r>
-      <w:r>
-        <w:rPr>
-          <w:rFonts w:ascii="Times New Roman" w:eastAsia="Times New Roman" w:hAnsi="Times New Roman" w:cs="Times New Roman"/>
-          <w:sz w:val="24"/>
-          <w:szCs w:val="24"/>
-          <w:lang w:val="id-ID"/>
-        </w:rPr>
-        <w:instrText>ADDIN CSL_CITATION {"citationItems":[{"id":"ITEM-1","itemData":{"author":[{"dropping-particle":"","family":"Wiranti","given":"Malisa Wahyu","non-dropping-particle":"","parse-names":false,"suffix":""},{"dropping-particle":"","family":"Nugraha","given":"Hari Susanta","non-dropping-particle":"","parse-names":false,"suffix":""}],"id":"ITEM-1","issued":{"date-parts":[["0"]]},"title":"ANALISIS STRATEGI CUSTOMER ENGAGEMENT TERHADAP LOYALITAS PADA PT. NASMOCO MAGELANG","type":"article-journal"},"uris":["http://www.mendeley.com/documents/?uuid=9d8264e0-912c-4ba8-92cd-6f4c0c97fd10"]}],"mendeley":{"formattedCitation":"(Wiranti and Nugraha n.d.)","plainTextFormattedCitation":"(Wiranti and Nugraha n.d.)","previouslyFormattedCitation":"(Wiranti and Nugraha n.d.)"},"properties":{"noteIndex":0},"schema":"https://github.com/citation-style-language/schema/raw/master/csl-citation.json"}</w:instrText>
-      </w:r>
-      <w:r>
-        <w:rPr>
-          <w:rFonts w:ascii="Times New Roman" w:eastAsia="Times New Roman" w:hAnsi="Times New Roman" w:cs="Times New Roman"/>
-          <w:sz w:val="24"/>
-          <w:szCs w:val="24"/>
-          <w:lang w:val="id-ID"/>
-        </w:rPr>
-        <w:fldChar w:fldCharType="separate"/>
-      </w:r>
-      <w:r>
-        <w:rPr>
-          <w:rFonts w:ascii="Times New Roman" w:eastAsia="Times New Roman" w:hAnsi="Times New Roman" w:cs="Times New Roman"/>
-          <w:noProof/>
-          <w:sz w:val="24"/>
-          <w:szCs w:val="24"/>
-          <w:lang w:val="id-ID"/>
-        </w:rPr>
-        <w:t>(Wiranti and Nugraha n.d.)</w:t>
-      </w:r>
-      <w:r>
-        <w:rPr>
-          <w:rFonts w:ascii="Times New Roman" w:eastAsia="Times New Roman" w:hAnsi="Times New Roman" w:cs="Times New Roman"/>
-          <w:sz w:val="24"/>
-          <w:szCs w:val="24"/>
-          <w:lang w:val="id-ID"/>
-        </w:rPr>
-        <w:fldChar w:fldCharType="end"/>
-      </w:r>
-      <w:r>
-        <w:rPr>
-          <w:rFonts w:ascii="Times New Roman" w:eastAsia="Times New Roman" w:hAnsi="Times New Roman" w:cs="Times New Roman"/>
-          <w:sz w:val="24"/>
-          <w:szCs w:val="24"/>
-        </w:rPr>
-        <w:t>.</w:t>
-      </w:r>
-    </w:p>
-    <w:p>
-      <w:pPr>
-        <w:spacing w:line="480" w:lineRule="auto"/>
-        <w:jc w:val="both"/>
-        <w:rPr>
-          <w:rFonts w:ascii="Times New Roman" w:eastAsia="Times New Roman" w:hAnsi="Times New Roman" w:cs="Times New Roman"/>
-          <w:b/>
-          <w:sz w:val="24"/>
-          <w:szCs w:val="24"/>
-        </w:rPr>
-      </w:pPr>
-      <w:r>
-        <w:rPr>
-          <w:rFonts w:ascii="Times New Roman" w:eastAsia="Times New Roman" w:hAnsi="Times New Roman" w:cs="Times New Roman"/>
-          <w:b/>
-          <w:sz w:val="24"/>
-          <w:szCs w:val="24"/>
+          <w:rFonts w:ascii="Times New Roman" w:hAnsi="Times New Roman" w:cs="Times New Roman"/>
+          <w:b/>
+          <w:bCs/>
+          <w:sz w:val="24"/>
+          <w:szCs w:val="24"/>
+          <w:lang w:val="id-ID"/>
+        </w:rPr>
+      </w:pPr>
+      <w:r>
+        <w:rPr>
+          <w:rFonts w:ascii="Times New Roman" w:hAnsi="Times New Roman" w:cs="Times New Roman"/>
+          <w:b/>
+          <w:bCs/>
+          <w:sz w:val="24"/>
+          <w:szCs w:val="24"/>
+          <w:lang w:val="id-ID"/>
         </w:rPr>
         <w:t>2.</w:t>
       </w:r>
       <w:r>
         <w:rPr>
-          <w:rFonts w:ascii="Times New Roman" w:eastAsia="Times New Roman" w:hAnsi="Times New Roman" w:cs="Times New Roman"/>
-          <w:b/>
-          <w:sz w:val="24"/>
-          <w:szCs w:val="24"/>
-          <w:lang w:val="id-ID"/>
-        </w:rPr>
-        <w:t>3</w:t>
-      </w:r>
-      <w:r>
-        <w:rPr>
-          <w:rFonts w:ascii="Times New Roman" w:eastAsia="Times New Roman" w:hAnsi="Times New Roman" w:cs="Times New Roman"/>
-          <w:b/>
-          <w:sz w:val="24"/>
-          <w:szCs w:val="24"/>
-        </w:rPr>
-        <w:tab/>
-        <w:t>Retain Customer</w:t>
-      </w:r>
-    </w:p>
-    <w:p>
-      <w:pPr>
-        <w:spacing w:line="480" w:lineRule="auto"/>
-        <w:ind w:firstLine="720"/>
-        <w:jc w:val="both"/>
-        <w:rPr>
-          <w:rFonts w:ascii="Times New Roman" w:eastAsia="Times New Roman" w:hAnsi="Times New Roman" w:cs="Times New Roman"/>
-          <w:b/>
-          <w:sz w:val="24"/>
-          <w:szCs w:val="24"/>
-        </w:rPr>
-      </w:pPr>
-      <w:r>
-        <w:rPr>
-          <w:rFonts w:ascii="Times New Roman" w:eastAsia="Times New Roman" w:hAnsi="Times New Roman" w:cs="Times New Roman"/>
-          <w:sz w:val="24"/>
-          <w:szCs w:val="24"/>
-          <w:highlight w:val="white"/>
-        </w:rPr>
-        <w:t>Customer retention</w:t>
-      </w:r>
-      <w:r>
-        <w:rPr>
-          <w:rFonts w:ascii="Times New Roman" w:eastAsia="Times New Roman" w:hAnsi="Times New Roman" w:cs="Times New Roman"/>
-          <w:b/>
-          <w:sz w:val="24"/>
-          <w:szCs w:val="24"/>
-          <w:highlight w:val="white"/>
-        </w:rPr>
-        <w:t xml:space="preserve"> </w:t>
-      </w:r>
-      <w:r>
-        <w:rPr>
-          <w:rFonts w:ascii="Times New Roman" w:eastAsia="Times New Roman" w:hAnsi="Times New Roman" w:cs="Times New Roman"/>
-          <w:sz w:val="24"/>
-          <w:szCs w:val="24"/>
-          <w:highlight w:val="white"/>
-        </w:rPr>
-        <w:t xml:space="preserve">merupakan bentuk loyalitas yang berhubungan dengan perilaku (behavioural loyalty) yang diukur berdasarkan perilaku beli konsumen yang ditunjukkan dengan tingginya frekuensi konsumen membeli suatu produk. customer retention memiliki pengaruh yang sangat kuat terhadap profit. Peningkatan retensi yang terjadi akan mengakibatkan adanya peningkatan pada profit, khususnya retensi yang dihasilkan karena hubungan baik yang terjalin antara perusahaan dengan pelanggan dan bukan karena adanya keterpaksaan pelanggan karena tidak adanya alternatif provider lain atau besarnya switching cost. customer retention merupakan kunci profitabilitas. Oleh karena itu, mengembangkan dan mempertahankan customer retention </w:t>
-      </w:r>
-      <w:r>
-        <w:rPr>
-          <w:rFonts w:ascii="Times New Roman" w:eastAsia="Times New Roman" w:hAnsi="Times New Roman" w:cs="Times New Roman"/>
-          <w:sz w:val="24"/>
-          <w:szCs w:val="24"/>
-        </w:rPr>
-        <w:t>jangka panjang menjadi kunci bagi kelangsungan hidup dan pertumbuhan perusahaan.</w:t>
-      </w:r>
-      <w:r>
-        <w:rPr>
-          <w:rFonts w:ascii="Times New Roman" w:eastAsia="Times New Roman" w:hAnsi="Times New Roman" w:cs="Times New Roman"/>
-          <w:sz w:val="24"/>
-          <w:szCs w:val="24"/>
-        </w:rPr>
-        <w:fldChar w:fldCharType="begin" w:fldLock="1"/>
-      </w:r>
-      <w:r>
-        <w:rPr>
-          <w:rFonts w:ascii="Times New Roman" w:eastAsia="Times New Roman" w:hAnsi="Times New Roman" w:cs="Times New Roman"/>
-          <w:sz w:val="24"/>
-          <w:szCs w:val="24"/>
-        </w:rPr>
-        <w:instrText>ADDIN CSL_CITATION {"citationItems":[{"id":"ITEM-1","itemData":{"author":[{"dropping-particle":"","family":"Tjahyadi","given":"Rully Arlan","non-dropping-particle":"","parse-names":false,"suffix":""}],"id":"ITEM-1","issued":{"date-parts":[["0"]]},"title":"MEMBANGUN HUBUNGAN JANGKA PANJANG","type":"article-journal"},"uris":["http://www.mendeley.com/documents/?uuid=d5ad717c-d077-462b-b17f-1c3eb22a2ac6"]}],"mendeley":{"formattedCitation":"(Tjahyadi n.d.)","plainTextFormattedCitation":"(Tjahyadi n.d.)","previouslyFormattedCitation":"(Tjahyadi n.d.)"},"properties":{"noteIndex":0},"schema":"https://github.com/citation-style-language/schema/raw/master/csl-citation.json"}</w:instrText>
-      </w:r>
-      <w:r>
-        <w:rPr>
-          <w:rFonts w:ascii="Times New Roman" w:eastAsia="Times New Roman" w:hAnsi="Times New Roman" w:cs="Times New Roman"/>
-          <w:sz w:val="24"/>
-          <w:szCs w:val="24"/>
-        </w:rPr>
-        <w:fldChar w:fldCharType="separate"/>
-      </w:r>
-      <w:r>
-        <w:rPr>
-          <w:rFonts w:ascii="Times New Roman" w:eastAsia="Times New Roman" w:hAnsi="Times New Roman" w:cs="Times New Roman"/>
-          <w:noProof/>
-          <w:sz w:val="24"/>
-          <w:szCs w:val="24"/>
-        </w:rPr>
-        <w:t>(Tjahyadi n.d.)</w:t>
-      </w:r>
-      <w:r>
-        <w:rPr>
-          <w:rFonts w:ascii="Times New Roman" w:eastAsia="Times New Roman" w:hAnsi="Times New Roman" w:cs="Times New Roman"/>
-          <w:sz w:val="24"/>
-          <w:szCs w:val="24"/>
-        </w:rPr>
-        <w:fldChar w:fldCharType="end"/>
-      </w:r>
-      <w:r>
-        <w:rPr>
-          <w:rFonts w:ascii="Times New Roman" w:eastAsia="Times New Roman" w:hAnsi="Times New Roman" w:cs="Times New Roman"/>
-          <w:sz w:val="24"/>
-          <w:szCs w:val="24"/>
-        </w:rPr>
-        <w:t>.</w:t>
-      </w:r>
-    </w:p>
-    <w:p>
-      <w:pPr>
-        <w:spacing w:line="480" w:lineRule="auto"/>
-        <w:jc w:val="both"/>
-        <w:rPr>
-          <w:rFonts w:ascii="Times New Roman" w:eastAsia="Times New Roman" w:hAnsi="Times New Roman" w:cs="Times New Roman"/>
-          <w:b/>
-          <w:sz w:val="24"/>
-          <w:szCs w:val="24"/>
-        </w:rPr>
-      </w:pPr>
-      <w:r>
-        <w:rPr>
-          <w:rFonts w:ascii="Times New Roman" w:eastAsia="Times New Roman" w:hAnsi="Times New Roman" w:cs="Times New Roman"/>
-          <w:b/>
-          <w:sz w:val="24"/>
-          <w:szCs w:val="24"/>
+          <w:rFonts w:ascii="Times New Roman" w:hAnsi="Times New Roman" w:cs="Times New Roman"/>
+          <w:b/>
+          <w:bCs/>
+          <w:sz w:val="24"/>
+          <w:szCs w:val="24"/>
+          <w:lang w:val="id-ID"/>
+        </w:rPr>
+        <w:t>2</w:t>
+      </w:r>
+      <w:r>
+        <w:rPr>
+          <w:rFonts w:ascii="Times New Roman" w:hAnsi="Times New Roman" w:cs="Times New Roman"/>
+          <w:b/>
+          <w:bCs/>
+          <w:sz w:val="24"/>
+          <w:szCs w:val="24"/>
+          <w:lang w:val="id-ID"/>
+        </w:rPr>
+        <w:t xml:space="preserve"> CRM (Customer Relationship Management)</w:t>
+      </w:r>
+    </w:p>
+    <w:p>
+      <w:pPr>
+        <w:spacing w:line="480" w:lineRule="auto"/>
+        <w:jc w:val="both"/>
+        <w:rPr>
+          <w:rFonts w:ascii="Times New Roman" w:hAnsi="Times New Roman" w:cs="Times New Roman"/>
+          <w:b/>
+          <w:bCs/>
+          <w:sz w:val="24"/>
+          <w:szCs w:val="24"/>
+          <w:lang w:val="id-ID"/>
+        </w:rPr>
+      </w:pPr>
+      <w:r>
+        <w:rPr>
+          <w:rFonts w:ascii="Times New Roman" w:hAnsi="Times New Roman" w:cs="Times New Roman"/>
+          <w:b/>
+          <w:bCs/>
+          <w:sz w:val="24"/>
+          <w:szCs w:val="24"/>
+          <w:lang w:val="id-ID"/>
         </w:rPr>
         <w:t>2.</w:t>
       </w:r>
       <w:r>
         <w:rPr>
-          <w:rFonts w:ascii="Times New Roman" w:eastAsia="Times New Roman" w:hAnsi="Times New Roman" w:cs="Times New Roman"/>
-          <w:b/>
-          <w:sz w:val="24"/>
-          <w:szCs w:val="24"/>
-          <w:lang w:val="id-ID"/>
-        </w:rPr>
-        <w:t>4</w:t>
-      </w:r>
-      <w:r>
-        <w:rPr>
-          <w:rFonts w:ascii="Times New Roman" w:eastAsia="Times New Roman" w:hAnsi="Times New Roman" w:cs="Times New Roman"/>
-          <w:b/>
-          <w:sz w:val="24"/>
-          <w:szCs w:val="24"/>
-        </w:rPr>
-        <w:tab/>
-        <w:t>Metode Waterfall</w:t>
-      </w:r>
-    </w:p>
-    <w:p>
-      <w:pPr>
-        <w:spacing w:line="480" w:lineRule="auto"/>
-        <w:ind w:firstLine="720"/>
-        <w:jc w:val="both"/>
-        <w:rPr>
-          <w:rFonts w:ascii="Times New Roman" w:eastAsia="Times New Roman" w:hAnsi="Times New Roman" w:cs="Times New Roman"/>
-          <w:sz w:val="24"/>
-          <w:szCs w:val="24"/>
-        </w:rPr>
-      </w:pPr>
-      <w:r>
-        <w:rPr>
-          <w:rFonts w:ascii="Times New Roman" w:eastAsia="Times New Roman" w:hAnsi="Times New Roman" w:cs="Times New Roman"/>
-          <w:sz w:val="24"/>
-          <w:szCs w:val="24"/>
-        </w:rPr>
-        <w:t>Model Waterfall merupakan salah satu model pengembangan perangkat lunak yang ada di dalam model SDLC (Sequencial Development Life Cycle). Menurut</w:t>
-      </w:r>
-      <w:r>
-        <w:rPr>
-          <w:rFonts w:ascii="Times New Roman" w:eastAsia="Times New Roman" w:hAnsi="Times New Roman" w:cs="Times New Roman"/>
-          <w:sz w:val="24"/>
-          <w:szCs w:val="24"/>
-          <w:lang w:val="id-ID"/>
-        </w:rPr>
-        <w:t xml:space="preserve"> </w:t>
-      </w:r>
-      <w:r>
-        <w:rPr>
-          <w:rFonts w:ascii="Times New Roman" w:eastAsia="Times New Roman" w:hAnsi="Times New Roman" w:cs="Times New Roman"/>
-          <w:sz w:val="24"/>
-          <w:szCs w:val="24"/>
-          <w:lang w:val="id-ID"/>
-        </w:rPr>
-        <w:fldChar w:fldCharType="begin" w:fldLock="1"/>
-      </w:r>
-      <w:r>
-        <w:rPr>
-          <w:rFonts w:ascii="Times New Roman" w:eastAsia="Times New Roman" w:hAnsi="Times New Roman" w:cs="Times New Roman"/>
-          <w:sz w:val="24"/>
-          <w:szCs w:val="24"/>
-          <w:lang w:val="id-ID"/>
-        </w:rPr>
-        <w:instrText>ADDIN CSL_CITATION {"citationItems":[{"id":"ITEM-1","itemData":{"author":[{"dropping-particle":"","family":"Purwanto","given":"Heru","non-dropping-particle":"","parse-names":false,"suffix":""},{"dropping-particle":"","family":"Sumbaryadi","given":"Achmad","non-dropping-particle":"","parse-names":false,"suffix":""},{"dropping-particle":"","family":"Informatika","given":"Manajemen","non-dropping-particle":"","parse-names":false,"suffix":""}],"id":"ITEM-1","issue":"1","issued":{"date-parts":[["2018"]]},"page":"15-20","title":"E-CRM BERBASIS WEB PADA SISTEM INFORMASI PENJUALAN FUNITURE","type":"article-journal","volume":"14"},"uris":["http://www.mendeley.com/documents/?uuid=cee684d0-718a-4210-bf3e-5751b95242b7"]}],"mendeley":{"formattedCitation":"(Purwanto, Sumbaryadi, and Informatika 2018)","plainTextFormattedCitation":"(Purwanto, Sumbaryadi, and Informatika 2018)","previouslyFormattedCitation":"(Purwanto, Sumbaryadi, and Informatika 2018)"},"properties":{"noteIndex":0},"schema":"https://github.com/citation-style-language/schema/raw/master/csl-citation.json"}</w:instrText>
-      </w:r>
-      <w:r>
-        <w:rPr>
-          <w:rFonts w:ascii="Times New Roman" w:eastAsia="Times New Roman" w:hAnsi="Times New Roman" w:cs="Times New Roman"/>
-          <w:sz w:val="24"/>
-          <w:szCs w:val="24"/>
-          <w:lang w:val="id-ID"/>
-        </w:rPr>
-        <w:fldChar w:fldCharType="separate"/>
-      </w:r>
-      <w:r>
-        <w:rPr>
-          <w:rFonts w:ascii="Times New Roman" w:eastAsia="Times New Roman" w:hAnsi="Times New Roman" w:cs="Times New Roman"/>
-          <w:noProof/>
-          <w:sz w:val="24"/>
-          <w:szCs w:val="24"/>
-          <w:lang w:val="id-ID"/>
-        </w:rPr>
-        <w:t>(Purwanto, Sumbaryadi, and Informatika 2018)</w:t>
-      </w:r>
-      <w:r>
-        <w:rPr>
-          <w:rFonts w:ascii="Times New Roman" w:eastAsia="Times New Roman" w:hAnsi="Times New Roman" w:cs="Times New Roman"/>
-          <w:sz w:val="24"/>
-          <w:szCs w:val="24"/>
-          <w:lang w:val="id-ID"/>
-        </w:rPr>
-        <w:fldChar w:fldCharType="end"/>
-      </w:r>
-      <w:r>
-        <w:rPr>
-          <w:rFonts w:ascii="Times New Roman" w:eastAsia="Times New Roman" w:hAnsi="Times New Roman" w:cs="Times New Roman"/>
-          <w:sz w:val="24"/>
-          <w:szCs w:val="24"/>
-        </w:rPr>
-        <w:t xml:space="preserve"> SDLC atau Software Development Life Cycle atau sering disebut juga System Development Life Cycle adalah proses mengembangkan atau mengubah suatu sistem perangkat lunak dengan menggunakan model-model dan metodologi yang digunakan orang untuk mengembangkan sistem-sistem perangkat lunak sebelumnya, berdasarkan best practice atau cara-cara yang sudah teruji baik. </w:t>
-      </w:r>
-    </w:p>
-    <w:p>
-      <w:pPr>
-        <w:spacing w:line="480" w:lineRule="auto"/>
-        <w:ind w:firstLine="720"/>
-        <w:jc w:val="both"/>
-        <w:rPr>
-          <w:rFonts w:ascii="Times New Roman" w:eastAsia="Times New Roman" w:hAnsi="Times New Roman" w:cs="Times New Roman"/>
-          <w:sz w:val="24"/>
-          <w:szCs w:val="24"/>
-        </w:rPr>
-      </w:pPr>
-      <w:r>
-        <w:rPr>
-          <w:rFonts w:ascii="Times New Roman" w:eastAsia="Times New Roman" w:hAnsi="Times New Roman" w:cs="Times New Roman"/>
-          <w:sz w:val="24"/>
-          <w:szCs w:val="24"/>
-        </w:rPr>
-        <w:t xml:space="preserve">Model waterfall sering juga disebut model sekuensi linear atau alur hidup klasik. Pengembangan sistem dikerjakan secara terurut mulai dari analisis, desain, pengkodean, pengujian dan tahap pendukung. </w:t>
+          <w:rFonts w:ascii="Times New Roman" w:hAnsi="Times New Roman" w:cs="Times New Roman"/>
+          <w:b/>
+          <w:bCs/>
+          <w:sz w:val="24"/>
+          <w:szCs w:val="24"/>
+          <w:lang w:val="id-ID"/>
+        </w:rPr>
+        <w:t>2</w:t>
+      </w:r>
+      <w:r>
+        <w:rPr>
+          <w:rFonts w:ascii="Times New Roman" w:hAnsi="Times New Roman" w:cs="Times New Roman"/>
+          <w:b/>
+          <w:bCs/>
+          <w:sz w:val="24"/>
+          <w:szCs w:val="24"/>
+          <w:lang w:val="id-ID"/>
+        </w:rPr>
+        <w:t>.1 Definisi CRM (Customer Relationship Management)</w:t>
       </w:r>
     </w:p>
     <w:p>
@@ -2422,187 +2273,73 @@
         <w:ind w:firstLine="720"/>
         <w:jc w:val="both"/>
         <w:rPr>
-          <w:rFonts w:ascii="Times New Roman" w:eastAsia="Times New Roman" w:hAnsi="Times New Roman" w:cs="Times New Roman"/>
-          <w:sz w:val="24"/>
-          <w:szCs w:val="24"/>
-          <w:highlight w:val="white"/>
-        </w:rPr>
-      </w:pPr>
-      <w:r>
-        <w:rPr>
-          <w:rFonts w:ascii="Times New Roman" w:eastAsia="Times New Roman" w:hAnsi="Times New Roman" w:cs="Times New Roman"/>
-          <w:sz w:val="24"/>
-          <w:szCs w:val="24"/>
-          <w:highlight w:val="white"/>
-        </w:rPr>
-        <w:t xml:space="preserve">Metode air terjun atau yang sering disebut metode </w:t>
-      </w:r>
-      <w:r>
-        <w:rPr>
-          <w:rFonts w:ascii="Times New Roman" w:eastAsia="Times New Roman" w:hAnsi="Times New Roman" w:cs="Times New Roman"/>
-          <w:i/>
-          <w:sz w:val="24"/>
-          <w:szCs w:val="24"/>
-          <w:highlight w:val="white"/>
-        </w:rPr>
-        <w:t>waterfall</w:t>
-      </w:r>
-      <w:r>
-        <w:rPr>
-          <w:rFonts w:ascii="Times New Roman" w:eastAsia="Times New Roman" w:hAnsi="Times New Roman" w:cs="Times New Roman"/>
-          <w:sz w:val="24"/>
-          <w:szCs w:val="24"/>
-          <w:highlight w:val="white"/>
-        </w:rPr>
-        <w:t xml:space="preserve"> sering dinamakan siklus hidup klasik (</w:t>
-      </w:r>
-      <w:r>
-        <w:rPr>
-          <w:rFonts w:ascii="Times New Roman" w:eastAsia="Times New Roman" w:hAnsi="Times New Roman" w:cs="Times New Roman"/>
-          <w:i/>
-          <w:sz w:val="24"/>
-          <w:szCs w:val="24"/>
-          <w:highlight w:val="white"/>
-        </w:rPr>
-        <w:t>classic life cycle</w:t>
-      </w:r>
-      <w:r>
-        <w:rPr>
-          <w:rFonts w:ascii="Times New Roman" w:eastAsia="Times New Roman" w:hAnsi="Times New Roman" w:cs="Times New Roman"/>
-          <w:sz w:val="24"/>
-          <w:szCs w:val="24"/>
-          <w:highlight w:val="white"/>
-        </w:rPr>
-        <w:t>), dimana hal ini menggambarkan pendekatan yang sistematis dan juga berurutan pada pengembangan perangkat lunak, dimulai dengan spesifikasi kebutuhan pengguna lalu berlanjut melalui tahapan-tahapan perencanaan (</w:t>
-      </w:r>
-      <w:r>
-        <w:rPr>
-          <w:rFonts w:ascii="Times New Roman" w:eastAsia="Times New Roman" w:hAnsi="Times New Roman" w:cs="Times New Roman"/>
-          <w:i/>
-          <w:sz w:val="24"/>
-          <w:szCs w:val="24"/>
-          <w:highlight w:val="white"/>
-        </w:rPr>
-        <w:t>planning</w:t>
-      </w:r>
-      <w:r>
-        <w:rPr>
-          <w:rFonts w:ascii="Times New Roman" w:eastAsia="Times New Roman" w:hAnsi="Times New Roman" w:cs="Times New Roman"/>
-          <w:sz w:val="24"/>
-          <w:szCs w:val="24"/>
-          <w:highlight w:val="white"/>
-        </w:rPr>
-        <w:t>), permodelan (</w:t>
-      </w:r>
-      <w:r>
-        <w:rPr>
-          <w:rFonts w:ascii="Times New Roman" w:eastAsia="Times New Roman" w:hAnsi="Times New Roman" w:cs="Times New Roman"/>
-          <w:i/>
-          <w:sz w:val="24"/>
-          <w:szCs w:val="24"/>
-          <w:highlight w:val="white"/>
-        </w:rPr>
-        <w:t>modeling</w:t>
-      </w:r>
-      <w:r>
-        <w:rPr>
-          <w:rFonts w:ascii="Times New Roman" w:eastAsia="Times New Roman" w:hAnsi="Times New Roman" w:cs="Times New Roman"/>
-          <w:sz w:val="24"/>
-          <w:szCs w:val="24"/>
-          <w:highlight w:val="white"/>
-        </w:rPr>
-        <w:t>), konstruksi (</w:t>
-      </w:r>
-      <w:r>
-        <w:rPr>
-          <w:rFonts w:ascii="Times New Roman" w:eastAsia="Times New Roman" w:hAnsi="Times New Roman" w:cs="Times New Roman"/>
-          <w:i/>
-          <w:sz w:val="24"/>
-          <w:szCs w:val="24"/>
-          <w:highlight w:val="white"/>
-        </w:rPr>
-        <w:t>construction</w:t>
-      </w:r>
-      <w:r>
-        <w:rPr>
-          <w:rFonts w:ascii="Times New Roman" w:eastAsia="Times New Roman" w:hAnsi="Times New Roman" w:cs="Times New Roman"/>
-          <w:sz w:val="24"/>
-          <w:szCs w:val="24"/>
-          <w:highlight w:val="white"/>
-        </w:rPr>
-        <w:t>), serta penyerahan sistem ke para pelanggan/pengguna (</w:t>
-      </w:r>
-      <w:r>
-        <w:rPr>
-          <w:rFonts w:ascii="Times New Roman" w:eastAsia="Times New Roman" w:hAnsi="Times New Roman" w:cs="Times New Roman"/>
-          <w:i/>
-          <w:sz w:val="24"/>
-          <w:szCs w:val="24"/>
-          <w:highlight w:val="white"/>
-        </w:rPr>
-        <w:t>deployment</w:t>
-      </w:r>
-      <w:r>
-        <w:rPr>
-          <w:rFonts w:ascii="Times New Roman" w:eastAsia="Times New Roman" w:hAnsi="Times New Roman" w:cs="Times New Roman"/>
-          <w:sz w:val="24"/>
-          <w:szCs w:val="24"/>
-          <w:highlight w:val="white"/>
-        </w:rPr>
-        <w:t xml:space="preserve">), yang diakhiri dengan dukungan pada perangkat lunak lengkap yang dihasilkan </w:t>
-      </w:r>
-      <w:r>
-        <w:rPr>
-          <w:rFonts w:ascii="Times New Roman" w:eastAsia="Times New Roman" w:hAnsi="Times New Roman" w:cs="Times New Roman"/>
-          <w:sz w:val="24"/>
-          <w:szCs w:val="24"/>
-          <w:highlight w:val="white"/>
+          <w:rFonts w:ascii="Times New Roman" w:hAnsi="Times New Roman" w:cs="Times New Roman"/>
+          <w:sz w:val="24"/>
+          <w:szCs w:val="24"/>
+          <w:lang w:val="id-ID"/>
+        </w:rPr>
+      </w:pPr>
+      <w:r>
+        <w:rPr>
+          <w:rFonts w:ascii="Times New Roman" w:hAnsi="Times New Roman" w:cs="Times New Roman"/>
+          <w:sz w:val="24"/>
+          <w:szCs w:val="24"/>
+          <w:lang w:val="id-ID"/>
+        </w:rPr>
+        <w:t xml:space="preserve">Customer Relationship Management adalah suatu alat yang dapat membantu organisasi mencapai sasarannya tetap menerapkan konsep-konsep dan teknologi- teknologi CRM terhadap suatu operasi bisnis, bergantung kepada jenis-jenis bisnis dan seberapa jauh ingin menerapkan CRM dan manajemen harus meneliti masalah- masalah yang mungkin ditemukan selama proses, sebelum dan sesudah melaksanakan penerapan CRM tersebut </w:t>
+      </w:r>
+      <w:r>
+        <w:rPr>
+          <w:rFonts w:ascii="Times New Roman" w:hAnsi="Times New Roman" w:cs="Times New Roman"/>
+          <w:sz w:val="24"/>
+          <w:szCs w:val="24"/>
+          <w:lang w:val="id-ID"/>
         </w:rPr>
         <w:fldChar w:fldCharType="begin" w:fldLock="1"/>
       </w:r>
       <w:r>
         <w:rPr>
-          <w:rFonts w:ascii="Times New Roman" w:eastAsia="Times New Roman" w:hAnsi="Times New Roman" w:cs="Times New Roman"/>
-          <w:sz w:val="24"/>
-          <w:szCs w:val="24"/>
-          <w:highlight w:val="white"/>
-        </w:rPr>
-        <w:instrText>ADDIN CSL_CITATION {"citationItems":[{"id":"ITEM-1","itemData":{"author":[{"dropping-particle":"","family":"Ummah","given":"Linda Durotul","non-dropping-particle":"","parse-names":false,"suffix":""}],"id":"ITEM-1","issued":{"date-parts":[["2018"]]},"page":"10-17","title":"RANCANG BANGUN E-COMMERCE PADA TOKO KERUDUNG NURI COLLECTION BERBASIS CUSTOMER RELATIONSHIP MANAGEMENT Linda Durotul Ummah","type":"article-journal","volume":"12"},"uris":["http://www.mendeley.com/documents/?uuid=1849c0dc-e9f0-4aa9-96b5-b1edfb00c4f5"]}],"mendeley":{"formattedCitation":"(Ummah 2018)","plainTextFormattedCitation":"(Ummah 2018)","previouslyFormattedCitation":"(Ummah 2018)"},"properties":{"noteIndex":0},"schema":"https://github.com/citation-style-language/schema/raw/master/csl-citation.json"}</w:instrText>
-      </w:r>
-      <w:r>
-        <w:rPr>
-          <w:rFonts w:ascii="Times New Roman" w:eastAsia="Times New Roman" w:hAnsi="Times New Roman" w:cs="Times New Roman"/>
-          <w:sz w:val="24"/>
-          <w:szCs w:val="24"/>
-          <w:highlight w:val="white"/>
+          <w:rFonts w:ascii="Times New Roman" w:hAnsi="Times New Roman" w:cs="Times New Roman"/>
+          <w:sz w:val="24"/>
+          <w:szCs w:val="24"/>
+          <w:lang w:val="id-ID"/>
+        </w:rPr>
+        <w:instrText>ADDIN CSL_CITATION {"citationItems":[{"id":"ITEM-1","itemData":{"author":[{"dropping-particle":"","family":"Rosmayani","given":"","non-dropping-particle":"","parse-names":false,"suffix":""}],"id":"ITEM-1","issue":"1","issued":{"date-parts":[["2016"]]},"page":"83-98","title":"Customer relationship management","type":"article-journal","volume":"2"},"uris":["http://www.mendeley.com/documents/?uuid=29716b04-c052-4abb-9eff-87a9dde4633c"]}],"mendeley":{"formattedCitation":"(Rosmayani 2016)","plainTextFormattedCitation":"(Rosmayani 2016)","previouslyFormattedCitation":"(Rosmayani 2016)"},"properties":{"noteIndex":0},"schema":"https://github.com/citation-style-language/schema/raw/master/csl-citation.json"}</w:instrText>
+      </w:r>
+      <w:r>
+        <w:rPr>
+          <w:rFonts w:ascii="Times New Roman" w:hAnsi="Times New Roman" w:cs="Times New Roman"/>
+          <w:sz w:val="24"/>
+          <w:szCs w:val="24"/>
+          <w:lang w:val="id-ID"/>
         </w:rPr>
         <w:fldChar w:fldCharType="separate"/>
       </w:r>
       <w:r>
         <w:rPr>
-          <w:rFonts w:ascii="Times New Roman" w:eastAsia="Times New Roman" w:hAnsi="Times New Roman" w:cs="Times New Roman"/>
+          <w:rFonts w:ascii="Times New Roman" w:hAnsi="Times New Roman" w:cs="Times New Roman"/>
           <w:noProof/>
           <w:sz w:val="24"/>
           <w:szCs w:val="24"/>
-          <w:highlight w:val="white"/>
-        </w:rPr>
-        <w:t>(Ummah 2018)</w:t>
-      </w:r>
-      <w:r>
-        <w:rPr>
-          <w:rFonts w:ascii="Times New Roman" w:eastAsia="Times New Roman" w:hAnsi="Times New Roman" w:cs="Times New Roman"/>
-          <w:sz w:val="24"/>
-          <w:szCs w:val="24"/>
-          <w:highlight w:val="white"/>
+          <w:lang w:val="id-ID"/>
+        </w:rPr>
+        <w:t>(Rosmayani 2016)</w:t>
+      </w:r>
+      <w:r>
+        <w:rPr>
+          <w:rFonts w:ascii="Times New Roman" w:hAnsi="Times New Roman" w:cs="Times New Roman"/>
+          <w:sz w:val="24"/>
+          <w:szCs w:val="24"/>
+          <w:lang w:val="id-ID"/>
         </w:rPr>
         <w:fldChar w:fldCharType="end"/>
       </w:r>
       <w:r>
         <w:rPr>
-          <w:rFonts w:ascii="Times New Roman" w:eastAsia="Times New Roman" w:hAnsi="Times New Roman" w:cs="Times New Roman"/>
-          <w:sz w:val="24"/>
-          <w:szCs w:val="24"/>
-          <w:highlight w:val="white"/>
+          <w:rFonts w:ascii="Times New Roman" w:hAnsi="Times New Roman" w:cs="Times New Roman"/>
+          <w:sz w:val="24"/>
+          <w:szCs w:val="24"/>
+          <w:lang w:val="id-ID"/>
         </w:rPr>
         <w:t>.</w:t>
       </w:r>
@@ -2640,178 +2377,7 @@
           <w:szCs w:val="24"/>
           <w:lang w:val="id-ID"/>
         </w:rPr>
-        <w:t>5</w:t>
-      </w:r>
-      <w:r>
-        <w:rPr>
-          <w:rFonts w:ascii="Times New Roman" w:hAnsi="Times New Roman" w:cs="Times New Roman"/>
-          <w:b/>
-          <w:bCs/>
-          <w:sz w:val="24"/>
-          <w:szCs w:val="24"/>
-          <w:lang w:val="id-ID"/>
-        </w:rPr>
-        <w:t xml:space="preserve"> CRM (Customer Relationship Management)</w:t>
-      </w:r>
-    </w:p>
-    <w:p>
-      <w:pPr>
-        <w:spacing w:line="480" w:lineRule="auto"/>
-        <w:jc w:val="both"/>
-        <w:rPr>
-          <w:rFonts w:ascii="Times New Roman" w:hAnsi="Times New Roman" w:cs="Times New Roman"/>
-          <w:b/>
-          <w:bCs/>
-          <w:sz w:val="24"/>
-          <w:szCs w:val="24"/>
-          <w:lang w:val="id-ID"/>
-        </w:rPr>
-      </w:pPr>
-      <w:r>
-        <w:rPr>
-          <w:rFonts w:ascii="Times New Roman" w:hAnsi="Times New Roman" w:cs="Times New Roman"/>
-          <w:b/>
-          <w:bCs/>
-          <w:sz w:val="24"/>
-          <w:szCs w:val="24"/>
-          <w:lang w:val="id-ID"/>
-        </w:rPr>
-        <w:t>2.</w:t>
-      </w:r>
-      <w:r>
-        <w:rPr>
-          <w:rFonts w:ascii="Times New Roman" w:hAnsi="Times New Roman" w:cs="Times New Roman"/>
-          <w:b/>
-          <w:bCs/>
-          <w:sz w:val="24"/>
-          <w:szCs w:val="24"/>
-          <w:lang w:val="id-ID"/>
-        </w:rPr>
-        <w:t>5</w:t>
-      </w:r>
-      <w:r>
-        <w:rPr>
-          <w:rFonts w:ascii="Times New Roman" w:hAnsi="Times New Roman" w:cs="Times New Roman"/>
-          <w:b/>
-          <w:bCs/>
-          <w:sz w:val="24"/>
-          <w:szCs w:val="24"/>
-          <w:lang w:val="id-ID"/>
-        </w:rPr>
-        <w:t>.1 Definisi CRM (Customer Relationship Management)</w:t>
-      </w:r>
-    </w:p>
-    <w:p>
-      <w:pPr>
-        <w:spacing w:after="240" w:line="480" w:lineRule="auto"/>
-        <w:ind w:firstLine="720"/>
-        <w:jc w:val="both"/>
-        <w:rPr>
-          <w:rFonts w:ascii="Times New Roman" w:hAnsi="Times New Roman" w:cs="Times New Roman"/>
-          <w:sz w:val="24"/>
-          <w:szCs w:val="24"/>
-          <w:lang w:val="id-ID"/>
-        </w:rPr>
-      </w:pPr>
-      <w:r>
-        <w:rPr>
-          <w:rFonts w:ascii="Times New Roman" w:hAnsi="Times New Roman" w:cs="Times New Roman"/>
-          <w:sz w:val="24"/>
-          <w:szCs w:val="24"/>
-          <w:lang w:val="id-ID"/>
-        </w:rPr>
-        <w:t xml:space="preserve">Customer Relationship Management adalah suatu alat yang dapat membantu organisasi mencapai sasarannya tetap menerapkan konsep-konsep dan teknologi- teknologi CRM terhadap suatu operasi bisnis, bergantung kepada jenis-jenis bisnis dan seberapa jauh ingin menerapkan CRM dan manajemen harus meneliti masalah- masalah yang mungkin ditemukan selama proses, sebelum dan sesudah melaksanakan penerapan CRM tersebut </w:t>
-      </w:r>
-      <w:r>
-        <w:rPr>
-          <w:rFonts w:ascii="Times New Roman" w:hAnsi="Times New Roman" w:cs="Times New Roman"/>
-          <w:sz w:val="24"/>
-          <w:szCs w:val="24"/>
-          <w:lang w:val="id-ID"/>
-        </w:rPr>
-        <w:fldChar w:fldCharType="begin" w:fldLock="1"/>
-      </w:r>
-      <w:r>
-        <w:rPr>
-          <w:rFonts w:ascii="Times New Roman" w:hAnsi="Times New Roman" w:cs="Times New Roman"/>
-          <w:sz w:val="24"/>
-          <w:szCs w:val="24"/>
-          <w:lang w:val="id-ID"/>
-        </w:rPr>
-        <w:instrText>ADDIN CSL_CITATION {"citationItems":[{"id":"ITEM-1","itemData":{"author":[{"dropping-particle":"","family":"Rosmayani","given":"","non-dropping-particle":"","parse-names":false,"suffix":""}],"id":"ITEM-1","issue":"1","issued":{"date-parts":[["2016"]]},"page":"83-98","title":"Customer relationship management","type":"article-journal","volume":"2"},"uris":["http://www.mendeley.com/documents/?uuid=29716b04-c052-4abb-9eff-87a9dde4633c"]}],"mendeley":{"formattedCitation":"(Rosmayani 2016)","plainTextFormattedCitation":"(Rosmayani 2016)","previouslyFormattedCitation":"(Rosmayani 2016)"},"properties":{"noteIndex":0},"schema":"https://github.com/citation-style-language/schema/raw/master/csl-citation.json"}</w:instrText>
-      </w:r>
-      <w:r>
-        <w:rPr>
-          <w:rFonts w:ascii="Times New Roman" w:hAnsi="Times New Roman" w:cs="Times New Roman"/>
-          <w:sz w:val="24"/>
-          <w:szCs w:val="24"/>
-          <w:lang w:val="id-ID"/>
-        </w:rPr>
-        <w:fldChar w:fldCharType="separate"/>
-      </w:r>
-      <w:r>
-        <w:rPr>
-          <w:rFonts w:ascii="Times New Roman" w:hAnsi="Times New Roman" w:cs="Times New Roman"/>
-          <w:noProof/>
-          <w:sz w:val="24"/>
-          <w:szCs w:val="24"/>
-          <w:lang w:val="id-ID"/>
-        </w:rPr>
-        <w:t>(Rosmayani 2016)</w:t>
-      </w:r>
-      <w:r>
-        <w:rPr>
-          <w:rFonts w:ascii="Times New Roman" w:hAnsi="Times New Roman" w:cs="Times New Roman"/>
-          <w:sz w:val="24"/>
-          <w:szCs w:val="24"/>
-          <w:lang w:val="id-ID"/>
-        </w:rPr>
-        <w:fldChar w:fldCharType="end"/>
-      </w:r>
-      <w:r>
-        <w:rPr>
-          <w:rFonts w:ascii="Times New Roman" w:hAnsi="Times New Roman" w:cs="Times New Roman"/>
-          <w:sz w:val="24"/>
-          <w:szCs w:val="24"/>
-          <w:lang w:val="id-ID"/>
-        </w:rPr>
-        <w:t>.</w:t>
-      </w:r>
-    </w:p>
-    <w:p>
-      <w:pPr>
-        <w:spacing w:line="480" w:lineRule="auto"/>
-        <w:jc w:val="both"/>
-        <w:rPr>
-          <w:rFonts w:ascii="Times New Roman" w:hAnsi="Times New Roman" w:cs="Times New Roman"/>
-          <w:b/>
-          <w:bCs/>
-          <w:sz w:val="24"/>
-          <w:szCs w:val="24"/>
-          <w:lang w:val="id-ID"/>
-        </w:rPr>
-      </w:pPr>
-      <w:r>
-        <w:rPr>
-          <w:rFonts w:ascii="Times New Roman" w:hAnsi="Times New Roman" w:cs="Times New Roman"/>
-          <w:b/>
-          <w:bCs/>
-          <w:sz w:val="24"/>
-          <w:szCs w:val="24"/>
-          <w:lang w:val="id-ID"/>
-        </w:rPr>
-        <w:t>2.</w:t>
-      </w:r>
-      <w:r>
-        <w:rPr>
-          <w:rFonts w:ascii="Times New Roman" w:hAnsi="Times New Roman" w:cs="Times New Roman"/>
-          <w:b/>
-          <w:bCs/>
-          <w:sz w:val="24"/>
-          <w:szCs w:val="24"/>
-          <w:lang w:val="id-ID"/>
-        </w:rPr>
-        <w:t>5</w:t>
+        <w:t>2</w:t>
       </w:r>
       <w:r>
         <w:rPr>
@@ -3017,7 +2583,7 @@
           <w:szCs w:val="24"/>
           <w:lang w:val="id-ID"/>
         </w:rPr>
-        <w:t>5</w:t>
+        <w:t>2</w:t>
       </w:r>
       <w:r>
         <w:rPr>
@@ -3212,7 +2778,7 @@
         <w:pStyle w:val="ListParagraph"/>
         <w:numPr>
           <w:ilvl w:val="2"/>
-          <w:numId w:val="15"/>
+          <w:numId w:val="21"/>
         </w:numPr>
         <w:spacing w:line="480" w:lineRule="auto"/>
         <w:jc w:val="both"/>
@@ -3453,7 +3019,7 @@
         <w:pStyle w:val="ListParagraph"/>
         <w:numPr>
           <w:ilvl w:val="2"/>
-          <w:numId w:val="15"/>
+          <w:numId w:val="21"/>
         </w:numPr>
         <w:spacing w:line="480" w:lineRule="auto"/>
         <w:jc w:val="both"/>
@@ -3881,46 +3447,35 @@
           <w:bCs/>
           <w:sz w:val="24"/>
           <w:szCs w:val="24"/>
+        </w:rPr>
+      </w:pPr>
+      <w:r>
+        <w:rPr>
+          <w:rFonts w:ascii="Times New Roman" w:hAnsi="Times New Roman"/>
+          <w:bCs/>
+          <w:sz w:val="24"/>
+          <w:szCs w:val="24"/>
+        </w:rPr>
+        <w:t>Pelayanan dan penjualan dengan cara yang mudah, respon cepat serta didukung sumber daya yang baik akan berimbas pada peningkatan pelayanan sehingga mengurangi keluhan dari konsumen</w:t>
+      </w:r>
+    </w:p>
+    <w:p>
+      <w:pPr>
+        <w:tabs>
+          <w:tab w:val="left" w:pos="630"/>
+        </w:tabs>
+        <w:spacing w:line="480" w:lineRule="auto"/>
+        <w:jc w:val="both"/>
+        <w:rPr>
+          <w:rFonts w:ascii="Times New Roman" w:hAnsi="Times New Roman"/>
+          <w:bCs/>
+          <w:sz w:val="24"/>
+          <w:szCs w:val="24"/>
           <w:lang w:val="en-US"/>
         </w:rPr>
       </w:pPr>
       <w:r>
         <w:rPr>
-          <w:rFonts w:ascii="Times New Roman" w:hAnsi="Times New Roman"/>
-          <w:bCs/>
-          <w:sz w:val="24"/>
-          <w:szCs w:val="24"/>
-        </w:rPr>
-        <w:t>Pelayanan dan penjualan dengan cara yang mudah, respon cepat serta didukung sumber daya yang baik akan berimbas pada peningkatan pelayanan sehingga mengurangi keluhan dari konsumen</w:t>
-      </w:r>
-    </w:p>
-    <w:p>
-      <w:pPr>
-        <w:spacing w:line="480" w:lineRule="auto"/>
-        <w:jc w:val="both"/>
-        <w:rPr>
-          <w:rFonts w:ascii="Times New Roman" w:hAnsi="Times New Roman" w:cs="Times New Roman"/>
-          <w:sz w:val="24"/>
-          <w:szCs w:val="24"/>
-          <w:lang w:val="id-ID"/>
-        </w:rPr>
-      </w:pPr>
-    </w:p>
-    <w:p>
-      <w:pPr>
-        <w:spacing w:line="480" w:lineRule="auto"/>
-        <w:jc w:val="both"/>
-        <w:rPr>
-          <w:rFonts w:ascii="Times New Roman" w:hAnsi="Times New Roman" w:cs="Times New Roman"/>
-          <w:b/>
-          <w:bCs/>
-          <w:sz w:val="24"/>
-          <w:szCs w:val="24"/>
-          <w:lang w:val="id-ID"/>
-        </w:rPr>
-      </w:pPr>
-      <w:r>
-        <w:rPr>
           <w:rFonts w:ascii="Times New Roman" w:hAnsi="Times New Roman" w:cs="Times New Roman"/>
           <w:b/>
           <w:bCs/>
@@ -3939,18 +3494,51 @@
           <w:szCs w:val="24"/>
           <w:lang w:val="id-ID"/>
         </w:rPr>
-        <w:t>5</w:t>
-      </w:r>
-      <w:r>
-        <w:rPr>
-          <w:rFonts w:ascii="Times New Roman" w:hAnsi="Times New Roman" w:cs="Times New Roman"/>
-          <w:b/>
-          <w:bCs/>
-          <w:sz w:val="24"/>
-          <w:szCs w:val="24"/>
-          <w:lang w:val="id-ID"/>
-        </w:rPr>
-        <w:t>.6 Strategi CRM (Customer Relationship Management)</w:t>
+        <w:t>2.6</w:t>
+      </w:r>
+      <w:r>
+        <w:rPr>
+          <w:rFonts w:ascii="Times New Roman" w:hAnsi="Times New Roman" w:cs="Times New Roman"/>
+          <w:b/>
+          <w:bCs/>
+          <w:sz w:val="24"/>
+          <w:szCs w:val="24"/>
+          <w:lang w:val="id-ID"/>
+        </w:rPr>
+        <w:t xml:space="preserve"> </w:t>
+      </w:r>
+      <w:r>
+        <w:rPr>
+          <w:rFonts w:ascii="Times New Roman" w:hAnsi="Times New Roman" w:cs="Times New Roman"/>
+          <w:b/>
+          <w:bCs/>
+          <w:sz w:val="24"/>
+          <w:szCs w:val="24"/>
+          <w:lang w:val="id-ID"/>
+        </w:rPr>
+        <w:tab/>
+      </w:r>
+      <w:r>
+        <w:rPr>
+          <w:rFonts w:ascii="Times New Roman" w:hAnsi="Times New Roman" w:cs="Times New Roman"/>
+          <w:b/>
+          <w:bCs/>
+          <w:sz w:val="24"/>
+          <w:szCs w:val="24"/>
+          <w:lang w:val="id-ID"/>
+        </w:rPr>
+        <w:tab/>
+      </w:r>
+      <w:r>
+        <w:rPr>
+          <w:rFonts w:ascii="Times New Roman" w:hAnsi="Times New Roman" w:cs="Times New Roman"/>
+          <w:b/>
+          <w:bCs/>
+          <w:sz w:val="24"/>
+          <w:szCs w:val="24"/>
+          <w:lang w:val="id-ID"/>
+        </w:rPr>
+        <w:t>Strategi CRM (Customer Relationship Management)</w:t>
       </w:r>
     </w:p>
     <w:p>
@@ -4283,6 +3871,1029 @@
     <w:p>
       <w:pPr>
         <w:spacing w:line="480" w:lineRule="auto"/>
+        <w:ind w:firstLine="720"/>
+        <w:jc w:val="both"/>
+        <w:rPr>
+          <w:rFonts w:ascii="Times New Roman" w:hAnsi="Times New Roman"/>
+          <w:sz w:val="24"/>
+          <w:szCs w:val="24"/>
+          <w:lang w:val="id-ID"/>
+        </w:rPr>
+      </w:pPr>
+    </w:p>
+    <w:p>
+      <w:pPr>
+        <w:spacing w:line="480" w:lineRule="auto"/>
+        <w:ind w:firstLine="720"/>
+        <w:jc w:val="both"/>
+        <w:rPr>
+          <w:rFonts w:ascii="Times New Roman" w:hAnsi="Times New Roman"/>
+          <w:sz w:val="24"/>
+          <w:szCs w:val="24"/>
+          <w:lang w:val="id-ID"/>
+        </w:rPr>
+      </w:pPr>
+    </w:p>
+    <w:p>
+      <w:pPr>
+        <w:pStyle w:val="ListParagraph"/>
+        <w:numPr>
+          <w:ilvl w:val="1"/>
+          <w:numId w:val="21"/>
+        </w:numPr>
+        <w:spacing w:line="480" w:lineRule="auto"/>
+        <w:jc w:val="both"/>
+        <w:rPr>
+          <w:rFonts w:ascii="Times New Roman" w:hAnsi="Times New Roman"/>
+          <w:b/>
+          <w:bCs/>
+          <w:sz w:val="24"/>
+          <w:szCs w:val="24"/>
+          <w:lang w:val="id-ID"/>
+        </w:rPr>
+      </w:pPr>
+      <w:r>
+        <w:rPr>
+          <w:rFonts w:ascii="Times New Roman" w:hAnsi="Times New Roman"/>
+          <w:b/>
+          <w:bCs/>
+          <w:sz w:val="24"/>
+          <w:szCs w:val="24"/>
+          <w:lang w:val="id-ID"/>
+        </w:rPr>
+        <w:t>Meotode Service Quality</w:t>
+      </w:r>
+    </w:p>
+    <w:p>
+      <w:pPr>
+        <w:spacing w:line="480" w:lineRule="auto"/>
+        <w:ind w:firstLine="720"/>
+        <w:jc w:val="both"/>
+        <w:rPr>
+          <w:rFonts w:ascii="Times New Roman" w:hAnsi="Times New Roman" w:cs="Times New Roman"/>
+          <w:sz w:val="24"/>
+          <w:szCs w:val="24"/>
+          <w:lang w:val="id-ID"/>
+        </w:rPr>
+      </w:pPr>
+      <w:r>
+        <w:rPr>
+          <w:rFonts w:ascii="Times New Roman" w:hAnsi="Times New Roman" w:cs="Times New Roman"/>
+          <w:sz w:val="24"/>
+          <w:szCs w:val="24"/>
+          <w:lang w:val="id-ID"/>
+        </w:rPr>
+        <w:t>Model kualitas jasa yang paling populer dan banyak dijadikan acuan dalam riset pemasaran adalah metode Servqual (Service Quality) yang dikembangkan oleh Parasuraman</w:t>
+      </w:r>
+      <w:r>
+        <w:rPr>
+          <w:rFonts w:ascii="Times New Roman" w:hAnsi="Times New Roman" w:cs="Times New Roman"/>
+          <w:sz w:val="24"/>
+          <w:szCs w:val="24"/>
+          <w:lang w:val="id-ID"/>
+        </w:rPr>
+        <w:t xml:space="preserve"> </w:t>
+      </w:r>
+      <w:r>
+        <w:rPr>
+          <w:rFonts w:ascii="Times New Roman" w:hAnsi="Times New Roman" w:cs="Times New Roman"/>
+          <w:sz w:val="24"/>
+          <w:szCs w:val="24"/>
+          <w:lang w:val="id-ID"/>
+        </w:rPr>
+        <w:fldChar w:fldCharType="begin" w:fldLock="1"/>
+      </w:r>
+      <w:r>
+        <w:rPr>
+          <w:rFonts w:ascii="Times New Roman" w:hAnsi="Times New Roman" w:cs="Times New Roman"/>
+          <w:sz w:val="24"/>
+          <w:szCs w:val="24"/>
+          <w:lang w:val="id-ID"/>
+        </w:rPr>
+        <w:instrText>ADDIN CSL_CITATION {"citationItems":[{"id":"ITEM-1","itemData":{"author":[{"dropping-particle":"","family":"Yuniar","given":"S R I Suci","non-dropping-particle":"","parse-names":false,"suffix":""},{"dropping-particle":"","family":"Arijanto","given":"Sugih","non-dropping-particle":"","parse-names":false,"suffix":""},{"dropping-particle":"","family":"Liansari","given":"Gita Permata","non-dropping-particle":"","parse-names":false,"suffix":""}],"id":"ITEM-1","issue":"02","issued":{"date-parts":[["2014"]]},"page":"98-109","title":"Usulan Perbaikan Kualitas Pelayanan Jasa Pengiriman Paket Berdasarkan Hasil Pengukuran Menggunakan Metode Service Quality ( Servqual ) Di PT . X *","type":"article-journal","volume":"02"},"uris":["http://www.mendeley.com/documents/?uuid=c5e5eaa9-91da-4ce3-8ecf-3f167728e032"]}],"mendeley":{"formattedCitation":"(Yuniar, Arijanto, and Liansari 2014)","plainTextFormattedCitation":"(Yuniar, Arijanto, and Liansari 2014)","previouslyFormattedCitation":"(Yuniar, Arijanto, and Liansari 2014)"},"properties":{"noteIndex":0},"schema":"https://github.com/citation-style-language/schema/raw/master/csl-citation.json"}</w:instrText>
+      </w:r>
+      <w:r>
+        <w:rPr>
+          <w:rFonts w:ascii="Times New Roman" w:hAnsi="Times New Roman" w:cs="Times New Roman"/>
+          <w:sz w:val="24"/>
+          <w:szCs w:val="24"/>
+          <w:lang w:val="id-ID"/>
+        </w:rPr>
+        <w:fldChar w:fldCharType="separate"/>
+      </w:r>
+      <w:r>
+        <w:rPr>
+          <w:rFonts w:ascii="Times New Roman" w:hAnsi="Times New Roman" w:cs="Times New Roman"/>
+          <w:noProof/>
+          <w:sz w:val="24"/>
+          <w:szCs w:val="24"/>
+          <w:lang w:val="id-ID"/>
+        </w:rPr>
+        <w:t>(Yuniar, Arijanto, and Liansari 2014)</w:t>
+      </w:r>
+      <w:r>
+        <w:rPr>
+          <w:rFonts w:ascii="Times New Roman" w:hAnsi="Times New Roman" w:cs="Times New Roman"/>
+          <w:sz w:val="24"/>
+          <w:szCs w:val="24"/>
+          <w:lang w:val="id-ID"/>
+        </w:rPr>
+        <w:fldChar w:fldCharType="end"/>
+      </w:r>
+      <w:r>
+        <w:rPr>
+          <w:rFonts w:ascii="Times New Roman" w:hAnsi="Times New Roman" w:cs="Times New Roman"/>
+          <w:sz w:val="24"/>
+          <w:szCs w:val="24"/>
+          <w:lang w:val="id-ID"/>
+        </w:rPr>
+        <w:t xml:space="preserve">. </w:t>
+      </w:r>
+      <w:r>
+        <w:rPr>
+          <w:rFonts w:ascii="Times New Roman" w:hAnsi="Times New Roman" w:cs="Times New Roman"/>
+          <w:sz w:val="24"/>
+          <w:szCs w:val="24"/>
+          <w:lang w:val="id-ID"/>
+        </w:rPr>
+        <w:t>Model kualitas jasa servqual ini melakukan penelitian berdasarkan customer perceived quality. Metode Servqual mendefinisikan kualitas pelayanan sebagai seberapa jauh perbedaan antara kenyataan dengan harapan atas layanan yang pelanggan terima</w:t>
+      </w:r>
+      <w:r>
+        <w:rPr>
+          <w:rFonts w:ascii="Times New Roman" w:hAnsi="Times New Roman" w:cs="Times New Roman"/>
+          <w:sz w:val="24"/>
+          <w:szCs w:val="24"/>
+          <w:lang w:val="id-ID"/>
+        </w:rPr>
+        <w:t>.</w:t>
+      </w:r>
+    </w:p>
+    <w:p>
+      <w:pPr>
+        <w:spacing w:line="480" w:lineRule="auto"/>
+        <w:ind w:firstLine="720"/>
+        <w:jc w:val="both"/>
+        <w:rPr>
+          <w:rFonts w:ascii="Times New Roman" w:hAnsi="Times New Roman" w:cs="Times New Roman"/>
+          <w:sz w:val="24"/>
+          <w:szCs w:val="24"/>
+          <w:lang w:val="id-ID"/>
+        </w:rPr>
+      </w:pPr>
+      <w:r>
+        <w:rPr>
+          <w:rFonts w:ascii="Times New Roman" w:hAnsi="Times New Roman" w:cs="Times New Roman"/>
+          <w:sz w:val="24"/>
+          <w:szCs w:val="24"/>
+          <w:lang w:val="id-ID"/>
+        </w:rPr>
+        <w:t xml:space="preserve"> </w:t>
+      </w:r>
+      <w:r>
+        <w:rPr>
+          <w:rFonts w:ascii="Times New Roman" w:hAnsi="Times New Roman" w:cs="Times New Roman"/>
+          <w:sz w:val="24"/>
+          <w:szCs w:val="24"/>
+          <w:lang w:val="id-ID"/>
+        </w:rPr>
+        <w:t>Lima gap utama dalam Servqual</w:t>
+      </w:r>
+      <w:r>
+        <w:rPr>
+          <w:rFonts w:ascii="Times New Roman" w:hAnsi="Times New Roman" w:cs="Times New Roman"/>
+          <w:sz w:val="24"/>
+          <w:szCs w:val="24"/>
+          <w:lang w:val="id-ID"/>
+        </w:rPr>
+        <w:t xml:space="preserve"> </w:t>
+      </w:r>
+      <w:r>
+        <w:rPr>
+          <w:rFonts w:ascii="Times New Roman" w:hAnsi="Times New Roman" w:cs="Times New Roman"/>
+          <w:sz w:val="24"/>
+          <w:szCs w:val="24"/>
+          <w:lang w:val="id-ID"/>
+        </w:rPr>
+        <w:fldChar w:fldCharType="begin" w:fldLock="1"/>
+      </w:r>
+      <w:r>
+        <w:rPr>
+          <w:rFonts w:ascii="Times New Roman" w:hAnsi="Times New Roman" w:cs="Times New Roman"/>
+          <w:sz w:val="24"/>
+          <w:szCs w:val="24"/>
+          <w:lang w:val="id-ID"/>
+        </w:rPr>
+        <w:instrText>ADDIN CSL_CITATION {"citationItems":[{"id":"ITEM-1","itemData":{"author":[{"dropping-particle":"","family":"Nurwulan","given":"Fita Asri","non-dropping-particle":"","parse-names":false,"suffix":""},{"dropping-particle":"","family":"Desrianty","given":"Arie","non-dropping-particle":"","parse-names":false,"suffix":""},{"dropping-particle":"","family":"Fitria","given":"Lisye","non-dropping-particle":"","parse-names":false,"suffix":""}],"id":"ITEM-1","issue":"01","issued":{"date-parts":[["2014"]]},"title":"ANALISIS PELAYANAN JASA PADA PERUSAHAAN DAERAH AIR MINUM ( PDAM ) DKI JAKARTA DENGAN MENGGUNAKAN METODE SERVICE QUALITY *","type":"article-journal","volume":"02"},"uris":["http://www.mendeley.com/documents/?uuid=35c7e5a8-0f48-4e52-a24e-8a62a0558f82"]}],"mendeley":{"formattedCitation":"(Nurwulan, Desrianty, and Fitria 2014)","plainTextFormattedCitation":"(Nurwulan, Desrianty, and Fitria 2014)","previouslyFormattedCitation":"(Nurwulan, Desrianty, and Fitria 2014)"},"properties":{"noteIndex":0},"schema":"https://github.com/citation-style-language/schema/raw/master/csl-citation.json"}</w:instrText>
+      </w:r>
+      <w:r>
+        <w:rPr>
+          <w:rFonts w:ascii="Times New Roman" w:hAnsi="Times New Roman" w:cs="Times New Roman"/>
+          <w:sz w:val="24"/>
+          <w:szCs w:val="24"/>
+          <w:lang w:val="id-ID"/>
+        </w:rPr>
+        <w:fldChar w:fldCharType="separate"/>
+      </w:r>
+      <w:r>
+        <w:rPr>
+          <w:rFonts w:ascii="Times New Roman" w:hAnsi="Times New Roman" w:cs="Times New Roman"/>
+          <w:noProof/>
+          <w:sz w:val="24"/>
+          <w:szCs w:val="24"/>
+          <w:lang w:val="id-ID"/>
+        </w:rPr>
+        <w:t>(Nurwulan, Desrianty, and Fitria 2014)</w:t>
+      </w:r>
+      <w:r>
+        <w:rPr>
+          <w:rFonts w:ascii="Times New Roman" w:hAnsi="Times New Roman" w:cs="Times New Roman"/>
+          <w:sz w:val="24"/>
+          <w:szCs w:val="24"/>
+          <w:lang w:val="id-ID"/>
+        </w:rPr>
+        <w:fldChar w:fldCharType="end"/>
+      </w:r>
+      <w:r>
+        <w:rPr>
+          <w:rFonts w:ascii="Times New Roman" w:hAnsi="Times New Roman" w:cs="Times New Roman"/>
+          <w:sz w:val="24"/>
+          <w:szCs w:val="24"/>
+          <w:lang w:val="id-ID"/>
+        </w:rPr>
+        <w:t xml:space="preserve"> </w:t>
+      </w:r>
+      <w:r>
+        <w:rPr>
+          <w:rFonts w:ascii="Times New Roman" w:hAnsi="Times New Roman" w:cs="Times New Roman"/>
+          <w:sz w:val="24"/>
+          <w:szCs w:val="24"/>
+          <w:lang w:val="id-ID"/>
+        </w:rPr>
+        <w:t>meliputi:</w:t>
+      </w:r>
+      <w:r>
+        <w:rPr>
+          <w:rFonts w:ascii="Times New Roman" w:hAnsi="Times New Roman" w:cs="Times New Roman"/>
+          <w:sz w:val="24"/>
+          <w:szCs w:val="24"/>
+          <w:lang w:val="id-ID"/>
+        </w:rPr>
+        <w:t xml:space="preserve"> </w:t>
+      </w:r>
+    </w:p>
+    <w:p>
+      <w:pPr>
+        <w:pStyle w:val="ListParagraph"/>
+        <w:numPr>
+          <w:ilvl w:val="0"/>
+          <w:numId w:val="17"/>
+        </w:numPr>
+        <w:spacing w:line="480" w:lineRule="auto"/>
+        <w:jc w:val="both"/>
+        <w:rPr>
+          <w:rFonts w:ascii="Times New Roman" w:hAnsi="Times New Roman" w:cs="Times New Roman"/>
+          <w:sz w:val="24"/>
+          <w:szCs w:val="24"/>
+          <w:lang w:val="id-ID"/>
+        </w:rPr>
+      </w:pPr>
+      <w:r>
+        <w:rPr>
+          <w:rFonts w:ascii="Times New Roman" w:hAnsi="Times New Roman" w:cs="Times New Roman"/>
+          <w:sz w:val="24"/>
+          <w:szCs w:val="24"/>
+          <w:lang w:val="id-ID"/>
+        </w:rPr>
+        <w:t>Gap 1 adalah Gap Antara Harapan Pelanggan dan Persepsi Manajemen (Knowledge Gap).</w:t>
+      </w:r>
+    </w:p>
+    <w:p>
+      <w:pPr>
+        <w:pStyle w:val="ListParagraph"/>
+        <w:numPr>
+          <w:ilvl w:val="0"/>
+          <w:numId w:val="17"/>
+        </w:numPr>
+        <w:spacing w:line="480" w:lineRule="auto"/>
+        <w:jc w:val="both"/>
+        <w:rPr>
+          <w:rFonts w:ascii="Times New Roman" w:hAnsi="Times New Roman" w:cs="Times New Roman"/>
+          <w:sz w:val="24"/>
+          <w:szCs w:val="24"/>
+          <w:lang w:val="id-ID"/>
+        </w:rPr>
+      </w:pPr>
+      <w:r>
+        <w:rPr>
+          <w:rFonts w:ascii="Times New Roman" w:hAnsi="Times New Roman" w:cs="Times New Roman"/>
+          <w:sz w:val="24"/>
+          <w:szCs w:val="24"/>
+          <w:lang w:val="id-ID"/>
+        </w:rPr>
+        <w:t>Gap 2 adalah Gap Antara Persepsi Manajemen terhadap Harapan Konsumen dan Spesifikasi Kualitas Jasa (Standards Gap).</w:t>
+      </w:r>
+    </w:p>
+    <w:p>
+      <w:pPr>
+        <w:pStyle w:val="ListParagraph"/>
+        <w:numPr>
+          <w:ilvl w:val="0"/>
+          <w:numId w:val="17"/>
+        </w:numPr>
+        <w:spacing w:line="480" w:lineRule="auto"/>
+        <w:jc w:val="both"/>
+        <w:rPr>
+          <w:rFonts w:ascii="Times New Roman" w:hAnsi="Times New Roman" w:cs="Times New Roman"/>
+          <w:sz w:val="24"/>
+          <w:szCs w:val="24"/>
+          <w:lang w:val="id-ID"/>
+        </w:rPr>
+      </w:pPr>
+      <w:r>
+        <w:rPr>
+          <w:rFonts w:ascii="Times New Roman" w:hAnsi="Times New Roman" w:cs="Times New Roman"/>
+          <w:sz w:val="24"/>
+          <w:szCs w:val="24"/>
+          <w:lang w:val="id-ID"/>
+        </w:rPr>
+        <w:t>Gap 3 adalah Gap Antara Spesifikasi Kualitas Jasa dan Penyampaian jasa (Delivery Gap).</w:t>
+      </w:r>
+    </w:p>
+    <w:p>
+      <w:pPr>
+        <w:pStyle w:val="ListParagraph"/>
+        <w:numPr>
+          <w:ilvl w:val="0"/>
+          <w:numId w:val="17"/>
+        </w:numPr>
+        <w:spacing w:line="480" w:lineRule="auto"/>
+        <w:jc w:val="both"/>
+        <w:rPr>
+          <w:rFonts w:ascii="Times New Roman" w:hAnsi="Times New Roman" w:cs="Times New Roman"/>
+          <w:sz w:val="24"/>
+          <w:szCs w:val="24"/>
+          <w:lang w:val="id-ID"/>
+        </w:rPr>
+      </w:pPr>
+      <w:r>
+        <w:rPr>
+          <w:rFonts w:ascii="Times New Roman" w:hAnsi="Times New Roman" w:cs="Times New Roman"/>
+          <w:sz w:val="24"/>
+          <w:szCs w:val="24"/>
+          <w:lang w:val="id-ID"/>
+        </w:rPr>
+        <w:t>Gap 4 adalah Gap Antara Penyampaian Jasa dan Komunikasi Eksternal (Communications Gap).</w:t>
+      </w:r>
+    </w:p>
+    <w:p>
+      <w:pPr>
+        <w:pStyle w:val="ListParagraph"/>
+        <w:numPr>
+          <w:ilvl w:val="0"/>
+          <w:numId w:val="17"/>
+        </w:numPr>
+        <w:spacing w:line="480" w:lineRule="auto"/>
+        <w:jc w:val="both"/>
+        <w:rPr>
+          <w:rFonts w:ascii="Times New Roman" w:hAnsi="Times New Roman" w:cs="Times New Roman"/>
+          <w:sz w:val="24"/>
+          <w:szCs w:val="24"/>
+          <w:lang w:val="id-ID"/>
+        </w:rPr>
+      </w:pPr>
+      <w:r>
+        <w:rPr>
+          <w:rFonts w:ascii="Times New Roman" w:hAnsi="Times New Roman" w:cs="Times New Roman"/>
+          <w:sz w:val="24"/>
+          <w:szCs w:val="24"/>
+          <w:lang w:val="id-ID"/>
+        </w:rPr>
+        <w:t>Gap 5 adalah Gap Antara Jasa yang Dipersepsikan dan Jasa yang</w:t>
+      </w:r>
+      <w:r>
+        <w:rPr>
+          <w:rFonts w:ascii="Times New Roman" w:hAnsi="Times New Roman" w:cs="Times New Roman"/>
+          <w:sz w:val="24"/>
+          <w:szCs w:val="24"/>
+          <w:lang w:val="id-ID"/>
+        </w:rPr>
+        <w:t xml:space="preserve"> </w:t>
+      </w:r>
+      <w:r>
+        <w:rPr>
+          <w:rFonts w:ascii="Times New Roman" w:hAnsi="Times New Roman" w:cs="Times New Roman"/>
+          <w:sz w:val="24"/>
+          <w:szCs w:val="24"/>
+          <w:lang w:val="id-ID"/>
+        </w:rPr>
+        <w:t>Diharapkan (Service Gap).</w:t>
+      </w:r>
+    </w:p>
+    <w:p>
+      <w:pPr>
+        <w:pStyle w:val="ListParagraph"/>
+        <w:numPr>
+          <w:ilvl w:val="1"/>
+          <w:numId w:val="20"/>
+        </w:numPr>
+        <w:spacing w:line="480" w:lineRule="auto"/>
+        <w:jc w:val="both"/>
+        <w:rPr>
+          <w:rFonts w:ascii="Times New Roman" w:eastAsia="Times New Roman" w:hAnsi="Times New Roman" w:cs="Times New Roman"/>
+          <w:b/>
+          <w:sz w:val="24"/>
+          <w:szCs w:val="24"/>
+        </w:rPr>
+      </w:pPr>
+      <w:r>
+        <w:rPr>
+          <w:rFonts w:ascii="Times New Roman" w:eastAsia="Times New Roman" w:hAnsi="Times New Roman" w:cs="Times New Roman"/>
+          <w:b/>
+          <w:sz w:val="24"/>
+          <w:szCs w:val="24"/>
+        </w:rPr>
+        <w:t>Metode Waterfall</w:t>
+      </w:r>
+    </w:p>
+    <w:p>
+      <w:pPr>
+        <w:pStyle w:val="ListParagraph"/>
+        <w:spacing w:line="480" w:lineRule="auto"/>
+        <w:ind w:left="360" w:firstLine="360"/>
+        <w:jc w:val="both"/>
+        <w:rPr>
+          <w:rFonts w:ascii="Times New Roman" w:eastAsia="Times New Roman" w:hAnsi="Times New Roman" w:cs="Times New Roman"/>
+          <w:sz w:val="24"/>
+          <w:szCs w:val="24"/>
+        </w:rPr>
+      </w:pPr>
+      <w:r>
+        <w:rPr>
+          <w:rFonts w:ascii="Times New Roman" w:eastAsia="Times New Roman" w:hAnsi="Times New Roman" w:cs="Times New Roman"/>
+          <w:sz w:val="24"/>
+          <w:szCs w:val="24"/>
+        </w:rPr>
+        <w:t>Model Waterfall merupakan salah satu model pengembangan perangkat lunak yang ada di dalam model SDLC (Sequencial Development Life Cycle). Menurut</w:t>
+      </w:r>
+      <w:r>
+        <w:rPr>
+          <w:rFonts w:ascii="Times New Roman" w:eastAsia="Times New Roman" w:hAnsi="Times New Roman" w:cs="Times New Roman"/>
+          <w:sz w:val="24"/>
+          <w:szCs w:val="24"/>
+          <w:lang w:val="id-ID"/>
+        </w:rPr>
+        <w:t xml:space="preserve"> </w:t>
+      </w:r>
+      <w:r>
+        <w:rPr>
+          <w:rFonts w:ascii="Times New Roman" w:eastAsia="Times New Roman" w:hAnsi="Times New Roman" w:cs="Times New Roman"/>
+          <w:sz w:val="24"/>
+          <w:szCs w:val="24"/>
+          <w:lang w:val="id-ID"/>
+        </w:rPr>
+        <w:fldChar w:fldCharType="begin" w:fldLock="1"/>
+      </w:r>
+      <w:r>
+        <w:rPr>
+          <w:rFonts w:ascii="Times New Roman" w:eastAsia="Times New Roman" w:hAnsi="Times New Roman" w:cs="Times New Roman"/>
+          <w:sz w:val="24"/>
+          <w:szCs w:val="24"/>
+          <w:lang w:val="id-ID"/>
+        </w:rPr>
+        <w:instrText>ADDIN CSL_CITATION {"citationItems":[{"id":"ITEM-1","itemData":{"author":[{"dropping-particle":"","family":"Purwanto","given":"Heru","non-dropping-particle":"","parse-names":false,"suffix":""},{"dropping-particle":"","family":"Sumbaryadi","given":"Achmad","non-dropping-particle":"","parse-names":false,"suffix":""},{"dropping-particle":"","family":"Informatika","given":"Manajemen","non-dropping-particle":"","parse-names":false,"suffix":""}],"id":"ITEM-1","issue":"1","issued":{"date-parts":[["2018"]]},"page":"15-20","title":"E-CRM BERBASIS WEB PADA SISTEM INFORMASI PENJUALAN FUNITURE","type":"article-journal","volume":"14"},"uris":["http://www.mendeley.com/documents/?uuid=cee684d0-718a-4210-bf3e-5751b95242b7"]}],"mendeley":{"formattedCitation":"(Purwanto, Sumbaryadi, and Informatika 2018)","plainTextFormattedCitation":"(Purwanto, Sumbaryadi, and Informatika 2018)","previouslyFormattedCitation":"(Purwanto, Sumbaryadi, and Informatika 2018)"},"properties":{"noteIndex":0},"schema":"https://github.com/citation-style-language/schema/raw/master/csl-citation.json"}</w:instrText>
+      </w:r>
+      <w:r>
+        <w:rPr>
+          <w:rFonts w:ascii="Times New Roman" w:eastAsia="Times New Roman" w:hAnsi="Times New Roman" w:cs="Times New Roman"/>
+          <w:sz w:val="24"/>
+          <w:szCs w:val="24"/>
+          <w:lang w:val="id-ID"/>
+        </w:rPr>
+        <w:fldChar w:fldCharType="separate"/>
+      </w:r>
+      <w:r>
+        <w:rPr>
+          <w:rFonts w:ascii="Times New Roman" w:eastAsia="Times New Roman" w:hAnsi="Times New Roman" w:cs="Times New Roman"/>
+          <w:noProof/>
+          <w:sz w:val="24"/>
+          <w:szCs w:val="24"/>
+          <w:lang w:val="id-ID"/>
+        </w:rPr>
+        <w:t>(Purwanto, Sumbaryadi, and Informatika 2018)</w:t>
+      </w:r>
+      <w:r>
+        <w:rPr>
+          <w:rFonts w:ascii="Times New Roman" w:eastAsia="Times New Roman" w:hAnsi="Times New Roman" w:cs="Times New Roman"/>
+          <w:sz w:val="24"/>
+          <w:szCs w:val="24"/>
+          <w:lang w:val="id-ID"/>
+        </w:rPr>
+        <w:fldChar w:fldCharType="end"/>
+      </w:r>
+      <w:r>
+        <w:rPr>
+          <w:rFonts w:ascii="Times New Roman" w:eastAsia="Times New Roman" w:hAnsi="Times New Roman" w:cs="Times New Roman"/>
+          <w:sz w:val="24"/>
+          <w:szCs w:val="24"/>
+        </w:rPr>
+        <w:t xml:space="preserve"> SDLC atau Software Development Life Cycle atau sering disebut juga System Development Life Cycle adalah proses mengembangkan atau mengubah suatu sistem perangkat lunak dengan menggunakan model-model dan metodologi yang digunakan orang untuk mengembangkan sistem-sistem perangkat lunak sebelumnya, berdasarkan best practice atau cara-cara yang sudah teruji baik. </w:t>
+      </w:r>
+    </w:p>
+    <w:p>
+      <w:pPr>
+        <w:pStyle w:val="ListParagraph"/>
+        <w:spacing w:line="480" w:lineRule="auto"/>
+        <w:ind w:left="360" w:firstLine="360"/>
+        <w:jc w:val="both"/>
+        <w:rPr>
+          <w:rFonts w:ascii="Times New Roman" w:eastAsia="Times New Roman" w:hAnsi="Times New Roman" w:cs="Times New Roman"/>
+          <w:sz w:val="24"/>
+          <w:szCs w:val="24"/>
+        </w:rPr>
+      </w:pPr>
+      <w:r>
+        <w:rPr>
+          <w:rFonts w:ascii="Times New Roman" w:eastAsia="Times New Roman" w:hAnsi="Times New Roman" w:cs="Times New Roman"/>
+          <w:sz w:val="24"/>
+          <w:szCs w:val="24"/>
+          <w:highlight w:val="white"/>
+        </w:rPr>
+        <w:t xml:space="preserve">Metode air terjun atau yang sering disebut metode </w:t>
+      </w:r>
+      <w:r>
+        <w:rPr>
+          <w:rFonts w:ascii="Times New Roman" w:eastAsia="Times New Roman" w:hAnsi="Times New Roman" w:cs="Times New Roman"/>
+          <w:i/>
+          <w:sz w:val="24"/>
+          <w:szCs w:val="24"/>
+          <w:highlight w:val="white"/>
+        </w:rPr>
+        <w:t>waterfall</w:t>
+      </w:r>
+      <w:r>
+        <w:rPr>
+          <w:rFonts w:ascii="Times New Roman" w:eastAsia="Times New Roman" w:hAnsi="Times New Roman" w:cs="Times New Roman"/>
+          <w:sz w:val="24"/>
+          <w:szCs w:val="24"/>
+          <w:highlight w:val="white"/>
+        </w:rPr>
+        <w:t xml:space="preserve"> sering dinamakan siklus hidup klasik (</w:t>
+      </w:r>
+      <w:r>
+        <w:rPr>
+          <w:rFonts w:ascii="Times New Roman" w:eastAsia="Times New Roman" w:hAnsi="Times New Roman" w:cs="Times New Roman"/>
+          <w:i/>
+          <w:sz w:val="24"/>
+          <w:szCs w:val="24"/>
+          <w:highlight w:val="white"/>
+        </w:rPr>
+        <w:t>classic life cycle</w:t>
+      </w:r>
+      <w:r>
+        <w:rPr>
+          <w:rFonts w:ascii="Times New Roman" w:eastAsia="Times New Roman" w:hAnsi="Times New Roman" w:cs="Times New Roman"/>
+          <w:sz w:val="24"/>
+          <w:szCs w:val="24"/>
+          <w:highlight w:val="white"/>
+        </w:rPr>
+        <w:t>), dimana hal ini menggambarkan pendekatan yang sistematis dan juga berurutan pada pengembangan perangkat lunak, dimulai dengan spesifikasi kebutuhan pengguna lalu berlanjut melalui tahapan-tahapan perencanaan (</w:t>
+      </w:r>
+      <w:r>
+        <w:rPr>
+          <w:rFonts w:ascii="Times New Roman" w:eastAsia="Times New Roman" w:hAnsi="Times New Roman" w:cs="Times New Roman"/>
+          <w:i/>
+          <w:sz w:val="24"/>
+          <w:szCs w:val="24"/>
+          <w:highlight w:val="white"/>
+        </w:rPr>
+        <w:t>planning</w:t>
+      </w:r>
+      <w:r>
+        <w:rPr>
+          <w:rFonts w:ascii="Times New Roman" w:eastAsia="Times New Roman" w:hAnsi="Times New Roman" w:cs="Times New Roman"/>
+          <w:sz w:val="24"/>
+          <w:szCs w:val="24"/>
+          <w:highlight w:val="white"/>
+        </w:rPr>
+        <w:t>), permodelan (</w:t>
+      </w:r>
+      <w:r>
+        <w:rPr>
+          <w:rFonts w:ascii="Times New Roman" w:eastAsia="Times New Roman" w:hAnsi="Times New Roman" w:cs="Times New Roman"/>
+          <w:i/>
+          <w:sz w:val="24"/>
+          <w:szCs w:val="24"/>
+          <w:highlight w:val="white"/>
+        </w:rPr>
+        <w:t>modeling</w:t>
+      </w:r>
+      <w:r>
+        <w:rPr>
+          <w:rFonts w:ascii="Times New Roman" w:eastAsia="Times New Roman" w:hAnsi="Times New Roman" w:cs="Times New Roman"/>
+          <w:sz w:val="24"/>
+          <w:szCs w:val="24"/>
+          <w:highlight w:val="white"/>
+        </w:rPr>
+        <w:t>), konstruksi (</w:t>
+      </w:r>
+      <w:r>
+        <w:rPr>
+          <w:rFonts w:ascii="Times New Roman" w:eastAsia="Times New Roman" w:hAnsi="Times New Roman" w:cs="Times New Roman"/>
+          <w:i/>
+          <w:sz w:val="24"/>
+          <w:szCs w:val="24"/>
+          <w:highlight w:val="white"/>
+        </w:rPr>
+        <w:t>construction</w:t>
+      </w:r>
+      <w:r>
+        <w:rPr>
+          <w:rFonts w:ascii="Times New Roman" w:eastAsia="Times New Roman" w:hAnsi="Times New Roman" w:cs="Times New Roman"/>
+          <w:sz w:val="24"/>
+          <w:szCs w:val="24"/>
+          <w:highlight w:val="white"/>
+        </w:rPr>
+        <w:t>), serta penyerahan sistem ke para pelanggan/pengguna (</w:t>
+      </w:r>
+      <w:r>
+        <w:rPr>
+          <w:rFonts w:ascii="Times New Roman" w:eastAsia="Times New Roman" w:hAnsi="Times New Roman" w:cs="Times New Roman"/>
+          <w:i/>
+          <w:sz w:val="24"/>
+          <w:szCs w:val="24"/>
+          <w:highlight w:val="white"/>
+        </w:rPr>
+        <w:t>deployment</w:t>
+      </w:r>
+      <w:r>
+        <w:rPr>
+          <w:rFonts w:ascii="Times New Roman" w:eastAsia="Times New Roman" w:hAnsi="Times New Roman" w:cs="Times New Roman"/>
+          <w:sz w:val="24"/>
+          <w:szCs w:val="24"/>
+          <w:highlight w:val="white"/>
+        </w:rPr>
+        <w:t xml:space="preserve">), yang diakhiri dengan dukungan pada perangkat lunak lengkap yang dihasilkan </w:t>
+      </w:r>
+      <w:r>
+        <w:rPr>
+          <w:rFonts w:ascii="Times New Roman" w:eastAsia="Times New Roman" w:hAnsi="Times New Roman" w:cs="Times New Roman"/>
+          <w:sz w:val="24"/>
+          <w:szCs w:val="24"/>
+          <w:highlight w:val="white"/>
+        </w:rPr>
+        <w:fldChar w:fldCharType="begin" w:fldLock="1"/>
+      </w:r>
+      <w:r>
+        <w:rPr>
+          <w:rFonts w:ascii="Times New Roman" w:eastAsia="Times New Roman" w:hAnsi="Times New Roman" w:cs="Times New Roman"/>
+          <w:sz w:val="24"/>
+          <w:szCs w:val="24"/>
+          <w:highlight w:val="white"/>
+        </w:rPr>
+        <w:instrText>ADDIN CSL_CITATION {"citationItems":[{"id":"ITEM-1","itemData":{"author":[{"dropping-particle":"","family":"Ummah","given":"Linda Durotul","non-dropping-particle":"","parse-names":false,"suffix":""}],"id":"ITEM-1","issued":{"date-parts":[["2018"]]},"page":"10-17","title":"RANCANG BANGUN E-COMMERCE PADA TOKO KERUDUNG NURI COLLECTION BERBASIS CUSTOMER RELATIONSHIP MANAGEMENT Linda Durotul Ummah","type":"article-journal","volume":"12"},"uris":["http://www.mendeley.com/documents/?uuid=1849c0dc-e9f0-4aa9-96b5-b1edfb00c4f5"]}],"mendeley":{"formattedCitation":"(Ummah 2018)","plainTextFormattedCitation":"(Ummah 2018)","previouslyFormattedCitation":"(Ummah 2018)"},"properties":{"noteIndex":0},"schema":"https://github.com/citation-style-language/schema/raw/master/csl-citation.json"}</w:instrText>
+      </w:r>
+      <w:r>
+        <w:rPr>
+          <w:rFonts w:ascii="Times New Roman" w:eastAsia="Times New Roman" w:hAnsi="Times New Roman" w:cs="Times New Roman"/>
+          <w:sz w:val="24"/>
+          <w:szCs w:val="24"/>
+          <w:highlight w:val="white"/>
+        </w:rPr>
+        <w:fldChar w:fldCharType="separate"/>
+      </w:r>
+      <w:r>
+        <w:rPr>
+          <w:rFonts w:ascii="Times New Roman" w:eastAsia="Times New Roman" w:hAnsi="Times New Roman" w:cs="Times New Roman"/>
+          <w:noProof/>
+          <w:sz w:val="24"/>
+          <w:szCs w:val="24"/>
+          <w:highlight w:val="white"/>
+        </w:rPr>
+        <w:t>(Ummah 2018)</w:t>
+      </w:r>
+      <w:r>
+        <w:rPr>
+          <w:rFonts w:ascii="Times New Roman" w:eastAsia="Times New Roman" w:hAnsi="Times New Roman" w:cs="Times New Roman"/>
+          <w:sz w:val="24"/>
+          <w:szCs w:val="24"/>
+          <w:highlight w:val="white"/>
+        </w:rPr>
+        <w:fldChar w:fldCharType="end"/>
+      </w:r>
+      <w:r>
+        <w:rPr>
+          <w:rFonts w:ascii="Times New Roman" w:eastAsia="Times New Roman" w:hAnsi="Times New Roman" w:cs="Times New Roman"/>
+          <w:sz w:val="24"/>
+          <w:szCs w:val="24"/>
+          <w:highlight w:val="white"/>
+        </w:rPr>
+        <w:t>.</w:t>
+      </w:r>
+    </w:p>
+    <w:p>
+      <w:pPr>
+        <w:pStyle w:val="ListParagraph"/>
+        <w:spacing w:line="480" w:lineRule="auto"/>
+        <w:ind w:left="360" w:firstLine="360"/>
+        <w:jc w:val="both"/>
+        <w:rPr>
+          <w:rFonts w:ascii="Times New Roman" w:eastAsia="Times New Roman" w:hAnsi="Times New Roman" w:cs="Times New Roman"/>
+          <w:b/>
+          <w:sz w:val="24"/>
+          <w:szCs w:val="24"/>
+        </w:rPr>
+      </w:pPr>
+      <w:r>
+        <w:rPr>
+          <w:rFonts w:ascii="Times New Roman" w:eastAsia="Times New Roman" w:hAnsi="Times New Roman" w:cs="Times New Roman"/>
+          <w:lang w:val="id-ID"/>
+        </w:rPr>
+        <w:t>P</w:t>
+      </w:r>
+      <w:r>
+        <w:rPr>
+          <w:rFonts w:ascii="Times New Roman" w:eastAsia="Times New Roman" w:hAnsi="Times New Roman" w:cs="Times New Roman"/>
+        </w:rPr>
+        <w:t>engembangan sistem pada tugas akhir ini penulis menggunakan metode waterfall (SDLC) untuk mengembangkan sistem yang akan dibuat. Adapun proses-proses yang akan dilakukan dalam metode waterlfall ini dapat dilihat pada gambar berikut ini:</w:t>
+      </w:r>
+    </w:p>
+    <w:p>
+      <w:pPr>
+        <w:spacing w:line="480" w:lineRule="auto"/>
+        <w:jc w:val="center"/>
+        <w:rPr>
+          <w:rFonts w:ascii="Times New Roman" w:eastAsia="Times New Roman" w:hAnsi="Times New Roman" w:cs="Times New Roman"/>
+        </w:rPr>
+      </w:pPr>
+      <w:r>
+        <w:rPr>
+          <w:rFonts w:ascii="Times New Roman" w:eastAsia="Times New Roman" w:hAnsi="Times New Roman" w:cs="Times New Roman"/>
+          <w:noProof/>
+        </w:rPr>
+        <w:drawing>
+          <wp:inline distT="114300" distB="114300" distL="114300" distR="114300" wp14:anchorId="4A7130AA" wp14:editId="7364D7C0">
+            <wp:extent cx="3462338" cy="1712040"/>
+            <wp:effectExtent l="0" t="0" r="0" b="0"/>
+            <wp:docPr id="1" name="image2.png"/>
+            <wp:cNvGraphicFramePr/>
+            <a:graphic xmlns:a="http://schemas.openxmlformats.org/drawingml/2006/main">
+              <a:graphicData uri="http://schemas.openxmlformats.org/drawingml/2006/picture">
+                <pic:pic xmlns:pic="http://schemas.openxmlformats.org/drawingml/2006/picture">
+                  <pic:nvPicPr>
+                    <pic:cNvPr id="0" name="image2.png"/>
+                    <pic:cNvPicPr preferRelativeResize="0"/>
+                  </pic:nvPicPr>
+                  <pic:blipFill>
+                    <a:blip r:embed="rId7"/>
+                    <a:srcRect l="27403" t="48433" r="50801" b="32478"/>
+                    <a:stretch>
+                      <a:fillRect/>
+                    </a:stretch>
+                  </pic:blipFill>
+                  <pic:spPr>
+                    <a:xfrm>
+                      <a:off x="0" y="0"/>
+                      <a:ext cx="3462338" cy="1712040"/>
+                    </a:xfrm>
+                    <a:prstGeom prst="rect">
+                      <a:avLst/>
+                    </a:prstGeom>
+                    <a:ln/>
+                  </pic:spPr>
+                </pic:pic>
+              </a:graphicData>
+            </a:graphic>
+          </wp:inline>
+        </w:drawing>
+      </w:r>
+    </w:p>
+    <w:p>
+      <w:pPr>
+        <w:spacing w:line="480" w:lineRule="auto"/>
+        <w:jc w:val="center"/>
+        <w:rPr>
+          <w:rFonts w:ascii="Times New Roman" w:eastAsia="Times New Roman" w:hAnsi="Times New Roman" w:cs="Times New Roman"/>
+        </w:rPr>
+      </w:pPr>
+      <w:r>
+        <w:rPr>
+          <w:rFonts w:ascii="Times New Roman" w:eastAsia="Times New Roman" w:hAnsi="Times New Roman" w:cs="Times New Roman"/>
+          <w:b/>
+        </w:rPr>
+        <w:t xml:space="preserve">Gambar </w:t>
+      </w:r>
+      <w:r>
+        <w:rPr>
+          <w:rFonts w:ascii="Times New Roman" w:eastAsia="Times New Roman" w:hAnsi="Times New Roman" w:cs="Times New Roman"/>
+          <w:b/>
+          <w:lang w:val="id-ID"/>
+        </w:rPr>
+        <w:t>2</w:t>
+      </w:r>
+      <w:r>
+        <w:rPr>
+          <w:rFonts w:ascii="Times New Roman" w:eastAsia="Times New Roman" w:hAnsi="Times New Roman" w:cs="Times New Roman"/>
+          <w:b/>
+          <w:lang w:val="id-ID"/>
+        </w:rPr>
+        <w:t>.</w:t>
+      </w:r>
+      <w:r>
+        <w:rPr>
+          <w:rFonts w:ascii="Times New Roman" w:eastAsia="Times New Roman" w:hAnsi="Times New Roman" w:cs="Times New Roman"/>
+          <w:b/>
+          <w:lang w:val="id-ID"/>
+        </w:rPr>
+        <w:t>1</w:t>
+      </w:r>
+      <w:r>
+        <w:rPr>
+          <w:rFonts w:ascii="Times New Roman" w:eastAsia="Times New Roman" w:hAnsi="Times New Roman" w:cs="Times New Roman"/>
+          <w:b/>
+        </w:rPr>
+        <w:t xml:space="preserve"> </w:t>
+      </w:r>
+      <w:r>
+        <w:rPr>
+          <w:rFonts w:ascii="Times New Roman" w:eastAsia="Times New Roman" w:hAnsi="Times New Roman" w:cs="Times New Roman"/>
+        </w:rPr>
+        <w:t>Metode Pengembangan Sistem Waterfall Menurut Sukamto &amp; Shalahuddin</w:t>
+      </w:r>
+    </w:p>
+    <w:p>
+      <w:pPr>
+        <w:spacing w:line="480" w:lineRule="auto"/>
+        <w:jc w:val="both"/>
+        <w:rPr>
+          <w:rFonts w:ascii="Times New Roman" w:eastAsia="Times New Roman" w:hAnsi="Times New Roman" w:cs="Times New Roman"/>
+        </w:rPr>
+      </w:pPr>
+      <w:r>
+        <w:rPr>
+          <w:rFonts w:ascii="Times New Roman" w:eastAsia="Times New Roman" w:hAnsi="Times New Roman" w:cs="Times New Roman"/>
+        </w:rPr>
+        <w:t>Adapun penjelasan metode pengembagan waterfall tersebut adalah sebagai berikut:</w:t>
+      </w:r>
+    </w:p>
+    <w:p>
+      <w:pPr>
+        <w:numPr>
+          <w:ilvl w:val="0"/>
+          <w:numId w:val="4"/>
+        </w:numPr>
+        <w:spacing w:line="480" w:lineRule="auto"/>
+        <w:jc w:val="both"/>
+        <w:rPr>
+          <w:rFonts w:ascii="Times New Roman" w:eastAsia="Times New Roman" w:hAnsi="Times New Roman" w:cs="Times New Roman"/>
+        </w:rPr>
+      </w:pPr>
+      <w:r>
+        <w:rPr>
+          <w:rFonts w:ascii="Times New Roman" w:eastAsia="Times New Roman" w:hAnsi="Times New Roman" w:cs="Times New Roman"/>
+        </w:rPr>
+        <w:t>Analisis</w:t>
+      </w:r>
+    </w:p>
+    <w:p>
+      <w:pPr>
+        <w:spacing w:line="480" w:lineRule="auto"/>
+        <w:ind w:left="720"/>
+        <w:jc w:val="both"/>
+        <w:rPr>
+          <w:rFonts w:ascii="Times New Roman" w:eastAsia="Times New Roman" w:hAnsi="Times New Roman" w:cs="Times New Roman"/>
+        </w:rPr>
+      </w:pPr>
+      <w:r>
+        <w:rPr>
+          <w:rFonts w:ascii="Times New Roman" w:eastAsia="Times New Roman" w:hAnsi="Times New Roman" w:cs="Times New Roman"/>
+        </w:rPr>
+        <w:t>Dalam tahap ini penulis mulai menganalisa apa saja kebutuhan dari system, mulai dari kebutuhan fungsional system maupun kebutuhan non fungsional dari sistem.</w:t>
+      </w:r>
+    </w:p>
+    <w:p>
+      <w:pPr>
+        <w:numPr>
+          <w:ilvl w:val="0"/>
+          <w:numId w:val="4"/>
+        </w:numPr>
+        <w:spacing w:line="480" w:lineRule="auto"/>
+        <w:jc w:val="both"/>
+        <w:rPr>
+          <w:rFonts w:ascii="Times New Roman" w:eastAsia="Times New Roman" w:hAnsi="Times New Roman" w:cs="Times New Roman"/>
+        </w:rPr>
+      </w:pPr>
+      <w:r>
+        <w:rPr>
+          <w:rFonts w:ascii="Times New Roman" w:eastAsia="Times New Roman" w:hAnsi="Times New Roman" w:cs="Times New Roman"/>
+        </w:rPr>
+        <w:t>Desain</w:t>
+      </w:r>
+    </w:p>
+    <w:p>
+      <w:pPr>
+        <w:spacing w:line="480" w:lineRule="auto"/>
+        <w:ind w:left="720"/>
+        <w:jc w:val="both"/>
+        <w:rPr>
+          <w:rFonts w:ascii="Times New Roman" w:eastAsia="Times New Roman" w:hAnsi="Times New Roman" w:cs="Times New Roman"/>
+        </w:rPr>
+      </w:pPr>
+      <w:r>
+        <w:rPr>
+          <w:rFonts w:ascii="Times New Roman" w:eastAsia="Times New Roman" w:hAnsi="Times New Roman" w:cs="Times New Roman"/>
+        </w:rPr>
+        <w:t>Tahap desain merupakan tahapan lanjut dari tahap analisis dimana dalam tahap ini disajikan desain desain dari aplikasi seperti desain antar muka, dan desain data base yang akan diterapkan kedalam system Informasi Akademik yang akan dibuat.</w:t>
+      </w:r>
+    </w:p>
+    <w:p>
+      <w:pPr>
+        <w:numPr>
+          <w:ilvl w:val="0"/>
+          <w:numId w:val="4"/>
+        </w:numPr>
+        <w:spacing w:line="480" w:lineRule="auto"/>
+        <w:jc w:val="both"/>
+        <w:rPr>
+          <w:rFonts w:ascii="Times New Roman" w:eastAsia="Times New Roman" w:hAnsi="Times New Roman" w:cs="Times New Roman"/>
+        </w:rPr>
+      </w:pPr>
+      <w:r>
+        <w:rPr>
+          <w:rFonts w:ascii="Times New Roman" w:eastAsia="Times New Roman" w:hAnsi="Times New Roman" w:cs="Times New Roman"/>
+        </w:rPr>
+        <w:t>Pengkodean</w:t>
+      </w:r>
+    </w:p>
+    <w:p>
+      <w:pPr>
+        <w:spacing w:line="480" w:lineRule="auto"/>
+        <w:ind w:left="720"/>
+        <w:jc w:val="both"/>
+        <w:rPr>
+          <w:rFonts w:ascii="Times New Roman" w:eastAsia="Times New Roman" w:hAnsi="Times New Roman" w:cs="Times New Roman"/>
+        </w:rPr>
+      </w:pPr>
+      <w:r>
+        <w:rPr>
+          <w:rFonts w:ascii="Times New Roman" w:eastAsia="Times New Roman" w:hAnsi="Times New Roman" w:cs="Times New Roman"/>
+        </w:rPr>
+        <w:t>Pada tahap ini penulis menerapkan desai data base serta desain antar muka kedalam bahasa pemrograman, dimana bahasa pemrograman yang dipakai adalah menggunakan bahasa PHP untuk website.</w:t>
+      </w:r>
+    </w:p>
+    <w:p>
+      <w:pPr>
+        <w:numPr>
+          <w:ilvl w:val="0"/>
+          <w:numId w:val="4"/>
+        </w:numPr>
+        <w:spacing w:line="480" w:lineRule="auto"/>
+        <w:jc w:val="both"/>
+        <w:rPr>
+          <w:rFonts w:ascii="Times New Roman" w:eastAsia="Times New Roman" w:hAnsi="Times New Roman" w:cs="Times New Roman"/>
+        </w:rPr>
+      </w:pPr>
+      <w:r>
+        <w:rPr>
+          <w:rFonts w:ascii="Times New Roman" w:eastAsia="Times New Roman" w:hAnsi="Times New Roman" w:cs="Times New Roman"/>
+        </w:rPr>
+        <w:t>Pengujian</w:t>
+      </w:r>
+    </w:p>
+    <w:p>
+      <w:pPr>
+        <w:spacing w:line="480" w:lineRule="auto"/>
+        <w:ind w:left="720"/>
+        <w:jc w:val="both"/>
+        <w:rPr>
+          <w:rFonts w:ascii="Times New Roman" w:eastAsia="Times New Roman" w:hAnsi="Times New Roman" w:cs="Times New Roman"/>
+        </w:rPr>
+      </w:pPr>
+      <w:r>
+        <w:rPr>
+          <w:rFonts w:ascii="Times New Roman" w:eastAsia="Times New Roman" w:hAnsi="Times New Roman" w:cs="Times New Roman"/>
+        </w:rPr>
+        <w:t>Tahap uji merupakan tahap akhir dalam metode waterfall dimana dalam tahap pengujian ini digunakan teknik pengujian blackbox testing</w:t>
+      </w:r>
+    </w:p>
+    <w:p>
+      <w:pPr>
+        <w:pStyle w:val="ListParagraph"/>
+        <w:spacing w:line="480" w:lineRule="auto"/>
+        <w:ind w:left="480"/>
+        <w:jc w:val="both"/>
+        <w:rPr>
+          <w:rFonts w:ascii="Times New Roman" w:hAnsi="Times New Roman"/>
+          <w:b/>
+          <w:bCs/>
+          <w:sz w:val="24"/>
+          <w:szCs w:val="24"/>
+          <w:lang w:val="id-ID"/>
+        </w:rPr>
+      </w:pPr>
+    </w:p>
+    <w:p>
+      <w:pPr>
+        <w:spacing w:line="480" w:lineRule="auto"/>
         <w:jc w:val="both"/>
         <w:rPr>
           <w:rFonts w:ascii="Times New Roman" w:eastAsia="Times New Roman" w:hAnsi="Times New Roman" w:cs="Times New Roman"/>
@@ -4308,7 +4919,7 @@
           <w:szCs w:val="24"/>
           <w:lang w:val="id-ID"/>
         </w:rPr>
-        <w:t>6</w:t>
+        <w:t>5</w:t>
       </w:r>
       <w:r>
         <w:rPr>
@@ -4392,7 +5003,7 @@
           <w:szCs w:val="24"/>
         </w:rPr>
       </w:pPr>
-      <w:hyperlink r:id="rId7">
+      <w:hyperlink r:id="rId8">
         <w:r>
           <w:rPr>
             <w:rFonts w:ascii="Times New Roman" w:eastAsia="Times New Roman" w:hAnsi="Times New Roman" w:cs="Times New Roman"/>
@@ -4410,7 +5021,7 @@
         </w:rPr>
         <w:t xml:space="preserve"> </w:t>
       </w:r>
-      <w:hyperlink r:id="rId8">
+      <w:hyperlink r:id="rId9">
         <w:r>
           <w:rPr>
             <w:rFonts w:ascii="Times New Roman" w:eastAsia="Times New Roman" w:hAnsi="Times New Roman" w:cs="Times New Roman"/>
@@ -4435,7 +5046,7 @@
           <w:szCs w:val="24"/>
         </w:rPr>
       </w:pPr>
-      <w:hyperlink r:id="rId9">
+      <w:hyperlink r:id="rId10">
         <w:r>
           <w:rPr>
             <w:rFonts w:ascii="Times New Roman" w:eastAsia="Times New Roman" w:hAnsi="Times New Roman" w:cs="Times New Roman"/>
@@ -4468,7 +5079,7 @@
           <w:szCs w:val="24"/>
         </w:rPr>
       </w:pPr>
-      <w:hyperlink r:id="rId10">
+      <w:hyperlink r:id="rId11">
         <w:r>
           <w:rPr>
             <w:rFonts w:ascii="Times New Roman" w:eastAsia="Times New Roman" w:hAnsi="Times New Roman" w:cs="Times New Roman"/>
@@ -4493,7 +5104,7 @@
           <w:szCs w:val="24"/>
         </w:rPr>
       </w:pPr>
-      <w:hyperlink r:id="rId11">
+      <w:hyperlink r:id="rId12">
         <w:r>
           <w:rPr>
             <w:rFonts w:ascii="Times New Roman" w:eastAsia="Times New Roman" w:hAnsi="Times New Roman" w:cs="Times New Roman"/>
@@ -4518,7 +5129,7 @@
           <w:szCs w:val="24"/>
         </w:rPr>
       </w:pPr>
-      <w:hyperlink r:id="rId12">
+      <w:hyperlink r:id="rId13">
         <w:r>
           <w:rPr>
             <w:rFonts w:ascii="Times New Roman" w:eastAsia="Times New Roman" w:hAnsi="Times New Roman" w:cs="Times New Roman"/>
@@ -4532,6 +5143,18 @@
     <w:p>
       <w:pPr>
         <w:spacing w:line="480" w:lineRule="auto"/>
+        <w:ind w:left="1440"/>
+        <w:jc w:val="both"/>
+        <w:rPr>
+          <w:rFonts w:ascii="Times New Roman" w:eastAsia="Times New Roman" w:hAnsi="Times New Roman" w:cs="Times New Roman"/>
+          <w:sz w:val="24"/>
+          <w:szCs w:val="24"/>
+        </w:rPr>
+      </w:pPr>
+    </w:p>
+    <w:p>
+      <w:pPr>
+        <w:spacing w:line="480" w:lineRule="auto"/>
         <w:jc w:val="both"/>
         <w:rPr>
           <w:rFonts w:ascii="Times New Roman" w:eastAsia="Times New Roman" w:hAnsi="Times New Roman" w:cs="Times New Roman"/>
@@ -4547,7 +5170,7 @@
         </w:rPr>
         <w:t>Ratu Photography</w:t>
       </w:r>
-      <w:hyperlink r:id="rId13">
+      <w:hyperlink r:id="rId14">
         <w:r>
           <w:rPr>
             <w:rFonts w:ascii="Times New Roman" w:eastAsia="Times New Roman" w:hAnsi="Times New Roman" w:cs="Times New Roman"/>
@@ -4580,7 +5203,7 @@
           <w:szCs w:val="24"/>
         </w:rPr>
       </w:pPr>
-      <w:hyperlink r:id="rId14">
+      <w:hyperlink r:id="rId15">
         <w:r>
           <w:rPr>
             <w:rFonts w:ascii="Times New Roman" w:eastAsia="Times New Roman" w:hAnsi="Times New Roman" w:cs="Times New Roman"/>
@@ -4605,7 +5228,7 @@
           <w:szCs w:val="24"/>
         </w:rPr>
       </w:pPr>
-      <w:hyperlink r:id="rId15">
+      <w:hyperlink r:id="rId16">
         <w:r>
           <w:rPr>
             <w:rFonts w:ascii="Times New Roman" w:eastAsia="Times New Roman" w:hAnsi="Times New Roman" w:cs="Times New Roman"/>
@@ -4630,7 +5253,7 @@
           <w:szCs w:val="24"/>
         </w:rPr>
       </w:pPr>
-      <w:hyperlink r:id="rId16">
+      <w:hyperlink r:id="rId17">
         <w:r>
           <w:rPr>
             <w:rFonts w:ascii="Times New Roman" w:eastAsia="Times New Roman" w:hAnsi="Times New Roman" w:cs="Times New Roman"/>
@@ -4655,7 +5278,7 @@
           <w:szCs w:val="24"/>
         </w:rPr>
       </w:pPr>
-      <w:hyperlink r:id="rId17">
+      <w:hyperlink r:id="rId18">
         <w:r>
           <w:rPr>
             <w:rFonts w:ascii="Times New Roman" w:eastAsia="Times New Roman" w:hAnsi="Times New Roman" w:cs="Times New Roman"/>
@@ -4680,7 +5303,7 @@
           <w:szCs w:val="24"/>
         </w:rPr>
       </w:pPr>
-      <w:hyperlink r:id="rId18">
+      <w:hyperlink r:id="rId19">
         <w:r>
           <w:rPr>
             <w:rFonts w:ascii="Times New Roman" w:eastAsia="Times New Roman" w:hAnsi="Times New Roman" w:cs="Times New Roman"/>
@@ -4705,7 +5328,7 @@
           <w:szCs w:val="24"/>
         </w:rPr>
       </w:pPr>
-      <w:hyperlink r:id="rId19">
+      <w:hyperlink r:id="rId20">
         <w:r>
           <w:rPr>
             <w:rFonts w:ascii="Times New Roman" w:eastAsia="Times New Roman" w:hAnsi="Times New Roman" w:cs="Times New Roman"/>
@@ -4773,7 +5396,7 @@
                     <pic:cNvPicPr preferRelativeResize="0"/>
                   </pic:nvPicPr>
                   <pic:blipFill>
-                    <a:blip r:embed="rId20"/>
+                    <a:blip r:embed="rId21"/>
                     <a:srcRect/>
                     <a:stretch>
                       <a:fillRect/>
@@ -4828,7 +5451,42 @@
           <w:szCs w:val="24"/>
           <w:highlight w:val="white"/>
         </w:rPr>
-        <w:t xml:space="preserve">Gambar 1. </w:t>
+        <w:t xml:space="preserve">Gambar </w:t>
+      </w:r>
+      <w:r>
+        <w:rPr>
+          <w:rFonts w:ascii="Times New Roman" w:eastAsia="Times New Roman" w:hAnsi="Times New Roman" w:cs="Times New Roman"/>
+          <w:b/>
+          <w:color w:val="333333"/>
+          <w:sz w:val="24"/>
+          <w:szCs w:val="24"/>
+          <w:highlight w:val="white"/>
+          <w:lang w:val="id-ID"/>
+        </w:rPr>
+        <w:t>2.</w:t>
+      </w:r>
+      <w:r>
+        <w:rPr>
+          <w:rFonts w:ascii="Times New Roman" w:eastAsia="Times New Roman" w:hAnsi="Times New Roman" w:cs="Times New Roman"/>
+          <w:b/>
+          <w:color w:val="333333"/>
+          <w:sz w:val="24"/>
+          <w:szCs w:val="24"/>
+          <w:highlight w:val="white"/>
+          <w:lang w:val="id-ID"/>
+        </w:rPr>
+        <w:t>2</w:t>
+      </w:r>
+      <w:r>
+        <w:rPr>
+          <w:rFonts w:ascii="Times New Roman" w:eastAsia="Times New Roman" w:hAnsi="Times New Roman" w:cs="Times New Roman"/>
+          <w:b/>
+          <w:color w:val="333333"/>
+          <w:sz w:val="24"/>
+          <w:szCs w:val="24"/>
+          <w:highlight w:val="white"/>
+        </w:rPr>
+        <w:t xml:space="preserve"> </w:t>
       </w:r>
       <w:r>
         <w:rPr>
@@ -5555,371 +6213,6 @@
           <w:lang w:val="id-ID"/>
         </w:rPr>
         <w:t>3.5 Metode Service Quality</w:t>
-      </w:r>
-    </w:p>
-    <w:p>
-      <w:pPr>
-        <w:spacing w:line="480" w:lineRule="auto"/>
-        <w:ind w:firstLine="720"/>
-        <w:jc w:val="both"/>
-        <w:rPr>
-          <w:rFonts w:ascii="Times New Roman" w:hAnsi="Times New Roman" w:cs="Times New Roman"/>
-          <w:sz w:val="24"/>
-          <w:szCs w:val="24"/>
-          <w:lang w:val="id-ID"/>
-        </w:rPr>
-      </w:pPr>
-      <w:r>
-        <w:rPr>
-          <w:rFonts w:ascii="Times New Roman" w:hAnsi="Times New Roman" w:cs="Times New Roman"/>
-          <w:sz w:val="24"/>
-          <w:szCs w:val="24"/>
-          <w:lang w:val="id-ID"/>
-        </w:rPr>
-        <w:t>Model kualitas jasa yang paling populer dan banyak dijadikan acuan dalam riset pemasaran adalah metode Servqual (Service Quality) yang dikembangkan oleh Parasuraman</w:t>
-      </w:r>
-      <w:r>
-        <w:rPr>
-          <w:rFonts w:ascii="Times New Roman" w:hAnsi="Times New Roman" w:cs="Times New Roman"/>
-          <w:sz w:val="24"/>
-          <w:szCs w:val="24"/>
-          <w:lang w:val="id-ID"/>
-        </w:rPr>
-        <w:t xml:space="preserve"> </w:t>
-      </w:r>
-      <w:r>
-        <w:rPr>
-          <w:rFonts w:ascii="Times New Roman" w:hAnsi="Times New Roman" w:cs="Times New Roman"/>
-          <w:sz w:val="24"/>
-          <w:szCs w:val="24"/>
-          <w:lang w:val="id-ID"/>
-        </w:rPr>
-        <w:fldChar w:fldCharType="begin" w:fldLock="1"/>
-      </w:r>
-      <w:r>
-        <w:rPr>
-          <w:rFonts w:ascii="Times New Roman" w:hAnsi="Times New Roman" w:cs="Times New Roman"/>
-          <w:sz w:val="24"/>
-          <w:szCs w:val="24"/>
-          <w:lang w:val="id-ID"/>
-        </w:rPr>
-        <w:instrText>ADDIN CSL_CITATION {"citationItems":[{"id":"ITEM-1","itemData":{"author":[{"dropping-particle":"","family":"Yuniar","given":"S R I Suci","non-dropping-particle":"","parse-names":false,"suffix":""},{"dropping-particle":"","family":"Arijanto","given":"Sugih","non-dropping-particle":"","parse-names":false,"suffix":""},{"dropping-particle":"","family":"Liansari","given":"Gita Permata","non-dropping-particle":"","parse-names":false,"suffix":""}],"id":"ITEM-1","issue":"02","issued":{"date-parts":[["2014"]]},"page":"98-109","title":"Usulan Perbaikan Kualitas Pelayanan Jasa Pengiriman Paket Berdasarkan Hasil Pengukuran Menggunakan Metode Service Quality ( Servqual ) Di PT . X *","type":"article-journal","volume":"02"},"uris":["http://www.mendeley.com/documents/?uuid=c5e5eaa9-91da-4ce3-8ecf-3f167728e032"]}],"mendeley":{"formattedCitation":"(Yuniar, Arijanto, and Liansari 2014)","plainTextFormattedCitation":"(Yuniar, Arijanto, and Liansari 2014)","previouslyFormattedCitation":"(Yuniar, Arijanto, and Liansari 2014)"},"properties":{"noteIndex":0},"schema":"https://github.com/citation-style-language/schema/raw/master/csl-citation.json"}</w:instrText>
-      </w:r>
-      <w:r>
-        <w:rPr>
-          <w:rFonts w:ascii="Times New Roman" w:hAnsi="Times New Roman" w:cs="Times New Roman"/>
-          <w:sz w:val="24"/>
-          <w:szCs w:val="24"/>
-          <w:lang w:val="id-ID"/>
-        </w:rPr>
-        <w:fldChar w:fldCharType="separate"/>
-      </w:r>
-      <w:r>
-        <w:rPr>
-          <w:rFonts w:ascii="Times New Roman" w:hAnsi="Times New Roman" w:cs="Times New Roman"/>
-          <w:noProof/>
-          <w:sz w:val="24"/>
-          <w:szCs w:val="24"/>
-          <w:lang w:val="id-ID"/>
-        </w:rPr>
-        <w:t>(Yuniar, Arijanto, and Liansari 2014)</w:t>
-      </w:r>
-      <w:r>
-        <w:rPr>
-          <w:rFonts w:ascii="Times New Roman" w:hAnsi="Times New Roman" w:cs="Times New Roman"/>
-          <w:sz w:val="24"/>
-          <w:szCs w:val="24"/>
-          <w:lang w:val="id-ID"/>
-        </w:rPr>
-        <w:fldChar w:fldCharType="end"/>
-      </w:r>
-      <w:r>
-        <w:rPr>
-          <w:rFonts w:ascii="Times New Roman" w:hAnsi="Times New Roman" w:cs="Times New Roman"/>
-          <w:sz w:val="24"/>
-          <w:szCs w:val="24"/>
-          <w:lang w:val="id-ID"/>
-        </w:rPr>
-        <w:t xml:space="preserve">. </w:t>
-      </w:r>
-      <w:r>
-        <w:rPr>
-          <w:rFonts w:ascii="Times New Roman" w:hAnsi="Times New Roman" w:cs="Times New Roman"/>
-          <w:sz w:val="24"/>
-          <w:szCs w:val="24"/>
-          <w:lang w:val="id-ID"/>
-        </w:rPr>
-        <w:t>Model kualitas jasa servqual ini melakukan penelitian berdasarkan customer perceived quality. Metode Servqual mendefinisikan kualitas pelayanan sebagai seberapa jauh perbedaan antara kenyataan dengan harapan atas layanan yang pelanggan terima</w:t>
-      </w:r>
-      <w:r>
-        <w:rPr>
-          <w:rFonts w:ascii="Times New Roman" w:hAnsi="Times New Roman" w:cs="Times New Roman"/>
-          <w:sz w:val="24"/>
-          <w:szCs w:val="24"/>
-          <w:lang w:val="id-ID"/>
-        </w:rPr>
-        <w:t>.</w:t>
-      </w:r>
-    </w:p>
-    <w:p>
-      <w:pPr>
-        <w:spacing w:line="480" w:lineRule="auto"/>
-        <w:ind w:firstLine="720"/>
-        <w:jc w:val="both"/>
-        <w:rPr>
-          <w:rFonts w:ascii="Times New Roman" w:hAnsi="Times New Roman" w:cs="Times New Roman"/>
-          <w:sz w:val="24"/>
-          <w:szCs w:val="24"/>
-          <w:lang w:val="id-ID"/>
-        </w:rPr>
-      </w:pPr>
-      <w:r>
-        <w:rPr>
-          <w:rFonts w:ascii="Times New Roman" w:hAnsi="Times New Roman" w:cs="Times New Roman"/>
-          <w:sz w:val="24"/>
-          <w:szCs w:val="24"/>
-          <w:lang w:val="id-ID"/>
-        </w:rPr>
-        <w:t xml:space="preserve"> </w:t>
-      </w:r>
-      <w:r>
-        <w:rPr>
-          <w:rFonts w:ascii="Times New Roman" w:hAnsi="Times New Roman" w:cs="Times New Roman"/>
-          <w:sz w:val="24"/>
-          <w:szCs w:val="24"/>
-          <w:lang w:val="id-ID"/>
-        </w:rPr>
-        <w:t>Lima gap utama dalam Servqual</w:t>
-      </w:r>
-      <w:r>
-        <w:rPr>
-          <w:rFonts w:ascii="Times New Roman" w:hAnsi="Times New Roman" w:cs="Times New Roman"/>
-          <w:sz w:val="24"/>
-          <w:szCs w:val="24"/>
-          <w:lang w:val="id-ID"/>
-        </w:rPr>
-        <w:t xml:space="preserve"> </w:t>
-      </w:r>
-      <w:r>
-        <w:rPr>
-          <w:rFonts w:ascii="Times New Roman" w:hAnsi="Times New Roman" w:cs="Times New Roman"/>
-          <w:sz w:val="24"/>
-          <w:szCs w:val="24"/>
-          <w:lang w:val="id-ID"/>
-        </w:rPr>
-        <w:fldChar w:fldCharType="begin" w:fldLock="1"/>
-      </w:r>
-      <w:r>
-        <w:rPr>
-          <w:rFonts w:ascii="Times New Roman" w:hAnsi="Times New Roman" w:cs="Times New Roman"/>
-          <w:sz w:val="24"/>
-          <w:szCs w:val="24"/>
-          <w:lang w:val="id-ID"/>
-        </w:rPr>
-        <w:instrText>ADDIN CSL_CITATION {"citationItems":[{"id":"ITEM-1","itemData":{"author":[{"dropping-particle":"","family":"Nurwulan","given":"Fita Asri","non-dropping-particle":"","parse-names":false,"suffix":""},{"dropping-particle":"","family":"Desrianty","given":"Arie","non-dropping-particle":"","parse-names":false,"suffix":""},{"dropping-particle":"","family":"Fitria","given":"Lisye","non-dropping-particle":"","parse-names":false,"suffix":""}],"id":"ITEM-1","issue":"01","issued":{"date-parts":[["2014"]]},"title":"ANALISIS PELAYANAN JASA PADA PERUSAHAAN DAERAH AIR MINUM ( PDAM ) DKI JAKARTA DENGAN MENGGUNAKAN METODE SERVICE QUALITY *","type":"article-journal","volume":"02"},"uris":["http://www.mendeley.com/documents/?uuid=35c7e5a8-0f48-4e52-a24e-8a62a0558f82"]}],"mendeley":{"formattedCitation":"(Nurwulan, Desrianty, and Fitria 2014)","plainTextFormattedCitation":"(Nurwulan, Desrianty, and Fitria 2014)"},"properties":{"noteIndex":0},"schema":"https://github.com/citation-style-language/schema/raw/master/csl-citation.json"}</w:instrText>
-      </w:r>
-      <w:r>
-        <w:rPr>
-          <w:rFonts w:ascii="Times New Roman" w:hAnsi="Times New Roman" w:cs="Times New Roman"/>
-          <w:sz w:val="24"/>
-          <w:szCs w:val="24"/>
-          <w:lang w:val="id-ID"/>
-        </w:rPr>
-        <w:fldChar w:fldCharType="separate"/>
-      </w:r>
-      <w:r>
-        <w:rPr>
-          <w:rFonts w:ascii="Times New Roman" w:hAnsi="Times New Roman" w:cs="Times New Roman"/>
-          <w:noProof/>
-          <w:sz w:val="24"/>
-          <w:szCs w:val="24"/>
-          <w:lang w:val="id-ID"/>
-        </w:rPr>
-        <w:t>(Nurwulan, Desrianty, and Fitria 2014)</w:t>
-      </w:r>
-      <w:r>
-        <w:rPr>
-          <w:rFonts w:ascii="Times New Roman" w:hAnsi="Times New Roman" w:cs="Times New Roman"/>
-          <w:sz w:val="24"/>
-          <w:szCs w:val="24"/>
-          <w:lang w:val="id-ID"/>
-        </w:rPr>
-        <w:fldChar w:fldCharType="end"/>
-      </w:r>
-      <w:r>
-        <w:rPr>
-          <w:rFonts w:ascii="Times New Roman" w:hAnsi="Times New Roman" w:cs="Times New Roman"/>
-          <w:sz w:val="24"/>
-          <w:szCs w:val="24"/>
-          <w:lang w:val="id-ID"/>
-        </w:rPr>
-        <w:t xml:space="preserve"> </w:t>
-      </w:r>
-      <w:r>
-        <w:rPr>
-          <w:rFonts w:ascii="Times New Roman" w:hAnsi="Times New Roman" w:cs="Times New Roman"/>
-          <w:sz w:val="24"/>
-          <w:szCs w:val="24"/>
-          <w:lang w:val="id-ID"/>
-        </w:rPr>
-        <w:t>meliputi:</w:t>
-      </w:r>
-      <w:r>
-        <w:rPr>
-          <w:rFonts w:ascii="Times New Roman" w:hAnsi="Times New Roman" w:cs="Times New Roman"/>
-          <w:sz w:val="24"/>
-          <w:szCs w:val="24"/>
-          <w:lang w:val="id-ID"/>
-        </w:rPr>
-        <w:t xml:space="preserve"> </w:t>
-      </w:r>
-    </w:p>
-    <w:p>
-      <w:pPr>
-        <w:pStyle w:val="ListParagraph"/>
-        <w:numPr>
-          <w:ilvl w:val="0"/>
-          <w:numId w:val="17"/>
-        </w:numPr>
-        <w:spacing w:line="480" w:lineRule="auto"/>
-        <w:jc w:val="both"/>
-        <w:rPr>
-          <w:rFonts w:ascii="Times New Roman" w:hAnsi="Times New Roman" w:cs="Times New Roman"/>
-          <w:sz w:val="24"/>
-          <w:szCs w:val="24"/>
-          <w:lang w:val="id-ID"/>
-        </w:rPr>
-      </w:pPr>
-      <w:r>
-        <w:rPr>
-          <w:rFonts w:ascii="Times New Roman" w:hAnsi="Times New Roman" w:cs="Times New Roman"/>
-          <w:sz w:val="24"/>
-          <w:szCs w:val="24"/>
-          <w:lang w:val="id-ID"/>
-        </w:rPr>
-        <w:t>Gap 1 adalah Gap Antara Harapan Pelanggan dan Persepsi Manajemen (Knowledge Gap).</w:t>
-      </w:r>
-    </w:p>
-    <w:p>
-      <w:pPr>
-        <w:pStyle w:val="ListParagraph"/>
-        <w:numPr>
-          <w:ilvl w:val="0"/>
-          <w:numId w:val="17"/>
-        </w:numPr>
-        <w:spacing w:line="480" w:lineRule="auto"/>
-        <w:jc w:val="both"/>
-        <w:rPr>
-          <w:rFonts w:ascii="Times New Roman" w:hAnsi="Times New Roman" w:cs="Times New Roman"/>
-          <w:sz w:val="24"/>
-          <w:szCs w:val="24"/>
-          <w:lang w:val="id-ID"/>
-        </w:rPr>
-      </w:pPr>
-      <w:r>
-        <w:rPr>
-          <w:rFonts w:ascii="Times New Roman" w:hAnsi="Times New Roman" w:cs="Times New Roman"/>
-          <w:sz w:val="24"/>
-          <w:szCs w:val="24"/>
-          <w:lang w:val="id-ID"/>
-        </w:rPr>
-        <w:t>Gap 2 adalah Gap Antara Persepsi Manajemen terhadap Harapan Konsumen dan Spesifikasi Kualitas Jasa (Standards Gap).</w:t>
-      </w:r>
-    </w:p>
-    <w:p>
-      <w:pPr>
-        <w:pStyle w:val="ListParagraph"/>
-        <w:numPr>
-          <w:ilvl w:val="0"/>
-          <w:numId w:val="17"/>
-        </w:numPr>
-        <w:spacing w:line="480" w:lineRule="auto"/>
-        <w:jc w:val="both"/>
-        <w:rPr>
-          <w:rFonts w:ascii="Times New Roman" w:hAnsi="Times New Roman" w:cs="Times New Roman"/>
-          <w:sz w:val="24"/>
-          <w:szCs w:val="24"/>
-          <w:lang w:val="id-ID"/>
-        </w:rPr>
-      </w:pPr>
-      <w:r>
-        <w:rPr>
-          <w:rFonts w:ascii="Times New Roman" w:hAnsi="Times New Roman" w:cs="Times New Roman"/>
-          <w:sz w:val="24"/>
-          <w:szCs w:val="24"/>
-          <w:lang w:val="id-ID"/>
-        </w:rPr>
-        <w:t>Gap 3 adalah Gap Antara Spesifikasi Kualitas Jasa dan Penyampaian jasa (Delivery Gap).</w:t>
-      </w:r>
-    </w:p>
-    <w:p>
-      <w:pPr>
-        <w:pStyle w:val="ListParagraph"/>
-        <w:numPr>
-          <w:ilvl w:val="0"/>
-          <w:numId w:val="17"/>
-        </w:numPr>
-        <w:spacing w:line="480" w:lineRule="auto"/>
-        <w:jc w:val="both"/>
-        <w:rPr>
-          <w:rFonts w:ascii="Times New Roman" w:hAnsi="Times New Roman" w:cs="Times New Roman"/>
-          <w:sz w:val="24"/>
-          <w:szCs w:val="24"/>
-          <w:lang w:val="id-ID"/>
-        </w:rPr>
-      </w:pPr>
-      <w:r>
-        <w:rPr>
-          <w:rFonts w:ascii="Times New Roman" w:hAnsi="Times New Roman" w:cs="Times New Roman"/>
-          <w:sz w:val="24"/>
-          <w:szCs w:val="24"/>
-          <w:lang w:val="id-ID"/>
-        </w:rPr>
-        <w:t>Gap 4 adalah Gap Antara Penyampaian Jasa dan Komunikasi Eksternal (Communications Gap).</w:t>
-      </w:r>
-    </w:p>
-    <w:p>
-      <w:pPr>
-        <w:pStyle w:val="ListParagraph"/>
-        <w:numPr>
-          <w:ilvl w:val="0"/>
-          <w:numId w:val="17"/>
-        </w:numPr>
-        <w:spacing w:line="480" w:lineRule="auto"/>
-        <w:jc w:val="both"/>
-        <w:rPr>
-          <w:rFonts w:ascii="Times New Roman" w:hAnsi="Times New Roman" w:cs="Times New Roman"/>
-          <w:sz w:val="24"/>
-          <w:szCs w:val="24"/>
-          <w:lang w:val="id-ID"/>
-        </w:rPr>
-      </w:pPr>
-      <w:r>
-        <w:rPr>
-          <w:rFonts w:ascii="Times New Roman" w:hAnsi="Times New Roman" w:cs="Times New Roman"/>
-          <w:sz w:val="24"/>
-          <w:szCs w:val="24"/>
-          <w:lang w:val="id-ID"/>
-        </w:rPr>
-        <w:t>Gap 5 adalah Gap Antara Jasa yang Dipersepsikan dan Jasa yang</w:t>
-      </w:r>
-      <w:r>
-        <w:rPr>
-          <w:rFonts w:ascii="Times New Roman" w:hAnsi="Times New Roman" w:cs="Times New Roman"/>
-          <w:sz w:val="24"/>
-          <w:szCs w:val="24"/>
-          <w:lang w:val="id-ID"/>
-        </w:rPr>
-        <w:t xml:space="preserve"> </w:t>
-      </w:r>
-      <w:r>
-        <w:rPr>
-          <w:rFonts w:ascii="Times New Roman" w:hAnsi="Times New Roman" w:cs="Times New Roman"/>
-          <w:sz w:val="24"/>
-          <w:szCs w:val="24"/>
-          <w:lang w:val="id-ID"/>
-        </w:rPr>
-        <w:t>Diharapkan (Service Gap).</w:t>
       </w:r>
     </w:p>
     <w:p>
@@ -6293,16 +6586,7 @@
               <w:szCs w:val="24"/>
               <w:lang w:val="id-ID"/>
             </w:rPr>
-            <m:t>E</m:t>
-          </m:r>
-          <m:r>
-            <w:rPr>
-              <w:rFonts w:ascii="Cambria Math" w:hAnsi="Cambria Math" w:cs="Times New Roman"/>
-              <w:sz w:val="24"/>
-              <w:szCs w:val="24"/>
-              <w:lang w:val="id-ID"/>
-            </w:rPr>
-            <m:t>=</m:t>
+            <m:t>E=</m:t>
           </m:r>
           <m:f>
             <m:fPr>
@@ -6363,19 +6647,7 @@
                       <w:szCs w:val="24"/>
                       <w:lang w:val="id-ID"/>
                     </w:rPr>
-                    <m:t>E</m:t>
-                  </m:r>
-                  <m:r>
-                    <m:rPr>
-                      <m:sty m:val="p"/>
-                    </m:rPr>
-                    <w:rPr>
-                      <w:rFonts w:ascii="Cambria Math" w:hAnsi="Cambria Math" w:cs="Times New Roman"/>
-                      <w:sz w:val="24"/>
-                      <w:szCs w:val="24"/>
-                      <w:lang w:val="id-ID"/>
-                    </w:rPr>
-                    <m:t>i</m:t>
+                    <m:t>Ei</m:t>
                   </m:r>
                 </m:e>
               </m:nary>
@@ -6522,176 +6794,6 @@
         </w:rPr>
         <w:t>S = P - E</w:t>
       </w:r>
-      <w:bookmarkStart w:id="0" w:name="_GoBack"/>
-      <w:bookmarkEnd w:id="0"/>
-    </w:p>
-    <w:p>
-      <w:pPr>
-        <w:spacing w:line="480" w:lineRule="auto"/>
-        <w:jc w:val="both"/>
-        <w:rPr>
-          <w:rFonts w:ascii="Times New Roman" w:hAnsi="Times New Roman" w:cs="Times New Roman"/>
-          <w:b/>
-          <w:bCs/>
-          <w:sz w:val="24"/>
-          <w:szCs w:val="24"/>
-          <w:lang w:val="id-ID"/>
-        </w:rPr>
-      </w:pPr>
-      <w:r>
-        <w:rPr>
-          <w:rFonts w:ascii="Times New Roman" w:hAnsi="Times New Roman" w:cs="Times New Roman"/>
-          <w:b/>
-          <w:bCs/>
-          <w:sz w:val="24"/>
-          <w:szCs w:val="24"/>
-          <w:lang w:val="id-ID"/>
-        </w:rPr>
-        <w:t>3.</w:t>
-      </w:r>
-      <w:r>
-        <w:rPr>
-          <w:rFonts w:ascii="Times New Roman" w:hAnsi="Times New Roman" w:cs="Times New Roman"/>
-          <w:b/>
-          <w:bCs/>
-          <w:sz w:val="24"/>
-          <w:szCs w:val="24"/>
-          <w:lang w:val="id-ID"/>
-        </w:rPr>
-        <w:t>6</w:t>
-      </w:r>
-      <w:r>
-        <w:rPr>
-          <w:rFonts w:ascii="Times New Roman" w:hAnsi="Times New Roman" w:cs="Times New Roman"/>
-          <w:b/>
-          <w:bCs/>
-          <w:sz w:val="24"/>
-          <w:szCs w:val="24"/>
-          <w:lang w:val="id-ID"/>
-        </w:rPr>
-        <w:t xml:space="preserve"> Metode Waterfall</w:t>
-      </w:r>
-    </w:p>
-    <w:p>
-      <w:pPr>
-        <w:spacing w:line="480" w:lineRule="auto"/>
-        <w:jc w:val="both"/>
-        <w:rPr>
-          <w:rFonts w:ascii="Times New Roman" w:eastAsia="Times New Roman" w:hAnsi="Times New Roman" w:cs="Times New Roman"/>
-        </w:rPr>
-      </w:pPr>
-      <w:r>
-        <w:rPr>
-          <w:rFonts w:ascii="Times New Roman" w:eastAsia="Times New Roman" w:hAnsi="Times New Roman" w:cs="Times New Roman"/>
-        </w:rPr>
-        <w:t>pengembangan sistem pada tugas akhir ini penulis menggunakan metode waterfall (SDLC) untuk mengembangkan sistem yang akan dibuat. Adapun proses-proses yang akan dilakukan dalam metode waterlfall ini dapat dilihat pada gambar berikut ini:</w:t>
-      </w:r>
-    </w:p>
-    <w:p>
-      <w:pPr>
-        <w:spacing w:line="480" w:lineRule="auto"/>
-        <w:jc w:val="center"/>
-        <w:rPr>
-          <w:rFonts w:ascii="Times New Roman" w:eastAsia="Times New Roman" w:hAnsi="Times New Roman" w:cs="Times New Roman"/>
-        </w:rPr>
-      </w:pPr>
-      <w:r>
-        <w:rPr>
-          <w:rFonts w:ascii="Times New Roman" w:eastAsia="Times New Roman" w:hAnsi="Times New Roman" w:cs="Times New Roman"/>
-          <w:noProof/>
-        </w:rPr>
-        <w:drawing>
-          <wp:inline distT="114300" distB="114300" distL="114300" distR="114300" wp14:anchorId="1BA87430" wp14:editId="287E2038">
-            <wp:extent cx="3462338" cy="1712040"/>
-            <wp:effectExtent l="0" t="0" r="0" b="0"/>
-            <wp:docPr id="1" name="image2.png"/>
-            <wp:cNvGraphicFramePr/>
-            <a:graphic xmlns:a="http://schemas.openxmlformats.org/drawingml/2006/main">
-              <a:graphicData uri="http://schemas.openxmlformats.org/drawingml/2006/picture">
-                <pic:pic xmlns:pic="http://schemas.openxmlformats.org/drawingml/2006/picture">
-                  <pic:nvPicPr>
-                    <pic:cNvPr id="0" name="image2.png"/>
-                    <pic:cNvPicPr preferRelativeResize="0"/>
-                  </pic:nvPicPr>
-                  <pic:blipFill>
-                    <a:blip r:embed="rId21"/>
-                    <a:srcRect l="27403" t="48433" r="50801" b="32478"/>
-                    <a:stretch>
-                      <a:fillRect/>
-                    </a:stretch>
-                  </pic:blipFill>
-                  <pic:spPr>
-                    <a:xfrm>
-                      <a:off x="0" y="0"/>
-                      <a:ext cx="3462338" cy="1712040"/>
-                    </a:xfrm>
-                    <a:prstGeom prst="rect">
-                      <a:avLst/>
-                    </a:prstGeom>
-                    <a:ln/>
-                  </pic:spPr>
-                </pic:pic>
-              </a:graphicData>
-            </a:graphic>
-          </wp:inline>
-        </w:drawing>
-      </w:r>
-    </w:p>
-    <w:p>
-      <w:pPr>
-        <w:spacing w:line="480" w:lineRule="auto"/>
-        <w:jc w:val="center"/>
-        <w:rPr>
-          <w:rFonts w:ascii="Times New Roman" w:eastAsia="Times New Roman" w:hAnsi="Times New Roman" w:cs="Times New Roman"/>
-        </w:rPr>
-      </w:pPr>
-      <w:r>
-        <w:rPr>
-          <w:rFonts w:ascii="Times New Roman" w:eastAsia="Times New Roman" w:hAnsi="Times New Roman" w:cs="Times New Roman"/>
-          <w:b/>
-        </w:rPr>
-        <w:t xml:space="preserve">Gambar 2. </w:t>
-      </w:r>
-      <w:r>
-        <w:rPr>
-          <w:rFonts w:ascii="Times New Roman" w:eastAsia="Times New Roman" w:hAnsi="Times New Roman" w:cs="Times New Roman"/>
-        </w:rPr>
-        <w:t>Metode Pengembangan Sistem Waterfall Menurut Sukamto &amp; Shalahuddin</w:t>
-      </w:r>
-    </w:p>
-    <w:p>
-      <w:pPr>
-        <w:spacing w:line="480" w:lineRule="auto"/>
-        <w:jc w:val="both"/>
-        <w:rPr>
-          <w:rFonts w:ascii="Times New Roman" w:eastAsia="Times New Roman" w:hAnsi="Times New Roman" w:cs="Times New Roman"/>
-        </w:rPr>
-      </w:pPr>
-      <w:r>
-        <w:rPr>
-          <w:rFonts w:ascii="Times New Roman" w:eastAsia="Times New Roman" w:hAnsi="Times New Roman" w:cs="Times New Roman"/>
-        </w:rPr>
-        <w:t>Adapun penjelasan metode pengembagan waterfall tersebut adalah sebagai berikut:</w:t>
-      </w:r>
-    </w:p>
-    <w:p>
-      <w:pPr>
-        <w:numPr>
-          <w:ilvl w:val="0"/>
-          <w:numId w:val="4"/>
-        </w:numPr>
-        <w:spacing w:line="480" w:lineRule="auto"/>
-        <w:jc w:val="both"/>
-        <w:rPr>
-          <w:rFonts w:ascii="Times New Roman" w:eastAsia="Times New Roman" w:hAnsi="Times New Roman" w:cs="Times New Roman"/>
-        </w:rPr>
-      </w:pPr>
-      <w:r>
-        <w:rPr>
-          <w:rFonts w:ascii="Times New Roman" w:eastAsia="Times New Roman" w:hAnsi="Times New Roman" w:cs="Times New Roman"/>
-        </w:rPr>
-        <w:t>Analisis</w:t>
-      </w:r>
     </w:p>
     <w:p>
       <w:pPr>
@@ -6699,104 +6801,14 @@
         <w:ind w:left="720"/>
         <w:jc w:val="both"/>
         <w:rPr>
-          <w:rFonts w:ascii="Times New Roman" w:eastAsia="Times New Roman" w:hAnsi="Times New Roman" w:cs="Times New Roman"/>
-        </w:rPr>
-      </w:pPr>
-      <w:r>
-        <w:rPr>
-          <w:rFonts w:ascii="Times New Roman" w:eastAsia="Times New Roman" w:hAnsi="Times New Roman" w:cs="Times New Roman"/>
-        </w:rPr>
-        <w:t>Dalam tahap ini penulis mulai menganalisa apa saja kebutuhan dari system, mulai dari kebutuhan fungsional system maupun kebutuhan non fungsional dari sistem.</w:t>
-      </w:r>
-    </w:p>
-    <w:p>
-      <w:pPr>
-        <w:numPr>
-          <w:ilvl w:val="0"/>
-          <w:numId w:val="4"/>
-        </w:numPr>
-        <w:spacing w:line="480" w:lineRule="auto"/>
-        <w:jc w:val="both"/>
-        <w:rPr>
-          <w:rFonts w:ascii="Times New Roman" w:eastAsia="Times New Roman" w:hAnsi="Times New Roman" w:cs="Times New Roman"/>
-        </w:rPr>
-      </w:pPr>
-      <w:r>
-        <w:rPr>
-          <w:rFonts w:ascii="Times New Roman" w:eastAsia="Times New Roman" w:hAnsi="Times New Roman" w:cs="Times New Roman"/>
-        </w:rPr>
-        <w:t>Desain</w:t>
-      </w:r>
-    </w:p>
-    <w:p>
-      <w:pPr>
-        <w:spacing w:line="480" w:lineRule="auto"/>
-        <w:ind w:left="720"/>
-        <w:jc w:val="both"/>
-        <w:rPr>
-          <w:rFonts w:ascii="Times New Roman" w:eastAsia="Times New Roman" w:hAnsi="Times New Roman" w:cs="Times New Roman"/>
-        </w:rPr>
-      </w:pPr>
-      <w:r>
-        <w:rPr>
-          <w:rFonts w:ascii="Times New Roman" w:eastAsia="Times New Roman" w:hAnsi="Times New Roman" w:cs="Times New Roman"/>
-        </w:rPr>
-        <w:t>Tahap desain merupakan tahapan lanjut dari tahap analisis dimana dalam tahap ini disajikan desain desain dari aplikasi seperti desain antar muka, dan desain data base yang akan diterapkan kedalam system Informasi Akademik yang akan dibuat.</w:t>
-      </w:r>
-    </w:p>
-    <w:p>
-      <w:pPr>
-        <w:numPr>
-          <w:ilvl w:val="0"/>
-          <w:numId w:val="4"/>
-        </w:numPr>
-        <w:spacing w:line="480" w:lineRule="auto"/>
-        <w:jc w:val="both"/>
-        <w:rPr>
-          <w:rFonts w:ascii="Times New Roman" w:eastAsia="Times New Roman" w:hAnsi="Times New Roman" w:cs="Times New Roman"/>
-        </w:rPr>
-      </w:pPr>
-      <w:r>
-        <w:rPr>
-          <w:rFonts w:ascii="Times New Roman" w:eastAsia="Times New Roman" w:hAnsi="Times New Roman" w:cs="Times New Roman"/>
-        </w:rPr>
-        <w:t>Pengkodean</w:t>
-      </w:r>
-    </w:p>
-    <w:p>
-      <w:pPr>
-        <w:spacing w:line="480" w:lineRule="auto"/>
-        <w:ind w:left="720"/>
-        <w:jc w:val="both"/>
-        <w:rPr>
-          <w:rFonts w:ascii="Times New Roman" w:eastAsia="Times New Roman" w:hAnsi="Times New Roman" w:cs="Times New Roman"/>
-        </w:rPr>
-      </w:pPr>
-      <w:r>
-        <w:rPr>
-          <w:rFonts w:ascii="Times New Roman" w:eastAsia="Times New Roman" w:hAnsi="Times New Roman" w:cs="Times New Roman"/>
-        </w:rPr>
-        <w:t>Pada tahap ini penulis menerapkan desai data base serta desain antar muka kedalam bahasa pemrograman, dimana bahasa pemrograman yang dipakai adalah menggunakan bahasa PHP untuk website.</w:t>
-      </w:r>
-    </w:p>
-    <w:p>
-      <w:pPr>
-        <w:numPr>
-          <w:ilvl w:val="0"/>
-          <w:numId w:val="4"/>
-        </w:numPr>
-        <w:spacing w:line="480" w:lineRule="auto"/>
-        <w:jc w:val="both"/>
-        <w:rPr>
-          <w:rFonts w:ascii="Times New Roman" w:eastAsia="Times New Roman" w:hAnsi="Times New Roman" w:cs="Times New Roman"/>
-        </w:rPr>
-      </w:pPr>
-      <w:r>
-        <w:rPr>
-          <w:rFonts w:ascii="Times New Roman" w:eastAsia="Times New Roman" w:hAnsi="Times New Roman" w:cs="Times New Roman"/>
-        </w:rPr>
-        <w:t>Pengujian</w:t>
-      </w:r>
+          <w:rFonts w:ascii="Times New Roman" w:hAnsi="Times New Roman" w:cs="Times New Roman"/>
+          <w:b/>
+          <w:bCs/>
+          <w:sz w:val="24"/>
+          <w:szCs w:val="24"/>
+          <w:lang w:val="id-ID"/>
+        </w:rPr>
+      </w:pPr>
     </w:p>
     <w:p>
       <w:pPr>
@@ -6813,12 +6825,8 @@
           <w:cols w:space="720"/>
         </w:sectPr>
       </w:pPr>
-      <w:r>
-        <w:rPr>
-          <w:rFonts w:ascii="Times New Roman" w:eastAsia="Times New Roman" w:hAnsi="Times New Roman" w:cs="Times New Roman"/>
-        </w:rPr>
-        <w:t>Tahap uji merupakan tahap akhir dalam metode waterfall dimana dalam tahap pengujian ini digunakan teknik pengujian blackbox testing</w:t>
-      </w:r>
+      <w:bookmarkStart w:id="0" w:name="_GoBack"/>
+      <w:bookmarkEnd w:id="0"/>
     </w:p>
     <w:p>
       <w:pPr>
@@ -6914,7 +6922,7 @@
           <w:noProof/>
           <w:szCs w:val="24"/>
         </w:rPr>
-        <w:t>Kurniawan, Erick. “IMPLEMENTASI REST WEB SERVICE UNTUK SALES ORDER DAN SALES TRACKING BERBASIS MOBILE.”</w:t>
+        <w:t>Budiono, Riswanto et al. 2014. “PENGARUH SERVICE QUALITY TERHADAP LOYALITAS PELANGGAN DENGAN CUSTOMER SATISFACTION SEBAGAI VARIABEL INTERVENING PADA RITEL BIOSKOP THE PREMIERE SURABAYA.” 2(1): 1–7.</w:t>
       </w:r>
     </w:p>
     <w:p>
@@ -6937,7 +6945,7 @@
           <w:noProof/>
           <w:szCs w:val="24"/>
         </w:rPr>
-        <w:t>Nurwulan, Fita Asri, Arie Desrianty, and Lisye Fitria. 2014. “ANALISIS PELAYANAN JASA PADA PERUSAHAAN DAERAH AIR MINUM ( PDAM ) DKI JAKARTA DENGAN MENGGUNAKAN METODE SERVICE QUALITY *.” 02(01).</w:t>
+        <w:t>Kurniawan, Erick. “IMPLEMENTASI REST WEB SERVICE UNTUK SALES ORDER DAN SALES TRACKING BERBASIS MOBILE.”</w:t>
       </w:r>
     </w:p>
     <w:p>
@@ -6960,7 +6968,7 @@
           <w:noProof/>
           <w:szCs w:val="24"/>
         </w:rPr>
-        <w:t>Pradipo, Alogo Alan, Universitas Dian Nuswantoro, J L Nakula, and I No Semarang. 2006. “CUSTOMER RELATIONSHIP MANAGEMENT PADA PERUSAHAAN MOHAN SEMARANG.”</w:t>
+        <w:t>Nurwulan, Fita Asri, Arie Desrianty, and Lisye Fitria. 2014. “ANALISIS PELAYANAN JASA PADA PERUSAHAAN DAERAH AIR MINUM ( PDAM ) DKI JAKARTA DENGAN MENGGUNAKAN METODE SERVICE QUALITY *.” 02(01).</w:t>
       </w:r>
     </w:p>
     <w:p>
@@ -6983,7 +6991,7 @@
           <w:noProof/>
           <w:szCs w:val="24"/>
         </w:rPr>
-        <w:t>Purwanto, Heru, Achmad Sumbaryadi, and Manajemen Informatika. 2018. “E-CRM BERBASIS WEB PADA SISTEM INFORMASI PENJUALAN FUNITURE.” 14(1): 15–20.</w:t>
+        <w:t>Pradipo, Alogo Alan, Universitas Dian Nuswantoro, J L Nakula, and I No Semarang. 2006. “CUSTOMER RELATIONSHIP MANAGEMENT PADA PERUSAHAAN MOHAN SEMARANG.”</w:t>
       </w:r>
     </w:p>
     <w:p>
@@ -7006,7 +7014,7 @@
           <w:noProof/>
           <w:szCs w:val="24"/>
         </w:rPr>
-        <w:t>Rosinta, Emma, and Doli Hasibuan. 2018. “Implementasi Customer Relationship Management ( CRM ) Pada Aplikasi Penjualan Berbasis Web PT . Buana Telekomindo.” VII(1): 8–14.</w:t>
+        <w:t>Purwanto, Heru, Achmad Sumbaryadi, and Manajemen Informatika. 2018. “E-CRM BERBASIS WEB PADA SISTEM INFORMASI PENJUALAN FUNITURE.” 14(1): 15–20.</w:t>
       </w:r>
     </w:p>
     <w:p>
@@ -7029,7 +7037,7 @@
           <w:noProof/>
           <w:szCs w:val="24"/>
         </w:rPr>
-        <w:t>Rosmayani. 2016. “Customer Relationship Management.” 2(1): 83–98.</w:t>
+        <w:t>Rosinta, Emma, and Doli Hasibuan. 2018. “Implementasi Customer Relationship Management ( CRM ) Pada Aplikasi Penjualan Berbasis Web PT . Buana Telekomindo.” VII(1): 8–14.</w:t>
       </w:r>
     </w:p>
     <w:p>
@@ -7052,7 +7060,7 @@
           <w:noProof/>
           <w:szCs w:val="24"/>
         </w:rPr>
-        <w:t>Tjahyadi, Rully Arlan. “MEMBANGUN HUBUNGAN JANGKA PANJANG.”</w:t>
+        <w:t>Rosmayani. 2016. “Customer Relationship Management.” 2(1): 83–98.</w:t>
       </w:r>
     </w:p>
     <w:p>
@@ -7075,7 +7083,7 @@
           <w:noProof/>
           <w:szCs w:val="24"/>
         </w:rPr>
-        <w:t>Ummah, Linda Durotul. 2018. “RANCANG BANGUN E-COMMERCE PADA TOKO KERUDUNG NURI COLLECTION BERBASIS CUSTOMER RELATIONSHIP MANAGEMENT Linda Durotul Ummah.” 12: 10–17.</w:t>
+        <w:t>Tjahyadi, Rully Arlan. “MEMBANGUN HUBUNGAN JANGKA PANJANG.”</w:t>
       </w:r>
     </w:p>
     <w:p>
@@ -7098,7 +7106,7 @@
           <w:noProof/>
           <w:szCs w:val="24"/>
         </w:rPr>
-        <w:t>Victor, Christian, Rotinsulu Jopie Jorie, and Jacky S.B. Sumarauw. 2015. “PENGARUH CUSTOMER RELATIONSHIP MANAGEMENT DAN KEPERCAYAAN TERHADAP KEPUASAN SERTA DAMPAKNYA TERHADAP LOYALITAS.” 3(2): 671–83.</w:t>
+        <w:t>Ummah, Linda Durotul. 2018. “RANCANG BANGUN E-COMMERCE PADA TOKO KERUDUNG NURI COLLECTION BERBASIS CUSTOMER RELATIONSHIP MANAGEMENT Linda Durotul Ummah.” 12: 10–17.</w:t>
       </w:r>
     </w:p>
     <w:p>
@@ -7121,7 +7129,53 @@
           <w:noProof/>
           <w:szCs w:val="24"/>
         </w:rPr>
+        <w:t>Victor, Christian, Rotinsulu Jopie Jorie, and Jacky S.B. Sumarauw. 2015. “PENGARUH CUSTOMER RELATIONSHIP MANAGEMENT DAN KEPERCAYAAN TERHADAP KEPUASAN SERTA DAMPAKNYA TERHADAP LOYALITAS.” 3(2): 671–83.</w:t>
+      </w:r>
+    </w:p>
+    <w:p>
+      <w:pPr>
+        <w:widowControl w:val="0"/>
+        <w:autoSpaceDE w:val="0"/>
+        <w:autoSpaceDN w:val="0"/>
+        <w:adjustRightInd w:val="0"/>
+        <w:spacing w:line="480" w:lineRule="auto"/>
+        <w:ind w:left="480" w:hanging="480"/>
+        <w:rPr>
+          <w:rFonts w:ascii="Times New Roman" w:hAnsi="Times New Roman" w:cs="Times New Roman"/>
+          <w:noProof/>
+          <w:szCs w:val="24"/>
+        </w:rPr>
+      </w:pPr>
+      <w:r>
+        <w:rPr>
+          <w:rFonts w:ascii="Times New Roman" w:hAnsi="Times New Roman" w:cs="Times New Roman"/>
+          <w:noProof/>
+          <w:szCs w:val="24"/>
+        </w:rPr>
         <w:t>Wiranti, Malisa Wahyu, and Hari Susanta Nugraha. “ANALISIS STRATEGI CUSTOMER ENGAGEMENT TERHADAP LOYALITAS PADA PT. NASMOCO MAGELANG.”</w:t>
+      </w:r>
+    </w:p>
+    <w:p>
+      <w:pPr>
+        <w:widowControl w:val="0"/>
+        <w:autoSpaceDE w:val="0"/>
+        <w:autoSpaceDN w:val="0"/>
+        <w:adjustRightInd w:val="0"/>
+        <w:spacing w:line="480" w:lineRule="auto"/>
+        <w:ind w:left="480" w:hanging="480"/>
+        <w:rPr>
+          <w:rFonts w:ascii="Times New Roman" w:hAnsi="Times New Roman" w:cs="Times New Roman"/>
+          <w:noProof/>
+          <w:szCs w:val="24"/>
+        </w:rPr>
+      </w:pPr>
+      <w:r>
+        <w:rPr>
+          <w:rFonts w:ascii="Times New Roman" w:hAnsi="Times New Roman" w:cs="Times New Roman"/>
+          <w:noProof/>
+          <w:szCs w:val="24"/>
+        </w:rPr>
+        <w:t>Yamintara, Ricky. “KEPUASAN PELANGGAN PADA PT JASUINDO TIGA PERKASA TBK.” : 71–84.</w:t>
       </w:r>
     </w:p>
     <w:p>
@@ -8453,6 +8507,119 @@
     </w:lvl>
   </w:abstractNum>
   <w:abstractNum w:abstractNumId="12" w15:restartNumberingAfterBreak="0">
+    <w:nsid w:val="41581951"/>
+    <w:multiLevelType w:val="multilevel"/>
+    <w:tmpl w:val="BB46001C"/>
+    <w:lvl w:ilvl="0">
+      <w:start w:val="2"/>
+      <w:numFmt w:val="decimal"/>
+      <w:lvlText w:val="%1"/>
+      <w:lvlJc w:val="left"/>
+      <w:pPr>
+        <w:ind w:left="360" w:hanging="360"/>
+      </w:pPr>
+      <w:rPr>
+        <w:rFonts w:hint="default"/>
+      </w:rPr>
+    </w:lvl>
+    <w:lvl w:ilvl="1">
+      <w:start w:val="4"/>
+      <w:numFmt w:val="decimal"/>
+      <w:lvlText w:val="%1.%2"/>
+      <w:lvlJc w:val="left"/>
+      <w:pPr>
+        <w:ind w:left="360" w:hanging="360"/>
+      </w:pPr>
+      <w:rPr>
+        <w:rFonts w:hint="default"/>
+      </w:rPr>
+    </w:lvl>
+    <w:lvl w:ilvl="2">
+      <w:start w:val="1"/>
+      <w:numFmt w:val="decimal"/>
+      <w:lvlText w:val="%1.%2.%3"/>
+      <w:lvlJc w:val="left"/>
+      <w:pPr>
+        <w:ind w:left="720" w:hanging="720"/>
+      </w:pPr>
+      <w:rPr>
+        <w:rFonts w:hint="default"/>
+      </w:rPr>
+    </w:lvl>
+    <w:lvl w:ilvl="3">
+      <w:start w:val="1"/>
+      <w:numFmt w:val="decimal"/>
+      <w:lvlText w:val="%1.%2.%3.%4"/>
+      <w:lvlJc w:val="left"/>
+      <w:pPr>
+        <w:ind w:left="720" w:hanging="720"/>
+      </w:pPr>
+      <w:rPr>
+        <w:rFonts w:hint="default"/>
+      </w:rPr>
+    </w:lvl>
+    <w:lvl w:ilvl="4">
+      <w:start w:val="1"/>
+      <w:numFmt w:val="decimal"/>
+      <w:lvlText w:val="%1.%2.%3.%4.%5"/>
+      <w:lvlJc w:val="left"/>
+      <w:pPr>
+        <w:ind w:left="1080" w:hanging="1080"/>
+      </w:pPr>
+      <w:rPr>
+        <w:rFonts w:hint="default"/>
+      </w:rPr>
+    </w:lvl>
+    <w:lvl w:ilvl="5">
+      <w:start w:val="1"/>
+      <w:numFmt w:val="decimal"/>
+      <w:lvlText w:val="%1.%2.%3.%4.%5.%6"/>
+      <w:lvlJc w:val="left"/>
+      <w:pPr>
+        <w:ind w:left="1080" w:hanging="1080"/>
+      </w:pPr>
+      <w:rPr>
+        <w:rFonts w:hint="default"/>
+      </w:rPr>
+    </w:lvl>
+    <w:lvl w:ilvl="6">
+      <w:start w:val="1"/>
+      <w:numFmt w:val="decimal"/>
+      <w:lvlText w:val="%1.%2.%3.%4.%5.%6.%7"/>
+      <w:lvlJc w:val="left"/>
+      <w:pPr>
+        <w:ind w:left="1440" w:hanging="1440"/>
+      </w:pPr>
+      <w:rPr>
+        <w:rFonts w:hint="default"/>
+      </w:rPr>
+    </w:lvl>
+    <w:lvl w:ilvl="7">
+      <w:start w:val="1"/>
+      <w:numFmt w:val="decimal"/>
+      <w:lvlText w:val="%1.%2.%3.%4.%5.%6.%7.%8"/>
+      <w:lvlJc w:val="left"/>
+      <w:pPr>
+        <w:ind w:left="1440" w:hanging="1440"/>
+      </w:pPr>
+      <w:rPr>
+        <w:rFonts w:hint="default"/>
+      </w:rPr>
+    </w:lvl>
+    <w:lvl w:ilvl="8">
+      <w:start w:val="1"/>
+      <w:numFmt w:val="decimal"/>
+      <w:lvlText w:val="%1.%2.%3.%4.%5.%6.%7.%8.%9"/>
+      <w:lvlJc w:val="left"/>
+      <w:pPr>
+        <w:ind w:left="1800" w:hanging="1800"/>
+      </w:pPr>
+      <w:rPr>
+        <w:rFonts w:hint="default"/>
+      </w:rPr>
+    </w:lvl>
+  </w:abstractNum>
+  <w:abstractNum w:abstractNumId="13" w15:restartNumberingAfterBreak="0">
     <w:nsid w:val="445069EC"/>
     <w:multiLevelType w:val="hybridMultilevel"/>
     <w:tmpl w:val="2B18C31C"/>
@@ -8538,7 +8705,7 @@
       </w:pPr>
     </w:lvl>
   </w:abstractNum>
-  <w:abstractNum w:abstractNumId="13" w15:restartNumberingAfterBreak="0">
+  <w:abstractNum w:abstractNumId="14" w15:restartNumberingAfterBreak="0">
     <w:nsid w:val="56A54A32"/>
     <w:multiLevelType w:val="multilevel"/>
     <w:tmpl w:val="FB50F22C"/>
@@ -8675,7 +8842,7 @@
       </w:rPr>
     </w:lvl>
   </w:abstractNum>
-  <w:abstractNum w:abstractNumId="14" w15:restartNumberingAfterBreak="0">
+  <w:abstractNum w:abstractNumId="15" w15:restartNumberingAfterBreak="0">
     <w:nsid w:val="57C02C93"/>
     <w:multiLevelType w:val="hybridMultilevel"/>
     <w:tmpl w:val="48BCA688"/>
@@ -8761,7 +8928,7 @@
       </w:pPr>
     </w:lvl>
   </w:abstractNum>
-  <w:abstractNum w:abstractNumId="15" w15:restartNumberingAfterBreak="0">
+  <w:abstractNum w:abstractNumId="16" w15:restartNumberingAfterBreak="0">
     <w:nsid w:val="59944712"/>
     <w:multiLevelType w:val="hybridMultilevel"/>
     <w:tmpl w:val="9D94D192"/>
@@ -8847,7 +9014,7 @@
       </w:pPr>
     </w:lvl>
   </w:abstractNum>
-  <w:abstractNum w:abstractNumId="16" w15:restartNumberingAfterBreak="0">
+  <w:abstractNum w:abstractNumId="17" w15:restartNumberingAfterBreak="0">
     <w:nsid w:val="5B970B1A"/>
     <w:multiLevelType w:val="hybridMultilevel"/>
     <w:tmpl w:val="435C8216"/>
@@ -8936,7 +9103,7 @@
       </w:pPr>
     </w:lvl>
   </w:abstractNum>
-  <w:abstractNum w:abstractNumId="17" w15:restartNumberingAfterBreak="0">
+  <w:abstractNum w:abstractNumId="18" w15:restartNumberingAfterBreak="0">
     <w:nsid w:val="66B443BE"/>
     <w:multiLevelType w:val="hybridMultilevel"/>
     <w:tmpl w:val="14E8588A"/>
@@ -9020,6 +9187,119 @@
       <w:pPr>
         <w:ind w:left="6480" w:hanging="180"/>
       </w:pPr>
+    </w:lvl>
+  </w:abstractNum>
+  <w:abstractNum w:abstractNumId="19" w15:restartNumberingAfterBreak="0">
+    <w:nsid w:val="7E5F6852"/>
+    <w:multiLevelType w:val="multilevel"/>
+    <w:tmpl w:val="DC88E8DA"/>
+    <w:lvl w:ilvl="0">
+      <w:start w:val="2"/>
+      <w:numFmt w:val="decimal"/>
+      <w:lvlText w:val="%1"/>
+      <w:lvlJc w:val="left"/>
+      <w:pPr>
+        <w:ind w:left="480" w:hanging="480"/>
+      </w:pPr>
+      <w:rPr>
+        <w:rFonts w:hint="default"/>
+      </w:rPr>
+    </w:lvl>
+    <w:lvl w:ilvl="1">
+      <w:start w:val="2"/>
+      <w:numFmt w:val="decimal"/>
+      <w:lvlText w:val="%1.%2"/>
+      <w:lvlJc w:val="left"/>
+      <w:pPr>
+        <w:ind w:left="480" w:hanging="480"/>
+      </w:pPr>
+      <w:rPr>
+        <w:rFonts w:hint="default"/>
+      </w:rPr>
+    </w:lvl>
+    <w:lvl w:ilvl="2">
+      <w:start w:val="4"/>
+      <w:numFmt w:val="decimal"/>
+      <w:lvlText w:val="%1.%2.%3"/>
+      <w:lvlJc w:val="left"/>
+      <w:pPr>
+        <w:ind w:left="720" w:hanging="720"/>
+      </w:pPr>
+      <w:rPr>
+        <w:rFonts w:hint="default"/>
+      </w:rPr>
+    </w:lvl>
+    <w:lvl w:ilvl="3">
+      <w:start w:val="1"/>
+      <w:numFmt w:val="decimal"/>
+      <w:lvlText w:val="%1.%2.%3.%4"/>
+      <w:lvlJc w:val="left"/>
+      <w:pPr>
+        <w:ind w:left="720" w:hanging="720"/>
+      </w:pPr>
+      <w:rPr>
+        <w:rFonts w:hint="default"/>
+      </w:rPr>
+    </w:lvl>
+    <w:lvl w:ilvl="4">
+      <w:start w:val="1"/>
+      <w:numFmt w:val="decimal"/>
+      <w:lvlText w:val="%1.%2.%3.%4.%5"/>
+      <w:lvlJc w:val="left"/>
+      <w:pPr>
+        <w:ind w:left="1080" w:hanging="1080"/>
+      </w:pPr>
+      <w:rPr>
+        <w:rFonts w:hint="default"/>
+      </w:rPr>
+    </w:lvl>
+    <w:lvl w:ilvl="5">
+      <w:start w:val="1"/>
+      <w:numFmt w:val="decimal"/>
+      <w:lvlText w:val="%1.%2.%3.%4.%5.%6"/>
+      <w:lvlJc w:val="left"/>
+      <w:pPr>
+        <w:ind w:left="1080" w:hanging="1080"/>
+      </w:pPr>
+      <w:rPr>
+        <w:rFonts w:hint="default"/>
+      </w:rPr>
+    </w:lvl>
+    <w:lvl w:ilvl="6">
+      <w:start w:val="1"/>
+      <w:numFmt w:val="decimal"/>
+      <w:lvlText w:val="%1.%2.%3.%4.%5.%6.%7"/>
+      <w:lvlJc w:val="left"/>
+      <w:pPr>
+        <w:ind w:left="1440" w:hanging="1440"/>
+      </w:pPr>
+      <w:rPr>
+        <w:rFonts w:hint="default"/>
+      </w:rPr>
+    </w:lvl>
+    <w:lvl w:ilvl="7">
+      <w:start w:val="1"/>
+      <w:numFmt w:val="decimal"/>
+      <w:lvlText w:val="%1.%2.%3.%4.%5.%6.%7.%8"/>
+      <w:lvlJc w:val="left"/>
+      <w:pPr>
+        <w:ind w:left="1440" w:hanging="1440"/>
+      </w:pPr>
+      <w:rPr>
+        <w:rFonts w:hint="default"/>
+      </w:rPr>
+    </w:lvl>
+    <w:lvl w:ilvl="8">
+      <w:start w:val="1"/>
+      <w:numFmt w:val="decimal"/>
+      <w:lvlText w:val="%1.%2.%3.%4.%5.%6.%7.%8.%9"/>
+      <w:lvlJc w:val="left"/>
+      <w:pPr>
+        <w:ind w:left="1800" w:hanging="1800"/>
+      </w:pPr>
+      <w:rPr>
+        <w:rFonts w:hint="default"/>
+      </w:rPr>
     </w:lvl>
   </w:abstractNum>
   <w:num w:numId="1">
@@ -9035,7 +9315,7 @@
     <w:abstractNumId w:val="6"/>
   </w:num>
   <w:num w:numId="5">
-    <w:abstractNumId w:val="12"/>
+    <w:abstractNumId w:val="13"/>
     <w:lvlOverride w:ilvl="0">
       <w:startOverride w:val="1"/>
     </w:lvlOverride>
@@ -9125,7 +9405,7 @@
     </w:lvlOverride>
   </w:num>
   <w:num w:numId="8">
-    <w:abstractNumId w:val="15"/>
+    <w:abstractNumId w:val="16"/>
     <w:lvlOverride w:ilvl="0">
       <w:startOverride w:val="1"/>
     </w:lvlOverride>
@@ -9155,7 +9435,7 @@
     </w:lvlOverride>
   </w:num>
   <w:num w:numId="9">
-    <w:abstractNumId w:val="14"/>
+    <w:abstractNumId w:val="15"/>
     <w:lvlOverride w:ilvl="0">
       <w:startOverride w:val="1"/>
     </w:lvlOverride>
@@ -9215,7 +9495,7 @@
     </w:lvlOverride>
   </w:num>
   <w:num w:numId="11">
-    <w:abstractNumId w:val="17"/>
+    <w:abstractNumId w:val="18"/>
     <w:lvlOverride w:ilvl="0">
       <w:startOverride w:val="1"/>
     </w:lvlOverride>
@@ -9275,7 +9555,7 @@
     </w:lvlOverride>
   </w:num>
   <w:num w:numId="13">
-    <w:abstractNumId w:val="13"/>
+    <w:abstractNumId w:val="14"/>
   </w:num>
   <w:num w:numId="14">
     <w:abstractNumId w:val="0"/>
@@ -9293,7 +9573,13 @@
     <w:abstractNumId w:val="4"/>
   </w:num>
   <w:num w:numId="19">
-    <w:abstractNumId w:val="16"/>
+    <w:abstractNumId w:val="17"/>
+  </w:num>
+  <w:num w:numId="20">
+    <w:abstractNumId w:val="12"/>
+  </w:num>
+  <w:num w:numId="21">
+    <w:abstractNumId w:val="19"/>
   </w:num>
 </w:numbering>
 </file>
@@ -10217,7 +10503,7 @@
 </file>
 
 <file path=customXml/itemProps1.xml><?xml version="1.0" encoding="utf-8"?>
-<ds:datastoreItem xmlns:ds="http://schemas.openxmlformats.org/officeDocument/2006/customXml" ds:itemID="{87C5BC20-CAA2-4B51-9744-6D9C1B93BD7F}">
+<ds:datastoreItem xmlns:ds="http://schemas.openxmlformats.org/officeDocument/2006/customXml" ds:itemID="{3F5FB883-2698-4C2B-B61E-806A21A1B2DC}">
   <ds:schemaRefs>
     <ds:schemaRef ds:uri="http://schemas.openxmlformats.org/officeDocument/2006/bibliography"/>
   </ds:schemaRefs>

</xml_diff>

<commit_message>
ganti judul di bagian bawah bab 1
</commit_message>
<xml_diff>
--- a/P1 - CRM Photografy Indralaya.docx
+++ b/P1 - CRM Photografy Indralaya.docx
@@ -550,43 +550,7 @@
           <w:sz w:val="24"/>
           <w:szCs w:val="24"/>
         </w:rPr>
-        <w:t xml:space="preserve">Dalam bisnis, pelanggan merupakan faktor yang sangat penting dan nyawa bagi sebuah perusahaan. Hubungan perusahaan tidak hanya berhenti </w:t>
-      </w:r>
-      <w:proofErr w:type="gramStart"/>
-      <w:r>
-        <w:rPr>
-          <w:rFonts w:ascii="Times New Roman" w:hAnsi="Times New Roman" w:cs="Times New Roman"/>
-          <w:sz w:val="24"/>
-          <w:szCs w:val="24"/>
-        </w:rPr>
-        <w:t>pada ”kepuasaan</w:t>
-      </w:r>
-      <w:proofErr w:type="gramEnd"/>
-      <w:r>
-        <w:rPr>
-          <w:rFonts w:ascii="Times New Roman" w:hAnsi="Times New Roman" w:cs="Times New Roman"/>
-          <w:sz w:val="24"/>
-          <w:szCs w:val="24"/>
-        </w:rPr>
-        <w:t xml:space="preserve">” pelanggan tapi bisa lebih jauh lagi, sampai tahap loyalitas. Dimana dengan terciptanya loyalitas pelanggan akan membuat pelanggan tersebut terus membeli produk dari perusahaan, merekomendasikan produk dari perusahaan kita kepada teman, keluarga, dan kenalan mereka sehingga besar kemungkinan bisa menambah pelanggan bagi perusahaan. Hal tersebut </w:t>
-      </w:r>
-      <w:proofErr w:type="gramStart"/>
-      <w:r>
-        <w:rPr>
-          <w:rFonts w:ascii="Times New Roman" w:hAnsi="Times New Roman" w:cs="Times New Roman"/>
-          <w:sz w:val="24"/>
-          <w:szCs w:val="24"/>
-        </w:rPr>
-        <w:t>bisa  meningkatkan</w:t>
-      </w:r>
-      <w:proofErr w:type="gramEnd"/>
-      <w:r>
-        <w:rPr>
-          <w:rFonts w:ascii="Times New Roman" w:hAnsi="Times New Roman" w:cs="Times New Roman"/>
-          <w:sz w:val="24"/>
-          <w:szCs w:val="24"/>
-        </w:rPr>
-        <w:t xml:space="preserve"> jumlah penjualan perusahaan. Karena setiap perusahaan mengetahui bahwa untuk mendapatkaan pelanggan yang baru biayanya akan lebih besar jika dibandingkan dengan biaya untuk mempertahankan pelanggan lama yang memiliki loyalitas yang tinggi</w:t>
+        <w:t>Dalam bisnis, pelanggan merupakan faktor yang sangat penting dan nyawa bagi sebuah perusahaan. Hubungan perusahaan tidak hanya berhenti pada ”kepuasaan” pelanggan tapi bisa lebih jauh lagi, sampai tahap loyalitas. Dimana dengan terciptanya loyalitas pelanggan akan membuat pelanggan tersebut terus membeli produk dari perusahaan, merekomendasikan produk dari perusahaan kita kepada teman, keluarga, dan kenalan mereka sehingga besar kemungkinan bisa menambah pelanggan bagi perusahaan. Hal tersebut bisa  meningkatkan jumlah penjualan perusahaan. Karena setiap perusahaan mengetahui bahwa untuk mendapatkaan pelanggan yang baru biayanya akan lebih besar jika dibandingkan dengan biaya untuk mempertahankan pelanggan lama yang memiliki loyalitas yang tinggi</w:t>
       </w:r>
     </w:p>
     <w:p>
@@ -715,25 +679,7 @@
           <w:sz w:val="24"/>
           <w:szCs w:val="24"/>
         </w:rPr>
-        <w:t xml:space="preserve">CRM Operasional berfokus pada otomatisasi proses bisnis dalam kaitannya dengan upaya melayani pelanggan. Berbagai aplikasi perangkat lunak CRM memudahkan proses otomatisasi pemasaran (seperti segmentasi pasar, manajemen komunikasi pemasaran, event-based-marketing), penjualan (di antaranya lead manajemen, manajemen kontak pelanggan, dan konfigurasi produk), dan fungsi layanan pelanggan (contohnya operasi call center, </w:t>
-      </w:r>
-      <w:proofErr w:type="gramStart"/>
-      <w:r>
-        <w:rPr>
-          <w:rFonts w:ascii="Times New Roman" w:hAnsi="Times New Roman" w:cs="Times New Roman"/>
-          <w:sz w:val="24"/>
-          <w:szCs w:val="24"/>
-        </w:rPr>
-        <w:t>web based</w:t>
-      </w:r>
-      <w:proofErr w:type="gramEnd"/>
-      <w:r>
-        <w:rPr>
-          <w:rFonts w:ascii="Times New Roman" w:hAnsi="Times New Roman" w:cs="Times New Roman"/>
-          <w:sz w:val="24"/>
-          <w:szCs w:val="24"/>
-        </w:rPr>
-        <w:t xml:space="preserve"> service dan field service). Untuk meningkatkan nilai beli pelanggan </w:t>
+        <w:t xml:space="preserve">CRM Operasional berfokus pada otomatisasi proses bisnis dalam kaitannya dengan upaya melayani pelanggan. Berbagai aplikasi perangkat lunak CRM memudahkan proses otomatisasi pemasaran (seperti segmentasi pasar, manajemen komunikasi pemasaran, event-based-marketing), penjualan (di antaranya lead manajemen, manajemen kontak pelanggan, dan konfigurasi produk), dan fungsi layanan pelanggan (contohnya operasi call center, web based service dan field service). Untuk meningkatkan nilai beli pelanggan </w:t>
       </w:r>
       <w:r>
         <w:rPr>
@@ -777,25 +723,7 @@
           <w:sz w:val="24"/>
           <w:szCs w:val="24"/>
         </w:rPr>
-        <w:t xml:space="preserve">Dengan memanfaatkan metode CRM dapat membantu pihak perusahaan dalam </w:t>
-      </w:r>
-      <w:proofErr w:type="gramStart"/>
-      <w:r>
-        <w:rPr>
-          <w:rFonts w:ascii="Times New Roman" w:hAnsi="Times New Roman" w:cs="Times New Roman"/>
-          <w:sz w:val="24"/>
-          <w:szCs w:val="24"/>
-        </w:rPr>
-        <w:t>meningkatkan  kualitas</w:t>
-      </w:r>
-      <w:proofErr w:type="gramEnd"/>
-      <w:r>
-        <w:rPr>
-          <w:rFonts w:ascii="Times New Roman" w:hAnsi="Times New Roman" w:cs="Times New Roman"/>
-          <w:sz w:val="24"/>
-          <w:szCs w:val="24"/>
-        </w:rPr>
-        <w:t xml:space="preserve"> pelayanan dan otomatisasi proses bisnis terhadap pelanggan serta dapat mengetahui minat beli pelanggan dan prilaku pasar dan pelanggan dengan lebih baik. Akan tetapi aspek manajemen hubungan pelanggan atau CRM yang ada </w:t>
+        <w:t xml:space="preserve">Dengan memanfaatkan metode CRM dapat membantu pihak perusahaan dalam meningkatkan  kualitas pelayanan dan otomatisasi proses bisnis terhadap pelanggan serta dapat mengetahui minat beli pelanggan dan prilaku pasar dan pelanggan dengan lebih baik. Akan tetapi aspek manajemen hubungan pelanggan atau CRM yang ada </w:t>
       </w:r>
       <w:r>
         <w:rPr>
@@ -874,18 +802,8 @@
           <w:sz w:val="24"/>
           <w:szCs w:val="24"/>
         </w:rPr>
-        <w:t xml:space="preserve">sehingga penulis mengangkat </w:t>
-      </w:r>
-      <w:proofErr w:type="gramStart"/>
-      <w:r>
-        <w:rPr>
-          <w:rFonts w:ascii="Times New Roman" w:hAnsi="Times New Roman" w:cs="Times New Roman"/>
-          <w:sz w:val="24"/>
-          <w:szCs w:val="24"/>
-        </w:rPr>
-        <w:t>judul :</w:t>
-      </w:r>
-      <w:proofErr w:type="gramEnd"/>
+        <w:t>sehingga penulis mengangkat judul :</w:t>
+      </w:r>
       <w:r>
         <w:rPr>
           <w:rFonts w:ascii="Times New Roman" w:hAnsi="Times New Roman" w:cs="Times New Roman"/>
@@ -901,9 +819,50 @@
           <w:b/>
           <w:sz w:val="24"/>
           <w:szCs w:val="24"/>
-        </w:rPr>
-        <w:t>IMPLEMENTASI RETAIN CUSTOMER MENGGUNAKAN SISTEM POIN REWARD UNTUK MEMPERTAHANKAN PELANGGAN PADA RATU PHOTOGRAPHY INDRALAYA</w:t>
-      </w:r>
+          <w:lang w:val="id-ID"/>
+        </w:rPr>
+        <w:t xml:space="preserve">PENILAIAN KUALITAS LAYANAN </w:t>
+      </w:r>
+      <w:r>
+        <w:rPr>
+          <w:rFonts w:ascii="Times New Roman" w:eastAsia="Times New Roman" w:hAnsi="Times New Roman" w:cs="Times New Roman"/>
+          <w:b/>
+          <w:sz w:val="24"/>
+          <w:szCs w:val="24"/>
+        </w:rPr>
+        <w:t>PADA</w:t>
+      </w:r>
+      <w:r>
+        <w:rPr>
+          <w:rFonts w:ascii="Times New Roman" w:eastAsia="Times New Roman" w:hAnsi="Times New Roman" w:cs="Times New Roman"/>
+          <w:b/>
+          <w:sz w:val="24"/>
+          <w:szCs w:val="24"/>
+          <w:lang w:val="id-ID"/>
+        </w:rPr>
+        <w:t xml:space="preserve"> </w:t>
+      </w:r>
+      <w:r>
+        <w:rPr>
+          <w:rFonts w:ascii="Times New Roman" w:eastAsia="Times New Roman" w:hAnsi="Times New Roman" w:cs="Times New Roman"/>
+          <w:b/>
+          <w:sz w:val="24"/>
+          <w:szCs w:val="24"/>
+        </w:rPr>
+        <w:t>RATU PHOTOGRAPHY INDRALAYA</w:t>
+      </w:r>
+      <w:r>
+        <w:rPr>
+          <w:rFonts w:ascii="Times New Roman" w:eastAsia="Times New Roman" w:hAnsi="Times New Roman" w:cs="Times New Roman"/>
+          <w:b/>
+          <w:sz w:val="24"/>
+          <w:szCs w:val="24"/>
+          <w:lang w:val="id-ID"/>
+        </w:rPr>
+        <w:t xml:space="preserve"> DENGAN MENGGUNAKAN METODE SERVICE QUALITY BERBASIS WEB</w:t>
+      </w:r>
+      <w:bookmarkStart w:id="0" w:name="_GoBack"/>
+      <w:bookmarkEnd w:id="0"/>
       <w:r>
         <w:rPr>
           <w:rFonts w:ascii="Times New Roman" w:hAnsi="Times New Roman" w:cs="Times New Roman"/>
@@ -1039,7 +998,6 @@
         </w:rPr>
         <w:t xml:space="preserve"> </w:t>
       </w:r>
-      <w:proofErr w:type="gramStart"/>
       <w:r>
         <w:rPr>
           <w:rFonts w:ascii="Times New Roman" w:hAnsi="Times New Roman" w:cs="Times New Roman"/>
@@ -1049,7 +1007,6 @@
       <w:r>
         <w:t xml:space="preserve"> :</w:t>
       </w:r>
-      <w:proofErr w:type="gramEnd"/>
     </w:p>
     <w:p>
       <w:pPr>
@@ -4933,25 +4890,7 @@
           <w:sz w:val="24"/>
           <w:szCs w:val="24"/>
         </w:rPr>
-        <w:t xml:space="preserve">Ratu Photography merupakan Studio Foto dan Digital Printing, dengan Mesin Minilab dan Mesin Digital Printing Outdoor yang berkualitas tinggi. Ratu Photography beralamatkan di Jl. Lintas Timur KM 35 Muhajirin Indralaya, Kecamatan Indralaya Mulya, Kabupaten Ogan Ilir, Sumatera Selatan, Telpon: 0711 581156, Kode </w:t>
-      </w:r>
-      <w:proofErr w:type="gramStart"/>
-      <w:r>
-        <w:rPr>
-          <w:rFonts w:ascii="Times New Roman" w:eastAsia="Times New Roman" w:hAnsi="Times New Roman" w:cs="Times New Roman"/>
-          <w:sz w:val="24"/>
-          <w:szCs w:val="24"/>
-        </w:rPr>
-        <w:t>Pos :</w:t>
-      </w:r>
-      <w:proofErr w:type="gramEnd"/>
-      <w:r>
-        <w:rPr>
-          <w:rFonts w:ascii="Times New Roman" w:eastAsia="Times New Roman" w:hAnsi="Times New Roman" w:cs="Times New Roman"/>
-          <w:sz w:val="24"/>
-          <w:szCs w:val="24"/>
-        </w:rPr>
-        <w:t xml:space="preserve"> 30662. </w:t>
+        <w:t xml:space="preserve">Ratu Photography merupakan Studio Foto dan Digital Printing, dengan Mesin Minilab dan Mesin Digital Printing Outdoor yang berkualitas tinggi. Ratu Photography beralamatkan di Jl. Lintas Timur KM 35 Muhajirin Indralaya, Kecamatan Indralaya Mulya, Kabupaten Ogan Ilir, Sumatera Selatan, Telpon: 0711 581156, Kode Pos : 30662. </w:t>
       </w:r>
     </w:p>
     <w:p>
@@ -7004,8 +6943,6 @@
         </w:rPr>
         <w:t>Purwanto, Heru, Achmad Sumbaryadi, and Manajemen Informatika. 2018. “Customer Relationship Management Pada Perusahaan Mohan Semarang.” 14(1): 15–20.</w:t>
       </w:r>
-      <w:bookmarkStart w:id="0" w:name="_GoBack"/>
-      <w:bookmarkEnd w:id="0"/>
     </w:p>
     <w:p>
       <w:pPr>
@@ -10453,7 +10390,7 @@
 </file>
 
 <file path=customXml/itemProps1.xml><?xml version="1.0" encoding="utf-8"?>
-<ds:datastoreItem xmlns:ds="http://schemas.openxmlformats.org/officeDocument/2006/customXml" ds:itemID="{4D61506B-34DD-492C-B811-300FE0DA1DB5}">
+<ds:datastoreItem xmlns:ds="http://schemas.openxmlformats.org/officeDocument/2006/customXml" ds:itemID="{D7526762-F8DB-42CD-A68F-2E15DF522817}">
   <ds:schemaRefs>
     <ds:schemaRef ds:uri="http://schemas.openxmlformats.org/officeDocument/2006/bibliography"/>
   </ds:schemaRefs>

</xml_diff>

<commit_message>
adding Gambaran Proyek dan Analisis Kebutuhan Fungsional (BAB IV)
</commit_message>
<xml_diff>
--- a/P1 - CRM Photografy Indralaya.docx
+++ b/P1 - CRM Photografy Indralaya.docx
@@ -944,8 +944,19 @@
           <w:sz w:val="24"/>
           <w:u w:val="single"/>
         </w:rPr>
-        <w:t>Endang Lestari Ruskan, M.T</w:t>
-      </w:r>
+        <w:t xml:space="preserve">Endang Lestari Ruskan, </w:t>
+      </w:r>
+      <w:proofErr w:type="gramStart"/>
+      <w:r>
+        <w:rPr>
+          <w:rFonts w:ascii="Times New Roman" w:hAnsi="Times New Roman" w:cs="Times New Roman"/>
+          <w:b/>
+          <w:sz w:val="24"/>
+          <w:u w:val="single"/>
+        </w:rPr>
+        <w:t>M.T</w:t>
+      </w:r>
+      <w:proofErr w:type="gramEnd"/>
       <w:r>
         <w:rPr>
           <w:rFonts w:ascii="Times New Roman" w:hAnsi="Times New Roman" w:cs="Times New Roman"/>
@@ -2255,7 +2266,15 @@
           <w:rFonts w:ascii="Times New Roman" w:hAnsi="Times New Roman" w:cs="Times New Roman"/>
           <w:sz w:val="24"/>
         </w:rPr>
-        <w:t xml:space="preserve">3.4 Sumber Data  </w:t>
+        <w:t xml:space="preserve">3.4 Sumber </w:t>
+      </w:r>
+      <w:proofErr w:type="gramStart"/>
+      <w:r>
+        <w:rPr>
+          <w:rFonts w:ascii="Times New Roman" w:hAnsi="Times New Roman" w:cs="Times New Roman"/>
+          <w:sz w:val="24"/>
+        </w:rPr>
+        <w:t xml:space="preserve">Data  </w:t>
       </w:r>
       <w:r>
         <w:rPr>
@@ -2265,6 +2284,7 @@
         </w:rPr>
         <w:t>........................................................................................</w:t>
       </w:r>
+      <w:proofErr w:type="gramEnd"/>
       <w:r>
         <w:rPr>
           <w:rFonts w:ascii="Times New Roman" w:hAnsi="Times New Roman" w:cs="Times New Roman"/>
@@ -2843,7 +2863,43 @@
           <w:sz w:val="24"/>
           <w:szCs w:val="24"/>
         </w:rPr>
-        <w:t xml:space="preserve">Dalam bisnis, pelanggan merupakan faktor yang sangat penting dan nyawa bagi sebuah perusahaan. Hubungan perusahaan tidak hanya berhenti pada ”kepuasaan” pelanggan tapi bisa lebih jauh lagi, sampai tahap loyalitas. Dimana dengan terciptanya loyalitas pelanggan akan membuat pelanggan tersebut terus membeli produk dari perusahaan, merekomendasikan produk dari perusahaan kita kepada teman, keluarga, dan kenalan mereka sehingga besar kemungkinan bisa menambah pelanggan bagi perusahaan. Hal tersebut bisa  meningkatkan jumlah penjualan perusahaan. Karena setiap perusahaan mengetahui bahwa untuk mendapatkaan pelanggan yang baru biayanya akan lebih besar jika dibandingkan </w:t>
+        <w:t xml:space="preserve">Dalam bisnis, pelanggan merupakan faktor yang sangat penting dan nyawa bagi sebuah perusahaan. Hubungan perusahaan tidak hanya berhenti </w:t>
+      </w:r>
+      <w:proofErr w:type="gramStart"/>
+      <w:r>
+        <w:rPr>
+          <w:rFonts w:ascii="Times New Roman" w:hAnsi="Times New Roman" w:cs="Times New Roman"/>
+          <w:sz w:val="24"/>
+          <w:szCs w:val="24"/>
+        </w:rPr>
+        <w:t>pada ”kepuasaan</w:t>
+      </w:r>
+      <w:proofErr w:type="gramEnd"/>
+      <w:r>
+        <w:rPr>
+          <w:rFonts w:ascii="Times New Roman" w:hAnsi="Times New Roman" w:cs="Times New Roman"/>
+          <w:sz w:val="24"/>
+          <w:szCs w:val="24"/>
+        </w:rPr>
+        <w:t xml:space="preserve">” pelanggan tapi bisa lebih jauh lagi, sampai tahap loyalitas. Dimana dengan terciptanya loyalitas pelanggan akan membuat pelanggan tersebut terus membeli produk dari perusahaan, merekomendasikan produk dari perusahaan kita kepada teman, keluarga, dan kenalan mereka sehingga besar kemungkinan bisa menambah pelanggan bagi perusahaan. Hal tersebut </w:t>
+      </w:r>
+      <w:proofErr w:type="gramStart"/>
+      <w:r>
+        <w:rPr>
+          <w:rFonts w:ascii="Times New Roman" w:hAnsi="Times New Roman" w:cs="Times New Roman"/>
+          <w:sz w:val="24"/>
+          <w:szCs w:val="24"/>
+        </w:rPr>
+        <w:t>bisa  meningkatkan</w:t>
+      </w:r>
+      <w:proofErr w:type="gramEnd"/>
+      <w:r>
+        <w:rPr>
+          <w:rFonts w:ascii="Times New Roman" w:hAnsi="Times New Roman" w:cs="Times New Roman"/>
+          <w:sz w:val="24"/>
+          <w:szCs w:val="24"/>
+        </w:rPr>
+        <w:t xml:space="preserve"> jumlah penjualan perusahaan. Karena setiap perusahaan mengetahui bahwa untuk mendapatkaan pelanggan yang baru biayanya akan lebih besar jika dibandingkan </w:t>
       </w:r>
       <w:r>
         <w:rPr>
@@ -3034,7 +3090,25 @@
           <w:sz w:val="24"/>
           <w:szCs w:val="24"/>
         </w:rPr>
-        <w:t xml:space="preserve">Dengan memanfaatkan metode CRM dapat membantu pihak perusahaan dalam meningkatkan  kualitas pelayanan dan otomatisasi proses bisnis terhadap pelanggan serta dapat mengetahui minat beli pelanggan dan prilaku pasar dan pelanggan dengan lebih baik. Akan tetapi aspek manajemen hubungan pelanggan atau CRM yang ada </w:t>
+        <w:t xml:space="preserve">Dengan memanfaatkan metode CRM dapat membantu pihak perusahaan dalam </w:t>
+      </w:r>
+      <w:proofErr w:type="gramStart"/>
+      <w:r>
+        <w:rPr>
+          <w:rFonts w:ascii="Times New Roman" w:hAnsi="Times New Roman" w:cs="Times New Roman"/>
+          <w:sz w:val="24"/>
+          <w:szCs w:val="24"/>
+        </w:rPr>
+        <w:t>meningkatkan  kualitas</w:t>
+      </w:r>
+      <w:proofErr w:type="gramEnd"/>
+      <w:r>
+        <w:rPr>
+          <w:rFonts w:ascii="Times New Roman" w:hAnsi="Times New Roman" w:cs="Times New Roman"/>
+          <w:sz w:val="24"/>
+          <w:szCs w:val="24"/>
+        </w:rPr>
+        <w:t xml:space="preserve"> pelayanan dan otomatisasi proses bisnis terhadap pelanggan serta dapat mengetahui minat beli pelanggan dan prilaku pasar dan pelanggan dengan lebih baik. Akan tetapi aspek manajemen hubungan pelanggan atau CRM yang ada </w:t>
       </w:r>
       <w:r>
         <w:rPr>
@@ -3113,8 +3187,18 @@
           <w:sz w:val="24"/>
           <w:szCs w:val="24"/>
         </w:rPr>
-        <w:t>sehingga penulis mengangkat judul :</w:t>
-      </w:r>
+        <w:t xml:space="preserve">sehingga penulis mengangkat </w:t>
+      </w:r>
+      <w:proofErr w:type="gramStart"/>
+      <w:r>
+        <w:rPr>
+          <w:rFonts w:ascii="Times New Roman" w:hAnsi="Times New Roman" w:cs="Times New Roman"/>
+          <w:sz w:val="24"/>
+          <w:szCs w:val="24"/>
+        </w:rPr>
+        <w:t>judul :</w:t>
+      </w:r>
+      <w:proofErr w:type="gramEnd"/>
       <w:r>
         <w:rPr>
           <w:rFonts w:ascii="Times New Roman" w:hAnsi="Times New Roman" w:cs="Times New Roman"/>
@@ -3298,12 +3382,14 @@
         </w:rPr>
         <w:t xml:space="preserve"> </w:t>
       </w:r>
+      <w:proofErr w:type="gramStart"/>
       <w:r>
         <w:rPr>
           <w:rFonts w:ascii="Times New Roman" w:hAnsi="Times New Roman" w:cs="Times New Roman"/>
         </w:rPr>
         <w:t>berikut :</w:t>
       </w:r>
+      <w:proofErr w:type="gramEnd"/>
     </w:p>
     <w:p>
       <w:pPr>
@@ -4111,7 +4197,25 @@
           <w:szCs w:val="24"/>
           <w:lang w:val="id-ID"/>
         </w:rPr>
-        <w:t>Aplikasi ini akan menyediakan fitur tracking yang akan digunakan oleh cutomer untuk mengetahui  status orderan mereka, apakah sudah selesai atau masih dalam proses agar pelanggan bisa datang lagi ke Ratu Phografy  ketika orderan mereka benar-benar sudah selesai</w:t>
+        <w:t>Aplikasi ini akan menyediakan fitur tracking yang akan digunakan oleh cu</w:t>
+      </w:r>
+      <w:r>
+        <w:rPr>
+          <w:rFonts w:ascii="Times New Roman" w:eastAsia="Times New Roman" w:hAnsi="Times New Roman" w:cs="Times New Roman"/>
+          <w:sz w:val="24"/>
+          <w:szCs w:val="24"/>
+          <w:lang w:val="en-US"/>
+        </w:rPr>
+        <w:t>s</w:t>
+      </w:r>
+      <w:r>
+        <w:rPr>
+          <w:rFonts w:ascii="Times New Roman" w:eastAsia="Times New Roman" w:hAnsi="Times New Roman" w:cs="Times New Roman"/>
+          <w:sz w:val="24"/>
+          <w:szCs w:val="24"/>
+          <w:lang w:val="id-ID"/>
+        </w:rPr>
+        <w:t>tomer untuk mengetahui  status orderan mereka, apakah sudah selesai atau masih dalam proses agar pelanggan bisa datang lagi ke Ratu Phografy  ketika orderan mereka benar-benar sudah selesai</w:t>
       </w:r>
     </w:p>
     <w:p>
@@ -7680,7 +7784,25 @@
           <w:sz w:val="24"/>
           <w:szCs w:val="24"/>
         </w:rPr>
-        <w:t xml:space="preserve">Ratu Photography merupakan Studio Foto dan Digital Printing, dengan Mesin Minilab dan Mesin Digital Printing Outdoor yang berkualitas tinggi. Ratu Photography beralamatkan di Jl. Lintas Timur KM 35 Muhajirin Indralaya, Kecamatan Indralaya Mulya, Kabupaten Ogan Ilir, Sumatera Selatan, Telpon: 0711 581156, Kode Pos : 30662. </w:t>
+        <w:t xml:space="preserve">Ratu Photography merupakan Studio Foto dan Digital Printing, dengan Mesin Minilab dan Mesin Digital Printing Outdoor yang berkualitas tinggi. Ratu Photography beralamatkan di Jl. Lintas Timur KM 35 Muhajirin Indralaya, Kecamatan Indralaya Mulya, Kabupaten Ogan Ilir, Sumatera Selatan, Telpon: 0711 581156, Kode </w:t>
+      </w:r>
+      <w:proofErr w:type="gramStart"/>
+      <w:r>
+        <w:rPr>
+          <w:rFonts w:ascii="Times New Roman" w:eastAsia="Times New Roman" w:hAnsi="Times New Roman" w:cs="Times New Roman"/>
+          <w:sz w:val="24"/>
+          <w:szCs w:val="24"/>
+        </w:rPr>
+        <w:t>Pos :</w:t>
+      </w:r>
+      <w:proofErr w:type="gramEnd"/>
+      <w:r>
+        <w:rPr>
+          <w:rFonts w:ascii="Times New Roman" w:eastAsia="Times New Roman" w:hAnsi="Times New Roman" w:cs="Times New Roman"/>
+          <w:sz w:val="24"/>
+          <w:szCs w:val="24"/>
+        </w:rPr>
+        <w:t xml:space="preserve"> 30662. </w:t>
       </w:r>
     </w:p>
     <w:p>
@@ -9728,7 +9850,21 @@
         <w:rPr>
           <w:rFonts w:ascii="Times New Roman" w:hAnsi="Times New Roman" w:cs="Times New Roman"/>
         </w:rPr>
-        <w:t xml:space="preserve">Proses design akan menterjemahkan syarat kebutuhan kesebuah perancangan perangkat lunak yang dapat diperkirakan sebelum dibuat koding. Proses ini berfokus pada : struktur data, arsitektur perangkat lunak, representasi interface, dan detail (algoritma) prosedural. Tahapan ini akan menghasilkan </w:t>
+        <w:t xml:space="preserve">Proses design akan menterjemahkan syarat kebutuhan kesebuah perancangan perangkat lunak yang dapat diperkirakan sebelum dibuat koding. Proses ini berfokus </w:t>
+      </w:r>
+      <w:proofErr w:type="gramStart"/>
+      <w:r>
+        <w:rPr>
+          <w:rFonts w:ascii="Times New Roman" w:hAnsi="Times New Roman" w:cs="Times New Roman"/>
+        </w:rPr>
+        <w:t>pada :</w:t>
+      </w:r>
+      <w:proofErr w:type="gramEnd"/>
+      <w:r>
+        <w:rPr>
+          <w:rFonts w:ascii="Times New Roman" w:hAnsi="Times New Roman" w:cs="Times New Roman"/>
+        </w:rPr>
+        <w:t xml:space="preserve"> struktur data, arsitektur perangkat lunak, representasi interface, dan detail (algoritma) prosedural. Tahapan ini akan menghasilkan </w:t>
       </w:r>
       <w:r>
         <w:rPr>
@@ -9829,7 +9965,14 @@
         <w:rPr>
           <w:rFonts w:ascii="Times New Roman" w:hAnsi="Times New Roman" w:cs="Times New Roman"/>
         </w:rPr>
-        <w:t>kesalahan terhadap system tersebut dan kemudian bisa diperbaiki.</w:t>
+        <w:t xml:space="preserve">kesalahan terhadap system tersebut dan kemudian bisa </w:t>
+      </w:r>
+      <w:proofErr w:type="gramStart"/>
+      <w:r>
+        <w:rPr>
+          <w:rFonts w:ascii="Times New Roman" w:hAnsi="Times New Roman" w:cs="Times New Roman"/>
+        </w:rPr>
+        <w:t>diperbaiki.</w:t>
       </w:r>
       <w:r>
         <w:rPr>
@@ -9837,6 +9980,7 @@
         </w:rPr>
         <w:t>.</w:t>
       </w:r>
+      <w:proofErr w:type="gramEnd"/>
     </w:p>
     <w:p>
       <w:pPr>
@@ -9998,16 +10142,6 @@
           <w:b/>
           <w:sz w:val="24"/>
           <w:szCs w:val="24"/>
-          <w:lang w:val="id-ID"/>
-        </w:rPr>
-        <w:tab/>
-      </w:r>
-      <w:r>
-        <w:rPr>
-          <w:rFonts w:ascii="Times New Roman" w:hAnsi="Times New Roman" w:cs="Times New Roman"/>
-          <w:b/>
-          <w:sz w:val="24"/>
-          <w:szCs w:val="24"/>
         </w:rPr>
         <w:t>Waktu Penelitian</w:t>
       </w:r>
@@ -10021,7 +10155,6 @@
         <w:jc w:val="both"/>
         <w:rPr>
           <w:rFonts w:ascii="Times New Roman" w:hAnsi="Times New Roman" w:cs="Times New Roman"/>
-          <w:b/>
           <w:sz w:val="24"/>
           <w:szCs w:val="24"/>
         </w:rPr>
@@ -10102,49 +10235,1019 @@
         </w:rPr>
         <w:t>.</w:t>
       </w:r>
-      <w:r>
-        <w:rPr>
-          <w:rFonts w:ascii="Times New Roman" w:hAnsi="Times New Roman" w:cs="Times New Roman"/>
+    </w:p>
+    <w:p>
+      <w:pPr>
+        <w:pStyle w:val="ListParagraph"/>
+        <w:spacing w:line="480" w:lineRule="auto"/>
+        <w:ind w:left="0"/>
+        <w:jc w:val="both"/>
+        <w:rPr>
+          <w:rFonts w:ascii="Times New Roman" w:hAnsi="Times New Roman" w:cs="Times New Roman"/>
+          <w:b/>
+          <w:sz w:val="24"/>
+          <w:szCs w:val="24"/>
+        </w:rPr>
+      </w:pPr>
+      <w:r>
+        <w:rPr>
+          <w:rFonts w:ascii="Times New Roman" w:hAnsi="Times New Roman" w:cs="Times New Roman"/>
+          <w:b/>
+          <w:sz w:val="24"/>
+          <w:szCs w:val="24"/>
+        </w:rPr>
+        <w:t>4.2</w:t>
+      </w:r>
+      <w:r>
+        <w:rPr>
+          <w:rFonts w:ascii="Times New Roman" w:hAnsi="Times New Roman" w:cs="Times New Roman"/>
+          <w:b/>
+          <w:sz w:val="24"/>
+          <w:szCs w:val="24"/>
+        </w:rPr>
+        <w:t xml:space="preserve"> </w:t>
+      </w:r>
+      <w:r>
+        <w:rPr>
+          <w:rFonts w:ascii="Times New Roman" w:hAnsi="Times New Roman" w:cs="Times New Roman"/>
+          <w:b/>
+          <w:sz w:val="24"/>
+          <w:szCs w:val="24"/>
+        </w:rPr>
+        <w:t>Tempat penelitian</w:t>
+      </w:r>
+    </w:p>
+    <w:p>
+      <w:pPr>
+        <w:spacing w:line="480" w:lineRule="auto"/>
+        <w:ind w:firstLine="720"/>
+        <w:jc w:val="both"/>
+        <w:rPr>
+          <w:rFonts w:ascii="Times New Roman" w:eastAsia="Times New Roman" w:hAnsi="Times New Roman" w:cs="Times New Roman"/>
+          <w:sz w:val="24"/>
+          <w:szCs w:val="24"/>
+        </w:rPr>
+      </w:pPr>
+      <w:r>
+        <w:rPr>
+          <w:rFonts w:ascii="Times New Roman" w:hAnsi="Times New Roman" w:cs="Times New Roman"/>
+          <w:sz w:val="24"/>
+          <w:szCs w:val="24"/>
+        </w:rPr>
+        <w:t xml:space="preserve">Penelitian ini akan dilakukan pada </w:t>
+      </w:r>
+      <w:r>
+        <w:rPr>
+          <w:rFonts w:ascii="Times New Roman" w:eastAsia="Times New Roman" w:hAnsi="Times New Roman" w:cs="Times New Roman"/>
+        </w:rPr>
+        <w:t>Ratu Phootography Indralaya</w:t>
+      </w:r>
+      <w:r>
+        <w:rPr>
+          <w:rFonts w:ascii="Times New Roman" w:hAnsi="Times New Roman" w:cs="Times New Roman"/>
+          <w:sz w:val="24"/>
+          <w:szCs w:val="24"/>
+        </w:rPr>
+        <w:t xml:space="preserve"> yang beralamat </w:t>
+      </w:r>
+      <w:r>
+        <w:rPr>
+          <w:rFonts w:ascii="Times New Roman" w:eastAsia="Times New Roman" w:hAnsi="Times New Roman" w:cs="Times New Roman"/>
+          <w:sz w:val="24"/>
+          <w:szCs w:val="24"/>
+        </w:rPr>
+        <w:t>di Jl. Lintas Timur KM 35 Muhajirin Indralaya, Kecamatan Indralaya Mulya,</w:t>
+      </w:r>
+      <w:r>
+        <w:rPr>
+          <w:rFonts w:ascii="Times New Roman" w:eastAsia="Times New Roman" w:hAnsi="Times New Roman" w:cs="Times New Roman"/>
+          <w:sz w:val="24"/>
+          <w:szCs w:val="24"/>
+          <w:lang w:val="id-ID"/>
+        </w:rPr>
+        <w:t xml:space="preserve"> </w:t>
+      </w:r>
+      <w:r>
+        <w:rPr>
+          <w:rFonts w:ascii="Times New Roman" w:eastAsia="Times New Roman" w:hAnsi="Times New Roman" w:cs="Times New Roman"/>
+          <w:sz w:val="24"/>
+          <w:szCs w:val="24"/>
+        </w:rPr>
+        <w:t>Kabupaten Ogan Ilir, Sumatera Selatan</w:t>
+      </w:r>
+      <w:r>
+        <w:rPr>
+          <w:rFonts w:ascii="Times New Roman" w:eastAsia="Times New Roman" w:hAnsi="Times New Roman" w:cs="Times New Roman"/>
           <w:sz w:val="24"/>
           <w:szCs w:val="24"/>
         </w:rPr>
         <w:t>.</w:t>
+      </w:r>
+    </w:p>
+    <w:p>
+      <w:pPr>
+        <w:spacing w:line="480" w:lineRule="auto"/>
+        <w:ind w:firstLine="720"/>
+        <w:jc w:val="both"/>
+        <w:rPr>
+          <w:rFonts w:ascii="Times New Roman" w:eastAsia="Times New Roman" w:hAnsi="Times New Roman" w:cs="Times New Roman"/>
+          <w:sz w:val="24"/>
+          <w:szCs w:val="24"/>
+        </w:rPr>
+      </w:pPr>
+    </w:p>
+    <w:p>
+      <w:pPr>
+        <w:spacing w:line="480" w:lineRule="auto"/>
+        <w:jc w:val="both"/>
+        <w:rPr>
+          <w:rFonts w:ascii="Times New Roman" w:eastAsia="Times New Roman" w:hAnsi="Times New Roman" w:cs="Times New Roman"/>
+          <w:b/>
+          <w:sz w:val="24"/>
+          <w:szCs w:val="24"/>
+        </w:rPr>
+      </w:pPr>
+      <w:r>
+        <w:rPr>
+          <w:rFonts w:ascii="Times New Roman" w:eastAsia="Times New Roman" w:hAnsi="Times New Roman" w:cs="Times New Roman"/>
+          <w:b/>
+          <w:sz w:val="24"/>
+          <w:szCs w:val="24"/>
+        </w:rPr>
+        <w:t>4.3 Gamba</w:t>
+      </w:r>
+      <w:r>
+        <w:rPr>
+          <w:rFonts w:ascii="Times New Roman" w:eastAsia="Times New Roman" w:hAnsi="Times New Roman" w:cs="Times New Roman"/>
+          <w:b/>
+          <w:sz w:val="24"/>
+          <w:szCs w:val="24"/>
+        </w:rPr>
+        <w:t>ran Sistem</w:t>
+      </w:r>
+    </w:p>
+    <w:p>
+      <w:pPr>
+        <w:spacing w:line="480" w:lineRule="auto"/>
+        <w:jc w:val="both"/>
+        <w:rPr>
+          <w:rFonts w:ascii="Times New Roman" w:eastAsia="Times New Roman" w:hAnsi="Times New Roman" w:cs="Times New Roman"/>
+          <w:sz w:val="24"/>
+          <w:szCs w:val="24"/>
+          <w:lang w:val="en-US"/>
+        </w:rPr>
+      </w:pPr>
+      <w:r>
+        <w:rPr>
+          <w:rFonts w:ascii="Times New Roman" w:eastAsia="Times New Roman" w:hAnsi="Times New Roman" w:cs="Times New Roman"/>
+          <w:sz w:val="24"/>
+          <w:szCs w:val="24"/>
+        </w:rPr>
+        <w:tab/>
+        <w:t>Gambaran</w:t>
+      </w:r>
+      <w:r>
+        <w:rPr>
+          <w:rFonts w:ascii="Times New Roman" w:eastAsia="Times New Roman" w:hAnsi="Times New Roman" w:cs="Times New Roman"/>
+          <w:sz w:val="24"/>
+          <w:szCs w:val="24"/>
+          <w:lang w:val="en-US"/>
+        </w:rPr>
+        <w:t xml:space="preserve"> Sistem</w:t>
+      </w:r>
+      <w:r>
+        <w:rPr>
+          <w:rFonts w:ascii="Times New Roman" w:eastAsia="Times New Roman" w:hAnsi="Times New Roman" w:cs="Times New Roman"/>
+          <w:sz w:val="24"/>
+          <w:szCs w:val="24"/>
+          <w:lang w:val="id-ID"/>
+        </w:rPr>
+        <w:t xml:space="preserve"> Metode Service Quality di dalam Metode Customer Relationship Management pada Ratu Photography I</w:t>
+      </w:r>
+      <w:r>
+        <w:rPr>
+          <w:rFonts w:ascii="Times New Roman" w:eastAsia="Times New Roman" w:hAnsi="Times New Roman" w:cs="Times New Roman"/>
+          <w:sz w:val="24"/>
+          <w:szCs w:val="24"/>
+          <w:lang w:val="id-ID"/>
+        </w:rPr>
+        <w:t>ndralaya</w:t>
+      </w:r>
+      <w:r>
+        <w:rPr>
+          <w:rFonts w:ascii="Times New Roman" w:eastAsia="Times New Roman" w:hAnsi="Times New Roman" w:cs="Times New Roman"/>
+          <w:sz w:val="24"/>
+          <w:szCs w:val="24"/>
+          <w:lang w:val="en-US"/>
+        </w:rPr>
+        <w:t xml:space="preserve"> merupakan sebuah sistem yang berfungsi untuk </w:t>
+      </w:r>
+      <w:r>
+        <w:rPr>
+          <w:rFonts w:ascii="Times New Roman" w:hAnsi="Times New Roman" w:cs="Times New Roman"/>
+          <w:sz w:val="24"/>
+          <w:szCs w:val="24"/>
+        </w:rPr>
+        <w:t xml:space="preserve">menyediakan informasi mengenai penjualan dan pemesanan produk pada </w:t>
+      </w:r>
+      <w:r>
+        <w:rPr>
+          <w:rFonts w:ascii="Times New Roman" w:eastAsia="Times New Roman" w:hAnsi="Times New Roman" w:cs="Times New Roman"/>
+          <w:sz w:val="24"/>
+          <w:szCs w:val="24"/>
+        </w:rPr>
+        <w:t>Ratu Photography Indralaya</w:t>
+      </w:r>
+      <w:r>
+        <w:rPr>
+          <w:rFonts w:ascii="Times New Roman" w:eastAsia="Times New Roman" w:hAnsi="Times New Roman" w:cs="Times New Roman"/>
+          <w:sz w:val="24"/>
+          <w:szCs w:val="24"/>
+        </w:rPr>
+        <w:t xml:space="preserve"> serta </w:t>
+      </w:r>
+      <w:r>
+        <w:rPr>
+          <w:rFonts w:ascii="Times New Roman" w:hAnsi="Times New Roman" w:cs="Times New Roman"/>
+          <w:sz w:val="24"/>
+          <w:szCs w:val="24"/>
+        </w:rPr>
+        <w:t>membantu m</w:t>
+      </w:r>
+      <w:r>
+        <w:rPr>
+          <w:rFonts w:ascii="Times New Roman" w:hAnsi="Times New Roman" w:cs="Times New Roman"/>
+          <w:sz w:val="24"/>
+          <w:szCs w:val="24"/>
+        </w:rPr>
+        <w:t xml:space="preserve">enyelesaikan masalah </w:t>
+      </w:r>
+      <w:r>
+        <w:rPr>
+          <w:rFonts w:ascii="Times New Roman" w:hAnsi="Times New Roman" w:cs="Times New Roman"/>
+          <w:sz w:val="24"/>
+          <w:szCs w:val="24"/>
+          <w:lang w:val="id-ID"/>
+        </w:rPr>
+        <w:t>layanan</w:t>
+      </w:r>
+      <w:r>
+        <w:rPr>
+          <w:rFonts w:ascii="Times New Roman" w:hAnsi="Times New Roman" w:cs="Times New Roman"/>
+          <w:sz w:val="24"/>
+          <w:szCs w:val="24"/>
+          <w:lang w:val="en-US"/>
+        </w:rPr>
+        <w:t xml:space="preserve"> pelanggan.</w:t>
+      </w:r>
+    </w:p>
+    <w:p>
+      <w:pPr>
+        <w:spacing w:line="480" w:lineRule="auto"/>
+        <w:jc w:val="both"/>
+        <w:rPr>
+          <w:rFonts w:ascii="Times New Roman" w:eastAsia="Times New Roman" w:hAnsi="Times New Roman" w:cs="Times New Roman"/>
+          <w:sz w:val="24"/>
+          <w:szCs w:val="24"/>
+          <w:lang w:val="en-US"/>
+        </w:rPr>
+      </w:pPr>
+      <w:r>
+        <w:rPr>
+          <w:rFonts w:ascii="Times New Roman" w:eastAsia="Times New Roman" w:hAnsi="Times New Roman" w:cs="Times New Roman"/>
+          <w:sz w:val="24"/>
+          <w:szCs w:val="24"/>
+        </w:rPr>
+        <w:tab/>
+      </w:r>
+      <w:r>
+        <w:rPr>
+          <w:rStyle w:val="fontstyle01"/>
+        </w:rPr>
+        <w:t>Sistem yang dikembangkan ini akan mengolah data yang nantinya akan</w:t>
+      </w:r>
+      <w:r>
+        <w:rPr>
+          <w:rFonts w:ascii="TimesNewRomanPSMT" w:hAnsi="TimesNewRomanPSMT"/>
+          <w:color w:val="000000"/>
+        </w:rPr>
+        <w:br/>
+      </w:r>
+      <w:r>
+        <w:rPr>
+          <w:rStyle w:val="fontstyle01"/>
+        </w:rPr>
+        <w:t xml:space="preserve">disimpan ke dalam sebuah </w:t>
+      </w:r>
+      <w:r>
+        <w:rPr>
+          <w:rStyle w:val="fontstyle21"/>
+        </w:rPr>
+        <w:t>database</w:t>
+      </w:r>
+      <w:r>
+        <w:rPr>
+          <w:rStyle w:val="fontstyle21"/>
+        </w:rPr>
+        <w:t xml:space="preserve"> </w:t>
+      </w:r>
+      <w:r>
+        <w:rPr>
+          <w:rStyle w:val="fontstyle01"/>
+        </w:rPr>
+        <w:t>d</w:t>
+      </w:r>
+      <w:r>
+        <w:rPr>
+          <w:rStyle w:val="fontstyle01"/>
+        </w:rPr>
+        <w:t xml:space="preserve">an juga sistem ini </w:t>
+      </w:r>
+      <w:r>
+        <w:rPr>
+          <w:rFonts w:ascii="Times New Roman" w:eastAsia="Times New Roman" w:hAnsi="Times New Roman" w:cs="Times New Roman"/>
+          <w:sz w:val="24"/>
+          <w:szCs w:val="24"/>
+          <w:lang w:val="id-ID"/>
+        </w:rPr>
+        <w:t xml:space="preserve">menyediakan fitur tracking yang akan digunakan oleh </w:t>
+      </w:r>
+      <w:r>
+        <w:rPr>
+          <w:rFonts w:ascii="Times New Roman" w:eastAsia="Times New Roman" w:hAnsi="Times New Roman" w:cs="Times New Roman"/>
+          <w:sz w:val="24"/>
+          <w:szCs w:val="24"/>
+          <w:lang w:val="en-US"/>
+        </w:rPr>
+        <w:t>pelanggan</w:t>
+      </w:r>
+      <w:r>
+        <w:rPr>
+          <w:rFonts w:ascii="Times New Roman" w:eastAsia="Times New Roman" w:hAnsi="Times New Roman" w:cs="Times New Roman"/>
+          <w:sz w:val="24"/>
+          <w:szCs w:val="24"/>
+          <w:lang w:val="id-ID"/>
+        </w:rPr>
+        <w:t xml:space="preserve"> untuk mengetahui  status orderan mereka</w:t>
+      </w:r>
+      <w:r>
+        <w:rPr>
+          <w:rFonts w:ascii="Times New Roman" w:eastAsia="Times New Roman" w:hAnsi="Times New Roman" w:cs="Times New Roman"/>
+          <w:sz w:val="24"/>
+          <w:szCs w:val="24"/>
+          <w:lang w:val="en-US"/>
+        </w:rPr>
+        <w:t>.</w:t>
+      </w:r>
+    </w:p>
+    <w:p>
+      <w:pPr>
+        <w:spacing w:line="480" w:lineRule="auto"/>
+        <w:jc w:val="both"/>
+        <w:rPr>
+          <w:rFonts w:ascii="Times New Roman" w:eastAsia="Times New Roman" w:hAnsi="Times New Roman" w:cs="Times New Roman"/>
+          <w:sz w:val="24"/>
+          <w:szCs w:val="24"/>
+          <w:lang w:val="en-US"/>
+        </w:rPr>
+      </w:pPr>
+    </w:p>
+    <w:p>
+      <w:pPr>
+        <w:spacing w:line="480" w:lineRule="auto"/>
+        <w:jc w:val="both"/>
+        <w:rPr>
+          <w:rFonts w:ascii="Times New Roman" w:eastAsia="Times New Roman" w:hAnsi="Times New Roman" w:cs="Times New Roman"/>
+          <w:sz w:val="24"/>
+          <w:szCs w:val="24"/>
+          <w:lang w:val="en-US"/>
+        </w:rPr>
+      </w:pPr>
+    </w:p>
+    <w:p>
+      <w:pPr>
+        <w:spacing w:line="480" w:lineRule="auto"/>
+        <w:jc w:val="both"/>
+        <w:rPr>
+          <w:rFonts w:ascii="Times New Roman" w:eastAsia="Times New Roman" w:hAnsi="Times New Roman" w:cs="Times New Roman"/>
+          <w:sz w:val="24"/>
+          <w:szCs w:val="24"/>
+          <w:lang w:val="en-US"/>
+        </w:rPr>
+      </w:pPr>
+    </w:p>
+    <w:p>
+      <w:pPr>
+        <w:spacing w:line="480" w:lineRule="auto"/>
+        <w:jc w:val="both"/>
+        <w:rPr>
+          <w:rFonts w:ascii="Times New Roman" w:eastAsia="Times New Roman" w:hAnsi="Times New Roman" w:cs="Times New Roman"/>
+          <w:sz w:val="24"/>
+          <w:szCs w:val="24"/>
+          <w:lang w:val="en-US"/>
+        </w:rPr>
+      </w:pPr>
+    </w:p>
+    <w:p>
+      <w:pPr>
+        <w:spacing w:line="480" w:lineRule="auto"/>
+        <w:jc w:val="both"/>
+        <w:rPr>
+          <w:rFonts w:ascii="Times New Roman" w:eastAsia="Times New Roman" w:hAnsi="Times New Roman" w:cs="Times New Roman"/>
+          <w:b/>
+          <w:sz w:val="24"/>
+          <w:szCs w:val="24"/>
+          <w:lang w:val="en-US"/>
+        </w:rPr>
+      </w:pPr>
+      <w:r>
+        <w:rPr>
+          <w:rFonts w:ascii="Times New Roman" w:eastAsia="Times New Roman" w:hAnsi="Times New Roman" w:cs="Times New Roman"/>
+          <w:b/>
+          <w:sz w:val="24"/>
+          <w:szCs w:val="24"/>
+          <w:lang w:val="en-US"/>
+        </w:rPr>
+        <w:lastRenderedPageBreak/>
+        <w:t>4.4 Analisis Kebutuhan</w:t>
+      </w:r>
+    </w:p>
+    <w:p>
+      <w:pPr>
+        <w:spacing w:line="480" w:lineRule="auto"/>
+        <w:jc w:val="both"/>
+        <w:rPr>
+          <w:rFonts w:ascii="Times New Roman" w:eastAsia="Times New Roman" w:hAnsi="Times New Roman" w:cs="Times New Roman"/>
+          <w:b/>
+          <w:sz w:val="24"/>
+          <w:szCs w:val="24"/>
+          <w:lang w:val="en-US"/>
+        </w:rPr>
+      </w:pPr>
+      <w:r>
+        <w:rPr>
+          <w:rFonts w:ascii="Times New Roman" w:eastAsia="Times New Roman" w:hAnsi="Times New Roman" w:cs="Times New Roman"/>
+          <w:b/>
+          <w:sz w:val="24"/>
+          <w:szCs w:val="24"/>
+          <w:lang w:val="en-US"/>
+        </w:rPr>
+        <w:t>4.4.1 Kebutuhan Fungsional</w:t>
+      </w:r>
+    </w:p>
+    <w:p>
+      <w:pPr>
+        <w:spacing w:line="480" w:lineRule="auto"/>
+        <w:jc w:val="both"/>
+        <w:rPr>
+          <w:rStyle w:val="fontstyle01"/>
+        </w:rPr>
+      </w:pPr>
+      <w:r>
+        <w:rPr>
+          <w:rFonts w:ascii="Times New Roman" w:eastAsia="Times New Roman" w:hAnsi="Times New Roman" w:cs="Times New Roman"/>
+          <w:b/>
+          <w:sz w:val="24"/>
+          <w:szCs w:val="24"/>
+          <w:lang w:val="en-US"/>
+        </w:rPr>
+        <w:tab/>
+      </w:r>
+      <w:r>
+        <w:rPr>
+          <w:rStyle w:val="fontstyle01"/>
+        </w:rPr>
+        <w:t xml:space="preserve">Kebutuhan fungsional </w:t>
+      </w:r>
+      <w:r>
+        <w:rPr>
+          <w:rStyle w:val="fontstyle01"/>
+        </w:rPr>
+        <w:t>merupakan</w:t>
+      </w:r>
+      <w:r>
+        <w:rPr>
+          <w:rStyle w:val="fontstyle01"/>
+        </w:rPr>
+        <w:t xml:space="preserve"> kebutuhan yang memiliki </w:t>
+      </w:r>
+      <w:r>
+        <w:rPr>
+          <w:rStyle w:val="fontstyle21"/>
+        </w:rPr>
+        <w:t>input</w:t>
+      </w:r>
+      <w:r>
+        <w:rPr>
+          <w:rStyle w:val="fontstyle01"/>
+        </w:rPr>
+        <w:t>, proses dan</w:t>
+      </w:r>
+      <w:r>
+        <w:rPr>
+          <w:rFonts w:ascii="TimesNewRomanPSMT" w:hAnsi="TimesNewRomanPSMT"/>
+          <w:color w:val="000000"/>
+        </w:rPr>
+        <w:t xml:space="preserve"> </w:t>
+      </w:r>
+      <w:r>
+        <w:rPr>
+          <w:rStyle w:val="fontstyle21"/>
+        </w:rPr>
+        <w:t xml:space="preserve">output </w:t>
+      </w:r>
+      <w:r>
+        <w:rPr>
+          <w:rStyle w:val="fontstyle01"/>
+        </w:rPr>
+        <w:t>yang harus ada di dalam sistem untuk dapat memenuhi tujuan</w:t>
+      </w:r>
+      <w:r>
+        <w:rPr>
+          <w:rFonts w:ascii="TimesNewRomanPSMT" w:hAnsi="TimesNewRomanPSMT"/>
+          <w:color w:val="000000"/>
+        </w:rPr>
+        <w:br/>
+      </w:r>
+      <w:r>
+        <w:rPr>
+          <w:rStyle w:val="fontstyle01"/>
+        </w:rPr>
+        <w:t>pengembangan sistem.</w:t>
+      </w:r>
+    </w:p>
+    <w:p>
+      <w:pPr>
+        <w:spacing w:line="480" w:lineRule="auto"/>
+        <w:jc w:val="both"/>
+        <w:rPr>
+          <w:rStyle w:val="fontstyle01"/>
+        </w:rPr>
+      </w:pPr>
+      <w:r>
+        <w:rPr>
+          <w:rStyle w:val="fontstyle01"/>
+        </w:rPr>
+        <w:t>Kebutuhan fungsional yang haru</w:t>
+      </w:r>
+      <w:r>
+        <w:rPr>
+          <w:rStyle w:val="fontstyle01"/>
+        </w:rPr>
+        <w:t>s terpenuhi dari sistem ini</w:t>
+      </w:r>
+      <w:r>
+        <w:rPr>
+          <w:rStyle w:val="fontstyle01"/>
+        </w:rPr>
+        <w:t xml:space="preserve"> </w:t>
+      </w:r>
+      <w:proofErr w:type="gramStart"/>
+      <w:r>
+        <w:rPr>
+          <w:rStyle w:val="fontstyle01"/>
+        </w:rPr>
+        <w:t>meliputi :</w:t>
+      </w:r>
+      <w:proofErr w:type="gramEnd"/>
+    </w:p>
+    <w:p>
+      <w:pPr>
+        <w:pStyle w:val="ListParagraph"/>
+        <w:numPr>
+          <w:ilvl w:val="3"/>
+          <w:numId w:val="22"/>
+        </w:numPr>
+        <w:spacing w:line="480" w:lineRule="auto"/>
+        <w:ind w:left="720"/>
+        <w:jc w:val="both"/>
+        <w:rPr>
+          <w:rFonts w:ascii="TimesNewRomanPSMT" w:hAnsi="TimesNewRomanPSMT"/>
+          <w:color w:val="000000"/>
+          <w:sz w:val="24"/>
+          <w:szCs w:val="24"/>
+        </w:rPr>
+      </w:pPr>
+      <w:r>
+        <w:rPr>
+          <w:rFonts w:ascii="TimesNewRomanPSMT" w:hAnsi="TimesNewRomanPSMT"/>
+          <w:color w:val="000000"/>
+          <w:sz w:val="24"/>
+          <w:szCs w:val="24"/>
+        </w:rPr>
+        <w:t xml:space="preserve">Sistem yang dikembangkan dapat mengolah data pelanggan, data produk, data order, data point dan reward pelanggan pada </w:t>
+      </w:r>
+      <w:r>
+        <w:rPr>
+          <w:rFonts w:ascii="Times New Roman" w:eastAsia="Times New Roman" w:hAnsi="Times New Roman" w:cs="Times New Roman"/>
+          <w:sz w:val="24"/>
+          <w:szCs w:val="24"/>
+          <w:lang w:val="id-ID"/>
+        </w:rPr>
+        <w:t>Ratu Photography I</w:t>
+      </w:r>
+      <w:r>
+        <w:rPr>
+          <w:rFonts w:ascii="Times New Roman" w:eastAsia="Times New Roman" w:hAnsi="Times New Roman" w:cs="Times New Roman"/>
+          <w:sz w:val="24"/>
+          <w:szCs w:val="24"/>
+          <w:lang w:val="id-ID"/>
+        </w:rPr>
+        <w:t>ndralaya</w:t>
+      </w:r>
+      <w:r>
+        <w:rPr>
+          <w:rFonts w:ascii="Times New Roman" w:eastAsia="Times New Roman" w:hAnsi="Times New Roman" w:cs="Times New Roman"/>
+          <w:sz w:val="24"/>
+          <w:szCs w:val="24"/>
+          <w:lang w:val="en-US"/>
+        </w:rPr>
+        <w:t xml:space="preserve"> yang berkaitan dengan proses Customer Relationship Management.</w:t>
+      </w:r>
+    </w:p>
+    <w:p>
+      <w:pPr>
+        <w:pStyle w:val="ListParagraph"/>
+        <w:numPr>
+          <w:ilvl w:val="3"/>
+          <w:numId w:val="22"/>
+        </w:numPr>
+        <w:spacing w:line="480" w:lineRule="auto"/>
+        <w:ind w:left="720"/>
+        <w:jc w:val="both"/>
+        <w:rPr>
+          <w:rFonts w:ascii="TimesNewRomanPSMT" w:hAnsi="TimesNewRomanPSMT"/>
+          <w:color w:val="000000"/>
+          <w:sz w:val="24"/>
+          <w:szCs w:val="24"/>
+        </w:rPr>
+      </w:pPr>
+      <w:r>
+        <w:rPr>
+          <w:rFonts w:ascii="Times New Roman" w:eastAsia="Times New Roman" w:hAnsi="Times New Roman" w:cs="Times New Roman"/>
+          <w:sz w:val="24"/>
+          <w:szCs w:val="24"/>
+          <w:lang w:val="en-US"/>
+        </w:rPr>
+        <w:t xml:space="preserve">Sistem mampu menerapkan </w:t>
+      </w:r>
+      <w:r>
+        <w:rPr>
+          <w:rFonts w:ascii="Times New Roman" w:hAnsi="Times New Roman" w:cs="Times New Roman"/>
+          <w:sz w:val="24"/>
+          <w:szCs w:val="24"/>
+        </w:rPr>
+        <w:t>metode serv</w:t>
+      </w:r>
+      <w:r>
+        <w:rPr>
+          <w:rFonts w:ascii="Times New Roman" w:hAnsi="Times New Roman" w:cs="Times New Roman"/>
+          <w:sz w:val="24"/>
+          <w:szCs w:val="24"/>
+          <w:lang w:val="id-ID"/>
+        </w:rPr>
+        <w:t xml:space="preserve">ice </w:t>
+      </w:r>
+      <w:r>
+        <w:rPr>
+          <w:rFonts w:ascii="Times New Roman" w:hAnsi="Times New Roman" w:cs="Times New Roman"/>
+          <w:sz w:val="24"/>
+          <w:szCs w:val="24"/>
+        </w:rPr>
+        <w:t>qual</w:t>
+      </w:r>
+      <w:r>
+        <w:rPr>
+          <w:rFonts w:ascii="Times New Roman" w:hAnsi="Times New Roman" w:cs="Times New Roman"/>
+          <w:sz w:val="24"/>
+          <w:szCs w:val="24"/>
+          <w:lang w:val="id-ID"/>
+        </w:rPr>
+        <w:t>ity</w:t>
+      </w:r>
+      <w:r>
+        <w:rPr>
+          <w:rFonts w:ascii="Times New Roman" w:hAnsi="Times New Roman" w:cs="Times New Roman"/>
+          <w:sz w:val="24"/>
+          <w:szCs w:val="24"/>
+        </w:rPr>
+        <w:t xml:space="preserve"> dalam metode </w:t>
+      </w:r>
+      <w:r>
+        <w:rPr>
+          <w:rFonts w:ascii="Times New Roman" w:hAnsi="Times New Roman" w:cs="Times New Roman"/>
+          <w:sz w:val="24"/>
+          <w:szCs w:val="24"/>
+          <w:lang w:val="id-ID"/>
+        </w:rPr>
+        <w:t>CRM</w:t>
+      </w:r>
+      <w:r>
+        <w:rPr>
+          <w:rFonts w:ascii="Times New Roman" w:hAnsi="Times New Roman" w:cs="Times New Roman"/>
+          <w:sz w:val="24"/>
+          <w:szCs w:val="24"/>
+          <w:lang w:val="en-US"/>
+        </w:rPr>
+        <w:t>.</w:t>
+      </w:r>
+      <w:r>
+        <w:rPr>
+          <w:rFonts w:ascii="Times New Roman" w:hAnsi="Times New Roman" w:cs="Times New Roman"/>
+          <w:sz w:val="24"/>
+          <w:szCs w:val="24"/>
+        </w:rPr>
+        <w:t xml:space="preserve"> </w:t>
+      </w:r>
+    </w:p>
+    <w:p>
+      <w:pPr>
+        <w:pStyle w:val="ListParagraph"/>
+        <w:numPr>
+          <w:ilvl w:val="3"/>
+          <w:numId w:val="22"/>
+        </w:numPr>
+        <w:spacing w:line="480" w:lineRule="auto"/>
+        <w:ind w:left="720"/>
+        <w:jc w:val="both"/>
+        <w:rPr>
+          <w:rFonts w:ascii="TimesNewRomanPSMT" w:hAnsi="TimesNewRomanPSMT"/>
+          <w:color w:val="000000"/>
+          <w:sz w:val="24"/>
+          <w:szCs w:val="24"/>
+        </w:rPr>
+      </w:pPr>
+      <w:r>
+        <w:rPr>
+          <w:rFonts w:ascii="Times New Roman" w:eastAsia="Times New Roman" w:hAnsi="Times New Roman" w:cs="Times New Roman"/>
+          <w:sz w:val="24"/>
+          <w:szCs w:val="24"/>
+          <w:lang w:val="en-US"/>
+        </w:rPr>
+        <w:t xml:space="preserve">Sistem dapat menangani </w:t>
+      </w:r>
+      <w:r>
+        <w:rPr>
+          <w:rFonts w:ascii="Times New Roman" w:eastAsia="Times New Roman" w:hAnsi="Times New Roman" w:cs="Times New Roman"/>
+          <w:i/>
+          <w:sz w:val="24"/>
+          <w:szCs w:val="24"/>
+          <w:lang w:val="en-US"/>
+        </w:rPr>
+        <w:t xml:space="preserve">order tracking </w:t>
+      </w:r>
+      <w:r>
+        <w:rPr>
+          <w:rFonts w:ascii="Times New Roman" w:eastAsia="Times New Roman" w:hAnsi="Times New Roman" w:cs="Times New Roman"/>
+          <w:sz w:val="24"/>
+          <w:szCs w:val="24"/>
+          <w:lang w:val="en-US"/>
+        </w:rPr>
+        <w:t>pelanggan.</w:t>
+      </w:r>
+    </w:p>
+    <w:p>
+      <w:pPr>
+        <w:pStyle w:val="ListParagraph"/>
+        <w:numPr>
+          <w:ilvl w:val="3"/>
+          <w:numId w:val="22"/>
+        </w:numPr>
+        <w:spacing w:line="480" w:lineRule="auto"/>
+        <w:ind w:left="720"/>
+        <w:jc w:val="both"/>
+        <w:rPr>
+          <w:rFonts w:ascii="TimesNewRomanPSMT" w:hAnsi="TimesNewRomanPSMT"/>
+          <w:color w:val="000000"/>
+          <w:sz w:val="24"/>
+          <w:szCs w:val="24"/>
+        </w:rPr>
+      </w:pPr>
+      <w:r>
+        <w:rPr>
+          <w:rFonts w:ascii="Times New Roman" w:eastAsia="Times New Roman" w:hAnsi="Times New Roman" w:cs="Times New Roman"/>
+          <w:sz w:val="24"/>
+          <w:szCs w:val="24"/>
+          <w:lang w:val="en-US"/>
+        </w:rPr>
+        <w:t xml:space="preserve"> </w:t>
+      </w:r>
+      <w:r>
+        <w:rPr>
+          <w:rFonts w:ascii="Times New Roman" w:eastAsia="Times New Roman" w:hAnsi="Times New Roman" w:cs="Times New Roman"/>
+          <w:sz w:val="24"/>
+          <w:szCs w:val="24"/>
+          <w:lang w:val="en-US"/>
+        </w:rPr>
+        <w:t xml:space="preserve">Sistem dapat memberikan point pada setiap transaksi yang dilakukan oleh pelanggan </w:t>
+      </w:r>
+      <w:r>
+        <w:rPr>
+          <w:rFonts w:ascii="Times New Roman" w:eastAsia="Times New Roman" w:hAnsi="Times New Roman" w:cs="Times New Roman"/>
+          <w:sz w:val="24"/>
+          <w:szCs w:val="24"/>
+        </w:rPr>
+        <w:t>yang nantinya akan di gunakan untuk mendapatkan potong</w:t>
+      </w:r>
+      <w:r>
+        <w:rPr>
+          <w:rFonts w:ascii="Times New Roman" w:eastAsia="Times New Roman" w:hAnsi="Times New Roman" w:cs="Times New Roman"/>
+          <w:sz w:val="24"/>
+          <w:szCs w:val="24"/>
+        </w:rPr>
+        <w:t>an harga.</w:t>
+      </w:r>
+    </w:p>
+    <w:p>
+      <w:pPr>
+        <w:pStyle w:val="ListParagraph"/>
+        <w:numPr>
+          <w:ilvl w:val="3"/>
+          <w:numId w:val="22"/>
+        </w:numPr>
+        <w:spacing w:line="480" w:lineRule="auto"/>
+        <w:ind w:left="720"/>
+        <w:jc w:val="both"/>
+        <w:rPr>
+          <w:rFonts w:ascii="TimesNewRomanPSMT" w:hAnsi="TimesNewRomanPSMT"/>
+          <w:color w:val="000000"/>
+          <w:sz w:val="24"/>
+          <w:szCs w:val="24"/>
+        </w:rPr>
+      </w:pPr>
+      <w:r>
+        <w:rPr>
+          <w:rFonts w:ascii="TimesNewRomanPSMT" w:hAnsi="TimesNewRomanPSMT"/>
+          <w:color w:val="000000"/>
+          <w:sz w:val="24"/>
+          <w:szCs w:val="24"/>
+        </w:rPr>
+        <w:t xml:space="preserve">Sistem mampu mengirimkan </w:t>
+      </w:r>
+      <w:r>
+        <w:rPr>
+          <w:rFonts w:ascii="Times New Roman" w:eastAsia="Times New Roman" w:hAnsi="Times New Roman" w:cs="Times New Roman"/>
+          <w:sz w:val="24"/>
+          <w:szCs w:val="24"/>
+          <w:lang w:val="id-ID"/>
+        </w:rPr>
+        <w:t>pemberitahuan melalui email terkait produk yang sedang discount yang diadakan oleh Ratu Photografy Indralaya</w:t>
+      </w:r>
+      <w:r>
+        <w:rPr>
+          <w:rFonts w:ascii="Times New Roman" w:eastAsia="Times New Roman" w:hAnsi="Times New Roman" w:cs="Times New Roman"/>
+          <w:sz w:val="24"/>
+          <w:szCs w:val="24"/>
+          <w:lang w:val="en-US"/>
+        </w:rPr>
+        <w:t>.</w:t>
+      </w:r>
+    </w:p>
+    <w:p>
+      <w:pPr>
+        <w:pStyle w:val="ListParagraph"/>
+        <w:numPr>
+          <w:ilvl w:val="3"/>
+          <w:numId w:val="22"/>
+        </w:numPr>
+        <w:spacing w:line="480" w:lineRule="auto"/>
+        <w:ind w:left="720"/>
+        <w:jc w:val="both"/>
+        <w:rPr>
+          <w:rFonts w:ascii="TimesNewRomanPSMT" w:hAnsi="TimesNewRomanPSMT"/>
+          <w:color w:val="000000"/>
+          <w:sz w:val="24"/>
+          <w:szCs w:val="24"/>
+        </w:rPr>
+      </w:pPr>
+      <w:r>
+        <w:rPr>
+          <w:rFonts w:ascii="Times New Roman" w:eastAsia="Times New Roman" w:hAnsi="Times New Roman" w:cs="Times New Roman"/>
+          <w:sz w:val="24"/>
+          <w:szCs w:val="24"/>
+          <w:lang w:val="en-US"/>
+        </w:rPr>
+        <w:t>Sistem harus dapat m</w:t>
+      </w:r>
+      <w:r>
+        <w:rPr>
+          <w:rFonts w:ascii="Times New Roman" w:hAnsi="Times New Roman" w:cs="Times New Roman"/>
+          <w:sz w:val="24"/>
+          <w:szCs w:val="24"/>
+        </w:rPr>
+        <w:t xml:space="preserve">enyelesaikan masalah </w:t>
+      </w:r>
+      <w:r>
+        <w:rPr>
+          <w:rFonts w:ascii="Times New Roman" w:hAnsi="Times New Roman" w:cs="Times New Roman"/>
+          <w:sz w:val="24"/>
+          <w:szCs w:val="24"/>
+          <w:lang w:val="id-ID"/>
+        </w:rPr>
+        <w:t>layanan</w:t>
+      </w:r>
+      <w:r>
+        <w:rPr>
+          <w:rFonts w:ascii="Times New Roman" w:hAnsi="Times New Roman" w:cs="Times New Roman"/>
+          <w:sz w:val="24"/>
+          <w:szCs w:val="24"/>
+        </w:rPr>
+        <w:t xml:space="preserve"> yang dihadapi oleh </w:t>
+      </w:r>
+      <w:r>
+        <w:rPr>
+          <w:rFonts w:ascii="Times New Roman" w:eastAsia="Times New Roman" w:hAnsi="Times New Roman" w:cs="Times New Roman"/>
+          <w:sz w:val="24"/>
+          <w:szCs w:val="24"/>
+        </w:rPr>
+        <w:t>Ratu Photography Indralaya</w:t>
+      </w:r>
+      <w:r>
+        <w:rPr>
+          <w:rFonts w:ascii="Times New Roman" w:eastAsia="Times New Roman" w:hAnsi="Times New Roman" w:cs="Times New Roman"/>
+          <w:sz w:val="24"/>
+          <w:szCs w:val="24"/>
+        </w:rPr>
+        <w:t>.</w:t>
+      </w:r>
+    </w:p>
+    <w:p>
+      <w:pPr>
+        <w:spacing w:line="480" w:lineRule="auto"/>
+        <w:jc w:val="both"/>
+        <w:rPr>
+          <w:rFonts w:ascii="TimesNewRomanPSMT" w:hAnsi="TimesNewRomanPSMT"/>
+          <w:color w:val="000000"/>
+          <w:sz w:val="24"/>
+          <w:szCs w:val="24"/>
+        </w:rPr>
+      </w:pPr>
+    </w:p>
+    <w:p>
+      <w:pPr>
+        <w:spacing w:line="480" w:lineRule="auto"/>
+        <w:jc w:val="both"/>
+        <w:rPr>
+          <w:rFonts w:ascii="TimesNewRomanPSMT" w:hAnsi="TimesNewRomanPSMT"/>
+          <w:color w:val="000000"/>
+          <w:sz w:val="24"/>
+          <w:szCs w:val="24"/>
+        </w:rPr>
+      </w:pPr>
+      <w:r>
+        <w:rPr>
+          <w:rFonts w:ascii="Times New Roman" w:eastAsia="Times New Roman" w:hAnsi="Times New Roman" w:cs="Times New Roman"/>
+          <w:b/>
+          <w:sz w:val="24"/>
+          <w:szCs w:val="24"/>
+          <w:lang w:val="en-US"/>
+        </w:rPr>
+        <w:t>4.4.2</w:t>
+      </w:r>
+      <w:r>
+        <w:rPr>
+          <w:rFonts w:ascii="Times New Roman" w:eastAsia="Times New Roman" w:hAnsi="Times New Roman" w:cs="Times New Roman"/>
+          <w:b/>
+          <w:sz w:val="24"/>
+          <w:szCs w:val="24"/>
+          <w:lang w:val="en-US"/>
+        </w:rPr>
+        <w:t xml:space="preserve"> Kebutuhan </w:t>
+      </w:r>
+      <w:r>
+        <w:rPr>
+          <w:rFonts w:ascii="Times New Roman" w:eastAsia="Times New Roman" w:hAnsi="Times New Roman" w:cs="Times New Roman"/>
+          <w:b/>
+          <w:sz w:val="24"/>
+          <w:szCs w:val="24"/>
+          <w:lang w:val="en-US"/>
+        </w:rPr>
+        <w:t xml:space="preserve">Non </w:t>
+      </w:r>
+      <w:r>
+        <w:rPr>
+          <w:rFonts w:ascii="Times New Roman" w:eastAsia="Times New Roman" w:hAnsi="Times New Roman" w:cs="Times New Roman"/>
+          <w:b/>
+          <w:sz w:val="24"/>
+          <w:szCs w:val="24"/>
+          <w:lang w:val="en-US"/>
+        </w:rPr>
+        <w:t>Fungsional</w:t>
       </w:r>
       <w:bookmarkStart w:id="0" w:name="_GoBack"/>
       <w:bookmarkEnd w:id="0"/>
     </w:p>
     <w:p>
       <w:pPr>
-        <w:pStyle w:val="ListParagraph"/>
-        <w:spacing w:line="480" w:lineRule="auto"/>
-        <w:ind w:left="0"/>
-        <w:jc w:val="both"/>
-        <w:rPr>
-          <w:rFonts w:ascii="Times New Roman" w:hAnsi="Times New Roman" w:cs="Times New Roman"/>
-          <w:b/>
-          <w:sz w:val="24"/>
-          <w:szCs w:val="24"/>
-        </w:rPr>
-      </w:pPr>
-      <w:r>
-        <w:rPr>
-          <w:rFonts w:ascii="Times New Roman" w:hAnsi="Times New Roman" w:cs="Times New Roman"/>
-          <w:b/>
-          <w:sz w:val="24"/>
-          <w:szCs w:val="24"/>
-        </w:rPr>
-        <w:t>4.2</w:t>
-      </w:r>
-      <w:r>
-        <w:rPr>
-          <w:rFonts w:ascii="Times New Roman" w:hAnsi="Times New Roman" w:cs="Times New Roman"/>
-          <w:b/>
-          <w:sz w:val="24"/>
-          <w:szCs w:val="24"/>
-        </w:rPr>
-        <w:tab/>
-        <w:t>Tempat penelitian</w:t>
-      </w:r>
+        <w:spacing w:line="480" w:lineRule="auto"/>
+        <w:jc w:val="both"/>
+        <w:rPr>
+          <w:rFonts w:ascii="Times New Roman" w:eastAsia="Times New Roman" w:hAnsi="Times New Roman" w:cs="Times New Roman"/>
+          <w:sz w:val="24"/>
+          <w:szCs w:val="24"/>
+          <w:lang w:val="en-US"/>
+        </w:rPr>
+      </w:pPr>
     </w:p>
     <w:p>
       <w:pPr>
@@ -10152,12 +11255,9 @@
         <w:ind w:firstLine="720"/>
         <w:jc w:val="both"/>
         <w:rPr>
-          <w:rFonts w:ascii="Times New Roman" w:hAnsi="Times New Roman" w:cs="Times New Roman"/>
-          <w:b/>
-          <w:bCs/>
-          <w:sz w:val="24"/>
-          <w:szCs w:val="24"/>
-          <w:lang w:val="id-ID"/>
+          <w:rFonts w:ascii="Times New Roman" w:eastAsia="Times New Roman" w:hAnsi="Times New Roman" w:cs="Times New Roman"/>
+          <w:sz w:val="24"/>
+          <w:szCs w:val="24"/>
         </w:rPr>
         <w:sectPr>
           <w:footerReference w:type="first" r:id="rId34"/>
@@ -10169,53 +11269,6 @@
           <w:docGrid w:linePitch="299"/>
         </w:sectPr>
       </w:pPr>
-      <w:r>
-        <w:rPr>
-          <w:rFonts w:ascii="Times New Roman" w:hAnsi="Times New Roman" w:cs="Times New Roman"/>
-          <w:sz w:val="24"/>
-          <w:szCs w:val="24"/>
-        </w:rPr>
-        <w:t xml:space="preserve">Penelitian ini akan dilakukan pada </w:t>
-      </w:r>
-      <w:r>
-        <w:rPr>
-          <w:rFonts w:ascii="Times New Roman" w:eastAsia="Times New Roman" w:hAnsi="Times New Roman" w:cs="Times New Roman"/>
-        </w:rPr>
-        <w:t>Ratu Phootography Indralaya</w:t>
-      </w:r>
-      <w:r>
-        <w:rPr>
-          <w:rFonts w:ascii="Times New Roman" w:hAnsi="Times New Roman" w:cs="Times New Roman"/>
-          <w:sz w:val="24"/>
-          <w:szCs w:val="24"/>
-        </w:rPr>
-        <w:t xml:space="preserve"> yang beralamat </w:t>
-      </w:r>
-      <w:r>
-        <w:rPr>
-          <w:rFonts w:ascii="Times New Roman" w:eastAsia="Times New Roman" w:hAnsi="Times New Roman" w:cs="Times New Roman"/>
-          <w:sz w:val="24"/>
-          <w:szCs w:val="24"/>
-        </w:rPr>
-        <w:t>di Jl. Lintas Timur KM 35 Muhajirin Indralaya, Kecamatan Indralaya Mulya,</w:t>
-      </w:r>
-      <w:r>
-        <w:rPr>
-          <w:rFonts w:ascii="Times New Roman" w:eastAsia="Times New Roman" w:hAnsi="Times New Roman" w:cs="Times New Roman"/>
-          <w:sz w:val="24"/>
-          <w:szCs w:val="24"/>
-          <w:lang w:val="id-ID"/>
-        </w:rPr>
-        <w:t xml:space="preserve"> </w:t>
-      </w:r>
-      <w:r>
-        <w:rPr>
-          <w:rFonts w:ascii="Times New Roman" w:eastAsia="Times New Roman" w:hAnsi="Times New Roman" w:cs="Times New Roman"/>
-          <w:sz w:val="24"/>
-          <w:szCs w:val="24"/>
-        </w:rPr>
-        <w:t>Kabupaten Ogan Ilir, Sumatera Selatan</w:t>
-      </w:r>
       <w:r>
         <w:rPr>
           <w:rFonts w:ascii="Times New Roman" w:hAnsi="Times New Roman" w:cs="Times New Roman"/>
@@ -13477,7 +14530,7 @@
             <w:rFonts w:ascii="Times New Roman" w:hAnsi="Times New Roman" w:cs="Times New Roman"/>
             <w:noProof/>
           </w:rPr>
-          <w:t>19</w:t>
+          <w:t>2</w:t>
         </w:r>
         <w:r>
           <w:rPr>
@@ -16664,6 +17717,36 @@
       <w:iCs/>
     </w:rPr>
   </w:style>
+  <w:style w:type="character" w:customStyle="1" w:styleId="fontstyle01">
+    <w:name w:val="fontstyle01"/>
+    <w:basedOn w:val="DefaultParagraphFont"/>
+    <w:rsid w:val="00856CCD"/>
+    <w:rPr>
+      <w:rFonts w:ascii="TimesNewRomanPSMT" w:hAnsi="TimesNewRomanPSMT" w:hint="default"/>
+      <w:b w:val="0"/>
+      <w:bCs w:val="0"/>
+      <w:i w:val="0"/>
+      <w:iCs w:val="0"/>
+      <w:color w:val="000000"/>
+      <w:sz w:val="24"/>
+      <w:szCs w:val="24"/>
+    </w:rPr>
+  </w:style>
+  <w:style w:type="character" w:customStyle="1" w:styleId="fontstyle21">
+    <w:name w:val="fontstyle21"/>
+    <w:basedOn w:val="DefaultParagraphFont"/>
+    <w:rsid w:val="00856CCD"/>
+    <w:rPr>
+      <w:rFonts w:ascii="TimesNewRomanPS-ItalicMT" w:hAnsi="TimesNewRomanPS-ItalicMT" w:hint="default"/>
+      <w:b w:val="0"/>
+      <w:bCs w:val="0"/>
+      <w:i/>
+      <w:iCs/>
+      <w:color w:val="000000"/>
+      <w:sz w:val="24"/>
+      <w:szCs w:val="24"/>
+    </w:rPr>
+  </w:style>
 </w:styles>
 </file>
 
@@ -16992,7 +18075,7 @@
 </file>
 
 <file path=customXml/itemProps1.xml><?xml version="1.0" encoding="utf-8"?>
-<ds:datastoreItem xmlns:ds="http://schemas.openxmlformats.org/officeDocument/2006/customXml" ds:itemID="{22BF7E95-3EF0-441C-8595-4600943D6157}">
+<ds:datastoreItem xmlns:ds="http://schemas.openxmlformats.org/officeDocument/2006/customXml" ds:itemID="{8540A0D8-D3A1-400B-A872-3CDCD77F474A}">
   <ds:schemaRefs>
     <ds:schemaRef ds:uri="http://schemas.openxmlformats.org/officeDocument/2006/bibliography"/>
   </ds:schemaRefs>

</xml_diff>

<commit_message>
Adding Analisis Kebutuhan Non Fungsional + Table (BAB IV)
</commit_message>
<xml_diff>
--- a/P1 - CRM Photografy Indralaya.docx
+++ b/P1 - CRM Photografy Indralaya.docx
@@ -2712,6 +2712,29 @@
           <w:lang w:val="id-ID"/>
         </w:rPr>
       </w:pPr>
+    </w:p>
+    <w:p>
+      <w:pPr>
+        <w:rPr>
+          <w:rFonts w:ascii="Times New Roman" w:eastAsia="Times New Roman" w:hAnsi="Times New Roman" w:cs="Times New Roman"/>
+          <w:bCs/>
+          <w:lang w:val="en-US"/>
+        </w:rPr>
+      </w:pPr>
+      <w:r>
+        <w:rPr>
+          <w:rFonts w:ascii="Times New Roman" w:eastAsia="Times New Roman" w:hAnsi="Times New Roman" w:cs="Times New Roman"/>
+          <w:bCs/>
+          <w:lang w:val="en-US"/>
+        </w:rPr>
+        <w:t xml:space="preserve">Tabel 4.1 </w:t>
+      </w:r>
+      <w:r>
+        <w:rPr>
+          <w:rStyle w:val="fontstyle01"/>
+        </w:rPr>
+        <w:t>Klasifikasi Kebutuhan Non Fungsional berdasarkan PIECES…………</w:t>
+      </w:r>
     </w:p>
     <w:p>
       <w:pPr>
@@ -10543,25 +10566,13 @@
         <w:rPr>
           <w:rStyle w:val="fontstyle21"/>
         </w:rPr>
-        <w:t>database</w:t>
-      </w:r>
-      <w:r>
-        <w:rPr>
-          <w:rStyle w:val="fontstyle21"/>
-        </w:rPr>
-        <w:t xml:space="preserve"> </w:t>
+        <w:t xml:space="preserve">database </w:t>
       </w:r>
       <w:r>
         <w:rPr>
           <w:rStyle w:val="fontstyle01"/>
         </w:rPr>
-        <w:t>d</w:t>
-      </w:r>
-      <w:r>
-        <w:rPr>
-          <w:rStyle w:val="fontstyle01"/>
-        </w:rPr>
-        <w:t xml:space="preserve">an juga sistem ini </w:t>
+        <w:t xml:space="preserve">dan juga sistem ini </w:t>
       </w:r>
       <w:r>
         <w:rPr>
@@ -10717,19 +10728,7 @@
         <w:rPr>
           <w:rStyle w:val="fontstyle01"/>
         </w:rPr>
-        <w:t xml:space="preserve">Kebutuhan fungsional </w:t>
-      </w:r>
-      <w:r>
-        <w:rPr>
-          <w:rStyle w:val="fontstyle01"/>
-        </w:rPr>
-        <w:t>merupakan</w:t>
-      </w:r>
-      <w:r>
-        <w:rPr>
-          <w:rStyle w:val="fontstyle01"/>
-        </w:rPr>
-        <w:t xml:space="preserve"> kebutuhan yang memiliki </w:t>
+        <w:t xml:space="preserve">Kebutuhan fungsional merupakan kebutuhan yang memiliki </w:t>
       </w:r>
       <w:r>
         <w:rPr>
@@ -10788,19 +10787,7 @@
         <w:rPr>
           <w:rStyle w:val="fontstyle01"/>
         </w:rPr>
-        <w:t>Kebutuhan fungsional yang haru</w:t>
-      </w:r>
-      <w:r>
-        <w:rPr>
-          <w:rStyle w:val="fontstyle01"/>
-        </w:rPr>
-        <w:t>s terpenuhi dari sistem ini</w:t>
-      </w:r>
-      <w:r>
-        <w:rPr>
-          <w:rStyle w:val="fontstyle01"/>
-        </w:rPr>
-        <w:t xml:space="preserve"> </w:t>
+        <w:t xml:space="preserve">Kebutuhan fungsional yang harus terpenuhi dari sistem ini </w:t>
       </w:r>
       <w:proofErr w:type="gramStart"/>
       <w:r>
@@ -11188,51 +11175,1187 @@
         <w:spacing w:line="480" w:lineRule="auto"/>
         <w:jc w:val="both"/>
         <w:rPr>
+          <w:rFonts w:ascii="Times New Roman" w:eastAsia="Times New Roman" w:hAnsi="Times New Roman" w:cs="Times New Roman"/>
+          <w:b/>
+          <w:sz w:val="24"/>
+          <w:szCs w:val="24"/>
+          <w:lang w:val="en-US"/>
+        </w:rPr>
+      </w:pPr>
+      <w:r>
+        <w:rPr>
+          <w:rFonts w:ascii="Times New Roman" w:eastAsia="Times New Roman" w:hAnsi="Times New Roman" w:cs="Times New Roman"/>
+          <w:b/>
+          <w:sz w:val="24"/>
+          <w:szCs w:val="24"/>
+          <w:lang w:val="en-US"/>
+        </w:rPr>
+        <w:t>4.4.2 Kebutuhan Non Fungsional</w:t>
+      </w:r>
+    </w:p>
+    <w:p>
+      <w:pPr>
+        <w:spacing w:line="480" w:lineRule="auto"/>
+        <w:jc w:val="both"/>
+        <w:rPr>
+          <w:rStyle w:val="fontstyle01"/>
+        </w:rPr>
+      </w:pPr>
+      <w:r>
+        <w:rPr>
+          <w:rFonts w:ascii="Times New Roman" w:eastAsia="Times New Roman" w:hAnsi="Times New Roman" w:cs="Times New Roman"/>
+          <w:b/>
+          <w:sz w:val="24"/>
+          <w:szCs w:val="24"/>
+          <w:lang w:val="en-US"/>
+        </w:rPr>
+        <w:tab/>
+      </w:r>
+      <w:r>
+        <w:rPr>
+          <w:rStyle w:val="fontstyle01"/>
+        </w:rPr>
+        <w:t xml:space="preserve">Kebutuhan Non Fungsional adalah kebutuhan yang tidak memiliki </w:t>
+      </w:r>
+      <w:r>
+        <w:rPr>
+          <w:rStyle w:val="fontstyle21"/>
+        </w:rPr>
+        <w:t>input</w:t>
+      </w:r>
+      <w:r>
+        <w:rPr>
+          <w:rStyle w:val="fontstyle01"/>
+        </w:rPr>
+        <w:t>,</w:t>
+      </w:r>
+      <w:r>
+        <w:rPr>
           <w:rFonts w:ascii="TimesNewRomanPSMT" w:hAnsi="TimesNewRomanPSMT"/>
           <w:color w:val="000000"/>
-          <w:sz w:val="24"/>
-          <w:szCs w:val="24"/>
-        </w:rPr>
-      </w:pPr>
-      <w:r>
-        <w:rPr>
-          <w:rFonts w:ascii="Times New Roman" w:eastAsia="Times New Roman" w:hAnsi="Times New Roman" w:cs="Times New Roman"/>
-          <w:b/>
-          <w:sz w:val="24"/>
-          <w:szCs w:val="24"/>
-          <w:lang w:val="en-US"/>
-        </w:rPr>
-        <w:t>4.4.2</w:t>
-      </w:r>
-      <w:r>
-        <w:rPr>
-          <w:rFonts w:ascii="Times New Roman" w:eastAsia="Times New Roman" w:hAnsi="Times New Roman" w:cs="Times New Roman"/>
-          <w:b/>
-          <w:sz w:val="24"/>
-          <w:szCs w:val="24"/>
-          <w:lang w:val="en-US"/>
-        </w:rPr>
-        <w:t xml:space="preserve"> Kebutuhan </w:t>
-      </w:r>
-      <w:r>
-        <w:rPr>
-          <w:rFonts w:ascii="Times New Roman" w:eastAsia="Times New Roman" w:hAnsi="Times New Roman" w:cs="Times New Roman"/>
-          <w:b/>
-          <w:sz w:val="24"/>
-          <w:szCs w:val="24"/>
-          <w:lang w:val="en-US"/>
-        </w:rPr>
-        <w:t xml:space="preserve">Non </w:t>
-      </w:r>
-      <w:r>
-        <w:rPr>
-          <w:rFonts w:ascii="Times New Roman" w:eastAsia="Times New Roman" w:hAnsi="Times New Roman" w:cs="Times New Roman"/>
-          <w:b/>
-          <w:sz w:val="24"/>
-          <w:szCs w:val="24"/>
-          <w:lang w:val="en-US"/>
-        </w:rPr>
-        <w:t>Fungsional</w:t>
+        </w:rPr>
+        <w:br/>
+      </w:r>
+      <w:r>
+        <w:rPr>
+          <w:rStyle w:val="fontstyle01"/>
+        </w:rPr>
+        <w:t xml:space="preserve">proses dan </w:t>
+      </w:r>
+      <w:r>
+        <w:rPr>
+          <w:rStyle w:val="fontstyle21"/>
+        </w:rPr>
+        <w:t>output</w:t>
+      </w:r>
+      <w:r>
+        <w:rPr>
+          <w:rStyle w:val="fontstyle01"/>
+        </w:rPr>
+        <w:t>. Kebutuhan Non Fungsional akan sangat menentukan apakah</w:t>
+      </w:r>
+      <w:r>
+        <w:rPr>
+          <w:rFonts w:ascii="TimesNewRomanPSMT" w:hAnsi="TimesNewRomanPSMT"/>
+          <w:color w:val="000000"/>
+        </w:rPr>
+        <w:br/>
+      </w:r>
+      <w:r>
+        <w:rPr>
+          <w:rStyle w:val="fontstyle01"/>
+        </w:rPr>
+        <w:t xml:space="preserve">sistem ini akan digunakan </w:t>
+      </w:r>
+      <w:r>
+        <w:rPr>
+          <w:rStyle w:val="fontstyle21"/>
+        </w:rPr>
+        <w:t xml:space="preserve">user </w:t>
+      </w:r>
+      <w:r>
+        <w:rPr>
+          <w:rStyle w:val="fontstyle01"/>
+        </w:rPr>
+        <w:t>atau tidak oleh karena itu sebaiknya kebutuhan Non</w:t>
+      </w:r>
+      <w:r>
+        <w:rPr>
+          <w:rFonts w:ascii="TimesNewRomanPSMT" w:hAnsi="TimesNewRomanPSMT"/>
+          <w:color w:val="000000"/>
+        </w:rPr>
+        <w:br/>
+      </w:r>
+      <w:r>
+        <w:rPr>
+          <w:rStyle w:val="fontstyle01"/>
+        </w:rPr>
+        <w:lastRenderedPageBreak/>
+        <w:t>Fungsional dipenuhi. Kebutuhan Non Fungsional dapat dikategorikan berdasarkan</w:t>
+      </w:r>
+      <w:r>
+        <w:rPr>
+          <w:rFonts w:ascii="TimesNewRomanPSMT" w:hAnsi="TimesNewRomanPSMT"/>
+          <w:color w:val="000000"/>
+        </w:rPr>
+        <w:br/>
+      </w:r>
+      <w:r>
+        <w:rPr>
+          <w:rStyle w:val="fontstyle01"/>
+        </w:rPr>
+        <w:t xml:space="preserve">PIECES </w:t>
+      </w:r>
+      <w:r>
+        <w:rPr>
+          <w:rStyle w:val="fontstyle21"/>
+        </w:rPr>
+        <w:t xml:space="preserve">framework </w:t>
+      </w:r>
+      <w:r>
+        <w:rPr>
+          <w:rStyle w:val="fontstyle01"/>
+        </w:rPr>
+        <w:t>seperti pada tabel</w:t>
+      </w:r>
+      <w:r>
+        <w:rPr>
+          <w:rStyle w:val="fontstyle01"/>
+        </w:rPr>
+        <w:t xml:space="preserve"> 4.1.</w:t>
+      </w:r>
+    </w:p>
+    <w:tbl>
+      <w:tblPr>
+        <w:tblStyle w:val="TableGrid"/>
+        <w:tblW w:w="8005" w:type="dxa"/>
+        <w:tblLook w:val="04A0" w:firstRow="1" w:lastRow="0" w:firstColumn="1" w:lastColumn="0" w:noHBand="0" w:noVBand="1"/>
+      </w:tblPr>
+      <w:tblGrid>
+        <w:gridCol w:w="2515"/>
+        <w:gridCol w:w="5490"/>
+      </w:tblGrid>
+      <w:tr>
+        <w:trPr>
+          <w:trHeight w:val="773"/>
+        </w:trPr>
+        <w:tc>
+          <w:tcPr>
+            <w:tcW w:w="2515" w:type="dxa"/>
+            <w:shd w:val="clear" w:color="auto" w:fill="C6D9F1" w:themeFill="text2" w:themeFillTint="33"/>
+          </w:tcPr>
+          <w:p>
+            <w:pPr>
+              <w:spacing w:line="360" w:lineRule="auto"/>
+              <w:jc w:val="center"/>
+              <w:rPr>
+                <w:rFonts w:ascii="TimesNewRomanPSMT" w:hAnsi="TimesNewRomanPSMT"/>
+                <w:b/>
+                <w:color w:val="000000"/>
+                <w:sz w:val="24"/>
+                <w:szCs w:val="24"/>
+              </w:rPr>
+            </w:pPr>
+            <w:r>
+              <w:rPr>
+                <w:rFonts w:ascii="TimesNewRomanPSMT" w:hAnsi="TimesNewRomanPSMT"/>
+                <w:b/>
+                <w:color w:val="000000"/>
+                <w:sz w:val="24"/>
+                <w:szCs w:val="24"/>
+              </w:rPr>
+              <w:t xml:space="preserve">Jenis Kebutuhan </w:t>
+            </w:r>
+          </w:p>
+          <w:p>
+            <w:pPr>
+              <w:spacing w:line="360" w:lineRule="auto"/>
+              <w:jc w:val="center"/>
+              <w:rPr>
+                <w:rFonts w:ascii="TimesNewRomanPSMT" w:hAnsi="TimesNewRomanPSMT"/>
+                <w:b/>
+                <w:color w:val="000000"/>
+                <w:sz w:val="24"/>
+                <w:szCs w:val="24"/>
+              </w:rPr>
+            </w:pPr>
+            <w:r>
+              <w:rPr>
+                <w:rFonts w:ascii="TimesNewRomanPSMT" w:hAnsi="TimesNewRomanPSMT"/>
+                <w:b/>
+                <w:i/>
+                <w:color w:val="000000"/>
+                <w:sz w:val="24"/>
+                <w:szCs w:val="24"/>
+              </w:rPr>
+              <w:t>Non Functional</w:t>
+            </w:r>
+          </w:p>
+        </w:tc>
+        <w:tc>
+          <w:tcPr>
+            <w:tcW w:w="5490" w:type="dxa"/>
+            <w:shd w:val="clear" w:color="auto" w:fill="C6D9F1" w:themeFill="text2" w:themeFillTint="33"/>
+          </w:tcPr>
+          <w:p>
+            <w:pPr>
+              <w:spacing w:line="360" w:lineRule="auto"/>
+              <w:jc w:val="center"/>
+              <w:rPr>
+                <w:rFonts w:ascii="TimesNewRomanPSMT" w:hAnsi="TimesNewRomanPSMT"/>
+                <w:b/>
+                <w:color w:val="000000"/>
+                <w:sz w:val="24"/>
+                <w:szCs w:val="24"/>
+              </w:rPr>
+            </w:pPr>
+            <w:r>
+              <w:rPr>
+                <w:rFonts w:ascii="TimesNewRomanPSMT" w:hAnsi="TimesNewRomanPSMT"/>
+                <w:b/>
+                <w:color w:val="000000"/>
+                <w:sz w:val="24"/>
+                <w:szCs w:val="24"/>
+              </w:rPr>
+              <w:t>Penjelasan</w:t>
+            </w:r>
+          </w:p>
+        </w:tc>
+      </w:tr>
+      <w:tr>
+        <w:tc>
+          <w:tcPr>
+            <w:tcW w:w="2515" w:type="dxa"/>
+          </w:tcPr>
+          <w:p>
+            <w:pPr>
+              <w:spacing w:line="480" w:lineRule="auto"/>
+              <w:jc w:val="center"/>
+              <w:rPr>
+                <w:rFonts w:ascii="TimesNewRomanPSMT" w:hAnsi="TimesNewRomanPSMT"/>
+                <w:i/>
+                <w:color w:val="000000"/>
+                <w:sz w:val="24"/>
+                <w:szCs w:val="24"/>
+              </w:rPr>
+            </w:pPr>
+            <w:r>
+              <w:rPr>
+                <w:rFonts w:ascii="TimesNewRomanPSMT" w:hAnsi="TimesNewRomanPSMT"/>
+                <w:color w:val="000000"/>
+                <w:sz w:val="24"/>
+                <w:szCs w:val="24"/>
+              </w:rPr>
+              <w:t>Kinerja (</w:t>
+            </w:r>
+            <w:r>
+              <w:rPr>
+                <w:rFonts w:ascii="TimesNewRomanPSMT" w:hAnsi="TimesNewRomanPSMT"/>
+                <w:i/>
+                <w:color w:val="000000"/>
+                <w:sz w:val="24"/>
+                <w:szCs w:val="24"/>
+              </w:rPr>
+              <w:t>Performance)</w:t>
+            </w:r>
+          </w:p>
+        </w:tc>
+        <w:tc>
+          <w:tcPr>
+            <w:tcW w:w="5490" w:type="dxa"/>
+          </w:tcPr>
+          <w:p>
+            <w:pPr>
+              <w:pStyle w:val="ListParagraph"/>
+              <w:numPr>
+                <w:ilvl w:val="6"/>
+                <w:numId w:val="22"/>
+              </w:numPr>
+              <w:spacing w:line="360" w:lineRule="auto"/>
+              <w:ind w:left="256" w:hanging="270"/>
+              <w:jc w:val="both"/>
+              <w:rPr>
+                <w:rFonts w:ascii="TimesNewRomanPSMT" w:hAnsi="TimesNewRomanPSMT"/>
+                <w:color w:val="000000"/>
+                <w:sz w:val="24"/>
+                <w:szCs w:val="24"/>
+              </w:rPr>
+            </w:pPr>
+            <w:r>
+              <w:rPr>
+                <w:rFonts w:ascii="TimesNewRomanPSMT" w:hAnsi="TimesNewRomanPSMT"/>
+                <w:color w:val="000000"/>
+                <w:sz w:val="24"/>
+                <w:szCs w:val="24"/>
+              </w:rPr>
+              <w:t xml:space="preserve">Sistem yang dikembangkan diharapkan dapat mempermudah </w:t>
+            </w:r>
+            <w:r>
+              <w:rPr>
+                <w:rFonts w:ascii="Times New Roman" w:hAnsi="Times New Roman" w:cs="Times New Roman"/>
+                <w:sz w:val="24"/>
+                <w:szCs w:val="24"/>
+              </w:rPr>
+              <w:t>otomatisasi proses bisnis terhadap pelanggan</w:t>
+            </w:r>
+            <w:r>
+              <w:rPr>
+                <w:rFonts w:ascii="Times New Roman" w:hAnsi="Times New Roman" w:cs="Times New Roman"/>
+                <w:sz w:val="24"/>
+                <w:szCs w:val="24"/>
+              </w:rPr>
+              <w:t>.</w:t>
+            </w:r>
+          </w:p>
+          <w:p>
+            <w:pPr>
+              <w:pStyle w:val="ListParagraph"/>
+              <w:numPr>
+                <w:ilvl w:val="6"/>
+                <w:numId w:val="22"/>
+              </w:numPr>
+              <w:spacing w:line="360" w:lineRule="auto"/>
+              <w:ind w:left="256" w:hanging="270"/>
+              <w:jc w:val="both"/>
+              <w:rPr>
+                <w:rFonts w:ascii="TimesNewRomanPSMT" w:hAnsi="TimesNewRomanPSMT"/>
+                <w:color w:val="000000"/>
+                <w:sz w:val="24"/>
+                <w:szCs w:val="24"/>
+              </w:rPr>
+            </w:pPr>
+            <w:r>
+              <w:rPr>
+                <w:rFonts w:ascii="Times New Roman" w:eastAsia="Times New Roman" w:hAnsi="Times New Roman" w:cs="Times New Roman"/>
+                <w:sz w:val="24"/>
+                <w:szCs w:val="24"/>
+                <w:lang w:val="en-US" w:eastAsia="en-US"/>
+              </w:rPr>
+              <w:t xml:space="preserve">Sistem yang dikembangkan diharapkan dapat mengurangi terjadinya </w:t>
+            </w:r>
+            <w:r>
+              <w:rPr>
+                <w:rFonts w:ascii="Times New Roman" w:eastAsia="Times New Roman" w:hAnsi="Times New Roman" w:cs="Times New Roman"/>
+                <w:i/>
+                <w:sz w:val="24"/>
+                <w:szCs w:val="24"/>
+                <w:lang w:val="en-US" w:eastAsia="en-US"/>
+              </w:rPr>
+              <w:t xml:space="preserve">redundancy </w:t>
+            </w:r>
+            <w:r>
+              <w:rPr>
+                <w:rFonts w:ascii="Times New Roman" w:eastAsia="Times New Roman" w:hAnsi="Times New Roman" w:cs="Times New Roman"/>
+                <w:sz w:val="24"/>
+                <w:szCs w:val="24"/>
+                <w:lang w:val="en-US" w:eastAsia="en-US"/>
+              </w:rPr>
+              <w:t>data-data yang berkaitan dengan data pelanggan, dan penjualan</w:t>
+            </w:r>
+            <w:r>
+              <w:rPr>
+                <w:rFonts w:ascii="Times New Roman" w:eastAsia="Times New Roman" w:hAnsi="Times New Roman" w:cs="Times New Roman"/>
+                <w:sz w:val="24"/>
+                <w:szCs w:val="24"/>
+                <w:lang w:val="en-US" w:eastAsia="en-US"/>
+              </w:rPr>
+              <w:t>.</w:t>
+            </w:r>
+          </w:p>
+        </w:tc>
+      </w:tr>
+      <w:tr>
+        <w:tc>
+          <w:tcPr>
+            <w:tcW w:w="2515" w:type="dxa"/>
+          </w:tcPr>
+          <w:p>
+            <w:pPr>
+              <w:spacing w:line="360" w:lineRule="auto"/>
+              <w:jc w:val="center"/>
+              <w:rPr>
+                <w:rFonts w:ascii="TimesNewRomanPSMT" w:hAnsi="TimesNewRomanPSMT"/>
+                <w:color w:val="000000"/>
+                <w:sz w:val="24"/>
+                <w:szCs w:val="24"/>
+              </w:rPr>
+            </w:pPr>
+            <w:r>
+              <w:rPr>
+                <w:rFonts w:ascii="TimesNewRomanPSMT" w:hAnsi="TimesNewRomanPSMT"/>
+                <w:color w:val="000000"/>
+                <w:sz w:val="24"/>
+                <w:szCs w:val="24"/>
+              </w:rPr>
+              <w:t>Informasi (</w:t>
+            </w:r>
+            <w:r>
+              <w:rPr>
+                <w:rFonts w:ascii="TimesNewRomanPSMT" w:hAnsi="TimesNewRomanPSMT"/>
+                <w:i/>
+                <w:color w:val="000000"/>
+                <w:sz w:val="24"/>
+                <w:szCs w:val="24"/>
+              </w:rPr>
+              <w:t>Information</w:t>
+            </w:r>
+            <w:r>
+              <w:rPr>
+                <w:rFonts w:ascii="TimesNewRomanPSMT" w:hAnsi="TimesNewRomanPSMT"/>
+                <w:color w:val="000000"/>
+                <w:sz w:val="24"/>
+                <w:szCs w:val="24"/>
+              </w:rPr>
+              <w:t>)</w:t>
+            </w:r>
+          </w:p>
+        </w:tc>
+        <w:tc>
+          <w:tcPr>
+            <w:tcW w:w="5490" w:type="dxa"/>
+          </w:tcPr>
+          <w:p>
+            <w:pPr>
+              <w:pStyle w:val="ListParagraph"/>
+              <w:numPr>
+                <w:ilvl w:val="3"/>
+                <w:numId w:val="1"/>
+              </w:numPr>
+              <w:spacing w:line="360" w:lineRule="auto"/>
+              <w:ind w:left="256" w:hanging="270"/>
+              <w:jc w:val="both"/>
+              <w:rPr>
+                <w:rFonts w:ascii="TimesNewRomanPSMT" w:hAnsi="TimesNewRomanPSMT"/>
+                <w:color w:val="000000"/>
+                <w:sz w:val="24"/>
+                <w:szCs w:val="24"/>
+              </w:rPr>
+            </w:pPr>
+            <w:r>
+              <w:rPr>
+                <w:rFonts w:ascii="TimesNewRomanPSMT" w:hAnsi="TimesNewRomanPSMT"/>
+                <w:color w:val="000000"/>
+                <w:sz w:val="24"/>
+                <w:szCs w:val="24"/>
+              </w:rPr>
+              <w:t>Sistem yang dikembangkan diharapkan dapat meminimalisasi terjadinya kesalahan dalam proses layanan pelanggan dan penjualan.</w:t>
+            </w:r>
+          </w:p>
+          <w:p>
+            <w:pPr>
+              <w:pStyle w:val="ListParagraph"/>
+              <w:numPr>
+                <w:ilvl w:val="3"/>
+                <w:numId w:val="1"/>
+              </w:numPr>
+              <w:spacing w:line="360" w:lineRule="auto"/>
+              <w:ind w:left="256" w:hanging="270"/>
+              <w:rPr>
+                <w:rFonts w:ascii="TimesNewRomanPSMT" w:hAnsi="TimesNewRomanPSMT"/>
+                <w:color w:val="000000"/>
+                <w:sz w:val="24"/>
+                <w:szCs w:val="24"/>
+              </w:rPr>
+            </w:pPr>
+            <w:r>
+              <w:rPr>
+                <w:rFonts w:ascii="Times New Roman" w:eastAsia="Times New Roman" w:hAnsi="Times New Roman" w:cs="Times New Roman"/>
+                <w:sz w:val="24"/>
+                <w:szCs w:val="24"/>
+                <w:lang w:val="en-US" w:eastAsia="en-US"/>
+              </w:rPr>
+              <w:t>Data terintegrasi dengan seluruh proses bisnis.</w:t>
+            </w:r>
+          </w:p>
+          <w:p>
+            <w:pPr>
+              <w:pStyle w:val="ListParagraph"/>
+              <w:numPr>
+                <w:ilvl w:val="3"/>
+                <w:numId w:val="1"/>
+              </w:numPr>
+              <w:spacing w:line="360" w:lineRule="auto"/>
+              <w:ind w:left="256" w:hanging="270"/>
+              <w:rPr>
+                <w:rFonts w:ascii="TimesNewRomanPSMT" w:hAnsi="TimesNewRomanPSMT"/>
+                <w:color w:val="000000"/>
+                <w:sz w:val="24"/>
+                <w:szCs w:val="24"/>
+              </w:rPr>
+            </w:pPr>
+            <w:r>
+              <w:rPr>
+                <w:rFonts w:ascii="Times New Roman" w:eastAsia="Times New Roman" w:hAnsi="Times New Roman" w:cs="Times New Roman"/>
+                <w:sz w:val="24"/>
+                <w:szCs w:val="24"/>
+                <w:lang w:val="en-US" w:eastAsia="en-US"/>
+              </w:rPr>
+              <w:t xml:space="preserve">Mencegah terjadinya </w:t>
+            </w:r>
+            <w:r>
+              <w:rPr>
+                <w:rFonts w:ascii="Times New Roman" w:eastAsia="Times New Roman" w:hAnsi="Times New Roman" w:cs="Times New Roman"/>
+                <w:i/>
+                <w:sz w:val="24"/>
+                <w:szCs w:val="24"/>
+                <w:lang w:val="en-US" w:eastAsia="en-US"/>
+              </w:rPr>
+              <w:t xml:space="preserve">redundancy </w:t>
+            </w:r>
+            <w:r>
+              <w:rPr>
+                <w:rFonts w:ascii="Times New Roman" w:eastAsia="Times New Roman" w:hAnsi="Times New Roman" w:cs="Times New Roman"/>
+                <w:sz w:val="24"/>
+                <w:szCs w:val="24"/>
+                <w:lang w:val="en-US" w:eastAsia="en-US"/>
+              </w:rPr>
+              <w:t>data.</w:t>
+            </w:r>
+          </w:p>
+        </w:tc>
+      </w:tr>
+      <w:tr>
+        <w:tc>
+          <w:tcPr>
+            <w:tcW w:w="2515" w:type="dxa"/>
+          </w:tcPr>
+          <w:p>
+            <w:pPr>
+              <w:spacing w:line="360" w:lineRule="auto"/>
+              <w:jc w:val="center"/>
+              <w:rPr>
+                <w:rFonts w:ascii="TimesNewRomanPSMT" w:hAnsi="TimesNewRomanPSMT"/>
+                <w:color w:val="000000"/>
+                <w:sz w:val="24"/>
+                <w:szCs w:val="24"/>
+              </w:rPr>
+            </w:pPr>
+            <w:r>
+              <w:rPr>
+                <w:rFonts w:ascii="TimesNewRomanPSMT" w:hAnsi="TimesNewRomanPSMT"/>
+                <w:color w:val="000000"/>
+                <w:sz w:val="24"/>
+                <w:szCs w:val="24"/>
+              </w:rPr>
+              <w:t>Ekonomi (</w:t>
+            </w:r>
+            <w:r>
+              <w:rPr>
+                <w:rFonts w:ascii="TimesNewRomanPSMT" w:hAnsi="TimesNewRomanPSMT"/>
+                <w:i/>
+                <w:color w:val="000000"/>
+                <w:sz w:val="24"/>
+                <w:szCs w:val="24"/>
+              </w:rPr>
+              <w:t>Economy</w:t>
+            </w:r>
+            <w:r>
+              <w:rPr>
+                <w:rFonts w:ascii="TimesNewRomanPSMT" w:hAnsi="TimesNewRomanPSMT"/>
+                <w:color w:val="000000"/>
+                <w:sz w:val="24"/>
+                <w:szCs w:val="24"/>
+              </w:rPr>
+              <w:t>)</w:t>
+            </w:r>
+          </w:p>
+        </w:tc>
+        <w:tc>
+          <w:tcPr>
+            <w:tcW w:w="5490" w:type="dxa"/>
+          </w:tcPr>
+          <w:p>
+            <w:pPr>
+              <w:spacing w:line="360" w:lineRule="auto"/>
+              <w:ind w:firstLine="346"/>
+              <w:jc w:val="both"/>
+              <w:rPr>
+                <w:rFonts w:ascii="TimesNewRomanPSMT" w:hAnsi="TimesNewRomanPSMT"/>
+                <w:color w:val="000000"/>
+                <w:sz w:val="24"/>
+                <w:szCs w:val="24"/>
+              </w:rPr>
+            </w:pPr>
+            <w:r>
+              <w:rPr>
+                <w:rFonts w:ascii="TimesNewRomanPSMT" w:hAnsi="TimesNewRomanPSMT"/>
+                <w:color w:val="000000"/>
+                <w:sz w:val="24"/>
+                <w:szCs w:val="24"/>
+              </w:rPr>
+              <w:t>Sistem yang dikembangkan diharapkan mampu mengurangi biaya operasional seperti penggunaan kertas dalam setiap proses promosi dan penjualan.</w:t>
+            </w:r>
+          </w:p>
+        </w:tc>
+      </w:tr>
+      <w:tr>
+        <w:tc>
+          <w:tcPr>
+            <w:tcW w:w="2515" w:type="dxa"/>
+          </w:tcPr>
+          <w:p>
+            <w:pPr>
+              <w:spacing w:line="360" w:lineRule="auto"/>
+              <w:jc w:val="center"/>
+              <w:rPr>
+                <w:rFonts w:ascii="TimesNewRomanPSMT" w:hAnsi="TimesNewRomanPSMT"/>
+                <w:color w:val="000000"/>
+                <w:sz w:val="24"/>
+                <w:szCs w:val="24"/>
+              </w:rPr>
+            </w:pPr>
+            <w:r>
+              <w:rPr>
+                <w:rFonts w:ascii="TimesNewRomanPSMT" w:hAnsi="TimesNewRomanPSMT"/>
+                <w:color w:val="000000"/>
+                <w:sz w:val="24"/>
+                <w:szCs w:val="24"/>
+              </w:rPr>
+              <w:t>Pengontrolan Sistem</w:t>
+            </w:r>
+          </w:p>
+          <w:p>
+            <w:pPr>
+              <w:spacing w:line="360" w:lineRule="auto"/>
+              <w:jc w:val="center"/>
+              <w:rPr>
+                <w:rFonts w:ascii="TimesNewRomanPSMT" w:hAnsi="TimesNewRomanPSMT"/>
+                <w:color w:val="000000"/>
+                <w:sz w:val="24"/>
+                <w:szCs w:val="24"/>
+              </w:rPr>
+            </w:pPr>
+            <w:r>
+              <w:rPr>
+                <w:rFonts w:ascii="TimesNewRomanPSMT" w:hAnsi="TimesNewRomanPSMT"/>
+                <w:color w:val="000000"/>
+                <w:sz w:val="24"/>
+                <w:szCs w:val="24"/>
+              </w:rPr>
+              <w:t>(</w:t>
+            </w:r>
+            <w:r>
+              <w:rPr>
+                <w:rFonts w:ascii="TimesNewRomanPSMT" w:hAnsi="TimesNewRomanPSMT"/>
+                <w:i/>
+                <w:color w:val="000000"/>
+                <w:sz w:val="24"/>
+                <w:szCs w:val="24"/>
+              </w:rPr>
+              <w:t>Control</w:t>
+            </w:r>
+            <w:r>
+              <w:rPr>
+                <w:rFonts w:ascii="TimesNewRomanPSMT" w:hAnsi="TimesNewRomanPSMT"/>
+                <w:color w:val="000000"/>
+                <w:sz w:val="24"/>
+                <w:szCs w:val="24"/>
+              </w:rPr>
+              <w:t>)</w:t>
+            </w:r>
+          </w:p>
+        </w:tc>
+        <w:tc>
+          <w:tcPr>
+            <w:tcW w:w="5490" w:type="dxa"/>
+          </w:tcPr>
+          <w:p>
+            <w:pPr>
+              <w:pStyle w:val="ListParagraph"/>
+              <w:numPr>
+                <w:ilvl w:val="6"/>
+                <w:numId w:val="1"/>
+              </w:numPr>
+              <w:tabs>
+                <w:tab w:val="left" w:pos="5207"/>
+              </w:tabs>
+              <w:spacing w:line="360" w:lineRule="auto"/>
+              <w:ind w:left="256" w:hanging="256"/>
+              <w:jc w:val="both"/>
+              <w:rPr>
+                <w:rFonts w:ascii="TimesNewRomanPSMT" w:hAnsi="TimesNewRomanPSMT"/>
+                <w:color w:val="000000"/>
+                <w:sz w:val="24"/>
+                <w:szCs w:val="24"/>
+              </w:rPr>
+            </w:pPr>
+            <w:r>
+              <w:rPr>
+                <w:rFonts w:ascii="TimesNewRomanPSMT" w:hAnsi="TimesNewRomanPSMT"/>
+                <w:color w:val="000000"/>
+                <w:sz w:val="24"/>
+                <w:szCs w:val="24"/>
+              </w:rPr>
+              <w:t xml:space="preserve">Mengotentikasi </w:t>
+            </w:r>
+            <w:r>
+              <w:rPr>
+                <w:rFonts w:ascii="TimesNewRomanPSMT" w:hAnsi="TimesNewRomanPSMT"/>
+                <w:i/>
+                <w:color w:val="000000"/>
+                <w:sz w:val="24"/>
+                <w:szCs w:val="24"/>
+              </w:rPr>
+              <w:t xml:space="preserve">user </w:t>
+            </w:r>
+            <w:r>
+              <w:rPr>
+                <w:rFonts w:ascii="TimesNewRomanPSMT" w:hAnsi="TimesNewRomanPSMT"/>
+                <w:color w:val="000000"/>
+                <w:sz w:val="24"/>
+                <w:szCs w:val="24"/>
+              </w:rPr>
+              <w:t>yang boleh menggunakan sistem berdasarkan hak aksesnya.</w:t>
+            </w:r>
+          </w:p>
+          <w:p>
+            <w:pPr>
+              <w:pStyle w:val="ListParagraph"/>
+              <w:numPr>
+                <w:ilvl w:val="6"/>
+                <w:numId w:val="1"/>
+              </w:numPr>
+              <w:tabs>
+                <w:tab w:val="left" w:pos="5207"/>
+              </w:tabs>
+              <w:spacing w:line="360" w:lineRule="auto"/>
+              <w:ind w:left="256" w:hanging="256"/>
+              <w:jc w:val="both"/>
+              <w:rPr>
+                <w:rFonts w:ascii="TimesNewRomanPSMT" w:hAnsi="TimesNewRomanPSMT"/>
+                <w:color w:val="000000"/>
+                <w:sz w:val="24"/>
+                <w:szCs w:val="24"/>
+              </w:rPr>
+            </w:pPr>
+            <w:r>
+              <w:rPr>
+                <w:rFonts w:ascii="TimesNewRomanPSMT" w:hAnsi="TimesNewRomanPSMT"/>
+                <w:color w:val="000000"/>
+                <w:sz w:val="24"/>
+                <w:szCs w:val="24"/>
+              </w:rPr>
+              <w:t>Keamanan data terjamin.</w:t>
+            </w:r>
+          </w:p>
+        </w:tc>
+      </w:tr>
+      <w:tr>
+        <w:tc>
+          <w:tcPr>
+            <w:tcW w:w="2515" w:type="dxa"/>
+          </w:tcPr>
+          <w:p>
+            <w:pPr>
+              <w:spacing w:line="360" w:lineRule="auto"/>
+              <w:jc w:val="center"/>
+              <w:rPr>
+                <w:rFonts w:ascii="TimesNewRomanPSMT" w:hAnsi="TimesNewRomanPSMT"/>
+                <w:color w:val="000000"/>
+                <w:sz w:val="24"/>
+                <w:szCs w:val="24"/>
+              </w:rPr>
+            </w:pPr>
+            <w:r>
+              <w:rPr>
+                <w:rFonts w:ascii="TimesNewRomanPSMT" w:hAnsi="TimesNewRomanPSMT"/>
+                <w:color w:val="000000"/>
+                <w:sz w:val="24"/>
+                <w:szCs w:val="24"/>
+              </w:rPr>
+              <w:t>Efisiensi Sistem</w:t>
+            </w:r>
+          </w:p>
+          <w:p>
+            <w:pPr>
+              <w:spacing w:line="360" w:lineRule="auto"/>
+              <w:jc w:val="center"/>
+              <w:rPr>
+                <w:rFonts w:ascii="TimesNewRomanPSMT" w:hAnsi="TimesNewRomanPSMT"/>
+                <w:color w:val="000000"/>
+                <w:sz w:val="24"/>
+                <w:szCs w:val="24"/>
+              </w:rPr>
+            </w:pPr>
+            <w:r>
+              <w:rPr>
+                <w:rFonts w:ascii="TimesNewRomanPSMT" w:hAnsi="TimesNewRomanPSMT"/>
+                <w:color w:val="000000"/>
+                <w:sz w:val="24"/>
+                <w:szCs w:val="24"/>
+              </w:rPr>
+              <w:t>(</w:t>
+            </w:r>
+            <w:r>
+              <w:rPr>
+                <w:rFonts w:ascii="TimesNewRomanPSMT" w:hAnsi="TimesNewRomanPSMT"/>
+                <w:i/>
+                <w:color w:val="000000"/>
+                <w:sz w:val="24"/>
+                <w:szCs w:val="24"/>
+              </w:rPr>
+              <w:t>Eficiency</w:t>
+            </w:r>
+            <w:r>
+              <w:rPr>
+                <w:rFonts w:ascii="TimesNewRomanPSMT" w:hAnsi="TimesNewRomanPSMT"/>
+                <w:color w:val="000000"/>
+                <w:sz w:val="24"/>
+                <w:szCs w:val="24"/>
+              </w:rPr>
+              <w:t>)</w:t>
+            </w:r>
+          </w:p>
+        </w:tc>
+        <w:tc>
+          <w:tcPr>
+            <w:tcW w:w="5490" w:type="dxa"/>
+          </w:tcPr>
+          <w:p>
+            <w:pPr>
+              <w:pStyle w:val="ListParagraph"/>
+              <w:numPr>
+                <w:ilvl w:val="3"/>
+                <w:numId w:val="2"/>
+              </w:numPr>
+              <w:spacing w:line="360" w:lineRule="auto"/>
+              <w:ind w:left="256" w:hanging="270"/>
+              <w:jc w:val="both"/>
+              <w:rPr>
+                <w:rFonts w:ascii="TimesNewRomanPSMT" w:hAnsi="TimesNewRomanPSMT"/>
+                <w:color w:val="000000"/>
+                <w:sz w:val="24"/>
+                <w:szCs w:val="24"/>
+              </w:rPr>
+            </w:pPr>
+            <w:r>
+              <w:rPr>
+                <w:rFonts w:ascii="TimesNewRomanPSMT" w:hAnsi="TimesNewRomanPSMT"/>
+                <w:color w:val="000000"/>
+                <w:sz w:val="24"/>
+                <w:szCs w:val="24"/>
+              </w:rPr>
+              <w:t xml:space="preserve">Sistem yang dikembangkan diharapkan dapat mempersingkat proses </w:t>
+            </w:r>
+            <w:r>
+              <w:rPr>
+                <w:rFonts w:ascii="TimesNewRomanPSMT" w:hAnsi="TimesNewRomanPSMT"/>
+                <w:color w:val="000000"/>
+                <w:sz w:val="24"/>
+                <w:szCs w:val="24"/>
+              </w:rPr>
+              <w:t>pelayanan pelanggan, pemasaran produk dan penjualan.</w:t>
+            </w:r>
+          </w:p>
+          <w:p>
+            <w:pPr>
+              <w:pStyle w:val="ListParagraph"/>
+              <w:numPr>
+                <w:ilvl w:val="3"/>
+                <w:numId w:val="2"/>
+              </w:numPr>
+              <w:spacing w:line="360" w:lineRule="auto"/>
+              <w:ind w:left="256" w:hanging="270"/>
+              <w:jc w:val="both"/>
+              <w:rPr>
+                <w:rFonts w:ascii="TimesNewRomanPSMT" w:hAnsi="TimesNewRomanPSMT"/>
+                <w:color w:val="000000"/>
+                <w:sz w:val="24"/>
+                <w:szCs w:val="24"/>
+              </w:rPr>
+            </w:pPr>
+            <w:r>
+              <w:rPr>
+                <w:rFonts w:ascii="TimesNewRomanPSMT" w:eastAsia="Times New Roman" w:hAnsi="TimesNewRomanPSMT" w:cs="Times New Roman"/>
+                <w:color w:val="000000"/>
+                <w:sz w:val="24"/>
+                <w:szCs w:val="24"/>
+                <w:lang w:val="en-US" w:eastAsia="en-US"/>
+              </w:rPr>
+              <w:t>Sistem yang dikembangkan diharapkan dapat</w:t>
+            </w:r>
+            <w:r>
+              <w:rPr>
+                <w:rFonts w:ascii="TimesNewRomanPSMT" w:eastAsia="Times New Roman" w:hAnsi="TimesNewRomanPSMT" w:cs="Times New Roman"/>
+                <w:color w:val="000000"/>
+                <w:sz w:val="24"/>
+                <w:szCs w:val="24"/>
+                <w:lang w:val="en-US" w:eastAsia="en-US"/>
+              </w:rPr>
+              <w:br/>
+              <w:t>mempercepat waktu yang dibutuhkan untuk</w:t>
+            </w:r>
+            <w:r>
+              <w:rPr>
+                <w:rFonts w:ascii="TimesNewRomanPSMT" w:eastAsia="Times New Roman" w:hAnsi="TimesNewRomanPSMT" w:cs="Times New Roman"/>
+                <w:color w:val="000000"/>
+                <w:sz w:val="24"/>
+                <w:szCs w:val="24"/>
+                <w:lang w:val="en-US" w:eastAsia="en-US"/>
+              </w:rPr>
+              <w:br/>
+              <w:t>menyelesaikan setiap pengolahan data-data yang</w:t>
+            </w:r>
+            <w:r>
+              <w:rPr>
+                <w:rFonts w:ascii="TimesNewRomanPSMT" w:eastAsia="Times New Roman" w:hAnsi="TimesNewRomanPSMT" w:cs="Times New Roman"/>
+                <w:color w:val="000000"/>
+                <w:sz w:val="24"/>
+                <w:szCs w:val="24"/>
+                <w:lang w:val="en-US" w:eastAsia="en-US"/>
+              </w:rPr>
+              <w:br/>
+              <w:t xml:space="preserve">berhubungan dengan proses </w:t>
+            </w:r>
+            <w:r>
+              <w:rPr>
+                <w:rFonts w:ascii="TimesNewRomanPSMT" w:eastAsia="Times New Roman" w:hAnsi="TimesNewRomanPSMT" w:cs="Times New Roman"/>
+                <w:color w:val="000000"/>
+                <w:sz w:val="24"/>
+                <w:szCs w:val="24"/>
+                <w:lang w:val="en-US" w:eastAsia="en-US"/>
+              </w:rPr>
+              <w:t>pelayanan pelanggan, pemasaran produk dan penjualan</w:t>
+            </w:r>
+            <w:r>
+              <w:rPr>
+                <w:rFonts w:ascii="TimesNewRomanPSMT" w:eastAsia="Times New Roman" w:hAnsi="TimesNewRomanPSMT" w:cs="Times New Roman"/>
+                <w:color w:val="000000"/>
+                <w:sz w:val="24"/>
+                <w:szCs w:val="24"/>
+                <w:lang w:val="en-US" w:eastAsia="en-US"/>
+              </w:rPr>
+              <w:t>.</w:t>
+            </w:r>
+          </w:p>
+        </w:tc>
+      </w:tr>
+      <w:tr>
+        <w:tc>
+          <w:tcPr>
+            <w:tcW w:w="2515" w:type="dxa"/>
+          </w:tcPr>
+          <w:p>
+            <w:pPr>
+              <w:spacing w:line="360" w:lineRule="auto"/>
+              <w:jc w:val="center"/>
+              <w:rPr>
+                <w:rFonts w:ascii="TimesNewRomanPSMT" w:hAnsi="TimesNewRomanPSMT"/>
+                <w:color w:val="000000"/>
+                <w:sz w:val="24"/>
+                <w:szCs w:val="24"/>
+              </w:rPr>
+            </w:pPr>
+          </w:p>
+          <w:p>
+            <w:pPr>
+              <w:spacing w:line="360" w:lineRule="auto"/>
+              <w:jc w:val="center"/>
+              <w:rPr>
+                <w:rFonts w:ascii="TimesNewRomanPSMT" w:hAnsi="TimesNewRomanPSMT"/>
+                <w:color w:val="000000"/>
+                <w:sz w:val="24"/>
+                <w:szCs w:val="24"/>
+              </w:rPr>
+            </w:pPr>
+            <w:r>
+              <w:rPr>
+                <w:rFonts w:ascii="TimesNewRomanPSMT" w:hAnsi="TimesNewRomanPSMT"/>
+                <w:color w:val="000000"/>
+                <w:sz w:val="24"/>
+                <w:szCs w:val="24"/>
+              </w:rPr>
+              <w:t>Pelayanan Sistem</w:t>
+            </w:r>
+          </w:p>
+          <w:p>
+            <w:pPr>
+              <w:spacing w:line="360" w:lineRule="auto"/>
+              <w:jc w:val="center"/>
+              <w:rPr>
+                <w:rFonts w:ascii="TimesNewRomanPSMT" w:hAnsi="TimesNewRomanPSMT"/>
+                <w:color w:val="000000"/>
+                <w:sz w:val="24"/>
+                <w:szCs w:val="24"/>
+              </w:rPr>
+            </w:pPr>
+            <w:r>
+              <w:rPr>
+                <w:rFonts w:ascii="TimesNewRomanPSMT" w:hAnsi="TimesNewRomanPSMT"/>
+                <w:color w:val="000000"/>
+                <w:sz w:val="24"/>
+                <w:szCs w:val="24"/>
+              </w:rPr>
+              <w:lastRenderedPageBreak/>
+              <w:t>(Services)</w:t>
+            </w:r>
+          </w:p>
+        </w:tc>
+        <w:tc>
+          <w:tcPr>
+            <w:tcW w:w="5490" w:type="dxa"/>
+          </w:tcPr>
+          <w:p>
+            <w:pPr>
+              <w:pStyle w:val="ListParagraph"/>
+              <w:numPr>
+                <w:ilvl w:val="6"/>
+                <w:numId w:val="2"/>
+              </w:numPr>
+              <w:spacing w:line="360" w:lineRule="auto"/>
+              <w:ind w:left="256" w:hanging="270"/>
+              <w:jc w:val="both"/>
+              <w:rPr>
+                <w:rFonts w:ascii="TimesNewRomanPSMT" w:hAnsi="TimesNewRomanPSMT"/>
+                <w:color w:val="000000"/>
+                <w:sz w:val="24"/>
+                <w:szCs w:val="24"/>
+              </w:rPr>
+            </w:pPr>
+            <w:r>
+              <w:rPr>
+                <w:rFonts w:ascii="TimesNewRomanPSMT" w:hAnsi="TimesNewRomanPSMT"/>
+                <w:color w:val="000000"/>
+                <w:sz w:val="24"/>
+                <w:szCs w:val="24"/>
+              </w:rPr>
+              <w:lastRenderedPageBreak/>
+              <w:t xml:space="preserve">Sistem harus bersifat </w:t>
+            </w:r>
+            <w:r>
+              <w:rPr>
+                <w:rFonts w:ascii="TimesNewRomanPSMT" w:hAnsi="TimesNewRomanPSMT"/>
+                <w:i/>
+                <w:color w:val="000000"/>
+                <w:sz w:val="24"/>
+                <w:szCs w:val="24"/>
+              </w:rPr>
+              <w:t>user friendly.</w:t>
+            </w:r>
+          </w:p>
+          <w:p>
+            <w:pPr>
+              <w:pStyle w:val="ListParagraph"/>
+              <w:numPr>
+                <w:ilvl w:val="6"/>
+                <w:numId w:val="2"/>
+              </w:numPr>
+              <w:spacing w:line="360" w:lineRule="auto"/>
+              <w:ind w:left="241" w:hanging="270"/>
+              <w:jc w:val="both"/>
+              <w:rPr>
+                <w:rFonts w:ascii="TimesNewRomanPSMT" w:hAnsi="TimesNewRomanPSMT"/>
+                <w:color w:val="000000"/>
+                <w:sz w:val="24"/>
+                <w:szCs w:val="24"/>
+              </w:rPr>
+            </w:pPr>
+            <w:r>
+              <w:rPr>
+                <w:rFonts w:ascii="TimesNewRomanPSMT" w:hAnsi="TimesNewRomanPSMT"/>
+                <w:color w:val="000000"/>
+                <w:sz w:val="24"/>
+                <w:szCs w:val="24"/>
+              </w:rPr>
+              <w:t>Memberikan data-data yang lengkap dan akurat.</w:t>
+            </w:r>
+          </w:p>
+          <w:p>
+            <w:pPr>
+              <w:pStyle w:val="ListParagraph"/>
+              <w:numPr>
+                <w:ilvl w:val="6"/>
+                <w:numId w:val="22"/>
+              </w:numPr>
+              <w:spacing w:line="360" w:lineRule="auto"/>
+              <w:ind w:left="256" w:hanging="270"/>
+              <w:jc w:val="both"/>
+              <w:rPr>
+                <w:rFonts w:ascii="TimesNewRomanPSMT" w:hAnsi="TimesNewRomanPSMT"/>
+                <w:color w:val="000000"/>
+                <w:sz w:val="24"/>
+                <w:szCs w:val="24"/>
+              </w:rPr>
+            </w:pPr>
+            <w:r>
+              <w:rPr>
+                <w:rFonts w:ascii="TimesNewRomanPSMT" w:hAnsi="TimesNewRomanPSMT"/>
+                <w:color w:val="000000"/>
+                <w:sz w:val="24"/>
+                <w:szCs w:val="24"/>
+              </w:rPr>
+              <w:lastRenderedPageBreak/>
+              <w:t>Akses sistem yang mudah dan aman.</w:t>
+            </w:r>
+          </w:p>
+          <w:p>
+            <w:pPr>
+              <w:pStyle w:val="ListParagraph"/>
+              <w:numPr>
+                <w:ilvl w:val="6"/>
+                <w:numId w:val="22"/>
+              </w:numPr>
+              <w:spacing w:line="360" w:lineRule="auto"/>
+              <w:ind w:left="256" w:hanging="270"/>
+              <w:jc w:val="both"/>
+              <w:rPr>
+                <w:rFonts w:ascii="TimesNewRomanPSMT" w:hAnsi="TimesNewRomanPSMT"/>
+                <w:color w:val="000000"/>
+                <w:sz w:val="24"/>
+                <w:szCs w:val="24"/>
+              </w:rPr>
+            </w:pPr>
+            <w:r>
+              <w:rPr>
+                <w:rFonts w:ascii="TimesNewRomanPSMT" w:hAnsi="TimesNewRomanPSMT"/>
+                <w:color w:val="000000"/>
+                <w:sz w:val="24"/>
+                <w:szCs w:val="24"/>
+              </w:rPr>
+              <w:t>Data yang ditampilkan harus mudah dibaca dan terstruktur</w:t>
+            </w:r>
+          </w:p>
+        </w:tc>
+      </w:tr>
+    </w:tbl>
+    <w:p>
+      <w:pPr>
+        <w:spacing w:line="480" w:lineRule="auto"/>
+        <w:jc w:val="both"/>
+        <w:rPr>
+          <w:rFonts w:ascii="TimesNewRomanPSMT" w:hAnsi="TimesNewRomanPSMT"/>
+          <w:color w:val="000000"/>
+          <w:sz w:val="24"/>
+          <w:szCs w:val="24"/>
+        </w:rPr>
+      </w:pPr>
+    </w:p>
+    <w:p>
+      <w:pPr>
+        <w:spacing w:line="480" w:lineRule="auto"/>
+        <w:jc w:val="center"/>
+        <w:rPr>
+          <w:rFonts w:ascii="TimesNewRomanPSMT" w:hAnsi="TimesNewRomanPSMT"/>
+          <w:color w:val="000000"/>
+          <w:sz w:val="24"/>
+          <w:szCs w:val="24"/>
+        </w:rPr>
+      </w:pPr>
+      <w:r>
+        <w:rPr>
+          <w:rFonts w:ascii="TimesNewRomanPSMT" w:hAnsi="TimesNewRomanPSMT"/>
+          <w:b/>
+          <w:color w:val="000000"/>
+          <w:sz w:val="24"/>
+          <w:szCs w:val="24"/>
+        </w:rPr>
+        <w:t xml:space="preserve">Tabel. 4.1 </w:t>
+      </w:r>
+      <w:r>
+        <w:rPr>
+          <w:rStyle w:val="fontstyle01"/>
+        </w:rPr>
+        <w:t>Klasifikasi Kebutuhan Non Fungsional berdasarkan PIECES</w:t>
       </w:r>
       <w:bookmarkStart w:id="0" w:name="_GoBack"/>
       <w:bookmarkEnd w:id="0"/>
@@ -14505,6 +15628,7 @@
           <w:jc w:val="right"/>
           <w:rPr>
             <w:rFonts w:ascii="Times New Roman" w:hAnsi="Times New Roman" w:cs="Times New Roman"/>
+            <w:noProof/>
           </w:rPr>
         </w:pPr>
         <w:r>
@@ -14530,7 +15654,7 @@
             <w:rFonts w:ascii="Times New Roman" w:hAnsi="Times New Roman" w:cs="Times New Roman"/>
             <w:noProof/>
           </w:rPr>
-          <w:t>2</w:t>
+          <w:t>4</w:t>
         </w:r>
         <w:r>
           <w:rPr>
@@ -17747,6 +18871,25 @@
       <w:szCs w:val="24"/>
     </w:rPr>
   </w:style>
+  <w:style w:type="table" w:styleId="TableGrid">
+    <w:name w:val="Table Grid"/>
+    <w:basedOn w:val="TableNormal"/>
+    <w:uiPriority w:val="39"/>
+    <w:rsid w:val="00E445DD"/>
+    <w:pPr>
+      <w:spacing w:line="240" w:lineRule="auto"/>
+    </w:pPr>
+    <w:tblPr>
+      <w:tblBorders>
+        <w:top w:val="single" w:sz="4" w:space="0" w:color="auto"/>
+        <w:left w:val="single" w:sz="4" w:space="0" w:color="auto"/>
+        <w:bottom w:val="single" w:sz="4" w:space="0" w:color="auto"/>
+        <w:right w:val="single" w:sz="4" w:space="0" w:color="auto"/>
+        <w:insideH w:val="single" w:sz="4" w:space="0" w:color="auto"/>
+        <w:insideV w:val="single" w:sz="4" w:space="0" w:color="auto"/>
+      </w:tblBorders>
+    </w:tblPr>
+  </w:style>
 </w:styles>
 </file>
 
@@ -18075,7 +19218,7 @@
 </file>
 
 <file path=customXml/itemProps1.xml><?xml version="1.0" encoding="utf-8"?>
-<ds:datastoreItem xmlns:ds="http://schemas.openxmlformats.org/officeDocument/2006/customXml" ds:itemID="{8540A0D8-D3A1-400B-A872-3CDCD77F474A}">
+<ds:datastoreItem xmlns:ds="http://schemas.openxmlformats.org/officeDocument/2006/customXml" ds:itemID="{81A6DE1A-78B4-416B-B7BB-031980985FC4}">
   <ds:schemaRefs>
     <ds:schemaRef ds:uri="http://schemas.openxmlformats.org/officeDocument/2006/bibliography"/>
   </ds:schemaRefs>

</xml_diff>

<commit_message>
revisi + update 4.2 bab 4
</commit_message>
<xml_diff>
--- a/P1 - CRM Photografy Indralaya.docx
+++ b/P1 - CRM Photografy Indralaya.docx
@@ -10420,7 +10420,34 @@
           <w:sz w:val="24"/>
           <w:szCs w:val="24"/>
         </w:rPr>
-        <w:t>Dalam menganalisis sistem persediaan bahan pada rumah produksi pempek pak raden ini digunakan pengembangan waterfall. Pada bab sebelumnya telah dijelaskan bahwa metode waterfall model terdiri dari 5(lima) tahapan, akan tetapi pada bab ini hanya akan membahas tahapan yang berkaitan dengan analisis sistem. Tahapan yang akan dibahas pada bab ini meliputi tahap definisi proyek, definisi kebutuhan, perancangan logika, dan analisis keputusan.</w:t>
+        <w:t xml:space="preserve">Dalam menganalisis sistem </w:t>
+      </w:r>
+      <w:r>
+        <w:rPr>
+          <w:rFonts w:ascii="Times New Roman" w:eastAsia="Times New Roman" w:hAnsi="Times New Roman" w:cs="Times New Roman"/>
+          <w:i/>
+          <w:sz w:val="24"/>
+          <w:szCs w:val="24"/>
+        </w:rPr>
+        <w:t xml:space="preserve">service quality </w:t>
+      </w:r>
+      <w:r>
+        <w:rPr>
+          <w:rFonts w:ascii="Times New Roman" w:eastAsia="Times New Roman" w:hAnsi="Times New Roman" w:cs="Times New Roman"/>
+          <w:sz w:val="24"/>
+          <w:szCs w:val="24"/>
+        </w:rPr>
+        <w:t>dengan metode CRM Ratu Photography</w:t>
+      </w:r>
+      <w:bookmarkStart w:id="0" w:name="_GoBack"/>
+      <w:bookmarkEnd w:id="0"/>
+      <w:r>
+        <w:rPr>
+          <w:rFonts w:ascii="Times New Roman" w:eastAsia="Times New Roman" w:hAnsi="Times New Roman" w:cs="Times New Roman"/>
+          <w:sz w:val="24"/>
+          <w:szCs w:val="24"/>
+        </w:rPr>
+        <w:t xml:space="preserve"> ini digunakan pengembangan waterfall. Pada bab sebelumnya telah dijelaskan bahwa metode waterfall model terdiri dari 5(lima) tahapan, akan tetapi pada bab ini hanya akan membahas tahapan yang berkaitan dengan analisis sistem. Tahapan yang akan dibahas pada bab ini meliputi tahap definisi proyek, definisi kebutuhan, perancangan logika, dan analisis keputusan.</w:t>
       </w:r>
     </w:p>
     <w:p>
@@ -10713,16 +10740,7 @@
           <w:szCs w:val="24"/>
           <w:lang w:val="en-US"/>
         </w:rPr>
-        <w:t xml:space="preserve"> </w:t>
-      </w:r>
-      <w:r>
-        <w:rPr>
-          <w:rFonts w:ascii="Times New Roman" w:eastAsia="Times New Roman" w:hAnsi="Times New Roman" w:cs="Times New Roman"/>
-          <w:sz w:val="24"/>
-          <w:szCs w:val="24"/>
-          <w:lang w:val="en-US"/>
-        </w:rPr>
-        <w:t>Tabel 4.1 business</w:t>
+        <w:t xml:space="preserve"> Tabel 4.1 business</w:t>
       </w:r>
       <w:r>
         <w:rPr>
@@ -11701,47 +11719,45 @@
         <w:jc w:val="both"/>
         <w:rPr>
           <w:rFonts w:ascii="Times New Roman" w:eastAsia="Times New Roman" w:hAnsi="Times New Roman" w:cs="Times New Roman"/>
+          <w:b/>
           <w:sz w:val="24"/>
           <w:szCs w:val="24"/>
           <w:lang w:val="en-US"/>
         </w:rPr>
       </w:pPr>
-    </w:p>
-    <w:p>
-      <w:pPr>
-        <w:spacing w:line="480" w:lineRule="auto"/>
-        <w:jc w:val="both"/>
-        <w:rPr>
-          <w:rFonts w:ascii="Times New Roman" w:eastAsia="Times New Roman" w:hAnsi="Times New Roman" w:cs="Times New Roman"/>
+      <w:r>
+        <w:rPr>
+          <w:rFonts w:ascii="Times New Roman" w:eastAsia="Times New Roman" w:hAnsi="Times New Roman" w:cs="Times New Roman"/>
+          <w:b/>
           <w:sz w:val="24"/>
           <w:szCs w:val="24"/>
           <w:lang w:val="en-US"/>
         </w:rPr>
-      </w:pPr>
-    </w:p>
-    <w:p>
-      <w:pPr>
-        <w:spacing w:line="480" w:lineRule="auto"/>
-        <w:jc w:val="both"/>
-        <w:rPr>
-          <w:rFonts w:ascii="Times New Roman" w:eastAsia="Times New Roman" w:hAnsi="Times New Roman" w:cs="Times New Roman"/>
+        <w:t>4.1.3 Pernyataan Masalah dan Kesempatan</w:t>
+      </w:r>
+    </w:p>
+    <w:p>
+      <w:pPr>
+        <w:spacing w:line="480" w:lineRule="auto"/>
+        <w:jc w:val="both"/>
+        <w:rPr>
+          <w:rFonts w:ascii="Times New Roman" w:eastAsia="Times New Roman" w:hAnsi="Times New Roman" w:cs="Times New Roman"/>
+          <w:b/>
           <w:sz w:val="24"/>
           <w:szCs w:val="24"/>
           <w:lang w:val="en-US"/>
         </w:rPr>
       </w:pPr>
-    </w:p>
-    <w:p>
-      <w:pPr>
-        <w:spacing w:line="480" w:lineRule="auto"/>
-        <w:jc w:val="both"/>
-        <w:rPr>
-          <w:rFonts w:ascii="Times New Roman" w:eastAsia="Times New Roman" w:hAnsi="Times New Roman" w:cs="Times New Roman"/>
+      <w:r>
+        <w:rPr>
+          <w:rFonts w:ascii="Times New Roman" w:eastAsia="Times New Roman" w:hAnsi="Times New Roman" w:cs="Times New Roman"/>
+          <w:b/>
           <w:sz w:val="24"/>
           <w:szCs w:val="24"/>
           <w:lang w:val="en-US"/>
         </w:rPr>
-      </w:pPr>
+        <w:t>4.1.3.1 Pernyataan Masalah</w:t>
+      </w:r>
     </w:p>
     <w:p>
       <w:pPr>
@@ -11754,189 +11770,36 @@
           <w:lang w:val="en-US"/>
         </w:rPr>
       </w:pPr>
-    </w:p>
-    <w:p>
-      <w:pPr>
-        <w:spacing w:line="480" w:lineRule="auto"/>
-        <w:jc w:val="both"/>
+      <w:r>
         <w:rPr>
           <w:rFonts w:ascii="Times New Roman" w:eastAsia="Times New Roman" w:hAnsi="Times New Roman" w:cs="Times New Roman"/>
           <w:sz w:val="24"/>
           <w:szCs w:val="24"/>
           <w:lang w:val="en-US"/>
         </w:rPr>
-      </w:pPr>
-    </w:p>
-    <w:p>
-      <w:pPr>
-        <w:spacing w:line="480" w:lineRule="auto"/>
-        <w:jc w:val="both"/>
+        <w:tab/>
+        <w:t xml:space="preserve">Permasalahan yang diperoleh dari hasil analisis dikelompokkan ke dalam framework PIECES </w:t>
+      </w:r>
+      <w:proofErr w:type="gramStart"/>
+      <w:r>
         <w:rPr>
           <w:rFonts w:ascii="Times New Roman" w:eastAsia="Times New Roman" w:hAnsi="Times New Roman" w:cs="Times New Roman"/>
           <w:sz w:val="24"/>
           <w:szCs w:val="24"/>
           <w:lang w:val="en-US"/>
         </w:rPr>
-      </w:pPr>
-    </w:p>
-    <w:p>
-      <w:pPr>
-        <w:spacing w:line="480" w:lineRule="auto"/>
-        <w:jc w:val="both"/>
-        <w:rPr>
-          <w:rFonts w:ascii="Times New Roman" w:eastAsia="Times New Roman" w:hAnsi="Times New Roman" w:cs="Times New Roman"/>
-          <w:b/>
+        <w:t>( Performance</w:t>
+      </w:r>
+      <w:proofErr w:type="gramEnd"/>
+      <w:r>
+        <w:rPr>
+          <w:rFonts w:ascii="Times New Roman" w:eastAsia="Times New Roman" w:hAnsi="Times New Roman" w:cs="Times New Roman"/>
           <w:sz w:val="24"/>
           <w:szCs w:val="24"/>
           <w:lang w:val="en-US"/>
         </w:rPr>
-      </w:pPr>
-      <w:r>
-        <w:rPr>
-          <w:rFonts w:ascii="Times New Roman" w:eastAsia="Times New Roman" w:hAnsi="Times New Roman" w:cs="Times New Roman"/>
-          <w:b/>
-          <w:sz w:val="24"/>
-          <w:szCs w:val="24"/>
-          <w:lang w:val="en-US"/>
-        </w:rPr>
-        <w:lastRenderedPageBreak/>
-        <w:t>4.3</w:t>
-      </w:r>
-      <w:r>
-        <w:rPr>
-          <w:rFonts w:ascii="Times New Roman" w:eastAsia="Times New Roman" w:hAnsi="Times New Roman" w:cs="Times New Roman"/>
-          <w:b/>
-          <w:sz w:val="24"/>
-          <w:szCs w:val="24"/>
-          <w:lang w:val="en-US"/>
-        </w:rPr>
-        <w:t xml:space="preserve"> Analisis Kebutuhan</w:t>
-      </w:r>
-    </w:p>
-    <w:p>
-      <w:pPr>
-        <w:spacing w:line="480" w:lineRule="auto"/>
-        <w:jc w:val="both"/>
-        <w:rPr>
-          <w:rFonts w:ascii="Times New Roman" w:eastAsia="Times New Roman" w:hAnsi="Times New Roman" w:cs="Times New Roman"/>
-          <w:b/>
-          <w:sz w:val="24"/>
-          <w:szCs w:val="24"/>
-          <w:lang w:val="en-US"/>
-        </w:rPr>
-      </w:pPr>
-      <w:r>
-        <w:rPr>
-          <w:rFonts w:ascii="Times New Roman" w:eastAsia="Times New Roman" w:hAnsi="Times New Roman" w:cs="Times New Roman"/>
-          <w:b/>
-          <w:sz w:val="24"/>
-          <w:szCs w:val="24"/>
-          <w:lang w:val="en-US"/>
-        </w:rPr>
-        <w:t>4.3</w:t>
-      </w:r>
-      <w:r>
-        <w:rPr>
-          <w:rFonts w:ascii="Times New Roman" w:eastAsia="Times New Roman" w:hAnsi="Times New Roman" w:cs="Times New Roman"/>
-          <w:b/>
-          <w:sz w:val="24"/>
-          <w:szCs w:val="24"/>
-          <w:lang w:val="en-US"/>
-        </w:rPr>
-        <w:t>.1 Kebutuhan Fungsional</w:t>
-      </w:r>
-    </w:p>
-    <w:p>
-      <w:pPr>
-        <w:spacing w:line="480" w:lineRule="auto"/>
-        <w:jc w:val="both"/>
-        <w:rPr>
-          <w:rStyle w:val="fontstyle01"/>
-        </w:rPr>
-      </w:pPr>
-      <w:r>
-        <w:rPr>
-          <w:rFonts w:ascii="Times New Roman" w:eastAsia="Times New Roman" w:hAnsi="Times New Roman" w:cs="Times New Roman"/>
-          <w:b/>
-          <w:sz w:val="24"/>
-          <w:szCs w:val="24"/>
-          <w:lang w:val="en-US"/>
-        </w:rPr>
-        <w:tab/>
-      </w:r>
-      <w:r>
-        <w:rPr>
-          <w:rStyle w:val="fontstyle01"/>
-        </w:rPr>
-        <w:t xml:space="preserve">Kebutuhan fungsional merupakan kebutuhan yang memiliki </w:t>
-      </w:r>
-      <w:r>
-        <w:rPr>
-          <w:rStyle w:val="fontstyle21"/>
-        </w:rPr>
-        <w:t>input</w:t>
-      </w:r>
-      <w:r>
-        <w:rPr>
-          <w:rStyle w:val="fontstyle01"/>
-        </w:rPr>
-        <w:t>, proses dan</w:t>
-      </w:r>
-      <w:r>
-        <w:rPr>
-          <w:rFonts w:ascii="TimesNewRomanPSMT" w:hAnsi="TimesNewRomanPSMT"/>
-          <w:color w:val="000000"/>
-        </w:rPr>
-        <w:t xml:space="preserve"> </w:t>
-      </w:r>
-      <w:r>
-        <w:rPr>
-          <w:rStyle w:val="fontstyle21"/>
-        </w:rPr>
-        <w:t xml:space="preserve">output </w:t>
-      </w:r>
-      <w:r>
-        <w:rPr>
-          <w:rStyle w:val="fontstyle01"/>
-        </w:rPr>
-        <w:t>yang harus ada di dalam sistem untuk dapat memenuhi tujuan</w:t>
-      </w:r>
-      <w:r>
-        <w:rPr>
-          <w:rFonts w:ascii="TimesNewRomanPSMT" w:hAnsi="TimesNewRomanPSMT"/>
-          <w:color w:val="000000"/>
-        </w:rPr>
-        <w:br/>
-      </w:r>
-      <w:r>
-        <w:rPr>
-          <w:rStyle w:val="fontstyle01"/>
-        </w:rPr>
-        <w:t>pengembangan sistem.</w:t>
-      </w:r>
-    </w:p>
-    <w:p>
-      <w:pPr>
-        <w:spacing w:line="480" w:lineRule="auto"/>
-        <w:jc w:val="both"/>
-        <w:rPr>
-          <w:rStyle w:val="fontstyle01"/>
-        </w:rPr>
-      </w:pPr>
-      <w:r>
-        <w:rPr>
-          <w:rStyle w:val="fontstyle01"/>
-        </w:rPr>
-        <w:t xml:space="preserve">Kebutuhan fungsional yang harus terpenuhi dari sistem ini </w:t>
-      </w:r>
-      <w:proofErr w:type="gramStart"/>
-      <w:r>
-        <w:rPr>
-          <w:rStyle w:val="fontstyle01"/>
-        </w:rPr>
-        <w:t>meliputi :</w:t>
-      </w:r>
-      <w:proofErr w:type="gramEnd"/>
+        <w:t>, Information, Economic, Control, Efficiency, Service), berikut adalah masalah dari sistem penilaian kinerja saat ini.</w:t>
+      </w:r>
     </w:p>
     <w:p>
       <w:pPr>
@@ -11946,51 +11809,176 @@
           <w:numId w:val="22"/>
         </w:numPr>
         <w:spacing w:line="480" w:lineRule="auto"/>
-        <w:ind w:left="720"/>
-        <w:jc w:val="both"/>
-        <w:rPr>
-          <w:rFonts w:ascii="TimesNewRomanPSMT" w:hAnsi="TimesNewRomanPSMT"/>
-          <w:color w:val="000000"/>
-          <w:sz w:val="24"/>
-          <w:szCs w:val="24"/>
-        </w:rPr>
-      </w:pPr>
-      <w:r>
-        <w:rPr>
-          <w:rFonts w:ascii="TimesNewRomanPSMT" w:hAnsi="TimesNewRomanPSMT"/>
-          <w:color w:val="000000"/>
-          <w:sz w:val="24"/>
-          <w:szCs w:val="24"/>
-        </w:rPr>
-        <w:t xml:space="preserve">Sistem yang dikembangkan dapat mengolah data pelanggan, data produk, data order, data point dan reward pelanggan pada </w:t>
-      </w:r>
-      <w:r>
-        <w:rPr>
-          <w:rFonts w:ascii="Times New Roman" w:eastAsia="Times New Roman" w:hAnsi="Times New Roman" w:cs="Times New Roman"/>
-          <w:sz w:val="24"/>
-          <w:szCs w:val="24"/>
-          <w:lang w:val="id-ID"/>
-        </w:rPr>
-        <w:t>Ratu Photography I</w:t>
-      </w:r>
-      <w:r>
-        <w:rPr>
-          <w:rFonts w:ascii="Times New Roman" w:eastAsia="Times New Roman" w:hAnsi="Times New Roman" w:cs="Times New Roman"/>
-          <w:sz w:val="24"/>
-          <w:szCs w:val="24"/>
-          <w:lang w:val="id-ID"/>
-        </w:rPr>
-        <w:t>ndralaya</w:t>
-      </w:r>
-      <w:r>
+        <w:ind w:left="360"/>
+        <w:jc w:val="both"/>
         <w:rPr>
           <w:rFonts w:ascii="Times New Roman" w:eastAsia="Times New Roman" w:hAnsi="Times New Roman" w:cs="Times New Roman"/>
           <w:sz w:val="24"/>
           <w:szCs w:val="24"/>
           <w:lang w:val="en-US"/>
         </w:rPr>
-        <w:t xml:space="preserve"> yang berkaitan dengan proses Customer Relationship Management.</w:t>
-      </w:r>
+      </w:pPr>
+      <w:r>
+        <w:rPr>
+          <w:rFonts w:ascii="Times New Roman" w:hAnsi="Times New Roman" w:cs="Times New Roman"/>
+          <w:sz w:val="24"/>
+          <w:szCs w:val="24"/>
+        </w:rPr>
+        <w:t>Proses p</w:t>
+      </w:r>
+      <w:r>
+        <w:rPr>
+          <w:rFonts w:ascii="Times New Roman" w:hAnsi="Times New Roman" w:cs="Times New Roman"/>
+          <w:sz w:val="24"/>
+          <w:szCs w:val="24"/>
+        </w:rPr>
+        <w:t>enjualan dan pemesanan produk masih dilakukan secara tradisional</w:t>
+      </w:r>
+    </w:p>
+    <w:p>
+      <w:pPr>
+        <w:pStyle w:val="ListParagraph"/>
+        <w:spacing w:line="480" w:lineRule="auto"/>
+        <w:jc w:val="both"/>
+        <w:rPr>
+          <w:rFonts w:ascii="Times New Roman" w:hAnsi="Times New Roman" w:cs="Times New Roman"/>
+          <w:i/>
+          <w:sz w:val="24"/>
+          <w:szCs w:val="24"/>
+          <w:lang w:val="en-US"/>
+        </w:rPr>
+      </w:pPr>
+      <w:r>
+        <w:rPr>
+          <w:rFonts w:ascii="Times New Roman" w:hAnsi="Times New Roman" w:cs="Times New Roman"/>
+          <w:sz w:val="24"/>
+          <w:szCs w:val="24"/>
+        </w:rPr>
+        <w:lastRenderedPageBreak/>
+        <w:t xml:space="preserve">Dalam proses penjualan dan pemesanan produk </w:t>
+      </w:r>
+      <w:r>
+        <w:rPr>
+          <w:rFonts w:ascii="Times New Roman" w:hAnsi="Times New Roman" w:cs="Times New Roman"/>
+          <w:sz w:val="24"/>
+          <w:szCs w:val="24"/>
+        </w:rPr>
+        <w:t>konsumen harus datang langsung ke tempat untuk melakukan pembelian atau pemesanan produk yang sesuai dengan keinginan.</w:t>
+      </w:r>
+      <w:r>
+        <w:rPr>
+          <w:rFonts w:ascii="Times New Roman" w:hAnsi="Times New Roman" w:cs="Times New Roman"/>
+          <w:sz w:val="24"/>
+          <w:szCs w:val="24"/>
+        </w:rPr>
+        <w:t xml:space="preserve"> Hal ini menyebabkan </w:t>
+      </w:r>
+      <w:r>
+        <w:rPr>
+          <w:rFonts w:ascii="Times New Roman" w:hAnsi="Times New Roman" w:cs="Times New Roman"/>
+          <w:sz w:val="24"/>
+          <w:szCs w:val="24"/>
+          <w:lang w:val="id-ID"/>
+        </w:rPr>
+        <w:t>p</w:t>
+      </w:r>
+      <w:r>
+        <w:rPr>
+          <w:rFonts w:ascii="Times New Roman" w:hAnsi="Times New Roman" w:cs="Times New Roman"/>
+          <w:sz w:val="24"/>
+          <w:szCs w:val="24"/>
+          <w:lang w:val="id-ID"/>
+        </w:rPr>
+        <w:t xml:space="preserve">eningkatan transaksi customer pada </w:t>
+      </w:r>
+      <w:r>
+        <w:rPr>
+          <w:rFonts w:ascii="Times New Roman" w:eastAsia="Times New Roman" w:hAnsi="Times New Roman" w:cs="Times New Roman"/>
+          <w:sz w:val="24"/>
+          <w:szCs w:val="24"/>
+        </w:rPr>
+        <w:t>Ratu Photography Indralaya</w:t>
+      </w:r>
+      <w:r>
+        <w:rPr>
+          <w:rFonts w:ascii="Times New Roman" w:hAnsi="Times New Roman" w:cs="Times New Roman"/>
+          <w:sz w:val="24"/>
+          <w:szCs w:val="24"/>
+          <w:lang w:val="id-ID"/>
+        </w:rPr>
+        <w:t xml:space="preserve"> menurun</w:t>
+      </w:r>
+      <w:r>
+        <w:rPr>
+          <w:rFonts w:ascii="Times New Roman" w:hAnsi="Times New Roman" w:cs="Times New Roman"/>
+          <w:sz w:val="24"/>
+          <w:szCs w:val="24"/>
+          <w:lang w:val="en-US"/>
+        </w:rPr>
+        <w:t>. Permasalah</w:t>
+      </w:r>
+      <w:r>
+        <w:rPr>
+          <w:rFonts w:ascii="Times New Roman" w:hAnsi="Times New Roman" w:cs="Times New Roman"/>
+          <w:sz w:val="24"/>
+          <w:szCs w:val="24"/>
+          <w:lang w:val="en-US"/>
+        </w:rPr>
+        <w:t xml:space="preserve">an ini dapat dikategorikan ke dalam permasalahan </w:t>
+      </w:r>
+      <w:r>
+        <w:rPr>
+          <w:rFonts w:ascii="Times New Roman" w:hAnsi="Times New Roman" w:cs="Times New Roman"/>
+          <w:i/>
+          <w:sz w:val="24"/>
+          <w:szCs w:val="24"/>
+          <w:lang w:val="en-US"/>
+        </w:rPr>
+        <w:t>performance</w:t>
+      </w:r>
+      <w:r>
+        <w:rPr>
+          <w:rFonts w:ascii="Times New Roman" w:hAnsi="Times New Roman" w:cs="Times New Roman"/>
+          <w:sz w:val="24"/>
+          <w:szCs w:val="24"/>
+          <w:lang w:val="en-US"/>
+        </w:rPr>
+        <w:t xml:space="preserve"> dan </w:t>
+      </w:r>
+      <w:r>
+        <w:rPr>
+          <w:rFonts w:ascii="Times New Roman" w:hAnsi="Times New Roman" w:cs="Times New Roman"/>
+          <w:i/>
+          <w:sz w:val="24"/>
+          <w:szCs w:val="24"/>
+          <w:lang w:val="en-US"/>
+        </w:rPr>
+        <w:t>efficiency</w:t>
+      </w:r>
+      <w:r>
+        <w:rPr>
+          <w:rFonts w:ascii="Times New Roman" w:hAnsi="Times New Roman" w:cs="Times New Roman"/>
+          <w:i/>
+          <w:sz w:val="24"/>
+          <w:szCs w:val="24"/>
+          <w:lang w:val="en-US"/>
+        </w:rPr>
+        <w:t>.</w:t>
+      </w:r>
+    </w:p>
+    <w:p>
+      <w:pPr>
+        <w:pStyle w:val="ListParagraph"/>
+        <w:spacing w:line="480" w:lineRule="auto"/>
+        <w:jc w:val="both"/>
+        <w:rPr>
+          <w:rFonts w:ascii="Times New Roman" w:hAnsi="Times New Roman" w:cs="Times New Roman"/>
+          <w:i/>
+          <w:sz w:val="24"/>
+          <w:szCs w:val="24"/>
+          <w:lang w:val="en-US"/>
+        </w:rPr>
+      </w:pPr>
     </w:p>
     <w:p>
       <w:pPr>
@@ -12000,92 +11988,2163 @@
           <w:numId w:val="22"/>
         </w:numPr>
         <w:spacing w:line="480" w:lineRule="auto"/>
-        <w:ind w:left="720"/>
-        <w:jc w:val="both"/>
+        <w:ind w:left="360"/>
+        <w:jc w:val="both"/>
+        <w:rPr>
+          <w:rFonts w:ascii="Times New Roman" w:eastAsia="Times New Roman" w:hAnsi="Times New Roman" w:cs="Times New Roman"/>
+          <w:sz w:val="24"/>
+          <w:szCs w:val="24"/>
+          <w:lang w:val="en-US"/>
+        </w:rPr>
+      </w:pPr>
+      <w:r>
+        <w:rPr>
+          <w:rFonts w:ascii="Times New Roman" w:hAnsi="Times New Roman" w:cs="Times New Roman"/>
+          <w:sz w:val="24"/>
+          <w:szCs w:val="24"/>
+        </w:rPr>
+        <w:t>Peningkatan transaksi pelanggan menurun karena ketidaktahuan konsumen terkait produk yang ditawarkan</w:t>
+      </w:r>
+      <w:r>
+        <w:rPr>
+          <w:rFonts w:ascii="Times New Roman" w:hAnsi="Times New Roman" w:cs="Times New Roman"/>
+          <w:sz w:val="24"/>
+          <w:szCs w:val="24"/>
+        </w:rPr>
+        <w:t>.</w:t>
+      </w:r>
+    </w:p>
+    <w:p>
+      <w:pPr>
+        <w:pStyle w:val="ListParagraph"/>
+        <w:spacing w:line="480" w:lineRule="auto"/>
+        <w:jc w:val="both"/>
+        <w:rPr>
+          <w:rFonts w:ascii="Times New Roman" w:hAnsi="Times New Roman" w:cs="Times New Roman"/>
+          <w:sz w:val="24"/>
+          <w:szCs w:val="24"/>
+        </w:rPr>
+      </w:pPr>
+      <w:r>
+        <w:rPr>
+          <w:rFonts w:ascii="Times New Roman" w:hAnsi="Times New Roman" w:cs="Times New Roman"/>
+          <w:sz w:val="24"/>
+          <w:szCs w:val="24"/>
+        </w:rPr>
+        <w:t>Belum adanya sistem yang men</w:t>
+      </w:r>
+      <w:r>
+        <w:rPr>
+          <w:rFonts w:ascii="Times New Roman" w:hAnsi="Times New Roman" w:cs="Times New Roman"/>
+          <w:sz w:val="24"/>
+          <w:szCs w:val="24"/>
+        </w:rPr>
+        <w:t xml:space="preserve">erapkan Customer Relalationship </w:t>
+      </w:r>
+    </w:p>
+    <w:p>
+      <w:pPr>
+        <w:pStyle w:val="ListParagraph"/>
+        <w:spacing w:line="480" w:lineRule="auto"/>
+        <w:ind w:left="360"/>
+        <w:jc w:val="both"/>
+        <w:rPr>
+          <w:rFonts w:ascii="Times New Roman" w:eastAsia="Times New Roman" w:hAnsi="Times New Roman" w:cs="Times New Roman"/>
+          <w:sz w:val="24"/>
+          <w:szCs w:val="24"/>
+        </w:rPr>
+      </w:pPr>
+      <w:r>
+        <w:rPr>
+          <w:rFonts w:ascii="Times New Roman" w:hAnsi="Times New Roman" w:cs="Times New Roman"/>
+          <w:sz w:val="24"/>
+          <w:szCs w:val="24"/>
+        </w:rPr>
+        <w:t xml:space="preserve">Management dan menyediakan informasi mengenai penjualan dan pemesanan produk pada </w:t>
+      </w:r>
+      <w:r>
+        <w:rPr>
+          <w:rFonts w:ascii="Times New Roman" w:eastAsia="Times New Roman" w:hAnsi="Times New Roman" w:cs="Times New Roman"/>
+          <w:sz w:val="24"/>
+          <w:szCs w:val="24"/>
+        </w:rPr>
+        <w:t>Ratu Photography Indralaya</w:t>
+      </w:r>
+      <w:r>
+        <w:rPr>
+          <w:rFonts w:ascii="Times New Roman" w:eastAsia="Times New Roman" w:hAnsi="Times New Roman" w:cs="Times New Roman"/>
+          <w:sz w:val="24"/>
+          <w:szCs w:val="24"/>
+        </w:rPr>
+        <w:t xml:space="preserve">. </w:t>
+      </w:r>
+      <w:r>
+        <w:rPr>
+          <w:rFonts w:ascii="Times New Roman" w:hAnsi="Times New Roman" w:cs="Times New Roman"/>
+          <w:sz w:val="24"/>
+          <w:szCs w:val="24"/>
+        </w:rPr>
+        <w:t>P</w:t>
+      </w:r>
+      <w:r>
+        <w:rPr>
+          <w:rFonts w:ascii="Times New Roman" w:hAnsi="Times New Roman" w:cs="Times New Roman"/>
+          <w:sz w:val="24"/>
+          <w:szCs w:val="24"/>
+        </w:rPr>
+        <w:t xml:space="preserve">emilik hanya mempromosikannya dari mulut ke mulut saja sehingga konsumen yang berada diluar kota </w:t>
+      </w:r>
+      <w:r>
+        <w:rPr>
+          <w:rFonts w:ascii="Times New Roman" w:hAnsi="Times New Roman" w:cs="Times New Roman"/>
+          <w:sz w:val="24"/>
+          <w:szCs w:val="24"/>
+          <w:lang w:val="id-ID"/>
+        </w:rPr>
+        <w:t>Indralaya</w:t>
+      </w:r>
+      <w:r>
+        <w:rPr>
+          <w:rFonts w:ascii="Times New Roman" w:hAnsi="Times New Roman" w:cs="Times New Roman"/>
+          <w:sz w:val="24"/>
+          <w:szCs w:val="24"/>
+        </w:rPr>
+        <w:t xml:space="preserve"> tidak dapat mengetahui informasi mengenai </w:t>
+      </w:r>
+      <w:r>
+        <w:rPr>
+          <w:rFonts w:ascii="Times New Roman" w:eastAsia="Times New Roman" w:hAnsi="Times New Roman" w:cs="Times New Roman"/>
+          <w:sz w:val="24"/>
+          <w:szCs w:val="24"/>
+        </w:rPr>
+        <w:t>Ratu Photography Indralaya</w:t>
+      </w:r>
+      <w:r>
+        <w:rPr>
+          <w:rFonts w:ascii="Times New Roman" w:eastAsia="Times New Roman" w:hAnsi="Times New Roman" w:cs="Times New Roman"/>
+          <w:sz w:val="24"/>
+          <w:szCs w:val="24"/>
+        </w:rPr>
+        <w:t xml:space="preserve">. </w:t>
+      </w:r>
+      <w:r>
+        <w:rPr>
+          <w:rFonts w:ascii="Times New Roman" w:eastAsia="Times New Roman" w:hAnsi="Times New Roman" w:cs="Times New Roman"/>
+          <w:sz w:val="24"/>
+          <w:szCs w:val="24"/>
+        </w:rPr>
+        <w:t xml:space="preserve">Permasalahan ini dapat di kategorikan dalam permasalahan </w:t>
+      </w:r>
+      <w:r>
+        <w:rPr>
+          <w:rFonts w:ascii="Times New Roman" w:eastAsia="Times New Roman" w:hAnsi="Times New Roman" w:cs="Times New Roman"/>
+          <w:i/>
+          <w:sz w:val="24"/>
+          <w:szCs w:val="24"/>
+        </w:rPr>
+        <w:t>performance</w:t>
+      </w:r>
+      <w:r>
+        <w:rPr>
+          <w:rFonts w:ascii="Times New Roman" w:eastAsia="Times New Roman" w:hAnsi="Times New Roman" w:cs="Times New Roman"/>
+          <w:sz w:val="24"/>
+          <w:szCs w:val="24"/>
+        </w:rPr>
+        <w:t xml:space="preserve">, </w:t>
+      </w:r>
+      <w:r>
+        <w:rPr>
+          <w:rFonts w:ascii="Times New Roman" w:eastAsia="Times New Roman" w:hAnsi="Times New Roman" w:cs="Times New Roman"/>
+          <w:i/>
+          <w:sz w:val="24"/>
+          <w:szCs w:val="24"/>
+        </w:rPr>
+        <w:t>control</w:t>
+      </w:r>
+      <w:r>
+        <w:rPr>
+          <w:rFonts w:ascii="Times New Roman" w:eastAsia="Times New Roman" w:hAnsi="Times New Roman" w:cs="Times New Roman"/>
+          <w:sz w:val="24"/>
+          <w:szCs w:val="24"/>
+        </w:rPr>
+        <w:t xml:space="preserve">, </w:t>
+      </w:r>
+      <w:r>
+        <w:rPr>
+          <w:rFonts w:ascii="Times New Roman" w:eastAsia="Times New Roman" w:hAnsi="Times New Roman" w:cs="Times New Roman"/>
+          <w:i/>
+          <w:sz w:val="24"/>
+          <w:szCs w:val="24"/>
+        </w:rPr>
+        <w:t>economy</w:t>
+      </w:r>
+      <w:r>
+        <w:rPr>
+          <w:rFonts w:ascii="Times New Roman" w:eastAsia="Times New Roman" w:hAnsi="Times New Roman" w:cs="Times New Roman"/>
+          <w:sz w:val="24"/>
+          <w:szCs w:val="24"/>
+        </w:rPr>
+        <w:t xml:space="preserve">, dan </w:t>
+      </w:r>
+      <w:r>
+        <w:rPr>
+          <w:rFonts w:ascii="Times New Roman" w:eastAsia="Times New Roman" w:hAnsi="Times New Roman" w:cs="Times New Roman"/>
+          <w:i/>
+          <w:sz w:val="24"/>
+          <w:szCs w:val="24"/>
+        </w:rPr>
+        <w:t>information</w:t>
+      </w:r>
+      <w:r>
+        <w:rPr>
+          <w:rFonts w:ascii="Times New Roman" w:eastAsia="Times New Roman" w:hAnsi="Times New Roman" w:cs="Times New Roman"/>
+          <w:sz w:val="24"/>
+          <w:szCs w:val="24"/>
+        </w:rPr>
+        <w:t>.</w:t>
+      </w:r>
+    </w:p>
+    <w:p>
+      <w:pPr>
+        <w:pStyle w:val="ListParagraph"/>
+        <w:spacing w:line="480" w:lineRule="auto"/>
+        <w:ind w:left="360"/>
+        <w:jc w:val="both"/>
+        <w:rPr>
+          <w:rFonts w:ascii="Times New Roman" w:eastAsia="Times New Roman" w:hAnsi="Times New Roman" w:cs="Times New Roman"/>
+          <w:sz w:val="24"/>
+          <w:szCs w:val="24"/>
+          <w:lang w:val="en-US"/>
+        </w:rPr>
+      </w:pPr>
+    </w:p>
+    <w:p>
+      <w:pPr>
+        <w:pStyle w:val="ListParagraph"/>
+        <w:spacing w:line="480" w:lineRule="auto"/>
+        <w:ind w:left="0"/>
+        <w:jc w:val="both"/>
+        <w:rPr>
+          <w:rFonts w:ascii="Times New Roman" w:eastAsia="Times New Roman" w:hAnsi="Times New Roman" w:cs="Times New Roman"/>
+          <w:b/>
+          <w:sz w:val="24"/>
+          <w:szCs w:val="24"/>
+          <w:lang w:val="en-US"/>
+        </w:rPr>
+      </w:pPr>
+      <w:proofErr w:type="gramStart"/>
+      <w:r>
+        <w:rPr>
+          <w:rFonts w:ascii="Times New Roman" w:eastAsia="Times New Roman" w:hAnsi="Times New Roman" w:cs="Times New Roman"/>
+          <w:b/>
+          <w:sz w:val="24"/>
+          <w:szCs w:val="24"/>
+          <w:lang w:val="en-US"/>
+        </w:rPr>
+        <w:t>4.1.3.2  Kesempatan</w:t>
+      </w:r>
+      <w:proofErr w:type="gramEnd"/>
+      <w:r>
+        <w:rPr>
+          <w:rFonts w:ascii="Times New Roman" w:eastAsia="Times New Roman" w:hAnsi="Times New Roman" w:cs="Times New Roman"/>
+          <w:b/>
+          <w:sz w:val="24"/>
+          <w:szCs w:val="24"/>
+          <w:lang w:val="en-US"/>
+        </w:rPr>
+        <w:t xml:space="preserve"> (opportunities)</w:t>
+      </w:r>
+    </w:p>
+    <w:p>
+      <w:pPr>
+        <w:pStyle w:val="ListParagraph"/>
+        <w:spacing w:line="480" w:lineRule="auto"/>
+        <w:ind w:left="0"/>
+        <w:jc w:val="both"/>
+        <w:rPr>
+          <w:rFonts w:ascii="Times New Roman" w:eastAsia="Times New Roman" w:hAnsi="Times New Roman" w:cs="Times New Roman"/>
+          <w:sz w:val="24"/>
+          <w:szCs w:val="24"/>
+          <w:lang w:val="en-US"/>
+        </w:rPr>
+      </w:pPr>
+      <w:r>
+        <w:rPr>
+          <w:rFonts w:ascii="Times New Roman" w:eastAsia="Times New Roman" w:hAnsi="Times New Roman" w:cs="Times New Roman"/>
+          <w:b/>
+          <w:sz w:val="24"/>
+          <w:szCs w:val="24"/>
+          <w:lang w:val="en-US"/>
+        </w:rPr>
+        <w:tab/>
+      </w:r>
+      <w:r>
+        <w:rPr>
+          <w:rFonts w:ascii="Times New Roman" w:eastAsia="Times New Roman" w:hAnsi="Times New Roman" w:cs="Times New Roman"/>
+          <w:b/>
+          <w:sz w:val="24"/>
+          <w:szCs w:val="24"/>
+          <w:lang w:val="en-US"/>
+        </w:rPr>
+        <w:tab/>
+      </w:r>
+      <w:r>
+        <w:rPr>
+          <w:rFonts w:ascii="Times New Roman" w:eastAsia="Times New Roman" w:hAnsi="Times New Roman" w:cs="Times New Roman"/>
+          <w:sz w:val="24"/>
+          <w:szCs w:val="24"/>
+          <w:lang w:val="en-US"/>
+        </w:rPr>
+        <w:t>Kelebihan dari sistem yang dikembangkan yaitu:</w:t>
+      </w:r>
+    </w:p>
+    <w:p>
+      <w:pPr>
+        <w:pStyle w:val="ListParagraph"/>
+        <w:numPr>
+          <w:ilvl w:val="6"/>
+          <w:numId w:val="22"/>
+        </w:numPr>
+        <w:spacing w:line="480" w:lineRule="auto"/>
+        <w:ind w:left="1170"/>
+        <w:jc w:val="both"/>
+        <w:rPr>
+          <w:rFonts w:ascii="Times New Roman" w:eastAsia="Times New Roman" w:hAnsi="Times New Roman" w:cs="Times New Roman"/>
+          <w:sz w:val="24"/>
+          <w:szCs w:val="24"/>
+          <w:lang w:val="en-US"/>
+        </w:rPr>
+      </w:pPr>
+      <w:r>
+        <w:rPr>
+          <w:rFonts w:ascii="Times New Roman" w:eastAsia="Times New Roman" w:hAnsi="Times New Roman" w:cs="Times New Roman"/>
+          <w:sz w:val="24"/>
+          <w:szCs w:val="24"/>
+          <w:lang w:val="en-US"/>
+        </w:rPr>
+        <w:t>Adanya sistem yang dapat memproses transaksi pemesanan dan penjualan</w:t>
+      </w:r>
+    </w:p>
+    <w:p>
+      <w:pPr>
+        <w:pStyle w:val="ListParagraph"/>
+        <w:numPr>
+          <w:ilvl w:val="6"/>
+          <w:numId w:val="22"/>
+        </w:numPr>
+        <w:spacing w:line="480" w:lineRule="auto"/>
+        <w:ind w:left="1170"/>
+        <w:jc w:val="both"/>
+        <w:rPr>
+          <w:rFonts w:ascii="Times New Roman" w:eastAsia="Times New Roman" w:hAnsi="Times New Roman" w:cs="Times New Roman"/>
+          <w:sz w:val="24"/>
+          <w:szCs w:val="24"/>
+          <w:lang w:val="en-US"/>
+        </w:rPr>
+      </w:pPr>
+      <w:r>
+        <w:rPr>
+          <w:rFonts w:ascii="Times New Roman" w:eastAsia="Times New Roman" w:hAnsi="Times New Roman" w:cs="Times New Roman"/>
+          <w:sz w:val="24"/>
+          <w:szCs w:val="24"/>
+          <w:lang w:val="en-US"/>
+        </w:rPr>
+        <w:t>Adanya integrasi data yang dibutuhkan dalam mempromosikan produk</w:t>
+      </w:r>
+    </w:p>
+    <w:p>
+      <w:pPr>
+        <w:spacing w:line="480" w:lineRule="auto"/>
+        <w:jc w:val="both"/>
+        <w:rPr>
+          <w:rFonts w:ascii="Times New Roman" w:eastAsia="Times New Roman" w:hAnsi="Times New Roman" w:cs="Times New Roman"/>
+          <w:sz w:val="24"/>
+          <w:szCs w:val="24"/>
+          <w:lang w:val="en-US"/>
+        </w:rPr>
+      </w:pPr>
+    </w:p>
+    <w:p>
+      <w:pPr>
+        <w:spacing w:line="480" w:lineRule="auto"/>
+        <w:jc w:val="both"/>
+        <w:rPr>
+          <w:rFonts w:ascii="Times New Roman" w:eastAsia="Times New Roman" w:hAnsi="Times New Roman" w:cs="Times New Roman"/>
+          <w:b/>
+          <w:sz w:val="24"/>
+          <w:szCs w:val="24"/>
+          <w:lang w:val="en-US"/>
+        </w:rPr>
+      </w:pPr>
+      <w:proofErr w:type="gramStart"/>
+      <w:r>
+        <w:rPr>
+          <w:rFonts w:ascii="Times New Roman" w:eastAsia="Times New Roman" w:hAnsi="Times New Roman" w:cs="Times New Roman"/>
+          <w:b/>
+          <w:sz w:val="24"/>
+          <w:szCs w:val="24"/>
+          <w:lang w:val="en-US"/>
+        </w:rPr>
+        <w:t>4.1.3.3  Tabel</w:t>
+      </w:r>
+      <w:proofErr w:type="gramEnd"/>
+      <w:r>
+        <w:rPr>
+          <w:rFonts w:ascii="Times New Roman" w:eastAsia="Times New Roman" w:hAnsi="Times New Roman" w:cs="Times New Roman"/>
+          <w:b/>
+          <w:sz w:val="24"/>
+          <w:szCs w:val="24"/>
+          <w:lang w:val="en-US"/>
+        </w:rPr>
+        <w:t xml:space="preserve"> Pernyataan Masalah</w:t>
+      </w:r>
+    </w:p>
+    <w:p>
+      <w:pPr>
+        <w:spacing w:line="480" w:lineRule="auto"/>
+        <w:jc w:val="both"/>
+        <w:rPr>
+          <w:rFonts w:ascii="Times New Roman" w:eastAsia="Times New Roman" w:hAnsi="Times New Roman" w:cs="Times New Roman"/>
+          <w:sz w:val="24"/>
+          <w:szCs w:val="24"/>
+          <w:lang w:val="en-US"/>
+        </w:rPr>
+      </w:pPr>
+      <w:r>
+        <w:rPr>
+          <w:rFonts w:ascii="Times New Roman" w:eastAsia="Times New Roman" w:hAnsi="Times New Roman" w:cs="Times New Roman"/>
+          <w:b/>
+          <w:sz w:val="24"/>
+          <w:szCs w:val="24"/>
+          <w:lang w:val="en-US"/>
+        </w:rPr>
+        <w:lastRenderedPageBreak/>
+        <w:tab/>
+      </w:r>
+      <w:r>
+        <w:rPr>
+          <w:rFonts w:ascii="Times New Roman" w:eastAsia="Times New Roman" w:hAnsi="Times New Roman" w:cs="Times New Roman"/>
+          <w:sz w:val="24"/>
+          <w:szCs w:val="24"/>
+          <w:lang w:val="en-US"/>
+        </w:rPr>
+        <w:t>Pada tabel pernyataan masalah menjelaskan mengenai masalah dan tingkat kepentingan serta membrikan solusi yang akan ditawarkan. Berikut adalah masalah yang didapat dari pernyataan masalah dapat dilihat pada tabel 4.2 berikut ini:</w:t>
+      </w:r>
+    </w:p>
+    <w:p>
+      <w:pPr>
+        <w:spacing w:line="480" w:lineRule="auto"/>
+        <w:jc w:val="center"/>
+        <w:rPr>
+          <w:rFonts w:ascii="Times New Roman" w:eastAsia="Times New Roman" w:hAnsi="Times New Roman" w:cs="Times New Roman"/>
+          <w:sz w:val="24"/>
+          <w:szCs w:val="24"/>
+          <w:lang w:val="en-US"/>
+        </w:rPr>
+      </w:pPr>
+      <w:r>
+        <w:rPr>
+          <w:rFonts w:ascii="Times New Roman" w:eastAsia="Times New Roman" w:hAnsi="Times New Roman" w:cs="Times New Roman"/>
+          <w:b/>
+          <w:sz w:val="24"/>
+          <w:szCs w:val="24"/>
+          <w:lang w:val="en-US"/>
+        </w:rPr>
+        <w:t xml:space="preserve">Tabel 4.2 </w:t>
+      </w:r>
+      <w:r>
+        <w:rPr>
+          <w:rFonts w:ascii="Times New Roman" w:eastAsia="Times New Roman" w:hAnsi="Times New Roman" w:cs="Times New Roman"/>
+          <w:sz w:val="24"/>
+          <w:szCs w:val="24"/>
+          <w:lang w:val="en-US"/>
+        </w:rPr>
+        <w:t>Pernyataan Masalah</w:t>
+      </w:r>
+    </w:p>
+    <w:tbl>
+      <w:tblPr>
+        <w:tblStyle w:val="TableGrid"/>
+        <w:tblW w:w="0" w:type="auto"/>
+        <w:tblInd w:w="927" w:type="dxa"/>
+        <w:tblLook w:val="04A0" w:firstRow="1" w:lastRow="0" w:firstColumn="1" w:lastColumn="0" w:noHBand="0" w:noVBand="1"/>
+      </w:tblPr>
+      <w:tblGrid>
+        <w:gridCol w:w="727"/>
+        <w:gridCol w:w="2223"/>
+        <w:gridCol w:w="4051"/>
+      </w:tblGrid>
+      <w:tr>
+        <w:trPr>
+          <w:trHeight w:val="926"/>
+        </w:trPr>
+        <w:tc>
+          <w:tcPr>
+            <w:tcW w:w="741" w:type="dxa"/>
+            <w:tcBorders>
+              <w:top w:val="single" w:sz="4" w:space="0" w:color="auto"/>
+              <w:left w:val="single" w:sz="4" w:space="0" w:color="auto"/>
+              <w:bottom w:val="single" w:sz="4" w:space="0" w:color="auto"/>
+              <w:right w:val="single" w:sz="4" w:space="0" w:color="auto"/>
+            </w:tcBorders>
+            <w:hideMark/>
+          </w:tcPr>
+          <w:p>
+            <w:pPr>
+              <w:tabs>
+                <w:tab w:val="left" w:pos="567"/>
+              </w:tabs>
+              <w:spacing w:after="210" w:line="360" w:lineRule="auto"/>
+              <w:contextualSpacing/>
+              <w:jc w:val="center"/>
+              <w:rPr>
+                <w:rFonts w:ascii="Times New Roman" w:eastAsia="Calibri" w:hAnsi="Times New Roman" w:cs="Times New Roman"/>
+                <w:sz w:val="24"/>
+              </w:rPr>
+            </w:pPr>
+            <w:r>
+              <w:rPr>
+                <w:rFonts w:ascii="Times New Roman" w:eastAsia="Calibri" w:hAnsi="Times New Roman" w:cs="Times New Roman"/>
+                <w:sz w:val="24"/>
+              </w:rPr>
+              <w:t>No</w:t>
+            </w:r>
+          </w:p>
+        </w:tc>
+        <w:tc>
+          <w:tcPr>
+            <w:tcW w:w="2268" w:type="dxa"/>
+            <w:tcBorders>
+              <w:top w:val="single" w:sz="4" w:space="0" w:color="auto"/>
+              <w:left w:val="single" w:sz="4" w:space="0" w:color="auto"/>
+              <w:bottom w:val="single" w:sz="4" w:space="0" w:color="auto"/>
+              <w:right w:val="single" w:sz="4" w:space="0" w:color="auto"/>
+            </w:tcBorders>
+            <w:hideMark/>
+          </w:tcPr>
+          <w:p>
+            <w:pPr>
+              <w:tabs>
+                <w:tab w:val="left" w:pos="567"/>
+              </w:tabs>
+              <w:spacing w:after="210" w:line="360" w:lineRule="auto"/>
+              <w:contextualSpacing/>
+              <w:jc w:val="center"/>
+              <w:rPr>
+                <w:rFonts w:ascii="Times New Roman" w:eastAsia="Calibri" w:hAnsi="Times New Roman" w:cs="Times New Roman"/>
+                <w:sz w:val="24"/>
+              </w:rPr>
+            </w:pPr>
+            <w:r>
+              <w:rPr>
+                <w:rFonts w:ascii="Times New Roman" w:eastAsia="Calibri" w:hAnsi="Times New Roman" w:cs="Times New Roman"/>
+                <w:sz w:val="24"/>
+              </w:rPr>
+              <w:t>Pernyataan singkat dari masalah</w:t>
+            </w:r>
+          </w:p>
+        </w:tc>
+        <w:tc>
+          <w:tcPr>
+            <w:tcW w:w="4212" w:type="dxa"/>
+            <w:tcBorders>
+              <w:top w:val="single" w:sz="4" w:space="0" w:color="auto"/>
+              <w:left w:val="single" w:sz="4" w:space="0" w:color="auto"/>
+              <w:bottom w:val="single" w:sz="4" w:space="0" w:color="auto"/>
+              <w:right w:val="single" w:sz="4" w:space="0" w:color="auto"/>
+            </w:tcBorders>
+            <w:hideMark/>
+          </w:tcPr>
+          <w:p>
+            <w:pPr>
+              <w:tabs>
+                <w:tab w:val="left" w:pos="567"/>
+              </w:tabs>
+              <w:spacing w:after="210" w:line="360" w:lineRule="auto"/>
+              <w:contextualSpacing/>
+              <w:jc w:val="center"/>
+              <w:rPr>
+                <w:rFonts w:ascii="Times New Roman" w:eastAsia="Calibri" w:hAnsi="Times New Roman" w:cs="Times New Roman"/>
+                <w:sz w:val="24"/>
+              </w:rPr>
+            </w:pPr>
+            <w:r>
+              <w:rPr>
+                <w:rFonts w:ascii="Times New Roman" w:eastAsia="Calibri" w:hAnsi="Times New Roman" w:cs="Times New Roman"/>
+                <w:sz w:val="24"/>
+              </w:rPr>
+              <w:t>Solusi yang ditawarkan</w:t>
+            </w:r>
+          </w:p>
+        </w:tc>
+      </w:tr>
+      <w:tr>
+        <w:tc>
+          <w:tcPr>
+            <w:tcW w:w="741" w:type="dxa"/>
+            <w:tcBorders>
+              <w:top w:val="single" w:sz="4" w:space="0" w:color="auto"/>
+              <w:left w:val="single" w:sz="4" w:space="0" w:color="auto"/>
+              <w:bottom w:val="single" w:sz="4" w:space="0" w:color="auto"/>
+              <w:right w:val="single" w:sz="4" w:space="0" w:color="auto"/>
+            </w:tcBorders>
+            <w:hideMark/>
+          </w:tcPr>
+          <w:p>
+            <w:pPr>
+              <w:tabs>
+                <w:tab w:val="left" w:pos="567"/>
+              </w:tabs>
+              <w:spacing w:after="210" w:line="360" w:lineRule="auto"/>
+              <w:contextualSpacing/>
+              <w:jc w:val="center"/>
+              <w:rPr>
+                <w:rFonts w:ascii="Times New Roman" w:eastAsia="Calibri" w:hAnsi="Times New Roman" w:cs="Times New Roman"/>
+                <w:sz w:val="24"/>
+              </w:rPr>
+            </w:pPr>
+            <w:r>
+              <w:rPr>
+                <w:rFonts w:ascii="Times New Roman" w:eastAsia="Calibri" w:hAnsi="Times New Roman" w:cs="Times New Roman"/>
+                <w:sz w:val="24"/>
+              </w:rPr>
+              <w:t>1.</w:t>
+            </w:r>
+          </w:p>
+        </w:tc>
+        <w:tc>
+          <w:tcPr>
+            <w:tcW w:w="2268" w:type="dxa"/>
+            <w:tcBorders>
+              <w:top w:val="single" w:sz="4" w:space="0" w:color="auto"/>
+              <w:left w:val="single" w:sz="4" w:space="0" w:color="auto"/>
+              <w:bottom w:val="single" w:sz="4" w:space="0" w:color="auto"/>
+              <w:right w:val="single" w:sz="4" w:space="0" w:color="auto"/>
+            </w:tcBorders>
+            <w:hideMark/>
+          </w:tcPr>
+          <w:p>
+            <w:pPr>
+              <w:tabs>
+                <w:tab w:val="left" w:pos="567"/>
+              </w:tabs>
+              <w:spacing w:after="210" w:line="360" w:lineRule="auto"/>
+              <w:contextualSpacing/>
+              <w:rPr>
+                <w:rFonts w:ascii="Times New Roman" w:eastAsia="Calibri" w:hAnsi="Times New Roman" w:cs="Times New Roman"/>
+                <w:sz w:val="24"/>
+              </w:rPr>
+            </w:pPr>
+            <w:r>
+              <w:rPr>
+                <w:rFonts w:ascii="Times New Roman" w:hAnsi="Times New Roman" w:cs="Times New Roman"/>
+                <w:sz w:val="24"/>
+                <w:szCs w:val="24"/>
+              </w:rPr>
+              <w:t>Proses p</w:t>
+            </w:r>
+            <w:r>
+              <w:rPr>
+                <w:rFonts w:ascii="Times New Roman" w:hAnsi="Times New Roman" w:cs="Times New Roman"/>
+                <w:sz w:val="24"/>
+                <w:szCs w:val="24"/>
+              </w:rPr>
+              <w:t>enjualan dan pemesanan produk masih dilakukan secara tradisional</w:t>
+            </w:r>
+          </w:p>
+        </w:tc>
+        <w:tc>
+          <w:tcPr>
+            <w:tcW w:w="4212" w:type="dxa"/>
+            <w:tcBorders>
+              <w:top w:val="single" w:sz="4" w:space="0" w:color="auto"/>
+              <w:left w:val="single" w:sz="4" w:space="0" w:color="auto"/>
+              <w:bottom w:val="single" w:sz="4" w:space="0" w:color="auto"/>
+              <w:right w:val="single" w:sz="4" w:space="0" w:color="auto"/>
+            </w:tcBorders>
+            <w:hideMark/>
+          </w:tcPr>
+          <w:p>
+            <w:pPr>
+              <w:tabs>
+                <w:tab w:val="left" w:pos="567"/>
+              </w:tabs>
+              <w:spacing w:after="210" w:line="360" w:lineRule="auto"/>
+              <w:contextualSpacing/>
+              <w:jc w:val="both"/>
+              <w:rPr>
+                <w:rFonts w:ascii="Times New Roman" w:eastAsia="Calibri" w:hAnsi="Times New Roman" w:cs="Times New Roman"/>
+                <w:sz w:val="24"/>
+              </w:rPr>
+            </w:pPr>
+            <w:r>
+              <w:rPr>
+                <w:rFonts w:ascii="Times New Roman" w:eastAsia="Times New Roman" w:hAnsi="Times New Roman" w:cs="Times New Roman"/>
+                <w:sz w:val="24"/>
+                <w:szCs w:val="24"/>
+                <w:lang w:val="en-US"/>
+              </w:rPr>
+              <w:t>Adanya sistem yang dapat memproses transaksi pemesanan dan penjualan</w:t>
+            </w:r>
+          </w:p>
+        </w:tc>
+      </w:tr>
+      <w:tr>
+        <w:tc>
+          <w:tcPr>
+            <w:tcW w:w="741" w:type="dxa"/>
+            <w:tcBorders>
+              <w:top w:val="single" w:sz="4" w:space="0" w:color="auto"/>
+              <w:left w:val="single" w:sz="4" w:space="0" w:color="auto"/>
+              <w:bottom w:val="single" w:sz="4" w:space="0" w:color="auto"/>
+              <w:right w:val="single" w:sz="4" w:space="0" w:color="auto"/>
+            </w:tcBorders>
+            <w:hideMark/>
+          </w:tcPr>
+          <w:p>
+            <w:pPr>
+              <w:tabs>
+                <w:tab w:val="left" w:pos="567"/>
+              </w:tabs>
+              <w:spacing w:after="210" w:line="360" w:lineRule="auto"/>
+              <w:contextualSpacing/>
+              <w:jc w:val="center"/>
+              <w:rPr>
+                <w:rFonts w:ascii="Times New Roman" w:eastAsia="Calibri" w:hAnsi="Times New Roman" w:cs="Times New Roman"/>
+                <w:sz w:val="24"/>
+              </w:rPr>
+            </w:pPr>
+            <w:r>
+              <w:rPr>
+                <w:rFonts w:ascii="Times New Roman" w:eastAsia="Calibri" w:hAnsi="Times New Roman" w:cs="Times New Roman"/>
+                <w:sz w:val="24"/>
+              </w:rPr>
+              <w:t>2.</w:t>
+            </w:r>
+          </w:p>
+        </w:tc>
+        <w:tc>
+          <w:tcPr>
+            <w:tcW w:w="2268" w:type="dxa"/>
+            <w:tcBorders>
+              <w:top w:val="single" w:sz="4" w:space="0" w:color="auto"/>
+              <w:left w:val="single" w:sz="4" w:space="0" w:color="auto"/>
+              <w:bottom w:val="single" w:sz="4" w:space="0" w:color="auto"/>
+              <w:right w:val="single" w:sz="4" w:space="0" w:color="auto"/>
+            </w:tcBorders>
+            <w:hideMark/>
+          </w:tcPr>
+          <w:p>
+            <w:pPr>
+              <w:tabs>
+                <w:tab w:val="left" w:pos="567"/>
+              </w:tabs>
+              <w:spacing w:after="210" w:line="360" w:lineRule="auto"/>
+              <w:contextualSpacing/>
+              <w:rPr>
+                <w:rFonts w:ascii="Times New Roman" w:eastAsia="Calibri" w:hAnsi="Times New Roman" w:cs="Times New Roman"/>
+                <w:sz w:val="24"/>
+              </w:rPr>
+            </w:pPr>
+            <w:r>
+              <w:rPr>
+                <w:rFonts w:ascii="Times New Roman" w:hAnsi="Times New Roman" w:cs="Times New Roman"/>
+                <w:sz w:val="24"/>
+                <w:szCs w:val="24"/>
+              </w:rPr>
+              <w:t>Peningkatan transaksi pelanggan menurun karena ketidaktahuan konsumen terkait produk yang ditawarkan</w:t>
+            </w:r>
+          </w:p>
+        </w:tc>
+        <w:tc>
+          <w:tcPr>
+            <w:tcW w:w="4212" w:type="dxa"/>
+            <w:tcBorders>
+              <w:top w:val="single" w:sz="4" w:space="0" w:color="auto"/>
+              <w:left w:val="single" w:sz="4" w:space="0" w:color="auto"/>
+              <w:bottom w:val="single" w:sz="4" w:space="0" w:color="auto"/>
+              <w:right w:val="single" w:sz="4" w:space="0" w:color="auto"/>
+            </w:tcBorders>
+            <w:hideMark/>
+          </w:tcPr>
+          <w:p>
+            <w:pPr>
+              <w:tabs>
+                <w:tab w:val="left" w:pos="567"/>
+              </w:tabs>
+              <w:spacing w:after="210" w:line="360" w:lineRule="auto"/>
+              <w:contextualSpacing/>
+              <w:jc w:val="both"/>
+              <w:rPr>
+                <w:rFonts w:ascii="Times New Roman" w:eastAsia="Calibri" w:hAnsi="Times New Roman" w:cs="Times New Roman"/>
+                <w:sz w:val="24"/>
+              </w:rPr>
+            </w:pPr>
+            <w:r>
+              <w:rPr>
+                <w:rFonts w:ascii="Times New Roman" w:eastAsia="Calibri" w:hAnsi="Times New Roman" w:cs="Times New Roman"/>
+                <w:sz w:val="24"/>
+              </w:rPr>
+              <w:t>Pengembangan sistem dengan</w:t>
+            </w:r>
+            <w:r>
+              <w:rPr>
+                <w:rFonts w:ascii="Times New Roman" w:eastAsia="Calibri" w:hAnsi="Times New Roman" w:cs="Times New Roman"/>
+                <w:sz w:val="24"/>
+              </w:rPr>
+              <w:t xml:space="preserve"> mene</w:t>
+            </w:r>
+            <w:r>
+              <w:rPr>
+                <w:rFonts w:ascii="Times New Roman" w:eastAsia="Calibri" w:hAnsi="Times New Roman" w:cs="Times New Roman"/>
+                <w:sz w:val="24"/>
+              </w:rPr>
+              <w:t xml:space="preserve">rapkan Customer Relalationship </w:t>
+            </w:r>
+            <w:r>
+              <w:rPr>
+                <w:rFonts w:ascii="Times New Roman" w:eastAsia="Calibri" w:hAnsi="Times New Roman" w:cs="Times New Roman"/>
+                <w:sz w:val="24"/>
+              </w:rPr>
+              <w:t>Management dan menyediakan informasi mengenai penjualan dan pemesanan produk pada Ratu Photography Indralaya</w:t>
+            </w:r>
+          </w:p>
+        </w:tc>
+      </w:tr>
+    </w:tbl>
+    <w:p>
+      <w:pPr>
+        <w:spacing w:line="480" w:lineRule="auto"/>
+        <w:jc w:val="center"/>
+        <w:rPr>
+          <w:rFonts w:ascii="Times New Roman" w:eastAsia="Times New Roman" w:hAnsi="Times New Roman" w:cs="Times New Roman"/>
+          <w:sz w:val="24"/>
+          <w:szCs w:val="24"/>
+          <w:lang w:val="en-US"/>
+        </w:rPr>
+      </w:pPr>
+    </w:p>
+    <w:p>
+      <w:pPr>
+        <w:spacing w:line="480" w:lineRule="auto"/>
+        <w:jc w:val="center"/>
+        <w:rPr>
+          <w:rFonts w:ascii="Times New Roman" w:eastAsia="Times New Roman" w:hAnsi="Times New Roman" w:cs="Times New Roman"/>
+          <w:sz w:val="24"/>
+          <w:szCs w:val="24"/>
+          <w:lang w:val="en-US"/>
+        </w:rPr>
+      </w:pPr>
+    </w:p>
+    <w:p>
+      <w:pPr>
+        <w:spacing w:line="480" w:lineRule="auto"/>
+        <w:jc w:val="both"/>
+        <w:rPr>
+          <w:rFonts w:ascii="Times New Roman" w:eastAsia="Times New Roman" w:hAnsi="Times New Roman" w:cs="Times New Roman"/>
+          <w:b/>
+          <w:sz w:val="24"/>
+          <w:szCs w:val="24"/>
+          <w:lang w:val="en-US"/>
+        </w:rPr>
+      </w:pPr>
+      <w:r>
+        <w:rPr>
+          <w:rFonts w:ascii="Times New Roman" w:eastAsia="Times New Roman" w:hAnsi="Times New Roman" w:cs="Times New Roman"/>
+          <w:b/>
+          <w:sz w:val="24"/>
+          <w:szCs w:val="24"/>
+          <w:lang w:val="en-US"/>
+        </w:rPr>
+        <w:t>4.1.4 Studi Kelayakan Proyek</w:t>
+      </w:r>
+    </w:p>
+    <w:p>
+      <w:pPr>
+        <w:spacing w:line="480" w:lineRule="auto"/>
+        <w:jc w:val="both"/>
+        <w:rPr>
+          <w:rFonts w:ascii="Times New Roman" w:eastAsia="Times New Roman" w:hAnsi="Times New Roman" w:cs="Times New Roman"/>
+          <w:b/>
+          <w:sz w:val="24"/>
+          <w:szCs w:val="24"/>
+          <w:lang w:val="en-US"/>
+        </w:rPr>
+      </w:pPr>
+      <w:r>
+        <w:rPr>
+          <w:rFonts w:ascii="Times New Roman" w:eastAsia="Times New Roman" w:hAnsi="Times New Roman" w:cs="Times New Roman"/>
+          <w:b/>
+          <w:sz w:val="24"/>
+          <w:szCs w:val="24"/>
+          <w:lang w:val="en-US"/>
+        </w:rPr>
+        <w:t>4.1.4.1 Aspek Teknologi</w:t>
+      </w:r>
+    </w:p>
+    <w:p>
+      <w:pPr>
+        <w:spacing w:line="480" w:lineRule="auto"/>
+        <w:jc w:val="both"/>
+        <w:rPr>
+          <w:rFonts w:ascii="Times New Roman" w:eastAsia="Times New Roman" w:hAnsi="Times New Roman" w:cs="Times New Roman"/>
+          <w:sz w:val="24"/>
+          <w:szCs w:val="24"/>
+          <w:lang w:val="en-US"/>
+        </w:rPr>
+      </w:pPr>
+      <w:r>
+        <w:rPr>
+          <w:rFonts w:ascii="Times New Roman" w:eastAsia="Times New Roman" w:hAnsi="Times New Roman" w:cs="Times New Roman"/>
+          <w:sz w:val="24"/>
+          <w:szCs w:val="24"/>
+          <w:lang w:val="en-US"/>
+        </w:rPr>
+        <w:tab/>
+        <w:t xml:space="preserve">Berikut adalah studi </w:t>
+      </w:r>
+      <w:proofErr w:type="gramStart"/>
+      <w:r>
+        <w:rPr>
+          <w:rFonts w:ascii="Times New Roman" w:eastAsia="Times New Roman" w:hAnsi="Times New Roman" w:cs="Times New Roman"/>
+          <w:sz w:val="24"/>
+          <w:szCs w:val="24"/>
+          <w:lang w:val="en-US"/>
+        </w:rPr>
+        <w:t>kelayakan  proyek</w:t>
+      </w:r>
+      <w:proofErr w:type="gramEnd"/>
+      <w:r>
+        <w:rPr>
+          <w:rFonts w:ascii="Times New Roman" w:eastAsia="Times New Roman" w:hAnsi="Times New Roman" w:cs="Times New Roman"/>
+          <w:sz w:val="24"/>
+          <w:szCs w:val="24"/>
+          <w:lang w:val="en-US"/>
+        </w:rPr>
+        <w:t xml:space="preserve"> dari aspek teknologi</w:t>
+      </w:r>
+    </w:p>
+    <w:p>
+      <w:pPr>
+        <w:spacing w:line="480" w:lineRule="auto"/>
+        <w:ind w:left="270"/>
+        <w:jc w:val="both"/>
+        <w:rPr>
+          <w:rFonts w:ascii="Times New Roman" w:eastAsia="Times New Roman" w:hAnsi="Times New Roman" w:cs="Times New Roman"/>
+          <w:sz w:val="24"/>
+          <w:szCs w:val="24"/>
+          <w:lang w:val="en-US"/>
+        </w:rPr>
+      </w:pPr>
+      <w:r>
+        <w:rPr>
+          <w:rFonts w:ascii="Times New Roman" w:eastAsia="Times New Roman" w:hAnsi="Times New Roman" w:cs="Times New Roman"/>
+          <w:sz w:val="24"/>
+          <w:szCs w:val="24"/>
+          <w:lang w:val="en-US"/>
+        </w:rPr>
+        <w:t>1.</w:t>
+      </w:r>
+      <w:r>
+        <w:rPr>
+          <w:rFonts w:ascii="Times New Roman" w:eastAsia="Times New Roman" w:hAnsi="Times New Roman" w:cs="Times New Roman"/>
+          <w:sz w:val="24"/>
+          <w:szCs w:val="24"/>
+          <w:lang w:val="en-US"/>
+        </w:rPr>
+        <w:tab/>
+        <w:t>Sistem yang akan dibangun tidak memerlukan banyak komputer</w:t>
+      </w:r>
+    </w:p>
+    <w:p>
+      <w:pPr>
+        <w:spacing w:line="480" w:lineRule="auto"/>
+        <w:ind w:left="270"/>
+        <w:jc w:val="both"/>
+        <w:rPr>
+          <w:rFonts w:ascii="Times New Roman" w:eastAsia="Times New Roman" w:hAnsi="Times New Roman" w:cs="Times New Roman"/>
+          <w:sz w:val="24"/>
+          <w:szCs w:val="24"/>
+          <w:lang w:val="en-US"/>
+        </w:rPr>
+      </w:pPr>
+      <w:r>
+        <w:rPr>
+          <w:rFonts w:ascii="Times New Roman" w:eastAsia="Times New Roman" w:hAnsi="Times New Roman" w:cs="Times New Roman"/>
+          <w:sz w:val="24"/>
+          <w:szCs w:val="24"/>
+          <w:lang w:val="en-US"/>
+        </w:rPr>
+        <w:t>2.</w:t>
+      </w:r>
+      <w:r>
+        <w:rPr>
+          <w:rFonts w:ascii="Times New Roman" w:eastAsia="Times New Roman" w:hAnsi="Times New Roman" w:cs="Times New Roman"/>
+          <w:sz w:val="24"/>
+          <w:szCs w:val="24"/>
+          <w:lang w:val="en-US"/>
+        </w:rPr>
+        <w:tab/>
+        <w:t>Sistem yang akan dibangun dapat menggunakan internet perusahaan sebagai alat bantu untuk memanfaatkan jaringan internet karena sistem yang akan dibangun berbasis web</w:t>
+      </w:r>
+    </w:p>
+    <w:p>
+      <w:pPr>
+        <w:spacing w:line="480" w:lineRule="auto"/>
+        <w:ind w:left="270"/>
+        <w:jc w:val="both"/>
+        <w:rPr>
+          <w:rFonts w:ascii="Times New Roman" w:eastAsia="Times New Roman" w:hAnsi="Times New Roman" w:cs="Times New Roman"/>
+          <w:sz w:val="24"/>
+          <w:szCs w:val="24"/>
+          <w:lang w:val="en-US"/>
+        </w:rPr>
+      </w:pPr>
+      <w:r>
+        <w:rPr>
+          <w:rFonts w:ascii="Times New Roman" w:eastAsia="Times New Roman" w:hAnsi="Times New Roman" w:cs="Times New Roman"/>
+          <w:sz w:val="24"/>
+          <w:szCs w:val="24"/>
+          <w:lang w:val="en-US"/>
+        </w:rPr>
+        <w:lastRenderedPageBreak/>
+        <w:t>3.</w:t>
+      </w:r>
+      <w:r>
+        <w:rPr>
+          <w:rFonts w:ascii="Times New Roman" w:eastAsia="Times New Roman" w:hAnsi="Times New Roman" w:cs="Times New Roman"/>
+          <w:sz w:val="24"/>
+          <w:szCs w:val="24"/>
+          <w:lang w:val="en-US"/>
+        </w:rPr>
+        <w:tab/>
+        <w:t>Sistem akan dibangun sebagai web application dengan bahasa pemrograman HTML, PHP, CSS, javascript dan databse MYSQL.</w:t>
+      </w:r>
+    </w:p>
+    <w:p>
+      <w:pPr>
+        <w:spacing w:line="480" w:lineRule="auto"/>
+        <w:jc w:val="both"/>
+        <w:rPr>
+          <w:rFonts w:ascii="Times New Roman" w:eastAsia="Times New Roman" w:hAnsi="Times New Roman" w:cs="Times New Roman"/>
+          <w:sz w:val="24"/>
+          <w:szCs w:val="24"/>
+          <w:lang w:val="en-US"/>
+        </w:rPr>
+      </w:pPr>
+    </w:p>
+    <w:p>
+      <w:pPr>
+        <w:spacing w:line="480" w:lineRule="auto"/>
+        <w:jc w:val="both"/>
+        <w:rPr>
+          <w:rFonts w:ascii="Times New Roman" w:eastAsia="Times New Roman" w:hAnsi="Times New Roman" w:cs="Times New Roman"/>
+          <w:b/>
+          <w:sz w:val="24"/>
+          <w:szCs w:val="24"/>
+          <w:lang w:val="en-US"/>
+        </w:rPr>
+      </w:pPr>
+      <w:r>
+        <w:rPr>
+          <w:rFonts w:ascii="Times New Roman" w:eastAsia="Times New Roman" w:hAnsi="Times New Roman" w:cs="Times New Roman"/>
+          <w:b/>
+          <w:sz w:val="24"/>
+          <w:szCs w:val="24"/>
+          <w:lang w:val="en-US"/>
+        </w:rPr>
+        <w:t>4.1.5 Ide Solusi Tahap Awal</w:t>
+      </w:r>
+    </w:p>
+    <w:p>
+      <w:pPr>
+        <w:spacing w:line="480" w:lineRule="auto"/>
+        <w:jc w:val="both"/>
+        <w:rPr>
+          <w:rFonts w:ascii="Times New Roman" w:eastAsia="Times New Roman" w:hAnsi="Times New Roman" w:cs="Times New Roman"/>
+          <w:sz w:val="24"/>
+          <w:szCs w:val="24"/>
+          <w:lang w:val="en-US"/>
+        </w:rPr>
+      </w:pPr>
+      <w:r>
+        <w:rPr>
+          <w:rFonts w:ascii="Times New Roman" w:eastAsia="Times New Roman" w:hAnsi="Times New Roman" w:cs="Times New Roman"/>
+          <w:sz w:val="24"/>
+          <w:szCs w:val="24"/>
+          <w:lang w:val="en-US"/>
+        </w:rPr>
+        <w:tab/>
+        <w:t xml:space="preserve">Solusi yang ditawarkan dalam mengembangkan sistem </w:t>
+      </w:r>
+      <w:r>
+        <w:rPr>
+          <w:rFonts w:ascii="Times New Roman" w:hAnsi="Times New Roman" w:cs="Times New Roman"/>
+          <w:sz w:val="24"/>
+          <w:szCs w:val="24"/>
+        </w:rPr>
+        <w:t>metode serv</w:t>
+      </w:r>
+      <w:r>
+        <w:rPr>
+          <w:rFonts w:ascii="Times New Roman" w:hAnsi="Times New Roman" w:cs="Times New Roman"/>
+          <w:sz w:val="24"/>
+          <w:szCs w:val="24"/>
+          <w:lang w:val="id-ID"/>
+        </w:rPr>
+        <w:t xml:space="preserve">ice </w:t>
+      </w:r>
+      <w:r>
+        <w:rPr>
+          <w:rFonts w:ascii="Times New Roman" w:hAnsi="Times New Roman" w:cs="Times New Roman"/>
+          <w:sz w:val="24"/>
+          <w:szCs w:val="24"/>
+        </w:rPr>
+        <w:t>qual</w:t>
+      </w:r>
+      <w:r>
+        <w:rPr>
+          <w:rFonts w:ascii="Times New Roman" w:hAnsi="Times New Roman" w:cs="Times New Roman"/>
+          <w:sz w:val="24"/>
+          <w:szCs w:val="24"/>
+          <w:lang w:val="id-ID"/>
+        </w:rPr>
+        <w:t>ity</w:t>
+      </w:r>
+      <w:r>
+        <w:rPr>
+          <w:rFonts w:ascii="Times New Roman" w:hAnsi="Times New Roman" w:cs="Times New Roman"/>
+          <w:sz w:val="24"/>
+          <w:szCs w:val="24"/>
+        </w:rPr>
+        <w:t xml:space="preserve"> dalam metode </w:t>
+      </w:r>
+      <w:r>
+        <w:rPr>
+          <w:rFonts w:ascii="Times New Roman" w:hAnsi="Times New Roman" w:cs="Times New Roman"/>
+          <w:sz w:val="24"/>
+          <w:szCs w:val="24"/>
+          <w:lang w:val="id-ID"/>
+        </w:rPr>
+        <w:t>CRM</w:t>
+      </w:r>
+      <w:r>
+        <w:rPr>
+          <w:rFonts w:ascii="Times New Roman" w:eastAsia="Times New Roman" w:hAnsi="Times New Roman" w:cs="Times New Roman"/>
+          <w:sz w:val="24"/>
+          <w:szCs w:val="24"/>
+          <w:lang w:val="en-US"/>
+        </w:rPr>
+        <w:t>. Dengan a</w:t>
+      </w:r>
+      <w:r>
+        <w:rPr>
+          <w:rFonts w:ascii="Times New Roman" w:eastAsia="Times New Roman" w:hAnsi="Times New Roman" w:cs="Times New Roman"/>
+          <w:sz w:val="24"/>
+          <w:szCs w:val="24"/>
+          <w:lang w:val="en-US"/>
+        </w:rPr>
+        <w:t xml:space="preserve">danya sistem ini akan membantu </w:t>
+      </w:r>
+      <w:r>
+        <w:rPr>
+          <w:rFonts w:ascii="Times New Roman" w:hAnsi="Times New Roman" w:cs="Times New Roman"/>
+          <w:sz w:val="24"/>
+          <w:szCs w:val="24"/>
+        </w:rPr>
+        <w:t>m</w:t>
+      </w:r>
+      <w:r>
+        <w:rPr>
+          <w:rFonts w:ascii="Times New Roman" w:hAnsi="Times New Roman" w:cs="Times New Roman"/>
+          <w:sz w:val="24"/>
+          <w:szCs w:val="24"/>
+        </w:rPr>
+        <w:t xml:space="preserve">enyelesaikan masalah </w:t>
+      </w:r>
+      <w:r>
+        <w:rPr>
+          <w:rFonts w:ascii="Times New Roman" w:hAnsi="Times New Roman" w:cs="Times New Roman"/>
+          <w:sz w:val="24"/>
+          <w:szCs w:val="24"/>
+          <w:lang w:val="id-ID"/>
+        </w:rPr>
+        <w:t>layanan</w:t>
+      </w:r>
+      <w:r>
+        <w:rPr>
+          <w:rFonts w:ascii="Times New Roman" w:hAnsi="Times New Roman" w:cs="Times New Roman"/>
+          <w:sz w:val="24"/>
+          <w:szCs w:val="24"/>
+        </w:rPr>
+        <w:t xml:space="preserve"> yang dihadapi oleh </w:t>
+      </w:r>
+      <w:r>
+        <w:rPr>
+          <w:rFonts w:ascii="Times New Roman" w:eastAsia="Times New Roman" w:hAnsi="Times New Roman" w:cs="Times New Roman"/>
+          <w:sz w:val="24"/>
+          <w:szCs w:val="24"/>
+        </w:rPr>
+        <w:t>Ratu Photography Indralaya</w:t>
+      </w:r>
+      <w:r>
+        <w:rPr>
+          <w:rFonts w:ascii="Times New Roman" w:hAnsi="Times New Roman" w:cs="Times New Roman"/>
+          <w:sz w:val="24"/>
+          <w:szCs w:val="24"/>
+        </w:rPr>
+        <w:t xml:space="preserve"> yang tergolong manual dengan bantuan teknologi</w:t>
+      </w:r>
+      <w:r>
+        <w:rPr>
+          <w:rFonts w:ascii="Times New Roman" w:eastAsia="Times New Roman" w:hAnsi="Times New Roman" w:cs="Times New Roman"/>
+          <w:sz w:val="24"/>
+          <w:szCs w:val="24"/>
+          <w:lang w:val="en-US"/>
+        </w:rPr>
+        <w:t xml:space="preserve">, mempermudah </w:t>
+      </w:r>
+      <w:r>
+        <w:rPr>
+          <w:rFonts w:ascii="Times New Roman" w:eastAsia="Times New Roman" w:hAnsi="Times New Roman" w:cs="Times New Roman"/>
+          <w:sz w:val="24"/>
+          <w:szCs w:val="24"/>
+          <w:lang w:val="en-US"/>
+        </w:rPr>
+        <w:t xml:space="preserve">dalam proses </w:t>
+      </w:r>
+      <w:r>
+        <w:rPr>
+          <w:rFonts w:ascii="Times New Roman" w:eastAsia="Times New Roman" w:hAnsi="Times New Roman" w:cs="Times New Roman"/>
+          <w:sz w:val="24"/>
+          <w:szCs w:val="24"/>
+          <w:lang w:val="en-US"/>
+        </w:rPr>
+        <w:t xml:space="preserve">penjualan dan </w:t>
+      </w:r>
+      <w:r>
+        <w:rPr>
+          <w:rFonts w:ascii="Times New Roman" w:eastAsia="Times New Roman" w:hAnsi="Times New Roman" w:cs="Times New Roman"/>
+          <w:sz w:val="24"/>
+          <w:szCs w:val="24"/>
+          <w:lang w:val="en-US"/>
+        </w:rPr>
+        <w:t>pemesanan</w:t>
+      </w:r>
+      <w:r>
+        <w:rPr>
+          <w:rFonts w:ascii="Times New Roman" w:eastAsia="Times New Roman" w:hAnsi="Times New Roman" w:cs="Times New Roman"/>
+          <w:sz w:val="24"/>
+          <w:szCs w:val="24"/>
+          <w:lang w:val="en-US"/>
+        </w:rPr>
+        <w:t xml:space="preserve"> produk</w:t>
+      </w:r>
+      <w:r>
+        <w:rPr>
+          <w:rFonts w:ascii="Times New Roman" w:eastAsia="Times New Roman" w:hAnsi="Times New Roman" w:cs="Times New Roman"/>
+          <w:sz w:val="24"/>
+          <w:szCs w:val="24"/>
+          <w:lang w:val="en-US"/>
+        </w:rPr>
+        <w:t xml:space="preserve">, </w:t>
+      </w:r>
+      <w:r>
+        <w:rPr>
+          <w:rFonts w:ascii="Times New Roman" w:eastAsia="Times New Roman" w:hAnsi="Times New Roman" w:cs="Times New Roman"/>
+          <w:sz w:val="24"/>
+          <w:szCs w:val="24"/>
+          <w:lang w:val="en-US"/>
+        </w:rPr>
+        <w:t xml:space="preserve">dan </w:t>
+      </w:r>
+      <w:r>
+        <w:rPr>
+          <w:rFonts w:ascii="Times New Roman" w:eastAsia="Times New Roman" w:hAnsi="Times New Roman" w:cs="Times New Roman"/>
+          <w:sz w:val="24"/>
+          <w:szCs w:val="24"/>
+          <w:lang w:val="en-US"/>
+        </w:rPr>
+        <w:t xml:space="preserve">mempermudah dalam </w:t>
+      </w:r>
+      <w:r>
+        <w:rPr>
+          <w:rFonts w:ascii="Times New Roman" w:eastAsia="Times New Roman" w:hAnsi="Times New Roman" w:cs="Times New Roman"/>
+          <w:sz w:val="24"/>
+          <w:szCs w:val="24"/>
+          <w:lang w:val="en-US"/>
+        </w:rPr>
+        <w:t>menyediakan informasi produk yang</w:t>
+      </w:r>
+      <w:r>
+        <w:rPr>
+          <w:rFonts w:ascii="Times New Roman" w:eastAsia="Times New Roman" w:hAnsi="Times New Roman" w:cs="Times New Roman"/>
+          <w:sz w:val="24"/>
+          <w:szCs w:val="24"/>
+          <w:lang w:val="en-US"/>
+        </w:rPr>
+        <w:t xml:space="preserve"> diperlukan dalam proses</w:t>
+      </w:r>
+      <w:r>
+        <w:rPr>
+          <w:rFonts w:ascii="Times New Roman" w:eastAsia="Times New Roman" w:hAnsi="Times New Roman" w:cs="Times New Roman"/>
+          <w:sz w:val="24"/>
+          <w:szCs w:val="24"/>
+          <w:lang w:val="en-US"/>
+        </w:rPr>
+        <w:t xml:space="preserve"> promosi</w:t>
+      </w:r>
+      <w:r>
+        <w:rPr>
+          <w:rFonts w:ascii="Times New Roman" w:eastAsia="Times New Roman" w:hAnsi="Times New Roman" w:cs="Times New Roman"/>
+          <w:sz w:val="24"/>
+          <w:szCs w:val="24"/>
+          <w:lang w:val="en-US"/>
+        </w:rPr>
+        <w:t>.</w:t>
+      </w:r>
+    </w:p>
+    <w:p>
+      <w:pPr>
+        <w:spacing w:line="480" w:lineRule="auto"/>
+        <w:jc w:val="both"/>
+        <w:rPr>
+          <w:rFonts w:ascii="Times New Roman" w:eastAsia="Times New Roman" w:hAnsi="Times New Roman" w:cs="Times New Roman"/>
+          <w:sz w:val="24"/>
+          <w:szCs w:val="24"/>
+          <w:lang w:val="en-US"/>
+        </w:rPr>
+      </w:pPr>
+    </w:p>
+    <w:p>
+      <w:pPr>
+        <w:spacing w:line="480" w:lineRule="auto"/>
+        <w:jc w:val="both"/>
+        <w:rPr>
+          <w:rFonts w:ascii="Times New Roman" w:eastAsia="Times New Roman" w:hAnsi="Times New Roman" w:cs="Times New Roman"/>
+          <w:b/>
+          <w:sz w:val="24"/>
+          <w:szCs w:val="24"/>
+          <w:lang w:val="en-US"/>
+        </w:rPr>
+      </w:pPr>
+      <w:r>
+        <w:rPr>
+          <w:rFonts w:ascii="Times New Roman" w:eastAsia="Times New Roman" w:hAnsi="Times New Roman" w:cs="Times New Roman"/>
+          <w:b/>
+          <w:sz w:val="24"/>
+          <w:szCs w:val="24"/>
+          <w:lang w:val="en-US"/>
+        </w:rPr>
+        <w:t>4.1.6 Ruang Lingkup Awal Pengembangan Sistem</w:t>
+      </w:r>
+    </w:p>
+    <w:p>
+      <w:pPr>
+        <w:spacing w:line="480" w:lineRule="auto"/>
+        <w:jc w:val="both"/>
+        <w:rPr>
+          <w:rFonts w:ascii="Times New Roman" w:eastAsia="Times New Roman" w:hAnsi="Times New Roman" w:cs="Times New Roman"/>
+          <w:sz w:val="24"/>
+          <w:szCs w:val="24"/>
+        </w:rPr>
+      </w:pPr>
+      <w:r>
+        <w:rPr>
+          <w:rFonts w:ascii="Times New Roman" w:eastAsia="Times New Roman" w:hAnsi="Times New Roman" w:cs="Times New Roman"/>
+          <w:sz w:val="24"/>
+          <w:szCs w:val="24"/>
+          <w:lang w:val="en-US"/>
+        </w:rPr>
+        <w:tab/>
+        <w:t xml:space="preserve">Ruang lingkup proyek ini adalah untuk merancang </w:t>
+      </w:r>
+      <w:r>
+        <w:rPr>
+          <w:rFonts w:ascii="Times New Roman" w:eastAsia="Times New Roman" w:hAnsi="Times New Roman" w:cs="Times New Roman"/>
+          <w:sz w:val="24"/>
+          <w:szCs w:val="24"/>
+          <w:lang w:val="en-US"/>
+        </w:rPr>
+        <w:t>CRM</w:t>
+      </w:r>
+      <w:r>
+        <w:rPr>
+          <w:rFonts w:ascii="Times New Roman" w:eastAsia="Times New Roman" w:hAnsi="Times New Roman" w:cs="Times New Roman"/>
+          <w:sz w:val="24"/>
+          <w:szCs w:val="24"/>
+          <w:lang w:val="en-US"/>
+        </w:rPr>
+        <w:t xml:space="preserve"> yang dapat </w:t>
+      </w:r>
+      <w:r>
+        <w:rPr>
+          <w:rFonts w:ascii="Times New Roman" w:eastAsia="Times New Roman" w:hAnsi="Times New Roman" w:cs="Times New Roman"/>
+          <w:sz w:val="24"/>
+          <w:szCs w:val="24"/>
+          <w:lang w:val="en-US"/>
+        </w:rPr>
+        <w:t xml:space="preserve">memproses penjualan dan pemesanan pelanggan, pemberian poin dan reward pelanggan, memberikan notifasi kepada pelanggan terkait promosi, menyediakan fitur </w:t>
+      </w:r>
+      <w:r>
+        <w:rPr>
+          <w:rFonts w:ascii="Times New Roman" w:eastAsia="Times New Roman" w:hAnsi="Times New Roman" w:cs="Times New Roman"/>
+          <w:i/>
+          <w:sz w:val="24"/>
+          <w:szCs w:val="24"/>
+          <w:lang w:val="en-US"/>
+        </w:rPr>
+        <w:t xml:space="preserve">tracking order </w:t>
+      </w:r>
+      <w:r>
+        <w:rPr>
+          <w:rFonts w:ascii="Times New Roman" w:eastAsia="Times New Roman" w:hAnsi="Times New Roman" w:cs="Times New Roman"/>
+          <w:sz w:val="24"/>
+          <w:szCs w:val="24"/>
+          <w:lang w:val="en-US"/>
+        </w:rPr>
+        <w:t xml:space="preserve">pelanggan, sehingga menghasilkan peningkatan transaksi pelangan di </w:t>
+      </w:r>
+      <w:r>
+        <w:rPr>
+          <w:rFonts w:ascii="Times New Roman" w:eastAsia="Times New Roman" w:hAnsi="Times New Roman" w:cs="Times New Roman"/>
+          <w:sz w:val="24"/>
+          <w:szCs w:val="24"/>
+        </w:rPr>
+        <w:t>Ratu Photography Indralaya</w:t>
+      </w:r>
+      <w:r>
+        <w:rPr>
+          <w:rFonts w:ascii="Times New Roman" w:eastAsia="Times New Roman" w:hAnsi="Times New Roman" w:cs="Times New Roman"/>
+          <w:sz w:val="24"/>
+          <w:szCs w:val="24"/>
+        </w:rPr>
+        <w:t>.</w:t>
+      </w:r>
+    </w:p>
+    <w:p>
+      <w:pPr>
+        <w:spacing w:line="480" w:lineRule="auto"/>
+        <w:jc w:val="both"/>
+        <w:rPr>
+          <w:rFonts w:ascii="Times New Roman" w:eastAsia="Times New Roman" w:hAnsi="Times New Roman" w:cs="Times New Roman"/>
+          <w:sz w:val="24"/>
+          <w:szCs w:val="24"/>
+        </w:rPr>
+      </w:pPr>
+    </w:p>
+    <w:p>
+      <w:pPr>
+        <w:spacing w:line="480" w:lineRule="auto"/>
+        <w:jc w:val="both"/>
+        <w:rPr>
+          <w:rFonts w:ascii="Times New Roman" w:eastAsia="Times New Roman" w:hAnsi="Times New Roman" w:cs="Times New Roman"/>
+          <w:b/>
+          <w:sz w:val="24"/>
+          <w:szCs w:val="24"/>
+          <w:lang w:val="en-US"/>
+        </w:rPr>
+      </w:pPr>
+      <w:r>
+        <w:rPr>
+          <w:rFonts w:ascii="Times New Roman" w:eastAsia="Times New Roman" w:hAnsi="Times New Roman" w:cs="Times New Roman"/>
+          <w:b/>
+          <w:sz w:val="24"/>
+          <w:szCs w:val="24"/>
+          <w:lang w:val="en-US"/>
+        </w:rPr>
+        <w:t>4.2 Analisis Masalah</w:t>
+      </w:r>
+    </w:p>
+    <w:p>
+      <w:pPr>
+        <w:spacing w:line="480" w:lineRule="auto"/>
+        <w:jc w:val="both"/>
+        <w:rPr>
+          <w:rFonts w:ascii="Times New Roman" w:eastAsia="Times New Roman" w:hAnsi="Times New Roman" w:cs="Times New Roman"/>
+          <w:sz w:val="24"/>
+          <w:szCs w:val="24"/>
+          <w:lang w:val="en-US"/>
+        </w:rPr>
+      </w:pPr>
+      <w:r>
+        <w:rPr>
+          <w:rFonts w:ascii="Times New Roman" w:eastAsia="Times New Roman" w:hAnsi="Times New Roman" w:cs="Times New Roman"/>
+          <w:sz w:val="24"/>
+          <w:szCs w:val="24"/>
+          <w:lang w:val="en-US"/>
+        </w:rPr>
+        <w:tab/>
+        <w:t xml:space="preserve">Yang dilakukan pada tahap ini adalah analisis secara mendalam mengenai sistem yang ada, bertujuan untuk mempelajari dan memahami business </w:t>
+      </w:r>
+      <w:proofErr w:type="gramStart"/>
+      <w:r>
+        <w:rPr>
+          <w:rFonts w:ascii="Times New Roman" w:eastAsia="Times New Roman" w:hAnsi="Times New Roman" w:cs="Times New Roman"/>
+          <w:sz w:val="24"/>
+          <w:szCs w:val="24"/>
+          <w:lang w:val="en-US"/>
+        </w:rPr>
+        <w:t>process  dari</w:t>
+      </w:r>
+      <w:proofErr w:type="gramEnd"/>
+      <w:r>
+        <w:rPr>
+          <w:rFonts w:ascii="Times New Roman" w:eastAsia="Times New Roman" w:hAnsi="Times New Roman" w:cs="Times New Roman"/>
+          <w:sz w:val="24"/>
+          <w:szCs w:val="24"/>
+          <w:lang w:val="en-US"/>
+        </w:rPr>
+        <w:t xml:space="preserve"> sistem yang ada dan domain permasalahan yang ditemukan pada tahap penghasilan awal. Dengan memahami proses bisnis </w:t>
+      </w:r>
+      <w:proofErr w:type="gramStart"/>
+      <w:r>
+        <w:rPr>
+          <w:rFonts w:ascii="Times New Roman" w:eastAsia="Times New Roman" w:hAnsi="Times New Roman" w:cs="Times New Roman"/>
+          <w:sz w:val="24"/>
+          <w:szCs w:val="24"/>
+          <w:lang w:val="en-US"/>
+        </w:rPr>
+        <w:t>dan  problem</w:t>
+      </w:r>
+      <w:proofErr w:type="gramEnd"/>
+      <w:r>
+        <w:rPr>
+          <w:rFonts w:ascii="Times New Roman" w:eastAsia="Times New Roman" w:hAnsi="Times New Roman" w:cs="Times New Roman"/>
+          <w:sz w:val="24"/>
+          <w:szCs w:val="24"/>
+          <w:lang w:val="en-US"/>
+        </w:rPr>
+        <w:t xml:space="preserve"> domain  dari sistem yang ada, maka dihasilkan suatu  system improvement yang meliputi </w:t>
+      </w:r>
+      <w:r>
+        <w:rPr>
+          <w:rFonts w:ascii="Times New Roman" w:eastAsia="Times New Roman" w:hAnsi="Times New Roman" w:cs="Times New Roman"/>
+          <w:sz w:val="24"/>
+          <w:szCs w:val="24"/>
+          <w:lang w:val="en-US"/>
+        </w:rPr>
+        <w:lastRenderedPageBreak/>
+        <w:t>Problem, oppertunities, dan directives dari sistem yang ada, serta batasan dalam pengembangan sistem yang baru.</w:t>
+      </w:r>
+    </w:p>
+    <w:p>
+      <w:pPr>
+        <w:spacing w:line="480" w:lineRule="auto"/>
+        <w:jc w:val="both"/>
+        <w:rPr>
+          <w:rFonts w:ascii="Times New Roman" w:eastAsia="Times New Roman" w:hAnsi="Times New Roman" w:cs="Times New Roman"/>
+          <w:sz w:val="24"/>
+          <w:szCs w:val="24"/>
+          <w:lang w:val="en-US"/>
+        </w:rPr>
+      </w:pPr>
+      <w:r>
+        <w:rPr>
+          <w:rFonts w:ascii="Times New Roman" w:eastAsia="Times New Roman" w:hAnsi="Times New Roman" w:cs="Times New Roman"/>
+          <w:sz w:val="24"/>
+          <w:szCs w:val="24"/>
+          <w:lang w:val="en-US"/>
+        </w:rPr>
+        <w:t>4.2.1 Domain Permasalah</w:t>
+      </w:r>
+    </w:p>
+    <w:p>
+      <w:pPr>
+        <w:spacing w:line="480" w:lineRule="auto"/>
+        <w:jc w:val="both"/>
+        <w:rPr>
+          <w:rFonts w:ascii="Times New Roman" w:eastAsia="Times New Roman" w:hAnsi="Times New Roman" w:cs="Times New Roman"/>
+          <w:sz w:val="24"/>
+          <w:szCs w:val="24"/>
+          <w:lang w:val="en-US"/>
+        </w:rPr>
+      </w:pPr>
+      <w:r>
+        <w:rPr>
+          <w:rFonts w:ascii="Times New Roman" w:eastAsia="Times New Roman" w:hAnsi="Times New Roman" w:cs="Times New Roman"/>
+          <w:sz w:val="24"/>
+          <w:szCs w:val="24"/>
+          <w:lang w:val="en-US"/>
+        </w:rPr>
+        <w:tab/>
+        <w:t>Untuk memperbaiki suatu sistem yang ada saat ini perlu dilakukan pemahaman terhadap masalah yang sudah terjadi pada saat ini, berikut adalah analisa yang dilakukan terhadap sistem yang lama:</w:t>
+      </w:r>
+    </w:p>
+    <w:p>
+      <w:pPr>
+        <w:spacing w:line="480" w:lineRule="auto"/>
+        <w:jc w:val="both"/>
+        <w:rPr>
+          <w:rFonts w:ascii="Times New Roman" w:eastAsia="Times New Roman" w:hAnsi="Times New Roman" w:cs="Times New Roman"/>
+          <w:sz w:val="24"/>
+          <w:szCs w:val="24"/>
+          <w:lang w:val="en-US"/>
+        </w:rPr>
+      </w:pPr>
+      <w:r>
+        <w:rPr>
+          <w:rFonts w:ascii="Times New Roman" w:eastAsia="Times New Roman" w:hAnsi="Times New Roman" w:cs="Times New Roman"/>
+          <w:sz w:val="24"/>
+          <w:szCs w:val="24"/>
+          <w:lang w:val="en-US"/>
+        </w:rPr>
+        <w:t>a.</w:t>
+      </w:r>
+      <w:r>
+        <w:rPr>
+          <w:rFonts w:ascii="Times New Roman" w:eastAsia="Times New Roman" w:hAnsi="Times New Roman" w:cs="Times New Roman"/>
+          <w:sz w:val="24"/>
+          <w:szCs w:val="24"/>
+          <w:lang w:val="en-US"/>
+        </w:rPr>
+        <w:tab/>
+        <w:t>Data</w:t>
+      </w:r>
+    </w:p>
+    <w:p>
+      <w:pPr>
+        <w:spacing w:line="480" w:lineRule="auto"/>
+        <w:jc w:val="both"/>
+        <w:rPr>
+          <w:rFonts w:ascii="Times New Roman" w:eastAsia="Times New Roman" w:hAnsi="Times New Roman" w:cs="Times New Roman"/>
+          <w:sz w:val="24"/>
+          <w:szCs w:val="24"/>
+          <w:lang w:val="en-US"/>
+        </w:rPr>
+      </w:pPr>
+      <w:r>
+        <w:rPr>
+          <w:rFonts w:ascii="Times New Roman" w:eastAsia="Times New Roman" w:hAnsi="Times New Roman" w:cs="Times New Roman"/>
+          <w:sz w:val="24"/>
+          <w:szCs w:val="24"/>
+          <w:lang w:val="en-US"/>
+        </w:rPr>
+        <w:tab/>
+      </w:r>
+      <w:r>
+        <w:rPr>
+          <w:rFonts w:ascii="Times New Roman" w:eastAsia="Calibri" w:hAnsi="Times New Roman" w:cs="Times New Roman"/>
+          <w:sz w:val="24"/>
+          <w:szCs w:val="24"/>
+          <w:lang w:val="en-US" w:eastAsia="en-US"/>
+        </w:rPr>
+        <w:t>S</w:t>
+      </w:r>
+      <w:r>
+        <w:rPr>
+          <w:rFonts w:ascii="Times New Roman" w:eastAsia="Calibri" w:hAnsi="Times New Roman" w:cs="Times New Roman"/>
+          <w:sz w:val="24"/>
+          <w:szCs w:val="24"/>
+          <w:lang w:val="en-US" w:eastAsia="en-US"/>
+        </w:rPr>
+        <w:t xml:space="preserve">istem informasi </w:t>
+      </w:r>
+      <w:r>
+        <w:rPr>
+          <w:rFonts w:ascii="Times New Roman" w:eastAsia="Calibri" w:hAnsi="Times New Roman" w:cs="Times New Roman"/>
+          <w:i/>
+          <w:sz w:val="24"/>
+          <w:szCs w:val="24"/>
+          <w:lang w:val="en-US" w:eastAsia="en-US"/>
+        </w:rPr>
+        <w:t xml:space="preserve">service quality </w:t>
+      </w:r>
+      <w:r>
+        <w:rPr>
+          <w:rFonts w:ascii="Times New Roman" w:eastAsia="Calibri" w:hAnsi="Times New Roman" w:cs="Times New Roman"/>
+          <w:sz w:val="24"/>
+          <w:szCs w:val="24"/>
+          <w:lang w:val="en-US" w:eastAsia="en-US"/>
+        </w:rPr>
+        <w:t>dengan CRM Ratu Photography</w:t>
+      </w:r>
+      <w:r>
+        <w:rPr>
+          <w:rFonts w:ascii="Times New Roman" w:eastAsia="Times New Roman" w:hAnsi="Times New Roman" w:cs="Times New Roman"/>
+          <w:sz w:val="24"/>
+          <w:szCs w:val="24"/>
+          <w:lang w:val="en-US"/>
+        </w:rPr>
+        <w:t xml:space="preserve">, data yang masuk dan keluar akan diproses dan disimpan kedalam bentuk laporan. Akan tetapi, tidak adanya data mengenai </w:t>
+      </w:r>
+      <w:r>
+        <w:rPr>
+          <w:rFonts w:ascii="Times New Roman" w:eastAsia="Times New Roman" w:hAnsi="Times New Roman" w:cs="Times New Roman"/>
+          <w:sz w:val="24"/>
+          <w:szCs w:val="24"/>
+          <w:lang w:val="en-US"/>
+        </w:rPr>
+        <w:t>penawaran dan penjualan produk</w:t>
+      </w:r>
+      <w:r>
+        <w:rPr>
+          <w:rFonts w:ascii="Times New Roman" w:eastAsia="Times New Roman" w:hAnsi="Times New Roman" w:cs="Times New Roman"/>
+          <w:sz w:val="24"/>
+          <w:szCs w:val="24"/>
+          <w:lang w:val="en-US"/>
+        </w:rPr>
+        <w:t xml:space="preserve"> merupakan kendala utama dalam</w:t>
+      </w:r>
+      <w:r>
+        <w:rPr>
+          <w:rFonts w:ascii="Times New Roman" w:eastAsia="Times New Roman" w:hAnsi="Times New Roman" w:cs="Times New Roman"/>
+          <w:sz w:val="24"/>
+          <w:szCs w:val="24"/>
+          <w:lang w:val="en-US"/>
+        </w:rPr>
+        <w:t xml:space="preserve"> </w:t>
+      </w:r>
+      <w:r>
+        <w:rPr>
+          <w:rFonts w:ascii="Times New Roman" w:eastAsia="Times New Roman" w:hAnsi="Times New Roman" w:cs="Times New Roman"/>
+          <w:i/>
+          <w:sz w:val="24"/>
+          <w:szCs w:val="24"/>
+          <w:lang w:val="en-US"/>
+        </w:rPr>
+        <w:t xml:space="preserve">service quality </w:t>
+      </w:r>
+      <w:r>
+        <w:rPr>
+          <w:rFonts w:ascii="Times New Roman" w:eastAsia="Times New Roman" w:hAnsi="Times New Roman" w:cs="Times New Roman"/>
+          <w:sz w:val="24"/>
+          <w:szCs w:val="24"/>
+          <w:lang w:val="en-US"/>
+        </w:rPr>
+        <w:t>Ratu Photography</w:t>
+      </w:r>
+      <w:r>
+        <w:rPr>
+          <w:rFonts w:ascii="Times New Roman" w:eastAsia="Times New Roman" w:hAnsi="Times New Roman" w:cs="Times New Roman"/>
+          <w:sz w:val="24"/>
+          <w:szCs w:val="24"/>
+          <w:lang w:val="en-US"/>
+        </w:rPr>
+        <w:t xml:space="preserve">. </w:t>
+      </w:r>
+    </w:p>
+    <w:p>
+      <w:pPr>
+        <w:spacing w:line="480" w:lineRule="auto"/>
+        <w:jc w:val="both"/>
+        <w:rPr>
+          <w:rFonts w:ascii="Times New Roman" w:eastAsia="Times New Roman" w:hAnsi="Times New Roman" w:cs="Times New Roman"/>
+          <w:sz w:val="24"/>
+          <w:szCs w:val="24"/>
+          <w:lang w:val="en-US"/>
+        </w:rPr>
+      </w:pPr>
+      <w:r>
+        <w:rPr>
+          <w:rFonts w:ascii="Times New Roman" w:eastAsia="Times New Roman" w:hAnsi="Times New Roman" w:cs="Times New Roman"/>
+          <w:sz w:val="24"/>
+          <w:szCs w:val="24"/>
+          <w:lang w:val="en-US"/>
+        </w:rPr>
+        <w:t>b.</w:t>
+      </w:r>
+      <w:r>
+        <w:rPr>
+          <w:rFonts w:ascii="Times New Roman" w:eastAsia="Times New Roman" w:hAnsi="Times New Roman" w:cs="Times New Roman"/>
+          <w:sz w:val="24"/>
+          <w:szCs w:val="24"/>
+          <w:lang w:val="en-US"/>
+        </w:rPr>
+        <w:tab/>
+        <w:t>Proses</w:t>
+      </w:r>
+    </w:p>
+    <w:p>
+      <w:pPr>
+        <w:spacing w:line="480" w:lineRule="auto"/>
+        <w:jc w:val="both"/>
+        <w:rPr>
+          <w:rFonts w:ascii="Times New Roman" w:eastAsia="Times New Roman" w:hAnsi="Times New Roman" w:cs="Times New Roman"/>
+          <w:sz w:val="24"/>
+          <w:szCs w:val="24"/>
+          <w:lang w:val="en-US"/>
+        </w:rPr>
+      </w:pPr>
+      <w:r>
+        <w:rPr>
+          <w:rFonts w:ascii="Times New Roman" w:eastAsia="Times New Roman" w:hAnsi="Times New Roman" w:cs="Times New Roman"/>
+          <w:sz w:val="24"/>
+          <w:szCs w:val="24"/>
+          <w:lang w:val="en-US"/>
+        </w:rPr>
+        <w:tab/>
+        <w:t xml:space="preserve">Bisnis proses </w:t>
+      </w:r>
+      <w:r>
+        <w:rPr>
+          <w:rFonts w:ascii="Times New Roman" w:eastAsia="Calibri" w:hAnsi="Times New Roman" w:cs="Times New Roman"/>
+          <w:i/>
+          <w:sz w:val="24"/>
+          <w:szCs w:val="24"/>
+          <w:lang w:val="en-US" w:eastAsia="en-US"/>
+        </w:rPr>
+        <w:t xml:space="preserve">service quality </w:t>
+      </w:r>
+      <w:r>
+        <w:rPr>
+          <w:rFonts w:ascii="Times New Roman" w:eastAsia="Calibri" w:hAnsi="Times New Roman" w:cs="Times New Roman"/>
+          <w:sz w:val="24"/>
+          <w:szCs w:val="24"/>
+          <w:lang w:val="en-US" w:eastAsia="en-US"/>
+        </w:rPr>
+        <w:t>dengan CRM Ratu Photography</w:t>
+      </w:r>
+      <w:r>
+        <w:rPr>
+          <w:rFonts w:ascii="Times New Roman" w:eastAsia="Times New Roman" w:hAnsi="Times New Roman" w:cs="Times New Roman"/>
+          <w:sz w:val="24"/>
+          <w:szCs w:val="24"/>
+          <w:lang w:val="en-US"/>
+        </w:rPr>
+        <w:t xml:space="preserve"> pada saat ini meliputi proses </w:t>
+      </w:r>
+      <w:r>
+        <w:rPr>
+          <w:rFonts w:ascii="Times New Roman" w:eastAsia="Times New Roman" w:hAnsi="Times New Roman" w:cs="Times New Roman"/>
+          <w:sz w:val="24"/>
+          <w:szCs w:val="24"/>
+          <w:lang w:val="en-US"/>
+        </w:rPr>
+        <w:t>penjualan produk yang masih tradisional dengan cara pelanggan mendatangi studio Ratu Photography, dan promosi produk yang masih dilakukan dengan mulut ke mulut.</w:t>
+      </w:r>
+    </w:p>
+    <w:p>
+      <w:pPr>
+        <w:spacing w:line="480" w:lineRule="auto"/>
+        <w:jc w:val="both"/>
+        <w:rPr>
+          <w:rFonts w:ascii="Times New Roman" w:eastAsia="Times New Roman" w:hAnsi="Times New Roman" w:cs="Times New Roman"/>
+          <w:sz w:val="24"/>
+          <w:szCs w:val="24"/>
+          <w:lang w:val="en-US"/>
+        </w:rPr>
+      </w:pPr>
+    </w:p>
+    <w:p>
+      <w:pPr>
+        <w:spacing w:line="480" w:lineRule="auto"/>
+        <w:jc w:val="both"/>
+        <w:rPr>
+          <w:rFonts w:ascii="Times New Roman" w:eastAsia="Times New Roman" w:hAnsi="Times New Roman" w:cs="Times New Roman"/>
+          <w:b/>
+          <w:sz w:val="24"/>
+          <w:szCs w:val="24"/>
+          <w:lang w:val="en-US"/>
+        </w:rPr>
+      </w:pPr>
+      <w:r>
+        <w:rPr>
+          <w:rFonts w:ascii="Times New Roman" w:eastAsia="Times New Roman" w:hAnsi="Times New Roman" w:cs="Times New Roman"/>
+          <w:b/>
+          <w:sz w:val="24"/>
+          <w:szCs w:val="24"/>
+          <w:lang w:val="en-US"/>
+        </w:rPr>
+        <w:t>4.2.2 Analisa Masalah dan Kesempatan</w:t>
+      </w:r>
+    </w:p>
+    <w:p>
+      <w:pPr>
+        <w:spacing w:line="480" w:lineRule="auto"/>
+        <w:jc w:val="both"/>
+        <w:rPr>
+          <w:rFonts w:ascii="Times New Roman" w:eastAsia="Times New Roman" w:hAnsi="Times New Roman" w:cs="Times New Roman"/>
+          <w:sz w:val="24"/>
+          <w:szCs w:val="24"/>
+          <w:lang w:val="en-US"/>
+        </w:rPr>
+      </w:pPr>
+      <w:r>
+        <w:rPr>
+          <w:rFonts w:ascii="Times New Roman" w:eastAsia="Times New Roman" w:hAnsi="Times New Roman" w:cs="Times New Roman"/>
+          <w:sz w:val="24"/>
+          <w:szCs w:val="24"/>
+          <w:lang w:val="en-US"/>
+        </w:rPr>
+        <w:tab/>
+        <w:t xml:space="preserve">Tahapan selanjutnya dalam memahami sistem yang ada adalah dengan melakukan </w:t>
+      </w:r>
+      <w:r>
+        <w:rPr>
+          <w:rFonts w:ascii="Times New Roman" w:eastAsia="Times New Roman" w:hAnsi="Times New Roman" w:cs="Times New Roman"/>
+          <w:i/>
+          <w:sz w:val="24"/>
+          <w:szCs w:val="24"/>
+          <w:lang w:val="en-US"/>
+        </w:rPr>
+        <w:t>analyze problem and opportunities</w:t>
+      </w:r>
+      <w:r>
+        <w:rPr>
+          <w:rFonts w:ascii="Times New Roman" w:eastAsia="Times New Roman" w:hAnsi="Times New Roman" w:cs="Times New Roman"/>
+          <w:sz w:val="24"/>
+          <w:szCs w:val="24"/>
+          <w:lang w:val="en-US"/>
+        </w:rPr>
+        <w:t xml:space="preserve">. </w:t>
+      </w:r>
+      <w:r>
+        <w:rPr>
+          <w:rFonts w:ascii="Times New Roman" w:eastAsia="Times New Roman" w:hAnsi="Times New Roman" w:cs="Times New Roman"/>
+          <w:i/>
+          <w:sz w:val="24"/>
+          <w:szCs w:val="24"/>
+          <w:lang w:val="en-US"/>
+        </w:rPr>
+        <w:t>Problem and opportunities</w:t>
+      </w:r>
+      <w:r>
+        <w:rPr>
+          <w:rFonts w:ascii="Times New Roman" w:eastAsia="Times New Roman" w:hAnsi="Times New Roman" w:cs="Times New Roman"/>
+          <w:sz w:val="24"/>
+          <w:szCs w:val="24"/>
+          <w:lang w:val="en-US"/>
+        </w:rPr>
+        <w:t xml:space="preserve"> sebenarnya sudah diidentifikasi dari awal pada scope definition, namun masalah awal tersebut kemungkinan hanya gejala (</w:t>
+      </w:r>
+      <w:r>
+        <w:rPr>
+          <w:rFonts w:ascii="Times New Roman" w:eastAsia="Times New Roman" w:hAnsi="Times New Roman" w:cs="Times New Roman"/>
+          <w:i/>
+          <w:sz w:val="24"/>
+          <w:szCs w:val="24"/>
+          <w:lang w:val="en-US"/>
+        </w:rPr>
+        <w:t>symptoms</w:t>
+      </w:r>
+      <w:r>
+        <w:rPr>
+          <w:rFonts w:ascii="Times New Roman" w:eastAsia="Times New Roman" w:hAnsi="Times New Roman" w:cs="Times New Roman"/>
+          <w:sz w:val="24"/>
+          <w:szCs w:val="24"/>
+          <w:lang w:val="en-US"/>
+        </w:rPr>
+        <w:t xml:space="preserve">) dari permasalahan sesungguhnya. Untuk menganalisa permasalahan awal tersebut digunakan </w:t>
+      </w:r>
+      <w:r>
+        <w:rPr>
+          <w:rFonts w:ascii="Times New Roman" w:eastAsia="Times New Roman" w:hAnsi="Times New Roman" w:cs="Times New Roman"/>
+          <w:i/>
+          <w:sz w:val="24"/>
+          <w:szCs w:val="24"/>
+          <w:lang w:val="en-US"/>
+        </w:rPr>
+        <w:t>couse and effect</w:t>
+      </w:r>
+      <w:r>
+        <w:rPr>
+          <w:rFonts w:ascii="Times New Roman" w:eastAsia="Times New Roman" w:hAnsi="Times New Roman" w:cs="Times New Roman"/>
+          <w:sz w:val="24"/>
+          <w:szCs w:val="24"/>
+          <w:lang w:val="en-US"/>
+        </w:rPr>
+        <w:t xml:space="preserve"> analysis sehingga dapat ditemukan inti permasalahan yang sesungguhnya </w:t>
+      </w:r>
+      <w:r>
+        <w:rPr>
+          <w:rFonts w:ascii="Times New Roman" w:eastAsia="Times New Roman" w:hAnsi="Times New Roman" w:cs="Times New Roman"/>
+          <w:sz w:val="24"/>
+          <w:szCs w:val="24"/>
+          <w:lang w:val="en-US"/>
+        </w:rPr>
+        <w:lastRenderedPageBreak/>
+        <w:t xml:space="preserve">(bukan merupakan </w:t>
+      </w:r>
+      <w:r>
+        <w:rPr>
+          <w:rFonts w:ascii="Times New Roman" w:eastAsia="Times New Roman" w:hAnsi="Times New Roman" w:cs="Times New Roman"/>
+          <w:i/>
+          <w:sz w:val="24"/>
+          <w:szCs w:val="24"/>
+          <w:lang w:val="en-US"/>
+        </w:rPr>
+        <w:t>symptoms</w:t>
+      </w:r>
+      <w:r>
+        <w:rPr>
+          <w:rFonts w:ascii="Times New Roman" w:eastAsia="Times New Roman" w:hAnsi="Times New Roman" w:cs="Times New Roman"/>
+          <w:sz w:val="24"/>
+          <w:szCs w:val="24"/>
+          <w:lang w:val="en-US"/>
+        </w:rPr>
+        <w:t>) dan juga solusi yang sesuai untuk masing-masing permasalahan yang ada.</w:t>
+      </w:r>
+    </w:p>
+    <w:p>
+      <w:pPr>
+        <w:spacing w:line="480" w:lineRule="auto"/>
+        <w:jc w:val="both"/>
+        <w:rPr>
+          <w:rFonts w:ascii="Times New Roman" w:eastAsia="Times New Roman" w:hAnsi="Times New Roman" w:cs="Times New Roman"/>
+          <w:sz w:val="24"/>
+          <w:szCs w:val="24"/>
+          <w:lang w:val="en-US"/>
+        </w:rPr>
+      </w:pPr>
+    </w:p>
+    <w:p>
+      <w:pPr>
+        <w:spacing w:line="480" w:lineRule="auto"/>
+        <w:jc w:val="both"/>
+        <w:rPr>
+          <w:rFonts w:ascii="Times New Roman" w:eastAsia="Times New Roman" w:hAnsi="Times New Roman" w:cs="Times New Roman"/>
+          <w:b/>
+          <w:sz w:val="24"/>
+          <w:szCs w:val="24"/>
+          <w:lang w:val="en-US"/>
+        </w:rPr>
+      </w:pPr>
+      <w:r>
+        <w:rPr>
+          <w:rFonts w:ascii="Times New Roman" w:eastAsia="Times New Roman" w:hAnsi="Times New Roman" w:cs="Times New Roman"/>
+          <w:b/>
+          <w:sz w:val="24"/>
+          <w:szCs w:val="24"/>
+          <w:lang w:val="en-US"/>
+        </w:rPr>
+        <w:t>4.3</w:t>
+      </w:r>
+      <w:r>
+        <w:rPr>
+          <w:rFonts w:ascii="Times New Roman" w:eastAsia="Times New Roman" w:hAnsi="Times New Roman" w:cs="Times New Roman"/>
+          <w:b/>
+          <w:sz w:val="24"/>
+          <w:szCs w:val="24"/>
+          <w:lang w:val="en-US"/>
+        </w:rPr>
+        <w:t xml:space="preserve"> Analisis Kebutuhan</w:t>
+      </w:r>
+    </w:p>
+    <w:p>
+      <w:pPr>
+        <w:spacing w:line="480" w:lineRule="auto"/>
+        <w:jc w:val="both"/>
+        <w:rPr>
+          <w:rFonts w:ascii="Times New Roman" w:eastAsia="Times New Roman" w:hAnsi="Times New Roman" w:cs="Times New Roman"/>
+          <w:b/>
+          <w:sz w:val="24"/>
+          <w:szCs w:val="24"/>
+          <w:lang w:val="en-US"/>
+        </w:rPr>
+      </w:pPr>
+      <w:r>
+        <w:rPr>
+          <w:rFonts w:ascii="Times New Roman" w:eastAsia="Times New Roman" w:hAnsi="Times New Roman" w:cs="Times New Roman"/>
+          <w:b/>
+          <w:sz w:val="24"/>
+          <w:szCs w:val="24"/>
+          <w:lang w:val="en-US"/>
+        </w:rPr>
+        <w:t>4.3</w:t>
+      </w:r>
+      <w:r>
+        <w:rPr>
+          <w:rFonts w:ascii="Times New Roman" w:eastAsia="Times New Roman" w:hAnsi="Times New Roman" w:cs="Times New Roman"/>
+          <w:b/>
+          <w:sz w:val="24"/>
+          <w:szCs w:val="24"/>
+          <w:lang w:val="en-US"/>
+        </w:rPr>
+        <w:t>.1 Kebutuhan Fungsional</w:t>
+      </w:r>
+    </w:p>
+    <w:p>
+      <w:pPr>
+        <w:spacing w:line="480" w:lineRule="auto"/>
+        <w:jc w:val="both"/>
+        <w:rPr>
+          <w:rStyle w:val="fontstyle01"/>
+        </w:rPr>
+      </w:pPr>
+      <w:r>
+        <w:rPr>
+          <w:rFonts w:ascii="Times New Roman" w:eastAsia="Times New Roman" w:hAnsi="Times New Roman" w:cs="Times New Roman"/>
+          <w:b/>
+          <w:sz w:val="24"/>
+          <w:szCs w:val="24"/>
+          <w:lang w:val="en-US"/>
+        </w:rPr>
+        <w:tab/>
+      </w:r>
+      <w:r>
+        <w:rPr>
+          <w:rStyle w:val="fontstyle01"/>
+        </w:rPr>
+        <w:t xml:space="preserve">Kebutuhan fungsional merupakan kebutuhan yang memiliki </w:t>
+      </w:r>
+      <w:r>
+        <w:rPr>
+          <w:rStyle w:val="fontstyle21"/>
+        </w:rPr>
+        <w:t>input</w:t>
+      </w:r>
+      <w:r>
+        <w:rPr>
+          <w:rStyle w:val="fontstyle01"/>
+        </w:rPr>
+        <w:t>, proses dan</w:t>
+      </w:r>
+      <w:r>
         <w:rPr>
           <w:rFonts w:ascii="TimesNewRomanPSMT" w:hAnsi="TimesNewRomanPSMT"/>
           <w:color w:val="000000"/>
-          <w:sz w:val="24"/>
-          <w:szCs w:val="24"/>
-        </w:rPr>
-      </w:pPr>
-      <w:r>
-        <w:rPr>
-          <w:rFonts w:ascii="Times New Roman" w:eastAsia="Times New Roman" w:hAnsi="Times New Roman" w:cs="Times New Roman"/>
-          <w:sz w:val="24"/>
-          <w:szCs w:val="24"/>
-          <w:lang w:val="en-US"/>
-        </w:rPr>
-        <w:t xml:space="preserve">Sistem mampu menerapkan </w:t>
-      </w:r>
-      <w:r>
-        <w:rPr>
-          <w:rFonts w:ascii="Times New Roman" w:hAnsi="Times New Roman" w:cs="Times New Roman"/>
-          <w:sz w:val="24"/>
-          <w:szCs w:val="24"/>
-        </w:rPr>
-        <w:t>metode serv</w:t>
-      </w:r>
-      <w:r>
-        <w:rPr>
-          <w:rFonts w:ascii="Times New Roman" w:hAnsi="Times New Roman" w:cs="Times New Roman"/>
-          <w:sz w:val="24"/>
-          <w:szCs w:val="24"/>
-          <w:lang w:val="id-ID"/>
-        </w:rPr>
-        <w:t xml:space="preserve">ice </w:t>
-      </w:r>
-      <w:r>
-        <w:rPr>
-          <w:rFonts w:ascii="Times New Roman" w:hAnsi="Times New Roman" w:cs="Times New Roman"/>
-          <w:sz w:val="24"/>
-          <w:szCs w:val="24"/>
-        </w:rPr>
-        <w:t>qual</w:t>
-      </w:r>
-      <w:r>
-        <w:rPr>
-          <w:rFonts w:ascii="Times New Roman" w:hAnsi="Times New Roman" w:cs="Times New Roman"/>
-          <w:sz w:val="24"/>
-          <w:szCs w:val="24"/>
-          <w:lang w:val="id-ID"/>
-        </w:rPr>
-        <w:t>ity</w:t>
-      </w:r>
-      <w:r>
-        <w:rPr>
-          <w:rFonts w:ascii="Times New Roman" w:hAnsi="Times New Roman" w:cs="Times New Roman"/>
-          <w:sz w:val="24"/>
-          <w:szCs w:val="24"/>
-        </w:rPr>
-        <w:t xml:space="preserve"> dalam metode </w:t>
-      </w:r>
-      <w:r>
-        <w:rPr>
-          <w:rFonts w:ascii="Times New Roman" w:hAnsi="Times New Roman" w:cs="Times New Roman"/>
-          <w:sz w:val="24"/>
-          <w:szCs w:val="24"/>
-          <w:lang w:val="id-ID"/>
-        </w:rPr>
-        <w:t>CRM</w:t>
-      </w:r>
-      <w:r>
-        <w:rPr>
-          <w:rFonts w:ascii="Times New Roman" w:hAnsi="Times New Roman" w:cs="Times New Roman"/>
-          <w:sz w:val="24"/>
-          <w:szCs w:val="24"/>
-          <w:lang w:val="en-US"/>
-        </w:rPr>
-        <w:t>.</w:t>
-      </w:r>
-      <w:r>
-        <w:rPr>
-          <w:rFonts w:ascii="Times New Roman" w:hAnsi="Times New Roman" w:cs="Times New Roman"/>
-          <w:sz w:val="24"/>
-          <w:szCs w:val="24"/>
         </w:rPr>
         <w:t xml:space="preserve"> </w:t>
       </w:r>
+      <w:r>
+        <w:rPr>
+          <w:rStyle w:val="fontstyle21"/>
+        </w:rPr>
+        <w:t xml:space="preserve">output </w:t>
+      </w:r>
+      <w:r>
+        <w:rPr>
+          <w:rStyle w:val="fontstyle01"/>
+        </w:rPr>
+        <w:t>yang harus ada di dalam sistem untuk dapat memenuhi tujuan</w:t>
+      </w:r>
+      <w:r>
+        <w:rPr>
+          <w:rFonts w:ascii="TimesNewRomanPSMT" w:hAnsi="TimesNewRomanPSMT"/>
+          <w:color w:val="000000"/>
+        </w:rPr>
+        <w:br/>
+      </w:r>
+      <w:r>
+        <w:rPr>
+          <w:rStyle w:val="fontstyle01"/>
+        </w:rPr>
+        <w:t>pengembangan sistem.</w:t>
+      </w:r>
+    </w:p>
+    <w:p>
+      <w:pPr>
+        <w:spacing w:line="480" w:lineRule="auto"/>
+        <w:jc w:val="both"/>
+        <w:rPr>
+          <w:rStyle w:val="fontstyle01"/>
+        </w:rPr>
+      </w:pPr>
+      <w:r>
+        <w:rPr>
+          <w:rStyle w:val="fontstyle01"/>
+        </w:rPr>
+        <w:t xml:space="preserve">Kebutuhan fungsional yang harus terpenuhi dari sistem ini </w:t>
+      </w:r>
+      <w:proofErr w:type="gramStart"/>
+      <w:r>
+        <w:rPr>
+          <w:rStyle w:val="fontstyle01"/>
+        </w:rPr>
+        <w:t>meliputi :</w:t>
+      </w:r>
+      <w:proofErr w:type="gramEnd"/>
     </w:p>
     <w:p>
       <w:pPr>
@@ -12106,31 +14165,39 @@
       </w:pPr>
       <w:r>
         <w:rPr>
+          <w:rFonts w:ascii="TimesNewRomanPSMT" w:hAnsi="TimesNewRomanPSMT"/>
+          <w:color w:val="000000"/>
+          <w:sz w:val="24"/>
+          <w:szCs w:val="24"/>
+        </w:rPr>
+        <w:t xml:space="preserve">Sistem yang dikembangkan dapat mengolah data pelanggan, data produk, data order, data point dan reward pelanggan pada </w:t>
+      </w:r>
+      <w:r>
+        <w:rPr>
+          <w:rFonts w:ascii="Times New Roman" w:eastAsia="Times New Roman" w:hAnsi="Times New Roman" w:cs="Times New Roman"/>
+          <w:sz w:val="24"/>
+          <w:szCs w:val="24"/>
+          <w:lang w:val="id-ID"/>
+        </w:rPr>
+        <w:t>Ratu Photography I</w:t>
+      </w:r>
+      <w:r>
+        <w:rPr>
+          <w:rFonts w:ascii="Times New Roman" w:eastAsia="Times New Roman" w:hAnsi="Times New Roman" w:cs="Times New Roman"/>
+          <w:sz w:val="24"/>
+          <w:szCs w:val="24"/>
+          <w:lang w:val="id-ID"/>
+        </w:rPr>
+        <w:t>ndralaya</w:t>
+      </w:r>
+      <w:r>
+        <w:rPr>
           <w:rFonts w:ascii="Times New Roman" w:eastAsia="Times New Roman" w:hAnsi="Times New Roman" w:cs="Times New Roman"/>
           <w:sz w:val="24"/>
           <w:szCs w:val="24"/>
           <w:lang w:val="en-US"/>
         </w:rPr>
-        <w:t xml:space="preserve">Sistem dapat menangani </w:t>
-      </w:r>
-      <w:r>
-        <w:rPr>
-          <w:rFonts w:ascii="Times New Roman" w:eastAsia="Times New Roman" w:hAnsi="Times New Roman" w:cs="Times New Roman"/>
-          <w:i/>
-          <w:sz w:val="24"/>
-          <w:szCs w:val="24"/>
-          <w:lang w:val="en-US"/>
-        </w:rPr>
-        <w:t xml:space="preserve">order tracking </w:t>
-      </w:r>
-      <w:r>
-        <w:rPr>
-          <w:rFonts w:ascii="Times New Roman" w:eastAsia="Times New Roman" w:hAnsi="Times New Roman" w:cs="Times New Roman"/>
-          <w:sz w:val="24"/>
-          <w:szCs w:val="24"/>
-          <w:lang w:val="en-US"/>
-        </w:rPr>
-        <w:t>pelanggan.</w:t>
+        <w:t xml:space="preserve"> yang berkaitan dengan proses Customer Relationship Management.</w:t>
       </w:r>
     </w:p>
     <w:p>
@@ -12157,32 +14224,75 @@
           <w:szCs w:val="24"/>
           <w:lang w:val="en-US"/>
         </w:rPr>
+        <w:t xml:space="preserve">Sistem mampu menerapkan </w:t>
+      </w:r>
+      <w:r>
+        <w:rPr>
+          <w:rFonts w:ascii="Times New Roman" w:hAnsi="Times New Roman" w:cs="Times New Roman"/>
+          <w:sz w:val="24"/>
+          <w:szCs w:val="24"/>
+        </w:rPr>
+        <w:t>metode serv</w:t>
+      </w:r>
+      <w:r>
+        <w:rPr>
+          <w:rFonts w:ascii="Times New Roman" w:hAnsi="Times New Roman" w:cs="Times New Roman"/>
+          <w:sz w:val="24"/>
+          <w:szCs w:val="24"/>
+          <w:lang w:val="id-ID"/>
+        </w:rPr>
+        <w:t xml:space="preserve">ice </w:t>
+      </w:r>
+      <w:r>
+        <w:rPr>
+          <w:rFonts w:ascii="Times New Roman" w:hAnsi="Times New Roman" w:cs="Times New Roman"/>
+          <w:sz w:val="24"/>
+          <w:szCs w:val="24"/>
+        </w:rPr>
+        <w:t>qual</w:t>
+      </w:r>
+      <w:r>
+        <w:rPr>
+          <w:rFonts w:ascii="Times New Roman" w:hAnsi="Times New Roman" w:cs="Times New Roman"/>
+          <w:sz w:val="24"/>
+          <w:szCs w:val="24"/>
+          <w:lang w:val="id-ID"/>
+        </w:rPr>
+        <w:t>ity</w:t>
+      </w:r>
+      <w:r>
+        <w:rPr>
+          <w:rFonts w:ascii="Times New Roman" w:hAnsi="Times New Roman" w:cs="Times New Roman"/>
+          <w:sz w:val="24"/>
+          <w:szCs w:val="24"/>
+        </w:rPr>
+        <w:t xml:space="preserve"> dalam metode </w:t>
+      </w:r>
+      <w:r>
+        <w:rPr>
+          <w:rFonts w:ascii="Times New Roman" w:hAnsi="Times New Roman" w:cs="Times New Roman"/>
+          <w:sz w:val="24"/>
+          <w:szCs w:val="24"/>
+          <w:lang w:val="id-ID"/>
+        </w:rPr>
+        <w:t>CRM</w:t>
+      </w:r>
+      <w:r>
+        <w:rPr>
+          <w:rFonts w:ascii="Times New Roman" w:hAnsi="Times New Roman" w:cs="Times New Roman"/>
+          <w:sz w:val="24"/>
+          <w:szCs w:val="24"/>
+          <w:lang w:val="en-US"/>
+        </w:rPr>
+        <w:t>.</w:t>
+      </w:r>
+      <w:r>
+        <w:rPr>
+          <w:rFonts w:ascii="Times New Roman" w:hAnsi="Times New Roman" w:cs="Times New Roman"/>
+          <w:sz w:val="24"/>
+          <w:szCs w:val="24"/>
+        </w:rPr>
         <w:t xml:space="preserve"> </w:t>
-      </w:r>
-      <w:r>
-        <w:rPr>
-          <w:rFonts w:ascii="Times New Roman" w:eastAsia="Times New Roman" w:hAnsi="Times New Roman" w:cs="Times New Roman"/>
-          <w:sz w:val="24"/>
-          <w:szCs w:val="24"/>
-          <w:lang w:val="en-US"/>
-        </w:rPr>
-        <w:t xml:space="preserve">Sistem dapat memberikan point pada setiap transaksi yang dilakukan oleh pelanggan </w:t>
-      </w:r>
-      <w:r>
-        <w:rPr>
-          <w:rFonts w:ascii="Times New Roman" w:eastAsia="Times New Roman" w:hAnsi="Times New Roman" w:cs="Times New Roman"/>
-          <w:sz w:val="24"/>
-          <w:szCs w:val="24"/>
-        </w:rPr>
-        <w:t>yang nantinya akan di gunakan untuk mendapatkan potong</w:t>
-      </w:r>
-      <w:r>
-        <w:rPr>
-          <w:rFonts w:ascii="Times New Roman" w:eastAsia="Times New Roman" w:hAnsi="Times New Roman" w:cs="Times New Roman"/>
-          <w:sz w:val="24"/>
-          <w:szCs w:val="24"/>
-        </w:rPr>
-        <w:t>an harga.</w:t>
       </w:r>
     </w:p>
     <w:p>
@@ -12204,30 +14314,31 @@
       </w:pPr>
       <w:r>
         <w:rPr>
-          <w:rFonts w:ascii="TimesNewRomanPSMT" w:hAnsi="TimesNewRomanPSMT"/>
-          <w:color w:val="000000"/>
-          <w:sz w:val="24"/>
-          <w:szCs w:val="24"/>
-        </w:rPr>
-        <w:t xml:space="preserve">Sistem mampu mengirimkan </w:t>
-      </w:r>
-      <w:r>
-        <w:rPr>
-          <w:rFonts w:ascii="Times New Roman" w:eastAsia="Times New Roman" w:hAnsi="Times New Roman" w:cs="Times New Roman"/>
-          <w:sz w:val="24"/>
-          <w:szCs w:val="24"/>
-          <w:lang w:val="id-ID"/>
-        </w:rPr>
-        <w:t>pemberitahuan melalui email terkait produk yang sedang discount yang diadakan oleh Ratu Photografy Indralaya</w:t>
-      </w:r>
-      <w:r>
-        <w:rPr>
           <w:rFonts w:ascii="Times New Roman" w:eastAsia="Times New Roman" w:hAnsi="Times New Roman" w:cs="Times New Roman"/>
           <w:sz w:val="24"/>
           <w:szCs w:val="24"/>
           <w:lang w:val="en-US"/>
         </w:rPr>
-        <w:t>.</w:t>
+        <w:t xml:space="preserve">Sistem dapat menangani </w:t>
+      </w:r>
+      <w:r>
+        <w:rPr>
+          <w:rFonts w:ascii="Times New Roman" w:eastAsia="Times New Roman" w:hAnsi="Times New Roman" w:cs="Times New Roman"/>
+          <w:i/>
+          <w:sz w:val="24"/>
+          <w:szCs w:val="24"/>
+          <w:lang w:val="en-US"/>
+        </w:rPr>
+        <w:t xml:space="preserve">order tracking </w:t>
+      </w:r>
+      <w:r>
+        <w:rPr>
+          <w:rFonts w:ascii="Times New Roman" w:eastAsia="Times New Roman" w:hAnsi="Times New Roman" w:cs="Times New Roman"/>
+          <w:sz w:val="24"/>
+          <w:szCs w:val="24"/>
+          <w:lang w:val="en-US"/>
+        </w:rPr>
+        <w:t>pelanggan.</w:t>
       </w:r>
     </w:p>
     <w:p>
@@ -12254,53 +14365,43 @@
           <w:szCs w:val="24"/>
           <w:lang w:val="en-US"/>
         </w:rPr>
-        <w:t>Sistem harus dapat m</w:t>
-      </w:r>
-      <w:r>
-        <w:rPr>
-          <w:rFonts w:ascii="Times New Roman" w:hAnsi="Times New Roman" w:cs="Times New Roman"/>
-          <w:sz w:val="24"/>
-          <w:szCs w:val="24"/>
-        </w:rPr>
-        <w:t xml:space="preserve">enyelesaikan masalah </w:t>
-      </w:r>
-      <w:r>
-        <w:rPr>
-          <w:rFonts w:ascii="Times New Roman" w:hAnsi="Times New Roman" w:cs="Times New Roman"/>
-          <w:sz w:val="24"/>
-          <w:szCs w:val="24"/>
-          <w:lang w:val="id-ID"/>
-        </w:rPr>
-        <w:t>layanan</w:t>
-      </w:r>
-      <w:r>
-        <w:rPr>
-          <w:rFonts w:ascii="Times New Roman" w:hAnsi="Times New Roman" w:cs="Times New Roman"/>
-          <w:sz w:val="24"/>
-          <w:szCs w:val="24"/>
-        </w:rPr>
-        <w:t xml:space="preserve"> yang dihadapi oleh </w:t>
-      </w:r>
-      <w:r>
-        <w:rPr>
-          <w:rFonts w:ascii="Times New Roman" w:eastAsia="Times New Roman" w:hAnsi="Times New Roman" w:cs="Times New Roman"/>
-          <w:sz w:val="24"/>
-          <w:szCs w:val="24"/>
-        </w:rPr>
-        <w:t>Ratu Photography Indralaya</w:t>
-      </w:r>
-      <w:r>
-        <w:rPr>
-          <w:rFonts w:ascii="Times New Roman" w:eastAsia="Times New Roman" w:hAnsi="Times New Roman" w:cs="Times New Roman"/>
-          <w:sz w:val="24"/>
-          <w:szCs w:val="24"/>
-        </w:rPr>
-        <w:t>.</w:t>
-      </w:r>
-    </w:p>
-    <w:p>
-      <w:pPr>
-        <w:spacing w:line="480" w:lineRule="auto"/>
+        <w:t xml:space="preserve"> </w:t>
+      </w:r>
+      <w:r>
+        <w:rPr>
+          <w:rFonts w:ascii="Times New Roman" w:eastAsia="Times New Roman" w:hAnsi="Times New Roman" w:cs="Times New Roman"/>
+          <w:sz w:val="24"/>
+          <w:szCs w:val="24"/>
+          <w:lang w:val="en-US"/>
+        </w:rPr>
+        <w:t xml:space="preserve">Sistem dapat memberikan point pada setiap transaksi yang dilakukan oleh pelanggan </w:t>
+      </w:r>
+      <w:r>
+        <w:rPr>
+          <w:rFonts w:ascii="Times New Roman" w:eastAsia="Times New Roman" w:hAnsi="Times New Roman" w:cs="Times New Roman"/>
+          <w:sz w:val="24"/>
+          <w:szCs w:val="24"/>
+        </w:rPr>
+        <w:t>yang nantinya akan di gunakan untuk mendapatkan potong</w:t>
+      </w:r>
+      <w:r>
+        <w:rPr>
+          <w:rFonts w:ascii="Times New Roman" w:eastAsia="Times New Roman" w:hAnsi="Times New Roman" w:cs="Times New Roman"/>
+          <w:sz w:val="24"/>
+          <w:szCs w:val="24"/>
+        </w:rPr>
+        <w:t>an harga.</w:t>
+      </w:r>
+    </w:p>
+    <w:p>
+      <w:pPr>
+        <w:pStyle w:val="ListParagraph"/>
+        <w:numPr>
+          <w:ilvl w:val="3"/>
+          <w:numId w:val="22"/>
+        </w:numPr>
+        <w:spacing w:line="480" w:lineRule="auto"/>
+        <w:ind w:left="720"/>
         <w:jc w:val="both"/>
         <w:rPr>
           <w:rFonts w:ascii="TimesNewRomanPSMT" w:hAnsi="TimesNewRomanPSMT"/>
@@ -12309,139 +14410,183 @@
           <w:szCs w:val="24"/>
         </w:rPr>
       </w:pPr>
-    </w:p>
-    <w:p>
-      <w:pPr>
-        <w:spacing w:line="480" w:lineRule="auto"/>
-        <w:jc w:val="both"/>
-        <w:rPr>
-          <w:rFonts w:ascii="Times New Roman" w:eastAsia="Times New Roman" w:hAnsi="Times New Roman" w:cs="Times New Roman"/>
-          <w:b/>
-          <w:sz w:val="24"/>
-          <w:szCs w:val="24"/>
-          <w:lang w:val="en-US"/>
-        </w:rPr>
-      </w:pPr>
-      <w:r>
-        <w:rPr>
-          <w:rFonts w:ascii="Times New Roman" w:eastAsia="Times New Roman" w:hAnsi="Times New Roman" w:cs="Times New Roman"/>
-          <w:b/>
-          <w:sz w:val="24"/>
-          <w:szCs w:val="24"/>
-          <w:lang w:val="en-US"/>
-        </w:rPr>
-        <w:t>4.3</w:t>
-      </w:r>
-      <w:r>
-        <w:rPr>
-          <w:rFonts w:ascii="Times New Roman" w:eastAsia="Times New Roman" w:hAnsi="Times New Roman" w:cs="Times New Roman"/>
-          <w:b/>
-          <w:sz w:val="24"/>
-          <w:szCs w:val="24"/>
-          <w:lang w:val="en-US"/>
-        </w:rPr>
-        <w:t>.2 Kebutuhan Non Fungsional</w:t>
-      </w:r>
-    </w:p>
-    <w:p>
-      <w:pPr>
-        <w:spacing w:line="480" w:lineRule="auto"/>
-        <w:jc w:val="both"/>
-        <w:rPr>
-          <w:rStyle w:val="fontstyle01"/>
-        </w:rPr>
-      </w:pPr>
-      <w:r>
-        <w:rPr>
-          <w:rFonts w:ascii="Times New Roman" w:eastAsia="Times New Roman" w:hAnsi="Times New Roman" w:cs="Times New Roman"/>
-          <w:b/>
-          <w:sz w:val="24"/>
-          <w:szCs w:val="24"/>
-          <w:lang w:val="en-US"/>
-        </w:rPr>
-        <w:tab/>
-      </w:r>
-      <w:r>
-        <w:rPr>
-          <w:rStyle w:val="fontstyle01"/>
-        </w:rPr>
-        <w:t xml:space="preserve">Kebutuhan Non Fungsional adalah kebutuhan yang tidak memiliki </w:t>
-      </w:r>
-      <w:r>
-        <w:rPr>
-          <w:rStyle w:val="fontstyle21"/>
-        </w:rPr>
-        <w:t>input</w:t>
-      </w:r>
-      <w:r>
-        <w:rPr>
-          <w:rStyle w:val="fontstyle01"/>
-        </w:rPr>
-        <w:t>,</w:t>
-      </w:r>
       <w:r>
         <w:rPr>
           <w:rFonts w:ascii="TimesNewRomanPSMT" w:hAnsi="TimesNewRomanPSMT"/>
           <w:color w:val="000000"/>
-        </w:rPr>
-        <w:br/>
-      </w:r>
-      <w:r>
-        <w:rPr>
-          <w:rStyle w:val="fontstyle01"/>
-        </w:rPr>
-        <w:t xml:space="preserve">proses dan </w:t>
-      </w:r>
-      <w:r>
-        <w:rPr>
-          <w:rStyle w:val="fontstyle21"/>
-        </w:rPr>
-        <w:t>output</w:t>
-      </w:r>
-      <w:r>
-        <w:rPr>
-          <w:rStyle w:val="fontstyle01"/>
-        </w:rPr>
-        <w:t>. Kebutuhan Non Fungsional akan sangat menentukan apakah</w:t>
-      </w:r>
-      <w:r>
+          <w:sz w:val="24"/>
+          <w:szCs w:val="24"/>
+        </w:rPr>
+        <w:t xml:space="preserve">Sistem mampu mengirimkan </w:t>
+      </w:r>
+      <w:r>
+        <w:rPr>
+          <w:rFonts w:ascii="Times New Roman" w:eastAsia="Times New Roman" w:hAnsi="Times New Roman" w:cs="Times New Roman"/>
+          <w:sz w:val="24"/>
+          <w:szCs w:val="24"/>
+          <w:lang w:val="id-ID"/>
+        </w:rPr>
+        <w:t>pemberitahuan melalui email terkait produk yang sedang discount yang diadakan oleh Ratu Photografy Indralaya</w:t>
+      </w:r>
+      <w:r>
+        <w:rPr>
+          <w:rFonts w:ascii="Times New Roman" w:eastAsia="Times New Roman" w:hAnsi="Times New Roman" w:cs="Times New Roman"/>
+          <w:sz w:val="24"/>
+          <w:szCs w:val="24"/>
+          <w:lang w:val="en-US"/>
+        </w:rPr>
+        <w:t>.</w:t>
+      </w:r>
+    </w:p>
+    <w:p>
+      <w:pPr>
+        <w:pStyle w:val="ListParagraph"/>
+        <w:numPr>
+          <w:ilvl w:val="3"/>
+          <w:numId w:val="22"/>
+        </w:numPr>
+        <w:spacing w:line="480" w:lineRule="auto"/>
+        <w:ind w:left="720"/>
+        <w:jc w:val="both"/>
         <w:rPr>
           <w:rFonts w:ascii="TimesNewRomanPSMT" w:hAnsi="TimesNewRomanPSMT"/>
           <w:color w:val="000000"/>
-        </w:rPr>
-        <w:br/>
-      </w:r>
-      <w:r>
-        <w:rPr>
-          <w:rStyle w:val="fontstyle01"/>
-        </w:rPr>
-        <w:t xml:space="preserve">sistem ini akan digunakan </w:t>
-      </w:r>
-      <w:r>
-        <w:rPr>
-          <w:rStyle w:val="fontstyle21"/>
-        </w:rPr>
-        <w:t xml:space="preserve">user </w:t>
-      </w:r>
-      <w:r>
-        <w:rPr>
-          <w:rStyle w:val="fontstyle01"/>
-        </w:rPr>
-        <w:t>atau tidak oleh karena itu sebaiknya kebutuhan Non</w:t>
-      </w:r>
-      <w:r>
+          <w:sz w:val="24"/>
+          <w:szCs w:val="24"/>
+        </w:rPr>
+      </w:pPr>
+      <w:r>
+        <w:rPr>
+          <w:rFonts w:ascii="Times New Roman" w:eastAsia="Times New Roman" w:hAnsi="Times New Roman" w:cs="Times New Roman"/>
+          <w:sz w:val="24"/>
+          <w:szCs w:val="24"/>
+          <w:lang w:val="en-US"/>
+        </w:rPr>
+        <w:t>Sistem harus dapat m</w:t>
+      </w:r>
+      <w:r>
+        <w:rPr>
+          <w:rFonts w:ascii="Times New Roman" w:hAnsi="Times New Roman" w:cs="Times New Roman"/>
+          <w:sz w:val="24"/>
+          <w:szCs w:val="24"/>
+        </w:rPr>
+        <w:t xml:space="preserve">enyelesaikan masalah </w:t>
+      </w:r>
+      <w:r>
+        <w:rPr>
+          <w:rFonts w:ascii="Times New Roman" w:hAnsi="Times New Roman" w:cs="Times New Roman"/>
+          <w:sz w:val="24"/>
+          <w:szCs w:val="24"/>
+          <w:lang w:val="id-ID"/>
+        </w:rPr>
+        <w:t>layanan</w:t>
+      </w:r>
+      <w:r>
+        <w:rPr>
+          <w:rFonts w:ascii="Times New Roman" w:hAnsi="Times New Roman" w:cs="Times New Roman"/>
+          <w:sz w:val="24"/>
+          <w:szCs w:val="24"/>
+        </w:rPr>
+        <w:t xml:space="preserve"> yang dihadapi oleh </w:t>
+      </w:r>
+      <w:r>
+        <w:rPr>
+          <w:rFonts w:ascii="Times New Roman" w:eastAsia="Times New Roman" w:hAnsi="Times New Roman" w:cs="Times New Roman"/>
+          <w:sz w:val="24"/>
+          <w:szCs w:val="24"/>
+        </w:rPr>
+        <w:t>Ratu Photography Indralaya</w:t>
+      </w:r>
+      <w:r>
+        <w:rPr>
+          <w:rFonts w:ascii="Times New Roman" w:eastAsia="Times New Roman" w:hAnsi="Times New Roman" w:cs="Times New Roman"/>
+          <w:sz w:val="24"/>
+          <w:szCs w:val="24"/>
+        </w:rPr>
+        <w:t>.</w:t>
+      </w:r>
+    </w:p>
+    <w:p>
+      <w:pPr>
+        <w:spacing w:line="480" w:lineRule="auto"/>
+        <w:jc w:val="both"/>
         <w:rPr>
           <w:rFonts w:ascii="TimesNewRomanPSMT" w:hAnsi="TimesNewRomanPSMT"/>
           <w:color w:val="000000"/>
-        </w:rPr>
-        <w:br/>
-      </w:r>
-      <w:r>
+          <w:sz w:val="24"/>
+          <w:szCs w:val="24"/>
+        </w:rPr>
+      </w:pPr>
+    </w:p>
+    <w:p>
+      <w:pPr>
+        <w:spacing w:line="480" w:lineRule="auto"/>
+        <w:jc w:val="both"/>
+        <w:rPr>
+          <w:rFonts w:ascii="Times New Roman" w:eastAsia="Times New Roman" w:hAnsi="Times New Roman" w:cs="Times New Roman"/>
+          <w:b/>
+          <w:sz w:val="24"/>
+          <w:szCs w:val="24"/>
+          <w:lang w:val="en-US"/>
+        </w:rPr>
+      </w:pPr>
+      <w:r>
+        <w:rPr>
+          <w:rFonts w:ascii="Times New Roman" w:eastAsia="Times New Roman" w:hAnsi="Times New Roman" w:cs="Times New Roman"/>
+          <w:b/>
+          <w:sz w:val="24"/>
+          <w:szCs w:val="24"/>
+          <w:lang w:val="en-US"/>
+        </w:rPr>
+        <w:t>4.3</w:t>
+      </w:r>
+      <w:r>
+        <w:rPr>
+          <w:rFonts w:ascii="Times New Roman" w:eastAsia="Times New Roman" w:hAnsi="Times New Roman" w:cs="Times New Roman"/>
+          <w:b/>
+          <w:sz w:val="24"/>
+          <w:szCs w:val="24"/>
+          <w:lang w:val="en-US"/>
+        </w:rPr>
+        <w:t>.2 Kebutuhan Non Fungsional</w:t>
+      </w:r>
+    </w:p>
+    <w:p>
+      <w:pPr>
+        <w:spacing w:line="480" w:lineRule="auto"/>
+        <w:jc w:val="both"/>
         <w:rPr>
           <w:rStyle w:val="fontstyle01"/>
         </w:rPr>
+      </w:pPr>
+      <w:r>
+        <w:rPr>
+          <w:rFonts w:ascii="Times New Roman" w:eastAsia="Times New Roman" w:hAnsi="Times New Roman" w:cs="Times New Roman"/>
+          <w:b/>
+          <w:sz w:val="24"/>
+          <w:szCs w:val="24"/>
+          <w:lang w:val="en-US"/>
+        </w:rPr>
         <w:lastRenderedPageBreak/>
-        <w:t>Fungsional dipenuhi. Kebutuhan Non Fungsional dapat dikategorikan berdasarkan</w:t>
+        <w:tab/>
+      </w:r>
+      <w:r>
+        <w:rPr>
+          <w:rStyle w:val="fontstyle01"/>
+        </w:rPr>
+        <w:t xml:space="preserve">Kebutuhan Non Fungsional adalah kebutuhan yang tidak memiliki </w:t>
+      </w:r>
+      <w:r>
+        <w:rPr>
+          <w:rStyle w:val="fontstyle21"/>
+        </w:rPr>
+        <w:t>input</w:t>
+      </w:r>
+      <w:r>
+        <w:rPr>
+          <w:rStyle w:val="fontstyle01"/>
+        </w:rPr>
+        <w:t>,</w:t>
       </w:r>
       <w:r>
         <w:rPr>
@@ -12454,6 +14599,69 @@
         <w:rPr>
           <w:rStyle w:val="fontstyle01"/>
         </w:rPr>
+        <w:t xml:space="preserve">proses dan </w:t>
+      </w:r>
+      <w:r>
+        <w:rPr>
+          <w:rStyle w:val="fontstyle21"/>
+        </w:rPr>
+        <w:t>output</w:t>
+      </w:r>
+      <w:r>
+        <w:rPr>
+          <w:rStyle w:val="fontstyle01"/>
+        </w:rPr>
+        <w:t>. Kebutuhan Non Fungsional akan sangat menentukan apakah</w:t>
+      </w:r>
+      <w:r>
+        <w:rPr>
+          <w:rFonts w:ascii="TimesNewRomanPSMT" w:hAnsi="TimesNewRomanPSMT"/>
+          <w:color w:val="000000"/>
+        </w:rPr>
+        <w:br/>
+      </w:r>
+      <w:r>
+        <w:rPr>
+          <w:rStyle w:val="fontstyle01"/>
+        </w:rPr>
+        <w:t xml:space="preserve">sistem ini akan digunakan </w:t>
+      </w:r>
+      <w:r>
+        <w:rPr>
+          <w:rStyle w:val="fontstyle21"/>
+        </w:rPr>
+        <w:t xml:space="preserve">user </w:t>
+      </w:r>
+      <w:r>
+        <w:rPr>
+          <w:rStyle w:val="fontstyle01"/>
+        </w:rPr>
+        <w:t>atau tidak oleh karena itu sebaiknya kebutuhan Non</w:t>
+      </w:r>
+      <w:r>
+        <w:rPr>
+          <w:rFonts w:ascii="TimesNewRomanPSMT" w:hAnsi="TimesNewRomanPSMT"/>
+          <w:color w:val="000000"/>
+        </w:rPr>
+        <w:br/>
+      </w:r>
+      <w:r>
+        <w:rPr>
+          <w:rStyle w:val="fontstyle01"/>
+        </w:rPr>
+        <w:t>Fungsional dipenuhi. Kebutuhan Non Fungsional dapat dikategorikan berdasarkan</w:t>
+      </w:r>
+      <w:r>
+        <w:rPr>
+          <w:rFonts w:ascii="TimesNewRomanPSMT" w:hAnsi="TimesNewRomanPSMT"/>
+          <w:color w:val="000000"/>
+        </w:rPr>
+        <w:br/>
+      </w:r>
+      <w:r>
+        <w:rPr>
+          <w:rStyle w:val="fontstyle01"/>
+        </w:rPr>
         <w:t xml:space="preserve">PIECES </w:t>
       </w:r>
       <w:r>
@@ -12497,17 +14705,7 @@
           <w:sz w:val="24"/>
           <w:szCs w:val="24"/>
         </w:rPr>
-        <w:t>Tabel. 4.2</w:t>
-      </w:r>
-      <w:r>
-        <w:rPr>
-          <w:rFonts w:ascii="TimesNewRomanPSMT" w:hAnsi="TimesNewRomanPSMT"/>
-          <w:b/>
-          <w:color w:val="000000"/>
-          <w:sz w:val="24"/>
-          <w:szCs w:val="24"/>
-        </w:rPr>
-        <w:t xml:space="preserve"> </w:t>
+        <w:t xml:space="preserve">Tabel. 4.2 </w:t>
       </w:r>
       <w:r>
         <w:rPr>
@@ -13285,6 +15483,16 @@
                 <w:lang w:val="en-US" w:eastAsia="en-US"/>
               </w:rPr>
               <w:br/>
+            </w:r>
+            <w:r>
+              <w:rPr>
+                <w:rFonts w:ascii="TimesNewRomanPSMT" w:eastAsia="Times New Roman" w:hAnsi="TimesNewRomanPSMT" w:cs="Times New Roman"/>
+                <w:color w:val="000000"/>
+                <w:sz w:val="24"/>
+                <w:szCs w:val="24"/>
+                <w:lang w:val="en-US" w:eastAsia="en-US"/>
+              </w:rPr>
+              <w:lastRenderedPageBreak/>
               <w:t>menyelesaikan setiap pengolahan data-data yang</w:t>
             </w:r>
             <w:r>
@@ -13356,7 +15564,6 @@
                 <w:sz w:val="24"/>
                 <w:szCs w:val="24"/>
               </w:rPr>
-              <w:lastRenderedPageBreak/>
               <w:t>Pelayanan Sistem</w:t>
             </w:r>
           </w:p>
@@ -13410,7 +15617,6 @@
                 <w:sz w:val="24"/>
                 <w:szCs w:val="24"/>
               </w:rPr>
-              <w:lastRenderedPageBreak/>
               <w:t xml:space="preserve">Sistem harus bersifat </w:t>
             </w:r>
             <w:r>
@@ -13448,7 +15654,6 @@
                 <w:sz w:val="24"/>
                 <w:szCs w:val="24"/>
               </w:rPr>
-              <w:lastRenderedPageBreak/>
               <w:t>Memberikan data-data yang lengkap dan akurat.</w:t>
             </w:r>
           </w:p>
@@ -13858,6 +16063,7 @@
                 <w:rFonts w:ascii="Times New Roman" w:eastAsia="Calibri" w:hAnsi="Times New Roman" w:cs="Times New Roman"/>
                 <w:sz w:val="24"/>
               </w:rPr>
+              <w:lastRenderedPageBreak/>
               <w:t>2</w:t>
             </w:r>
           </w:p>
@@ -13955,7 +16161,6 @@
                 <w:rFonts w:ascii="Times New Roman" w:eastAsia="Calibri" w:hAnsi="Times New Roman" w:cs="Times New Roman"/>
                 <w:sz w:val="24"/>
               </w:rPr>
-              <w:lastRenderedPageBreak/>
               <w:t>3</w:t>
             </w:r>
           </w:p>
@@ -14372,6 +16577,7 @@
                 <w:szCs w:val="24"/>
                 <w:lang w:val="en-US"/>
               </w:rPr>
+              <w:lastRenderedPageBreak/>
               <w:t>4.</w:t>
             </w:r>
             <w:r>
@@ -14788,6 +16994,7 @@
                 <w:szCs w:val="24"/>
                 <w:lang w:val="en-US"/>
               </w:rPr>
+              <w:lastRenderedPageBreak/>
               <w:t xml:space="preserve">4 </w:t>
             </w:r>
           </w:p>
@@ -14859,16 +17066,7 @@
                 <w:sz w:val="24"/>
                 <w:lang w:val="id"/>
               </w:rPr>
-              <w:t xml:space="preserve">Perangkat lunak yang akan dibangun harus dapat memproses pengolahan data barang, data Supplier, data keluar masuk barang, </w:t>
-            </w:r>
-            <w:r>
-              <w:rPr>
-                <w:rFonts w:ascii="Times New Roman" w:eastAsia="Times New Roman" w:hAnsi="Times New Roman"/>
-                <w:sz w:val="24"/>
-                <w:lang w:val="id"/>
-              </w:rPr>
-              <w:lastRenderedPageBreak/>
-              <w:t>dan data pemesanan</w:t>
+              <w:t>Perangkat lunak yang akan dibangun harus dapat memproses pengolahan data barang, data Supplier, data keluar masuk barang, dan data pemesanan</w:t>
             </w:r>
             <w:r>
               <w:rPr>
@@ -15077,7 +17275,6 @@
                 <w:szCs w:val="24"/>
                 <w:lang w:val="en-US"/>
               </w:rPr>
-              <w:lastRenderedPageBreak/>
               <w:t xml:space="preserve">5 </w:t>
             </w:r>
           </w:p>
@@ -15322,6 +17519,7 @@
           <w:rStyle w:val="fontstyle01"/>
           <w:b/>
         </w:rPr>
+        <w:lastRenderedPageBreak/>
         <w:t>4.4.1 Diagram Dekomposisi</w:t>
       </w:r>
     </w:p>
@@ -15342,17 +17540,7 @@
           <w:szCs w:val="24"/>
           <w:lang w:val="en-US" w:eastAsia="en-US"/>
         </w:rPr>
-        <w:t xml:space="preserve">Diagram dekomposisi merupakan kegiatan menguraikan sistem ke dalam subsistem, proses dan subproses komponennya. Tiap tingkatan abstraksi </w:t>
-      </w:r>
-      <w:r>
-        <w:rPr>
-          <w:rFonts w:ascii="Times New Roman" w:eastAsia="Calibri" w:hAnsi="Times New Roman" w:cs="Times New Roman"/>
-          <w:sz w:val="24"/>
-          <w:szCs w:val="24"/>
-          <w:lang w:val="en-US" w:eastAsia="en-US"/>
-        </w:rPr>
-        <w:lastRenderedPageBreak/>
-        <w:t xml:space="preserve">menampilkan detail lebih banyak atau lebih sedikit mengenai keseluruhan sistem atau subsistem tersebut. Dekomposisi diagram adalah alat yang digunakan untuk menggambarkan dekomposisi sistem, disebut juga bagian hierarki, menunjukan dekomposisi fungisonal top-dwon dan strukutur sistem. </w:t>
+        <w:t xml:space="preserve">Diagram dekomposisi merupakan kegiatan menguraikan sistem ke dalam subsistem, proses dan subproses komponennya. Tiap tingkatan abstraksi menampilkan detail lebih banyak atau lebih sedikit mengenai keseluruhan sistem atau subsistem tersebut. Dekomposisi diagram adalah alat yang digunakan untuk menggambarkan dekomposisi sistem, disebut juga bagian hierarki, menunjukan dekomposisi fungisonal top-dwon dan strukutur sistem. </w:t>
       </w:r>
       <w:r>
         <w:rPr>
@@ -15391,8 +17579,6 @@
         </w:rPr>
         <w:t>dengan CRM Ratu Photography ditunjukkan pada gambar 4.1.</w:t>
       </w:r>
-      <w:bookmarkStart w:id="0" w:name="_GoBack"/>
-      <w:bookmarkEnd w:id="0"/>
     </w:p>
     <w:p>
       <w:pPr>
@@ -18714,7 +20900,7 @@
             <w:rFonts w:ascii="Times New Roman" w:hAnsi="Times New Roman" w:cs="Times New Roman"/>
             <w:noProof/>
           </w:rPr>
-          <w:t>10</w:t>
+          <w:t>11</w:t>
         </w:r>
         <w:r>
           <w:rPr>
@@ -22638,6 +24824,7 @@
   <w:style w:type="character" w:default="1" w:styleId="DefaultParagraphFont">
     <w:name w:val="Default Paragraph Font"/>
     <w:uiPriority w:val="1"/>
+    <w:semiHidden/>
     <w:unhideWhenUsed/>
   </w:style>
   <w:style w:type="table" w:default="1" w:styleId="TableNormal">
@@ -23180,7 +25367,7 @@
 </file>
 
 <file path=customXml/itemProps1.xml><?xml version="1.0" encoding="utf-8"?>
-<ds:datastoreItem xmlns:ds="http://schemas.openxmlformats.org/officeDocument/2006/customXml" ds:itemID="{9B272FFF-1CE9-49A3-9215-3E9ABE6719C6}">
+<ds:datastoreItem xmlns:ds="http://schemas.openxmlformats.org/officeDocument/2006/customXml" ds:itemID="{E45B85AA-B986-4C33-84F7-EF98CC2454C5}">
   <ds:schemaRefs>
     <ds:schemaRef ds:uri="http://schemas.openxmlformats.org/officeDocument/2006/bibliography"/>
   </ds:schemaRefs>

</xml_diff>